<commit_message>
Update the docker run command
</commit_message>
<xml_diff>
--- a/Software/Docker Container Setup.docx
+++ b/Software/Docker Container Setup.docx
@@ -7,7 +7,15 @@
         <w:t>Getting a Docker container that does everything we need is not trivial. The following steps is what I was able to get working for my NVIDIA Jetson Orin Nano.</w:t>
       </w:r>
       <w:r>
-        <w:t xml:space="preserve"> If you already have a docker image saved as a .tar.gz file, please look at the end for instructions.</w:t>
+        <w:t xml:space="preserve"> If you already have a docker image saved as </w:t>
+      </w:r>
+      <w:proofErr w:type="gramStart"/>
+      <w:r>
+        <w:t>a .</w:t>
+      </w:r>
+      <w:proofErr w:type="gramEnd"/>
+      <w:r>
+        <w:t>tar.gz file, please look at the end for instructions.</w:t>
       </w:r>
     </w:p>
     <w:p>
@@ -56,7 +64,23 @@
         <w:t xml:space="preserve">Also, be sure to add the following line </w:t>
       </w:r>
       <w:r>
-        <w:t>to etc/docker/daemon.json:</w:t>
+        <w:t xml:space="preserve">to </w:t>
+      </w:r>
+      <w:proofErr w:type="spellStart"/>
+      <w:r>
+        <w:t>etc</w:t>
+      </w:r>
+      <w:proofErr w:type="spellEnd"/>
+      <w:r>
+        <w:t>/docker/</w:t>
+      </w:r>
+      <w:proofErr w:type="spellStart"/>
+      <w:r>
+        <w:t>daemon.json</w:t>
+      </w:r>
+      <w:proofErr w:type="spellEnd"/>
+      <w:r>
+        <w:t>:</w:t>
       </w:r>
     </w:p>
     <w:p>
@@ -77,7 +101,25 @@
           <w:rFonts w:eastAsiaTheme="majorEastAsia"/>
           <w:color w:val="1F2328"/>
         </w:rPr>
-        <w:t>"data-root"</w:t>
+        <w:t>"</w:t>
+      </w:r>
+      <w:proofErr w:type="gramStart"/>
+      <w:r>
+        <w:rPr>
+          <w:rStyle w:val="pl-ent"/>
+          <w:rFonts w:eastAsiaTheme="majorEastAsia"/>
+          <w:color w:val="1F2328"/>
+        </w:rPr>
+        <w:t>data</w:t>
+      </w:r>
+      <w:proofErr w:type="gramEnd"/>
+      <w:r>
+        <w:rPr>
+          <w:rStyle w:val="pl-ent"/>
+          <w:rFonts w:eastAsiaTheme="majorEastAsia"/>
+          <w:color w:val="1F2328"/>
+        </w:rPr>
+        <w:t>-root"</w:t>
       </w:r>
       <w:r>
         <w:rPr>
@@ -98,7 +140,25 @@
           <w:rFonts w:eastAsiaTheme="majorEastAsia"/>
           <w:color w:val="1F2328"/>
         </w:rPr>
-        <w:t>/mnt/d</w:t>
+        <w:t>/</w:t>
+      </w:r>
+      <w:proofErr w:type="spellStart"/>
+      <w:r>
+        <w:rPr>
+          <w:rStyle w:val="pl-s"/>
+          <w:rFonts w:eastAsiaTheme="majorEastAsia"/>
+          <w:color w:val="1F2328"/>
+        </w:rPr>
+        <w:t>mnt</w:t>
+      </w:r>
+      <w:proofErr w:type="spellEnd"/>
+      <w:r>
+        <w:rPr>
+          <w:rStyle w:val="pl-s"/>
+          <w:rFonts w:eastAsiaTheme="majorEastAsia"/>
+          <w:color w:val="1F2328"/>
+        </w:rPr>
+        <w:t>/d</w:t>
       </w:r>
       <w:r>
         <w:rPr>
@@ -131,8 +191,45 @@
         </w:numPr>
       </w:pPr>
       <w:r>
-        <w:t>Choose a base container. I like l4t-ml since it contains cuda enabled pytorch, cuda enabled tensorflow2, and cuda enabled opencv</w:t>
-      </w:r>
+        <w:t xml:space="preserve">Choose a base container. I like l4t-ml since it contains </w:t>
+      </w:r>
+      <w:proofErr w:type="spellStart"/>
+      <w:r>
+        <w:t>cuda</w:t>
+      </w:r>
+      <w:proofErr w:type="spellEnd"/>
+      <w:r>
+        <w:t xml:space="preserve"> enabled </w:t>
+      </w:r>
+      <w:proofErr w:type="spellStart"/>
+      <w:r>
+        <w:t>pytorch</w:t>
+      </w:r>
+      <w:proofErr w:type="spellEnd"/>
+      <w:r>
+        <w:t xml:space="preserve">, </w:t>
+      </w:r>
+      <w:proofErr w:type="spellStart"/>
+      <w:r>
+        <w:t>cuda</w:t>
+      </w:r>
+      <w:proofErr w:type="spellEnd"/>
+      <w:r>
+        <w:t xml:space="preserve"> enabled tensorflow2, and </w:t>
+      </w:r>
+      <w:proofErr w:type="spellStart"/>
+      <w:r>
+        <w:t>cuda</w:t>
+      </w:r>
+      <w:proofErr w:type="spellEnd"/>
+      <w:r>
+        <w:t xml:space="preserve"> enabled </w:t>
+      </w:r>
+      <w:proofErr w:type="spellStart"/>
+      <w:r>
+        <w:t>opencv</w:t>
+      </w:r>
+      <w:proofErr w:type="spellEnd"/>
       <w:r>
         <w:t xml:space="preserve">. The full list of containers can be found </w:t>
       </w:r>
@@ -212,7 +309,31 @@
           <w:szCs w:val="20"/>
           <w14:ligatures w14:val="none"/>
         </w:rPr>
-        <w:t>jetson-containers run $(autotag l4t-</w:t>
+        <w:t>jetson-containers run $(</w:t>
+      </w:r>
+      <w:proofErr w:type="spellStart"/>
+      <w:r>
+        <w:rPr>
+          <w:rFonts w:ascii="Courier New" w:eastAsia="Times New Roman" w:hAnsi="Courier New" w:cs="Courier New"/>
+          <w:color w:val="1F2328"/>
+          <w:kern w:val="0"/>
+          <w:sz w:val="20"/>
+          <w:szCs w:val="20"/>
+          <w14:ligatures w14:val="none"/>
+        </w:rPr>
+        <w:t>autotag</w:t>
+      </w:r>
+      <w:proofErr w:type="spellEnd"/>
+      <w:r>
+        <w:rPr>
+          <w:rFonts w:ascii="Courier New" w:eastAsia="Times New Roman" w:hAnsi="Courier New" w:cs="Courier New"/>
+          <w:color w:val="1F2328"/>
+          <w:kern w:val="0"/>
+          <w:sz w:val="20"/>
+          <w:szCs w:val="20"/>
+          <w14:ligatures w14:val="none"/>
+        </w:rPr>
+        <w:t xml:space="preserve"> l4t-</w:t>
       </w:r>
       <w:r>
         <w:rPr>
@@ -276,7 +397,25 @@
         <w:t xml:space="preserve"> version</w:t>
       </w:r>
       <w:r>
-        <w:t>. The other version will attempt to modify the opencv, which we cannot do! Thus, install the bare bones version and the selectively install additional packages we may need.</w:t>
+        <w:t xml:space="preserve">. The other version will attempt to modify the </w:t>
+      </w:r>
+      <w:proofErr w:type="spellStart"/>
+      <w:proofErr w:type="gramStart"/>
+      <w:r>
+        <w:t>opencv</w:t>
+      </w:r>
+      <w:proofErr w:type="spellEnd"/>
+      <w:proofErr w:type="gramEnd"/>
+      <w:r>
+        <w:t xml:space="preserve">, which we cannot do! Thus, install the bare bones version and </w:t>
+      </w:r>
+      <w:proofErr w:type="gramStart"/>
+      <w:r>
+        <w:t>the selectively</w:t>
+      </w:r>
+      <w:proofErr w:type="gramEnd"/>
+      <w:r>
+        <w:t xml:space="preserve"> install additional packages we may need.</w:t>
       </w:r>
     </w:p>
     <w:p>
@@ -284,7 +423,20 @@
         <w:ind w:left="720"/>
       </w:pPr>
       <w:r>
-        <w:t>The following is also useful to put in your ~/.bashrc file</w:t>
+        <w:t>The following is also useful to put in your ~</w:t>
+      </w:r>
+      <w:proofErr w:type="gramStart"/>
+      <w:r>
+        <w:t>/.</w:t>
+      </w:r>
+      <w:proofErr w:type="spellStart"/>
+      <w:r>
+        <w:t>bashrc</w:t>
+      </w:r>
+      <w:proofErr w:type="spellEnd"/>
+      <w:proofErr w:type="gramEnd"/>
+      <w:r>
+        <w:t xml:space="preserve"> file</w:t>
       </w:r>
     </w:p>
     <w:p>
@@ -293,8 +445,21 @@
         <w:ind w:left="720"/>
       </w:pPr>
       <w:r>
-        <w:t>source /workspace/catkin_ws/devel/setup.bash</w:t>
-      </w:r>
+        <w:t>source /workspace/</w:t>
+      </w:r>
+      <w:proofErr w:type="spellStart"/>
+      <w:r>
+        <w:t>catkin_ws</w:t>
+      </w:r>
+      <w:proofErr w:type="spellEnd"/>
+      <w:r>
+        <w:t>/devel/</w:t>
+      </w:r>
+      <w:proofErr w:type="spellStart"/>
+      <w:r>
+        <w:t>setup.bash</w:t>
+      </w:r>
+      <w:proofErr w:type="spellEnd"/>
     </w:p>
     <w:p>
       <w:pPr>
@@ -302,7 +467,15 @@
         <w:ind w:left="720"/>
       </w:pPr>
       <w:r>
-        <w:t>export ROS_IP=192.168.xx.xx</w:t>
+        <w:t>export ROS_IP=</w:t>
+      </w:r>
+      <w:proofErr w:type="gramStart"/>
+      <w:r>
+        <w:t>192.168.xx</w:t>
+      </w:r>
+      <w:proofErr w:type="gramEnd"/>
+      <w:r>
+        <w:t>.xx</w:t>
       </w:r>
     </w:p>
     <w:p>
@@ -338,7 +511,15 @@
         </w:numPr>
       </w:pPr>
       <w:r>
-        <w:t>Install any additional ros packages you need, e.g.</w:t>
+        <w:t xml:space="preserve">Install any additional </w:t>
+      </w:r>
+      <w:proofErr w:type="spellStart"/>
+      <w:r>
+        <w:t>ros</w:t>
+      </w:r>
+      <w:proofErr w:type="spellEnd"/>
+      <w:r>
+        <w:t xml:space="preserve"> packages you need, e.g.</w:t>
       </w:r>
     </w:p>
     <w:p>
@@ -365,7 +546,38 @@
           <w:color w:val="333333"/>
         </w:rPr>
         <w:tab/>
-        <w:t>sudo apt install ros-noetic-PACKAGE</w:t>
+      </w:r>
+      <w:proofErr w:type="spellStart"/>
+      <w:r>
+        <w:rPr>
+          <w:rFonts w:ascii="Consolas" w:hAnsi="Consolas"/>
+          <w:color w:val="333333"/>
+        </w:rPr>
+        <w:t>sudo</w:t>
+      </w:r>
+      <w:proofErr w:type="spellEnd"/>
+      <w:r>
+        <w:rPr>
+          <w:rFonts w:ascii="Consolas" w:hAnsi="Consolas"/>
+          <w:color w:val="333333"/>
+        </w:rPr>
+        <w:t xml:space="preserve"> apt install </w:t>
+      </w:r>
+      <w:proofErr w:type="spellStart"/>
+      <w:r>
+        <w:rPr>
+          <w:rFonts w:ascii="Consolas" w:hAnsi="Consolas"/>
+          <w:color w:val="333333"/>
+        </w:rPr>
+        <w:t>ros</w:t>
+      </w:r>
+      <w:proofErr w:type="spellEnd"/>
+      <w:r>
+        <w:rPr>
+          <w:rFonts w:ascii="Consolas" w:hAnsi="Consolas"/>
+          <w:color w:val="333333"/>
+        </w:rPr>
+        <w:t>-noetic-PACKAGE</w:t>
       </w:r>
     </w:p>
     <w:p>
@@ -396,9 +608,11 @@
           <w:numId w:val="3"/>
         </w:numPr>
       </w:pPr>
+      <w:proofErr w:type="spellStart"/>
       <w:r>
         <w:t>tf</w:t>
       </w:r>
+      <w:proofErr w:type="spellEnd"/>
     </w:p>
     <w:p>
       <w:pPr>
@@ -408,9 +622,11 @@
           <w:numId w:val="3"/>
         </w:numPr>
       </w:pPr>
+      <w:proofErr w:type="spellStart"/>
       <w:r>
         <w:t>gmapping</w:t>
       </w:r>
+      <w:proofErr w:type="spellEnd"/>
     </w:p>
     <w:p>
       <w:pPr>
@@ -480,7 +696,29 @@
           <w:szCs w:val="18"/>
           <w:highlight w:val="lightGray"/>
         </w:rPr>
-        <w:t>*opencv*'</w:t>
+        <w:t>*</w:t>
+      </w:r>
+      <w:proofErr w:type="spellStart"/>
+      <w:r>
+        <w:rPr>
+          <w:rFonts w:ascii="Consolas" w:hAnsi="Consolas"/>
+          <w:color w:val="1F2328"/>
+          <w:sz w:val="18"/>
+          <w:szCs w:val="18"/>
+          <w:highlight w:val="lightGray"/>
+        </w:rPr>
+        <w:t>opencv</w:t>
+      </w:r>
+      <w:proofErr w:type="spellEnd"/>
+      <w:r>
+        <w:rPr>
+          <w:rFonts w:ascii="Consolas" w:hAnsi="Consolas"/>
+          <w:color w:val="1F2328"/>
+          <w:sz w:val="18"/>
+          <w:szCs w:val="18"/>
+          <w:highlight w:val="lightGray"/>
+        </w:rPr>
+        <w:t>*'</w:t>
       </w:r>
     </w:p>
     <w:p>
@@ -515,13 +753,31 @@
           <w:color w:val="1F2328"/>
         </w:rPr>
       </w:pPr>
+      <w:proofErr w:type="gramStart"/>
       <w:r>
         <w:rPr>
           <w:rFonts w:ascii="Consolas" w:hAnsi="Consolas"/>
           <w:color w:val="1F2328"/>
         </w:rPr>
-        <w:t>./scripts/create_udev_rules</w:t>
-      </w:r>
+        <w:t>./</w:t>
+      </w:r>
+      <w:proofErr w:type="gramEnd"/>
+      <w:r>
+        <w:rPr>
+          <w:rFonts w:ascii="Consolas" w:hAnsi="Consolas"/>
+          <w:color w:val="1F2328"/>
+        </w:rPr>
+        <w:t>scripts/</w:t>
+      </w:r>
+      <w:proofErr w:type="spellStart"/>
+      <w:r>
+        <w:rPr>
+          <w:rFonts w:ascii="Consolas" w:hAnsi="Consolas"/>
+          <w:color w:val="1F2328"/>
+        </w:rPr>
+        <w:t>create_udev_rules</w:t>
+      </w:r>
+      <w:proofErr w:type="spellEnd"/>
     </w:p>
     <w:p>
       <w:pPr>
@@ -533,12 +789,37 @@
           <w:color w:val="1F2328"/>
         </w:rPr>
       </w:pPr>
+      <w:proofErr w:type="spellStart"/>
       <w:r>
         <w:rPr>
           <w:rFonts w:ascii="Consolas" w:hAnsi="Consolas"/>
           <w:color w:val="1F2328"/>
         </w:rPr>
-        <w:t xml:space="preserve">sudo udevadm control --reload </w:t>
+        <w:t>sudo</w:t>
+      </w:r>
+      <w:proofErr w:type="spellEnd"/>
+      <w:r>
+        <w:rPr>
+          <w:rFonts w:ascii="Consolas" w:hAnsi="Consolas"/>
+          <w:color w:val="1F2328"/>
+        </w:rPr>
+        <w:t xml:space="preserve"> </w:t>
+      </w:r>
+      <w:proofErr w:type="spellStart"/>
+      <w:r>
+        <w:rPr>
+          <w:rFonts w:ascii="Consolas" w:hAnsi="Consolas"/>
+          <w:color w:val="1F2328"/>
+        </w:rPr>
+        <w:t>udevadm</w:t>
+      </w:r>
+      <w:proofErr w:type="spellEnd"/>
+      <w:r>
+        <w:rPr>
+          <w:rFonts w:ascii="Consolas" w:hAnsi="Consolas"/>
+          <w:color w:val="1F2328"/>
+        </w:rPr>
+        <w:t xml:space="preserve"> control --reload </w:t>
       </w:r>
       <w:r>
         <w:rPr>
@@ -553,7 +834,41 @@
           <w:rFonts w:ascii="Consolas" w:hAnsi="Consolas"/>
           <w:color w:val="1F2328"/>
         </w:rPr>
-        <w:t xml:space="preserve"> sudo  udevadm trigger</w:t>
+        <w:t xml:space="preserve"> </w:t>
+      </w:r>
+      <w:proofErr w:type="spellStart"/>
+      <w:proofErr w:type="gramStart"/>
+      <w:r>
+        <w:rPr>
+          <w:rFonts w:ascii="Consolas" w:hAnsi="Consolas"/>
+          <w:color w:val="1F2328"/>
+        </w:rPr>
+        <w:t>sudo</w:t>
+      </w:r>
+      <w:proofErr w:type="spellEnd"/>
+      <w:r>
+        <w:rPr>
+          <w:rFonts w:ascii="Consolas" w:hAnsi="Consolas"/>
+          <w:color w:val="1F2328"/>
+        </w:rPr>
+        <w:t xml:space="preserve">  </w:t>
+      </w:r>
+      <w:proofErr w:type="spellStart"/>
+      <w:r>
+        <w:rPr>
+          <w:rFonts w:ascii="Consolas" w:hAnsi="Consolas"/>
+          <w:color w:val="1F2328"/>
+        </w:rPr>
+        <w:t>udevadm</w:t>
+      </w:r>
+      <w:proofErr w:type="spellEnd"/>
+      <w:proofErr w:type="gramEnd"/>
+      <w:r>
+        <w:rPr>
+          <w:rFonts w:ascii="Consolas" w:hAnsi="Consolas"/>
+          <w:color w:val="1F2328"/>
+        </w:rPr>
+        <w:t xml:space="preserve"> trigger</w:t>
       </w:r>
     </w:p>
     <w:p>
@@ -586,7 +901,23 @@
         <w:ind w:left="720"/>
       </w:pPr>
       <w:r>
-        <w:t>IMPORTANT: Any package which has an opencv-python dependency must be sure not to modify the opencv-python package already installed from the original container. Updating will break the package!</w:t>
+        <w:t xml:space="preserve">IMPORTANT: Any package which has an </w:t>
+      </w:r>
+      <w:proofErr w:type="spellStart"/>
+      <w:r>
+        <w:t>opencv</w:t>
+      </w:r>
+      <w:proofErr w:type="spellEnd"/>
+      <w:r>
+        <w:t xml:space="preserve">-python dependency must be sure not to modify the </w:t>
+      </w:r>
+      <w:proofErr w:type="spellStart"/>
+      <w:r>
+        <w:t>opencv</w:t>
+      </w:r>
+      <w:proofErr w:type="spellEnd"/>
+      <w:r>
+        <w:t>-python package already installed from the original container. Updating will break the package!</w:t>
       </w:r>
     </w:p>
     <w:p>
@@ -605,9 +936,11 @@
           <w:numId w:val="2"/>
         </w:numPr>
       </w:pPr>
+      <w:proofErr w:type="spellStart"/>
       <w:r>
         <w:t>spidev</w:t>
       </w:r>
+      <w:proofErr w:type="spellEnd"/>
     </w:p>
     <w:p>
       <w:pPr>
@@ -618,8 +951,13 @@
         </w:numPr>
       </w:pPr>
       <w:r>
-        <w:t>confluent-kafka</w:t>
-      </w:r>
+        <w:t>confluent-</w:t>
+      </w:r>
+      <w:proofErr w:type="spellStart"/>
+      <w:r>
+        <w:t>kafka</w:t>
+      </w:r>
+      <w:proofErr w:type="spellEnd"/>
     </w:p>
     <w:p>
       <w:pPr>
@@ -629,8 +967,13 @@
           <w:numId w:val="2"/>
         </w:numPr>
       </w:pPr>
-      <w:r>
-        <w:t>rospy-message-converter</w:t>
+      <w:proofErr w:type="spellStart"/>
+      <w:r>
+        <w:t>rospy</w:t>
+      </w:r>
+      <w:proofErr w:type="spellEnd"/>
+      <w:r>
+        <w:t>-message-converter</w:t>
       </w:r>
     </w:p>
     <w:p>
@@ -641,9 +984,11 @@
           <w:numId w:val="2"/>
         </w:numPr>
       </w:pPr>
+      <w:proofErr w:type="spellStart"/>
       <w:r>
         <w:t>pyignite</w:t>
       </w:r>
+      <w:proofErr w:type="spellEnd"/>
     </w:p>
     <w:p>
       <w:pPr>
@@ -665,9 +1010,11 @@
           <w:numId w:val="2"/>
         </w:numPr>
       </w:pPr>
+      <w:proofErr w:type="spellStart"/>
       <w:r>
         <w:t>scipy</w:t>
       </w:r>
+      <w:proofErr w:type="spellEnd"/>
     </w:p>
     <w:p>
       <w:pPr>
@@ -677,8 +1024,26 @@
           <w:numId w:val="2"/>
         </w:numPr>
       </w:pPr>
-      <w:r>
-        <w:t>ultralytics****be careful with opencv-python here!</w:t>
+      <w:proofErr w:type="spellStart"/>
+      <w:proofErr w:type="gramStart"/>
+      <w:r>
+        <w:t>ultralytics</w:t>
+      </w:r>
+      <w:proofErr w:type="spellEnd"/>
+      <w:r>
+        <w:t>**</w:t>
+      </w:r>
+      <w:proofErr w:type="gramEnd"/>
+      <w:r>
+        <w:t xml:space="preserve">**be careful with </w:t>
+      </w:r>
+      <w:proofErr w:type="spellStart"/>
+      <w:r>
+        <w:t>opencv</w:t>
+      </w:r>
+      <w:proofErr w:type="spellEnd"/>
+      <w:r>
+        <w:t>-python here!</w:t>
       </w:r>
     </w:p>
     <w:p>
@@ -690,7 +1055,15 @@
         </w:numPr>
       </w:pPr>
       <w:r>
-        <w:t>Install Cyclone DDS and it’s python binding.</w:t>
+        <w:t xml:space="preserve">Install Cyclone DDS and </w:t>
+      </w:r>
+      <w:proofErr w:type="gramStart"/>
+      <w:r>
+        <w:t>it’s</w:t>
+      </w:r>
+      <w:proofErr w:type="gramEnd"/>
+      <w:r>
+        <w:t xml:space="preserve"> python binding.</w:t>
       </w:r>
     </w:p>
     <w:p>
@@ -712,7 +1085,31 @@
         </w:r>
       </w:hyperlink>
       <w:r>
-        <w:t xml:space="preserve"> to first install cycloneDDS. Be careful! Check what the latest version of the cyclonedds python binding is and match this version!  The install directory should be /path/to/cyclonedds/install. Next:</w:t>
+        <w:t xml:space="preserve"> to first install </w:t>
+      </w:r>
+      <w:proofErr w:type="spellStart"/>
+      <w:r>
+        <w:t>cycloneDDS</w:t>
+      </w:r>
+      <w:proofErr w:type="spellEnd"/>
+      <w:r>
+        <w:t xml:space="preserve">. Be careful! Check what the latest version of the </w:t>
+      </w:r>
+      <w:proofErr w:type="spellStart"/>
+      <w:r>
+        <w:t>cyclonedds</w:t>
+      </w:r>
+      <w:proofErr w:type="spellEnd"/>
+      <w:r>
+        <w:t xml:space="preserve"> python binding is and match this version!  The install directory should be /path/to/</w:t>
+      </w:r>
+      <w:proofErr w:type="spellStart"/>
+      <w:r>
+        <w:t>cyclonedds</w:t>
+      </w:r>
+      <w:proofErr w:type="spellEnd"/>
+      <w:r>
+        <w:t>/install. Next:</w:t>
       </w:r>
     </w:p>
     <w:p>
@@ -755,7 +1152,31 @@
           <w:szCs w:val="20"/>
           <w14:ligatures w14:val="none"/>
         </w:rPr>
-        <w:t>export CYCLONEDDS_HOME="$(pwd)/install"</w:t>
+        <w:t>export CYCLONEDDS_HOME="$(</w:t>
+      </w:r>
+      <w:proofErr w:type="spellStart"/>
+      <w:r>
+        <w:rPr>
+          <w:rFonts w:ascii="Courier New" w:eastAsia="Times New Roman" w:hAnsi="Courier New" w:cs="Courier New"/>
+          <w:color w:val="1F2328"/>
+          <w:kern w:val="0"/>
+          <w:sz w:val="20"/>
+          <w:szCs w:val="20"/>
+          <w14:ligatures w14:val="none"/>
+        </w:rPr>
+        <w:t>pwd</w:t>
+      </w:r>
+      <w:proofErr w:type="spellEnd"/>
+      <w:r>
+        <w:rPr>
+          <w:rFonts w:ascii="Courier New" w:eastAsia="Times New Roman" w:hAnsi="Courier New" w:cs="Courier New"/>
+          <w:color w:val="1F2328"/>
+          <w:kern w:val="0"/>
+          <w:sz w:val="20"/>
+          <w:szCs w:val="20"/>
+          <w14:ligatures w14:val="none"/>
+        </w:rPr>
+        <w:t>)/install"</w:t>
       </w:r>
     </w:p>
     <w:p>
@@ -763,7 +1184,20 @@
         <w:ind w:left="720"/>
       </w:pPr>
       <w:r>
-        <w:t>Even better, put this in the ~/.bashrc file since we need this anytime we use the python binding. Last, we install the python binding via:</w:t>
+        <w:t>Even better, put this in the ~</w:t>
+      </w:r>
+      <w:proofErr w:type="gramStart"/>
+      <w:r>
+        <w:t>/.</w:t>
+      </w:r>
+      <w:proofErr w:type="spellStart"/>
+      <w:r>
+        <w:t>bashrc</w:t>
+      </w:r>
+      <w:proofErr w:type="spellEnd"/>
+      <w:proofErr w:type="gramEnd"/>
+      <w:r>
+        <w:t xml:space="preserve"> file since we need this anytime we use the python binding. Last, we install the python binding via:</w:t>
       </w:r>
     </w:p>
     <w:p>
@@ -806,8 +1240,45 @@
           <w:szCs w:val="20"/>
           <w14:ligatures w14:val="none"/>
         </w:rPr>
-        <w:t>pip3 install cyclonedds --no-binary cyclonedds</w:t>
-      </w:r>
+        <w:t xml:space="preserve">pip3 install </w:t>
+      </w:r>
+      <w:proofErr w:type="spellStart"/>
+      <w:r>
+        <w:rPr>
+          <w:rFonts w:ascii="Courier New" w:eastAsia="Times New Roman" w:hAnsi="Courier New" w:cs="Courier New"/>
+          <w:color w:val="1F2328"/>
+          <w:kern w:val="0"/>
+          <w:sz w:val="20"/>
+          <w:szCs w:val="20"/>
+          <w14:ligatures w14:val="none"/>
+        </w:rPr>
+        <w:t>cyclonedds</w:t>
+      </w:r>
+      <w:proofErr w:type="spellEnd"/>
+      <w:r>
+        <w:rPr>
+          <w:rFonts w:ascii="Courier New" w:eastAsia="Times New Roman" w:hAnsi="Courier New" w:cs="Courier New"/>
+          <w:color w:val="1F2328"/>
+          <w:kern w:val="0"/>
+          <w:sz w:val="20"/>
+          <w:szCs w:val="20"/>
+          <w14:ligatures w14:val="none"/>
+        </w:rPr>
+        <w:t xml:space="preserve"> --no-binary </w:t>
+      </w:r>
+      <w:proofErr w:type="spellStart"/>
+      <w:r>
+        <w:rPr>
+          <w:rFonts w:ascii="Courier New" w:eastAsia="Times New Roman" w:hAnsi="Courier New" w:cs="Courier New"/>
+          <w:color w:val="1F2328"/>
+          <w:kern w:val="0"/>
+          <w:sz w:val="20"/>
+          <w:szCs w:val="20"/>
+          <w14:ligatures w14:val="none"/>
+        </w:rPr>
+        <w:t>cyclonedds</w:t>
+      </w:r>
+      <w:proofErr w:type="spellEnd"/>
     </w:p>
     <w:p>
       <w:pPr>
@@ -880,6 +1351,7 @@
         </w:rPr>
         <w:t xml:space="preserve">docker commit c3f279d17e0a </w:t>
       </w:r>
+      <w:proofErr w:type="spellStart"/>
       <w:r>
         <w:rPr>
           <w:rFonts w:ascii="Courier New" w:eastAsia="Times New Roman" w:hAnsi="Courier New" w:cs="Courier New"/>
@@ -889,8 +1361,9 @@
           <w:szCs w:val="20"/>
           <w14:ligatures w14:val="none"/>
         </w:rPr>
-        <w:t>ml_ros</w:t>
-      </w:r>
+        <w:t>ml_</w:t>
+      </w:r>
+      <w:proofErr w:type="gramStart"/>
       <w:r>
         <w:rPr>
           <w:rFonts w:ascii="Courier New" w:eastAsia="Times New Roman" w:hAnsi="Courier New" w:cs="Courier New"/>
@@ -900,8 +1373,21 @@
           <w:szCs w:val="20"/>
           <w14:ligatures w14:val="none"/>
         </w:rPr>
+        <w:t>ros</w:t>
+      </w:r>
+      <w:r>
+        <w:rPr>
+          <w:rFonts w:ascii="Courier New" w:eastAsia="Times New Roman" w:hAnsi="Courier New" w:cs="Courier New"/>
+          <w:color w:val="1F2328"/>
+          <w:kern w:val="0"/>
+          <w:sz w:val="20"/>
+          <w:szCs w:val="20"/>
+          <w14:ligatures w14:val="none"/>
+        </w:rPr>
         <w:t>:latest</w:t>
       </w:r>
+      <w:proofErr w:type="spellEnd"/>
+      <w:proofErr w:type="gramEnd"/>
     </w:p>
     <w:p/>
     <w:p>
@@ -932,7 +1418,43 @@
         <w:rPr>
           <w:rFonts w:ascii="Courier New" w:hAnsi="Courier New" w:cs="Courier New"/>
         </w:rPr>
-        <w:t>jetson-containers run $(autotag ml_ros:latest)</w:t>
+        <w:t>jetson-containers run $(</w:t>
+      </w:r>
+      <w:proofErr w:type="spellStart"/>
+      <w:r>
+        <w:rPr>
+          <w:rFonts w:ascii="Courier New" w:hAnsi="Courier New" w:cs="Courier New"/>
+        </w:rPr>
+        <w:t>autotag</w:t>
+      </w:r>
+      <w:proofErr w:type="spellEnd"/>
+      <w:r>
+        <w:rPr>
+          <w:rFonts w:ascii="Courier New" w:hAnsi="Courier New" w:cs="Courier New"/>
+        </w:rPr>
+        <w:t xml:space="preserve"> </w:t>
+      </w:r>
+      <w:proofErr w:type="spellStart"/>
+      <w:r>
+        <w:rPr>
+          <w:rFonts w:ascii="Courier New" w:hAnsi="Courier New" w:cs="Courier New"/>
+        </w:rPr>
+        <w:t>ml_</w:t>
+      </w:r>
+      <w:proofErr w:type="gramStart"/>
+      <w:r>
+        <w:rPr>
+          <w:rFonts w:ascii="Courier New" w:hAnsi="Courier New" w:cs="Courier New"/>
+        </w:rPr>
+        <w:t>ros:latest</w:t>
+      </w:r>
+      <w:proofErr w:type="spellEnd"/>
+      <w:proofErr w:type="gramEnd"/>
+      <w:r>
+        <w:rPr>
+          <w:rFonts w:ascii="Courier New" w:hAnsi="Courier New" w:cs="Courier New"/>
+        </w:rPr>
+        <w:t>)</w:t>
       </w:r>
     </w:p>
     <w:p>
@@ -976,7 +1498,165 @@
           <w:sz w:val="20"/>
           <w:szCs w:val="20"/>
         </w:rPr>
-        <w:t>-v ~/workspaces/catkin_ws:/workspace/catkin_ws -v /dev/bus/usb:/dev/bus/usb -i --device=/dev/ttyUSB0 --</w:t>
+        <w:t>-v ~/workspaces/</w:t>
+      </w:r>
+      <w:proofErr w:type="spellStart"/>
+      <w:r>
+        <w:rPr>
+          <w:rFonts w:ascii="Courier New" w:hAnsi="Courier New" w:cs="Courier New"/>
+          <w:sz w:val="20"/>
+          <w:szCs w:val="20"/>
+        </w:rPr>
+        <w:t>catkin_ws</w:t>
+      </w:r>
+      <w:proofErr w:type="spellEnd"/>
+      <w:r>
+        <w:rPr>
+          <w:rFonts w:ascii="Courier New" w:hAnsi="Courier New" w:cs="Courier New"/>
+          <w:sz w:val="20"/>
+          <w:szCs w:val="20"/>
+        </w:rPr>
+        <w:t>:/workspace/</w:t>
+      </w:r>
+      <w:proofErr w:type="spellStart"/>
+      <w:r>
+        <w:rPr>
+          <w:rFonts w:ascii="Courier New" w:hAnsi="Courier New" w:cs="Courier New"/>
+          <w:sz w:val="20"/>
+          <w:szCs w:val="20"/>
+        </w:rPr>
+        <w:t>catkin_ws</w:t>
+      </w:r>
+      <w:proofErr w:type="spellEnd"/>
+      <w:r>
+        <w:rPr>
+          <w:rFonts w:ascii="Courier New" w:hAnsi="Courier New" w:cs="Courier New"/>
+          <w:sz w:val="20"/>
+          <w:szCs w:val="20"/>
+        </w:rPr>
+        <w:t xml:space="preserve"> </w:t>
+      </w:r>
+      <w:r>
+        <w:rPr>
+          <w:rFonts w:ascii="Courier New" w:hAnsi="Courier New" w:cs="Courier New"/>
+          <w:sz w:val="20"/>
+          <w:szCs w:val="20"/>
+        </w:rPr>
+        <w:t>-v ~/</w:t>
+      </w:r>
+      <w:proofErr w:type="spellStart"/>
+      <w:r>
+        <w:rPr>
+          <w:rFonts w:ascii="Courier New" w:hAnsi="Courier New" w:cs="Courier New"/>
+          <w:sz w:val="20"/>
+          <w:szCs w:val="20"/>
+        </w:rPr>
+        <w:t>gemini_api</w:t>
+      </w:r>
+      <w:proofErr w:type="spellEnd"/>
+      <w:r>
+        <w:rPr>
+          <w:rFonts w:ascii="Courier New" w:hAnsi="Courier New" w:cs="Courier New"/>
+          <w:sz w:val="20"/>
+          <w:szCs w:val="20"/>
+        </w:rPr>
+        <w:t>:/</w:t>
+      </w:r>
+      <w:proofErr w:type="spellStart"/>
+      <w:r>
+        <w:rPr>
+          <w:rFonts w:ascii="Courier New" w:hAnsi="Courier New" w:cs="Courier New"/>
+          <w:sz w:val="20"/>
+          <w:szCs w:val="20"/>
+        </w:rPr>
+        <w:t>gemini_code</w:t>
+      </w:r>
+      <w:proofErr w:type="spellEnd"/>
+      <w:r>
+        <w:rPr>
+          <w:rFonts w:ascii="Courier New" w:hAnsi="Courier New" w:cs="Courier New"/>
+          <w:sz w:val="20"/>
+          <w:szCs w:val="20"/>
+        </w:rPr>
+        <w:t xml:space="preserve"> -v /dev/bus/</w:t>
+      </w:r>
+      <w:proofErr w:type="spellStart"/>
+      <w:r>
+        <w:rPr>
+          <w:rFonts w:ascii="Courier New" w:hAnsi="Courier New" w:cs="Courier New"/>
+          <w:sz w:val="20"/>
+          <w:szCs w:val="20"/>
+        </w:rPr>
+        <w:t>usb</w:t>
+      </w:r>
+      <w:proofErr w:type="spellEnd"/>
+      <w:r>
+        <w:rPr>
+          <w:rFonts w:ascii="Courier New" w:hAnsi="Courier New" w:cs="Courier New"/>
+          <w:sz w:val="20"/>
+          <w:szCs w:val="20"/>
+        </w:rPr>
+        <w:t>:/dev/bus/</w:t>
+      </w:r>
+      <w:proofErr w:type="spellStart"/>
+      <w:r>
+        <w:rPr>
+          <w:rFonts w:ascii="Courier New" w:hAnsi="Courier New" w:cs="Courier New"/>
+          <w:sz w:val="20"/>
+          <w:szCs w:val="20"/>
+        </w:rPr>
+        <w:t>usb</w:t>
+      </w:r>
+      <w:proofErr w:type="spellEnd"/>
+      <w:r>
+        <w:rPr>
+          <w:rFonts w:ascii="Courier New" w:hAnsi="Courier New" w:cs="Courier New"/>
+          <w:sz w:val="20"/>
+          <w:szCs w:val="20"/>
+        </w:rPr>
+        <w:t xml:space="preserve"> </w:t>
+      </w:r>
+      <w:r>
+        <w:rPr>
+          <w:rFonts w:ascii="Courier New" w:hAnsi="Courier New" w:cs="Courier New"/>
+          <w:sz w:val="20"/>
+          <w:szCs w:val="20"/>
+        </w:rPr>
+        <w:t>-v /dev/video0:/dev/video0</w:t>
+      </w:r>
+      <w:r>
+        <w:rPr>
+          <w:rFonts w:ascii="Courier New" w:hAnsi="Courier New" w:cs="Courier New"/>
+          <w:sz w:val="20"/>
+          <w:szCs w:val="20"/>
+        </w:rPr>
+        <w:t xml:space="preserve"> </w:t>
+      </w:r>
+      <w:r>
+        <w:rPr>
+          <w:rFonts w:ascii="Courier New" w:hAnsi="Courier New" w:cs="Courier New"/>
+          <w:sz w:val="20"/>
+          <w:szCs w:val="20"/>
+        </w:rPr>
+        <w:t>-</w:t>
+      </w:r>
+      <w:proofErr w:type="spellStart"/>
+      <w:r>
+        <w:rPr>
+          <w:rFonts w:ascii="Courier New" w:hAnsi="Courier New" w:cs="Courier New"/>
+          <w:sz w:val="20"/>
+          <w:szCs w:val="20"/>
+        </w:rPr>
+        <w:t>i</w:t>
+      </w:r>
+      <w:proofErr w:type="spellEnd"/>
+      <w:r>
+        <w:rPr>
+          <w:rFonts w:ascii="Courier New" w:hAnsi="Courier New" w:cs="Courier New"/>
+          <w:sz w:val="20"/>
+          <w:szCs w:val="20"/>
+        </w:rPr>
+        <w:t xml:space="preserve"> --device=/dev/ttyUSB0 --</w:t>
       </w:r>
       <w:r>
         <w:rPr>
@@ -985,15 +1665,97 @@
           <w:szCs w:val="20"/>
         </w:rPr>
         <w:lastRenderedPageBreak/>
-        <w:t xml:space="preserve">device=/dev/spidev0.0 </w:t>
-      </w:r>
-      <w:r>
-        <w:rPr>
-          <w:rFonts w:ascii="Courier New" w:hAnsi="Courier New" w:cs="Courier New"/>
-          <w:sz w:val="20"/>
-          <w:szCs w:val="20"/>
-        </w:rPr>
-        <w:t>--rm --privileged --name ros_noetic $(autotag ml_ros:latest)</w:t>
+        <w:t>device=/dev/spidev0.</w:t>
+      </w:r>
+      <w:proofErr w:type="gramStart"/>
+      <w:r>
+        <w:rPr>
+          <w:rFonts w:ascii="Courier New" w:hAnsi="Courier New" w:cs="Courier New"/>
+          <w:sz w:val="20"/>
+          <w:szCs w:val="20"/>
+        </w:rPr>
+        <w:t xml:space="preserve">0 </w:t>
+      </w:r>
+      <w:r>
+        <w:rPr>
+          <w:rFonts w:ascii="Courier New" w:hAnsi="Courier New" w:cs="Courier New"/>
+          <w:sz w:val="20"/>
+          <w:szCs w:val="20"/>
+        </w:rPr>
+        <w:t>--rm --</w:t>
+      </w:r>
+      <w:proofErr w:type="gramEnd"/>
+      <w:r>
+        <w:rPr>
+          <w:rFonts w:ascii="Courier New" w:hAnsi="Courier New" w:cs="Courier New"/>
+          <w:sz w:val="20"/>
+          <w:szCs w:val="20"/>
+        </w:rPr>
+        <w:t xml:space="preserve">privileged --name </w:t>
+      </w:r>
+      <w:proofErr w:type="spellStart"/>
+      <w:r>
+        <w:rPr>
+          <w:rFonts w:ascii="Courier New" w:hAnsi="Courier New" w:cs="Courier New"/>
+          <w:sz w:val="20"/>
+          <w:szCs w:val="20"/>
+        </w:rPr>
+        <w:t>ros_noetic</w:t>
+      </w:r>
+      <w:proofErr w:type="spellEnd"/>
+      <w:r>
+        <w:rPr>
+          <w:rFonts w:ascii="Courier New" w:hAnsi="Courier New" w:cs="Courier New"/>
+          <w:sz w:val="20"/>
+          <w:szCs w:val="20"/>
+        </w:rPr>
+        <w:t xml:space="preserve"> $(</w:t>
+      </w:r>
+      <w:proofErr w:type="spellStart"/>
+      <w:r>
+        <w:rPr>
+          <w:rFonts w:ascii="Courier New" w:hAnsi="Courier New" w:cs="Courier New"/>
+          <w:sz w:val="20"/>
+          <w:szCs w:val="20"/>
+        </w:rPr>
+        <w:t>autotag</w:t>
+      </w:r>
+      <w:proofErr w:type="spellEnd"/>
+      <w:r>
+        <w:rPr>
+          <w:rFonts w:ascii="Courier New" w:hAnsi="Courier New" w:cs="Courier New"/>
+          <w:sz w:val="20"/>
+          <w:szCs w:val="20"/>
+        </w:rPr>
+        <w:t xml:space="preserve"> </w:t>
+      </w:r>
+      <w:proofErr w:type="spellStart"/>
+      <w:r>
+        <w:rPr>
+          <w:rFonts w:ascii="Courier New" w:hAnsi="Courier New" w:cs="Courier New"/>
+          <w:sz w:val="20"/>
+          <w:szCs w:val="20"/>
+        </w:rPr>
+        <w:t>ml_</w:t>
+      </w:r>
+      <w:proofErr w:type="gramStart"/>
+      <w:r>
+        <w:rPr>
+          <w:rFonts w:ascii="Courier New" w:hAnsi="Courier New" w:cs="Courier New"/>
+          <w:sz w:val="20"/>
+          <w:szCs w:val="20"/>
+        </w:rPr>
+        <w:t>ros:latest</w:t>
+      </w:r>
+      <w:proofErr w:type="spellEnd"/>
+      <w:proofErr w:type="gramEnd"/>
+      <w:r>
+        <w:rPr>
+          <w:rFonts w:ascii="Courier New" w:hAnsi="Courier New" w:cs="Courier New"/>
+          <w:sz w:val="20"/>
+          <w:szCs w:val="20"/>
+        </w:rPr>
+        <w:t>)</w:t>
       </w:r>
     </w:p>
     <w:p>
@@ -1053,13 +1815,87 @@
           <w:szCs w:val="20"/>
           <w14:ligatures w14:val="none"/>
         </w:rPr>
-        <w:t>docker save myimage:latest | gzip &gt; myimage_latest.tar.gz</w:t>
+        <w:t xml:space="preserve">docker save </w:t>
+      </w:r>
+      <w:proofErr w:type="spellStart"/>
+      <w:proofErr w:type="gramStart"/>
+      <w:r>
+        <w:rPr>
+          <w:rFonts w:ascii="Courier New" w:eastAsia="Times New Roman" w:hAnsi="Courier New" w:cs="Courier New"/>
+          <w:color w:val="1F2328"/>
+          <w:kern w:val="0"/>
+          <w:sz w:val="20"/>
+          <w:szCs w:val="20"/>
+          <w14:ligatures w14:val="none"/>
+        </w:rPr>
+        <w:t>myimage:latest</w:t>
+      </w:r>
+      <w:proofErr w:type="spellEnd"/>
+      <w:proofErr w:type="gramEnd"/>
+      <w:r>
+        <w:rPr>
+          <w:rFonts w:ascii="Courier New" w:eastAsia="Times New Roman" w:hAnsi="Courier New" w:cs="Courier New"/>
+          <w:color w:val="1F2328"/>
+          <w:kern w:val="0"/>
+          <w:sz w:val="20"/>
+          <w:szCs w:val="20"/>
+          <w14:ligatures w14:val="none"/>
+        </w:rPr>
+        <w:t xml:space="preserve"> | </w:t>
+      </w:r>
+      <w:proofErr w:type="spellStart"/>
+      <w:r>
+        <w:rPr>
+          <w:rFonts w:ascii="Courier New" w:eastAsia="Times New Roman" w:hAnsi="Courier New" w:cs="Courier New"/>
+          <w:color w:val="1F2328"/>
+          <w:kern w:val="0"/>
+          <w:sz w:val="20"/>
+          <w:szCs w:val="20"/>
+          <w14:ligatures w14:val="none"/>
+        </w:rPr>
+        <w:t>gzip</w:t>
+      </w:r>
+      <w:proofErr w:type="spellEnd"/>
+      <w:r>
+        <w:rPr>
+          <w:rFonts w:ascii="Courier New" w:eastAsia="Times New Roman" w:hAnsi="Courier New" w:cs="Courier New"/>
+          <w:color w:val="1F2328"/>
+          <w:kern w:val="0"/>
+          <w:sz w:val="20"/>
+          <w:szCs w:val="20"/>
+          <w14:ligatures w14:val="none"/>
+        </w:rPr>
+        <w:t xml:space="preserve"> &gt; myimage_latest.tar.gz</w:t>
       </w:r>
     </w:p>
     <w:p/>
     <w:p>
       <w:r>
-        <w:t>If everything has gone according to plan, you should now have a docker container which has ROS, cuda enabled pytorch/tensorflow, and everything else you might need!</w:t>
+        <w:t xml:space="preserve">If everything has gone according to plan, you should now have a docker container which has ROS, </w:t>
+      </w:r>
+      <w:proofErr w:type="spellStart"/>
+      <w:r>
+        <w:t>cuda</w:t>
+      </w:r>
+      <w:proofErr w:type="spellEnd"/>
+      <w:r>
+        <w:t xml:space="preserve"> enabled </w:t>
+      </w:r>
+      <w:proofErr w:type="spellStart"/>
+      <w:r>
+        <w:t>pytorch</w:t>
+      </w:r>
+      <w:proofErr w:type="spellEnd"/>
+      <w:r>
+        <w:t>/</w:t>
+      </w:r>
+      <w:proofErr w:type="spellStart"/>
+      <w:r>
+        <w:t>tensorflow</w:t>
+      </w:r>
+      <w:proofErr w:type="spellEnd"/>
+      <w:r>
+        <w:t>, and everything else you might need!</w:t>
       </w:r>
     </w:p>
     <w:p>
@@ -1133,29 +1969,7 @@
           <w:szCs w:val="20"/>
           <w14:ligatures w14:val="none"/>
         </w:rPr>
-        <w:t xml:space="preserve">docker load &lt; </w:t>
-      </w:r>
-      <w:r>
-        <w:rPr>
-          <w:rFonts w:ascii="Courier New" w:eastAsia="Times New Roman" w:hAnsi="Courier New" w:cs="Courier New"/>
-          <w:color w:val="1F2328"/>
-          <w:kern w:val="0"/>
-          <w:sz w:val="20"/>
-          <w:szCs w:val="20"/>
-          <w14:ligatures w14:val="none"/>
-        </w:rPr>
-        <w:t>your_image</w:t>
-      </w:r>
-      <w:r>
-        <w:rPr>
-          <w:rFonts w:ascii="Courier New" w:eastAsia="Times New Roman" w:hAnsi="Courier New" w:cs="Courier New"/>
-          <w:color w:val="1F2328"/>
-          <w:kern w:val="0"/>
-          <w:sz w:val="20"/>
-          <w:szCs w:val="20"/>
-          <w14:ligatures w14:val="none"/>
-        </w:rPr>
-        <w:t>.tar.gz</w:t>
+        <w:t>docker load &lt; your_image.tar.gz</w:t>
       </w:r>
     </w:p>
     <w:p>
@@ -1203,8 +2017,570 @@
           <w:szCs w:val="20"/>
           <w14:ligatures w14:val="none"/>
         </w:rPr>
-        <w:t>source /opt/ros/noetic/setup.bash</w:t>
-      </w:r>
+        <w:t>source /opt/</w:t>
+      </w:r>
+      <w:proofErr w:type="spellStart"/>
+      <w:r>
+        <w:rPr>
+          <w:rFonts w:ascii="Courier New" w:eastAsia="Times New Roman" w:hAnsi="Courier New" w:cs="Courier New"/>
+          <w:color w:val="1F2328"/>
+          <w:kern w:val="0"/>
+          <w:sz w:val="20"/>
+          <w:szCs w:val="20"/>
+          <w14:ligatures w14:val="none"/>
+        </w:rPr>
+        <w:t>ros</w:t>
+      </w:r>
+      <w:proofErr w:type="spellEnd"/>
+      <w:r>
+        <w:rPr>
+          <w:rFonts w:ascii="Courier New" w:eastAsia="Times New Roman" w:hAnsi="Courier New" w:cs="Courier New"/>
+          <w:color w:val="1F2328"/>
+          <w:kern w:val="0"/>
+          <w:sz w:val="20"/>
+          <w:szCs w:val="20"/>
+          <w14:ligatures w14:val="none"/>
+        </w:rPr>
+        <w:t>/noetic/</w:t>
+      </w:r>
+      <w:proofErr w:type="spellStart"/>
+      <w:r>
+        <w:rPr>
+          <w:rFonts w:ascii="Courier New" w:eastAsia="Times New Roman" w:hAnsi="Courier New" w:cs="Courier New"/>
+          <w:color w:val="1F2328"/>
+          <w:kern w:val="0"/>
+          <w:sz w:val="20"/>
+          <w:szCs w:val="20"/>
+          <w14:ligatures w14:val="none"/>
+        </w:rPr>
+        <w:t>setup.bash</w:t>
+      </w:r>
+      <w:proofErr w:type="spellEnd"/>
+    </w:p>
+    <w:p/>
+    <w:p>
+      <w:r>
+        <w:t xml:space="preserve">You will also need to navigate </w:t>
+      </w:r>
+      <w:r>
+        <w:t>t</w:t>
+      </w:r>
+      <w:r>
+        <w:t xml:space="preserve">o the </w:t>
+      </w:r>
+      <w:proofErr w:type="spellStart"/>
+      <w:r>
+        <w:t>ros_astra_camera</w:t>
+      </w:r>
+      <w:proofErr w:type="spellEnd"/>
+      <w:r>
+        <w:t xml:space="preserve"> directory and perform these two commands (outside of the docker container):</w:t>
+      </w:r>
+    </w:p>
+    <w:p>
+      <w:pPr>
+        <w:pStyle w:val="HTMLPreformatted"/>
+        <w:shd w:val="clear" w:color="auto" w:fill="F6F8FA"/>
+        <w:rPr>
+          <w:rFonts w:ascii="Consolas" w:hAnsi="Consolas"/>
+          <w:color w:val="1F2328"/>
+        </w:rPr>
+      </w:pPr>
+      <w:proofErr w:type="gramStart"/>
+      <w:r>
+        <w:rPr>
+          <w:rFonts w:ascii="Consolas" w:hAnsi="Consolas"/>
+          <w:color w:val="1F2328"/>
+        </w:rPr>
+        <w:t>./</w:t>
+      </w:r>
+      <w:proofErr w:type="gramEnd"/>
+      <w:r>
+        <w:rPr>
+          <w:rFonts w:ascii="Consolas" w:hAnsi="Consolas"/>
+          <w:color w:val="1F2328"/>
+        </w:rPr>
+        <w:t>scripts/</w:t>
+      </w:r>
+      <w:proofErr w:type="spellStart"/>
+      <w:r>
+        <w:rPr>
+          <w:rFonts w:ascii="Consolas" w:hAnsi="Consolas"/>
+          <w:color w:val="1F2328"/>
+        </w:rPr>
+        <w:t>create_udev_rules</w:t>
+      </w:r>
+      <w:proofErr w:type="spellEnd"/>
+    </w:p>
+    <w:p>
+      <w:pPr>
+        <w:pStyle w:val="HTMLPreformatted"/>
+        <w:shd w:val="clear" w:color="auto" w:fill="F6F8FA"/>
+        <w:rPr>
+          <w:rFonts w:ascii="Consolas" w:hAnsi="Consolas"/>
+          <w:color w:val="1F2328"/>
+        </w:rPr>
+      </w:pPr>
+      <w:proofErr w:type="spellStart"/>
+      <w:r>
+        <w:rPr>
+          <w:rFonts w:ascii="Consolas" w:hAnsi="Consolas"/>
+          <w:color w:val="1F2328"/>
+        </w:rPr>
+        <w:t>sudo</w:t>
+      </w:r>
+      <w:proofErr w:type="spellEnd"/>
+      <w:r>
+        <w:rPr>
+          <w:rFonts w:ascii="Consolas" w:hAnsi="Consolas"/>
+          <w:color w:val="1F2328"/>
+        </w:rPr>
+        <w:t xml:space="preserve"> </w:t>
+      </w:r>
+      <w:proofErr w:type="spellStart"/>
+      <w:r>
+        <w:rPr>
+          <w:rFonts w:ascii="Consolas" w:hAnsi="Consolas"/>
+          <w:color w:val="1F2328"/>
+        </w:rPr>
+        <w:t>udevadm</w:t>
+      </w:r>
+      <w:proofErr w:type="spellEnd"/>
+      <w:r>
+        <w:rPr>
+          <w:rFonts w:ascii="Consolas" w:hAnsi="Consolas"/>
+          <w:color w:val="1F2328"/>
+        </w:rPr>
+        <w:t xml:space="preserve"> control --reload </w:t>
+      </w:r>
+      <w:r>
+        <w:rPr>
+          <w:rStyle w:val="pl-k"/>
+          <w:rFonts w:ascii="Consolas" w:eastAsiaTheme="majorEastAsia" w:hAnsi="Consolas"/>
+          <w:color w:val="1F2328"/>
+        </w:rPr>
+        <w:t>&amp;&amp;</w:t>
+      </w:r>
+      <w:r>
+        <w:rPr>
+          <w:rFonts w:ascii="Consolas" w:hAnsi="Consolas"/>
+          <w:color w:val="1F2328"/>
+        </w:rPr>
+        <w:t xml:space="preserve"> </w:t>
+      </w:r>
+      <w:proofErr w:type="spellStart"/>
+      <w:proofErr w:type="gramStart"/>
+      <w:r>
+        <w:rPr>
+          <w:rFonts w:ascii="Consolas" w:hAnsi="Consolas"/>
+          <w:color w:val="1F2328"/>
+        </w:rPr>
+        <w:t>sudo</w:t>
+      </w:r>
+      <w:proofErr w:type="spellEnd"/>
+      <w:r>
+        <w:rPr>
+          <w:rFonts w:ascii="Consolas" w:hAnsi="Consolas"/>
+          <w:color w:val="1F2328"/>
+        </w:rPr>
+        <w:t xml:space="preserve">  </w:t>
+      </w:r>
+      <w:proofErr w:type="spellStart"/>
+      <w:r>
+        <w:rPr>
+          <w:rFonts w:ascii="Consolas" w:hAnsi="Consolas"/>
+          <w:color w:val="1F2328"/>
+        </w:rPr>
+        <w:t>udevadm</w:t>
+      </w:r>
+      <w:proofErr w:type="spellEnd"/>
+      <w:proofErr w:type="gramEnd"/>
+      <w:r>
+        <w:rPr>
+          <w:rFonts w:ascii="Consolas" w:hAnsi="Consolas"/>
+          <w:color w:val="1F2328"/>
+        </w:rPr>
+        <w:t xml:space="preserve"> trigger</w:t>
+      </w:r>
+    </w:p>
+    <w:p/>
+    <w:p>
+      <w:r>
+        <w:pict w14:anchorId="4C6463CA">
+          <v:rect id="_x0000_i1025" style="width:0;height:1.5pt" o:hralign="center" o:hrstd="t" o:hr="t" fillcolor="#a0a0a0" stroked="f"/>
+        </w:pict>
+      </w:r>
+    </w:p>
+    <w:p>
+      <w:r>
+        <w:t>Gemini Container:</w:t>
+      </w:r>
+    </w:p>
+    <w:p>
+      <w:pPr>
+        <w:rPr>
+          <w:rFonts w:ascii="Courier New" w:hAnsi="Courier New" w:cs="Courier New"/>
+          <w:sz w:val="20"/>
+          <w:szCs w:val="20"/>
+        </w:rPr>
+      </w:pPr>
+      <w:r>
+        <w:rPr>
+          <w:rFonts w:ascii="Courier New" w:hAnsi="Courier New" w:cs="Courier New"/>
+          <w:sz w:val="20"/>
+          <w:szCs w:val="20"/>
+        </w:rPr>
+        <w:t>docker run -v ~/</w:t>
+      </w:r>
+      <w:proofErr w:type="spellStart"/>
+      <w:r>
+        <w:rPr>
+          <w:rFonts w:ascii="Courier New" w:hAnsi="Courier New" w:cs="Courier New"/>
+          <w:sz w:val="20"/>
+          <w:szCs w:val="20"/>
+        </w:rPr>
+        <w:t>gemini_api</w:t>
+      </w:r>
+      <w:proofErr w:type="spellEnd"/>
+      <w:r>
+        <w:rPr>
+          <w:rFonts w:ascii="Courier New" w:hAnsi="Courier New" w:cs="Courier New"/>
+          <w:sz w:val="20"/>
+          <w:szCs w:val="20"/>
+        </w:rPr>
+        <w:t>:/</w:t>
+      </w:r>
+      <w:proofErr w:type="spellStart"/>
+      <w:r>
+        <w:rPr>
+          <w:rFonts w:ascii="Courier New" w:hAnsi="Courier New" w:cs="Courier New"/>
+          <w:sz w:val="20"/>
+          <w:szCs w:val="20"/>
+        </w:rPr>
+        <w:t>gemini_code</w:t>
+      </w:r>
+      <w:proofErr w:type="spellEnd"/>
+      <w:r>
+        <w:rPr>
+          <w:rFonts w:ascii="Courier New" w:hAnsi="Courier New" w:cs="Courier New"/>
+          <w:sz w:val="20"/>
+          <w:szCs w:val="20"/>
+        </w:rPr>
+        <w:t xml:space="preserve"> </w:t>
+      </w:r>
+      <w:r>
+        <w:rPr>
+          <w:rFonts w:ascii="Courier New" w:hAnsi="Courier New" w:cs="Courier New"/>
+          <w:sz w:val="20"/>
+          <w:szCs w:val="20"/>
+        </w:rPr>
+        <w:t xml:space="preserve">-v ~/Desktop/audio:/audio </w:t>
+      </w:r>
+      <w:r>
+        <w:rPr>
+          <w:rFonts w:ascii="Courier New" w:hAnsi="Courier New" w:cs="Courier New"/>
+          <w:sz w:val="20"/>
+          <w:szCs w:val="20"/>
+        </w:rPr>
+        <w:t xml:space="preserve">-it --rm --privileged -p </w:t>
+      </w:r>
+      <w:proofErr w:type="gramStart"/>
+      <w:r>
+        <w:rPr>
+          <w:rFonts w:ascii="Courier New" w:hAnsi="Courier New" w:cs="Courier New"/>
+          <w:sz w:val="20"/>
+          <w:szCs w:val="20"/>
+        </w:rPr>
+        <w:t>5000:5000  --</w:t>
+      </w:r>
+      <w:proofErr w:type="gramEnd"/>
+      <w:r>
+        <w:rPr>
+          <w:rFonts w:ascii="Courier New" w:hAnsi="Courier New" w:cs="Courier New"/>
+          <w:sz w:val="20"/>
+          <w:szCs w:val="20"/>
+        </w:rPr>
+        <w:t xml:space="preserve">name </w:t>
+      </w:r>
+      <w:proofErr w:type="spellStart"/>
+      <w:r>
+        <w:rPr>
+          <w:rFonts w:ascii="Courier New" w:hAnsi="Courier New" w:cs="Courier New"/>
+          <w:sz w:val="20"/>
+          <w:szCs w:val="20"/>
+        </w:rPr>
+        <w:t>gemini</w:t>
+      </w:r>
+      <w:proofErr w:type="spellEnd"/>
+      <w:r>
+        <w:rPr>
+          <w:rFonts w:ascii="Courier New" w:hAnsi="Courier New" w:cs="Courier New"/>
+          <w:sz w:val="20"/>
+          <w:szCs w:val="20"/>
+        </w:rPr>
+        <w:t xml:space="preserve"> </w:t>
+      </w:r>
+      <w:proofErr w:type="spellStart"/>
+      <w:r>
+        <w:rPr>
+          <w:rFonts w:ascii="Courier New" w:hAnsi="Courier New" w:cs="Courier New"/>
+          <w:sz w:val="20"/>
+          <w:szCs w:val="20"/>
+        </w:rPr>
+        <w:t>gemini:latest</w:t>
+      </w:r>
+      <w:proofErr w:type="spellEnd"/>
+    </w:p>
+    <w:p>
+      <w:pPr>
+        <w:rPr>
+          <w:rFonts w:ascii="Courier New" w:hAnsi="Courier New" w:cs="Courier New"/>
+          <w:sz w:val="20"/>
+          <w:szCs w:val="20"/>
+        </w:rPr>
+      </w:pPr>
+    </w:p>
+    <w:p>
+      <w:r>
+        <w:t xml:space="preserve">Git </w:t>
+      </w:r>
+      <w:r>
+        <w:t>repositories</w:t>
+      </w:r>
+      <w:r>
+        <w:t xml:space="preserve"> to clone:</w:t>
+      </w:r>
+    </w:p>
+    <w:p>
+      <w:pPr>
+        <w:rPr>
+          <w:rFonts w:ascii="Courier New" w:hAnsi="Courier New" w:cs="Courier New"/>
+          <w:sz w:val="20"/>
+          <w:szCs w:val="20"/>
+        </w:rPr>
+      </w:pPr>
+      <w:proofErr w:type="spellStart"/>
+      <w:r>
+        <w:rPr>
+          <w:rFonts w:ascii="Courier New" w:hAnsi="Courier New" w:cs="Courier New"/>
+          <w:sz w:val="20"/>
+          <w:szCs w:val="20"/>
+        </w:rPr>
+        <w:t>mattbot_record</w:t>
+      </w:r>
+      <w:proofErr w:type="spellEnd"/>
+    </w:p>
+    <w:p>
+      <w:pPr>
+        <w:rPr>
+          <w:rFonts w:ascii="Courier New" w:hAnsi="Courier New" w:cs="Courier New"/>
+          <w:sz w:val="20"/>
+          <w:szCs w:val="20"/>
+        </w:rPr>
+      </w:pPr>
+      <w:proofErr w:type="spellStart"/>
+      <w:r>
+        <w:rPr>
+          <w:rFonts w:ascii="Courier New" w:hAnsi="Courier New" w:cs="Courier New"/>
+          <w:sz w:val="20"/>
+          <w:szCs w:val="20"/>
+        </w:rPr>
+        <w:t>mattbot_bringup</w:t>
+      </w:r>
+      <w:proofErr w:type="spellEnd"/>
+      <w:r>
+        <w:rPr>
+          <w:rFonts w:ascii="Courier New" w:hAnsi="Courier New" w:cs="Courier New"/>
+          <w:sz w:val="20"/>
+          <w:szCs w:val="20"/>
+        </w:rPr>
+        <w:t xml:space="preserve">          </w:t>
+      </w:r>
+      <w:proofErr w:type="spellStart"/>
+      <w:r>
+        <w:rPr>
+          <w:rFonts w:ascii="Courier New" w:hAnsi="Courier New" w:cs="Courier New"/>
+          <w:sz w:val="20"/>
+          <w:szCs w:val="20"/>
+        </w:rPr>
+        <w:t>mattbot_teleop</w:t>
+      </w:r>
+      <w:proofErr w:type="spellEnd"/>
+    </w:p>
+    <w:p>
+      <w:pPr>
+        <w:rPr>
+          <w:rFonts w:ascii="Courier New" w:hAnsi="Courier New" w:cs="Courier New"/>
+          <w:sz w:val="20"/>
+          <w:szCs w:val="20"/>
+        </w:rPr>
+      </w:pPr>
+      <w:proofErr w:type="spellStart"/>
+      <w:r>
+        <w:rPr>
+          <w:rFonts w:ascii="Courier New" w:hAnsi="Courier New" w:cs="Courier New"/>
+          <w:sz w:val="20"/>
+          <w:szCs w:val="20"/>
+        </w:rPr>
+        <w:t>mattbot_dds</w:t>
+      </w:r>
+      <w:proofErr w:type="spellEnd"/>
+      <w:r>
+        <w:rPr>
+          <w:rFonts w:ascii="Courier New" w:hAnsi="Courier New" w:cs="Courier New"/>
+          <w:sz w:val="20"/>
+          <w:szCs w:val="20"/>
+        </w:rPr>
+        <w:t xml:space="preserve">              </w:t>
+      </w:r>
+      <w:proofErr w:type="spellStart"/>
+      <w:r>
+        <w:rPr>
+          <w:rFonts w:ascii="Courier New" w:hAnsi="Courier New" w:cs="Courier New"/>
+          <w:sz w:val="20"/>
+          <w:szCs w:val="20"/>
+        </w:rPr>
+        <w:t>ros_astra_camera</w:t>
+      </w:r>
+      <w:proofErr w:type="spellEnd"/>
+    </w:p>
+    <w:p>
+      <w:pPr>
+        <w:rPr>
+          <w:rFonts w:ascii="Courier New" w:hAnsi="Courier New" w:cs="Courier New"/>
+          <w:sz w:val="20"/>
+          <w:szCs w:val="20"/>
+        </w:rPr>
+      </w:pPr>
+      <w:proofErr w:type="spellStart"/>
+      <w:r>
+        <w:rPr>
+          <w:rFonts w:ascii="Courier New" w:hAnsi="Courier New" w:cs="Courier New"/>
+          <w:sz w:val="20"/>
+          <w:szCs w:val="20"/>
+        </w:rPr>
+        <w:t>mattbot_image_</w:t>
+      </w:r>
+      <w:proofErr w:type="gramStart"/>
+      <w:r>
+        <w:rPr>
+          <w:rFonts w:ascii="Courier New" w:hAnsi="Courier New" w:cs="Courier New"/>
+          <w:sz w:val="20"/>
+          <w:szCs w:val="20"/>
+        </w:rPr>
+        <w:t>detection</w:t>
+      </w:r>
+      <w:proofErr w:type="spellEnd"/>
+      <w:r>
+        <w:rPr>
+          <w:rFonts w:ascii="Courier New" w:hAnsi="Courier New" w:cs="Courier New"/>
+          <w:sz w:val="20"/>
+          <w:szCs w:val="20"/>
+        </w:rPr>
+        <w:t xml:space="preserve">  </w:t>
+      </w:r>
+      <w:proofErr w:type="spellStart"/>
+      <w:r>
+        <w:rPr>
+          <w:rFonts w:ascii="Courier New" w:hAnsi="Courier New" w:cs="Courier New"/>
+          <w:sz w:val="20"/>
+          <w:szCs w:val="20"/>
+        </w:rPr>
+        <w:t>rplidar</w:t>
+      </w:r>
+      <w:proofErr w:type="gramEnd"/>
+      <w:r>
+        <w:rPr>
+          <w:rFonts w:ascii="Courier New" w:hAnsi="Courier New" w:cs="Courier New"/>
+          <w:sz w:val="20"/>
+          <w:szCs w:val="20"/>
+        </w:rPr>
+        <w:t>_ros</w:t>
+      </w:r>
+      <w:proofErr w:type="spellEnd"/>
+    </w:p>
+    <w:p>
+      <w:pPr>
+        <w:rPr>
+          <w:rFonts w:ascii="Courier New" w:hAnsi="Courier New" w:cs="Courier New"/>
+          <w:sz w:val="20"/>
+          <w:szCs w:val="20"/>
+        </w:rPr>
+      </w:pPr>
+      <w:proofErr w:type="spellStart"/>
+      <w:r>
+        <w:rPr>
+          <w:rFonts w:ascii="Courier New" w:hAnsi="Courier New" w:cs="Courier New"/>
+          <w:sz w:val="20"/>
+          <w:szCs w:val="20"/>
+        </w:rPr>
+        <w:t>mattbot_mcl</w:t>
+      </w:r>
+      <w:proofErr w:type="spellEnd"/>
+      <w:r>
+        <w:rPr>
+          <w:rFonts w:ascii="Courier New" w:hAnsi="Courier New" w:cs="Courier New"/>
+          <w:sz w:val="20"/>
+          <w:szCs w:val="20"/>
+        </w:rPr>
+        <w:t xml:space="preserve">              </w:t>
+      </w:r>
+      <w:proofErr w:type="spellStart"/>
+      <w:r>
+        <w:rPr>
+          <w:rFonts w:ascii="Courier New" w:hAnsi="Courier New" w:cs="Courier New"/>
+          <w:sz w:val="20"/>
+          <w:szCs w:val="20"/>
+        </w:rPr>
+        <w:t>twist_mux</w:t>
+      </w:r>
+      <w:proofErr w:type="spellEnd"/>
+      <w:r>
+        <w:rPr>
+          <w:rFonts w:ascii="Courier New" w:hAnsi="Courier New" w:cs="Courier New"/>
+          <w:sz w:val="20"/>
+          <w:szCs w:val="20"/>
+        </w:rPr>
+        <w:t xml:space="preserve"> (noetic-devel)</w:t>
+      </w:r>
+    </w:p>
+    <w:p>
+      <w:pPr>
+        <w:rPr>
+          <w:rFonts w:ascii="Courier New" w:hAnsi="Courier New" w:cs="Courier New"/>
+          <w:sz w:val="20"/>
+          <w:szCs w:val="20"/>
+        </w:rPr>
+      </w:pPr>
+      <w:proofErr w:type="spellStart"/>
+      <w:r>
+        <w:rPr>
+          <w:rFonts w:ascii="Courier New" w:hAnsi="Courier New" w:cs="Courier New"/>
+          <w:sz w:val="20"/>
+          <w:szCs w:val="20"/>
+        </w:rPr>
+        <w:t>mattbot_navigation</w:t>
+      </w:r>
+      <w:proofErr w:type="spellEnd"/>
+      <w:r>
+        <w:rPr>
+          <w:rFonts w:ascii="Courier New" w:hAnsi="Courier New" w:cs="Courier New"/>
+          <w:sz w:val="20"/>
+          <w:szCs w:val="20"/>
+        </w:rPr>
+        <w:tab/>
+        <w:t xml:space="preserve"> </w:t>
+      </w:r>
+      <w:proofErr w:type="spellStart"/>
+      <w:r>
+        <w:rPr>
+          <w:rFonts w:ascii="Courier New" w:hAnsi="Courier New" w:cs="Courier New"/>
+          <w:sz w:val="20"/>
+          <w:szCs w:val="20"/>
+        </w:rPr>
+        <w:t>slam_gmapping</w:t>
+      </w:r>
+      <w:proofErr w:type="spellEnd"/>
     </w:p>
     <w:sectPr>
       <w:pgSz w:w="12240" w:h="15840"/>

</xml_diff>

<commit_message>
Add updates to docker container setup
</commit_message>
<xml_diff>
--- a/Software/Docker Container Setup.docx
+++ b/Software/Docker Container Setup.docx
@@ -1,13 +1,21 @@
 
 <file path=word/document.xml><?xml version="1.0" encoding="utf-8"?>
-<w:document xmlns:wpc="http://schemas.microsoft.com/office/word/2010/wordprocessingCanvas" xmlns:cx="http://schemas.microsoft.com/office/drawing/2014/chartex" xmlns:cx1="http://schemas.microsoft.com/office/drawing/2015/9/8/chartex" xmlns:cx2="http://schemas.microsoft.com/office/drawing/2015/10/21/chartex" xmlns:cx3="http://schemas.microsoft.com/office/drawing/2016/5/9/chartex" xmlns:cx4="http://schemas.microsoft.com/office/drawing/2016/5/10/chartex" xmlns:cx5="http://schemas.microsoft.com/office/drawing/2016/5/11/chartex" xmlns:cx6="http://schemas.microsoft.com/office/drawing/2016/5/12/chartex" xmlns:cx7="http://schemas.microsoft.com/office/drawing/2016/5/13/chartex" xmlns:cx8="http://schemas.microsoft.com/office/drawing/2016/5/14/chartex" xmlns:mc="http://schemas.openxmlformats.org/markup-compatibility/2006" xmlns:aink="http://schemas.microsoft.com/office/drawing/2016/ink" xmlns:am3d="http://schemas.microsoft.com/office/drawing/2017/model3d" xmlns:o="urn:schemas-microsoft-com:office:office" xmlns:oel="http://schemas.microsoft.com/office/2019/extlst" xmlns:r="http://schemas.openxmlformats.org/officeDocument/2006/relationships" xmlns:m="http://schemas.openxmlformats.org/officeDocument/2006/math" xmlns:v="urn:schemas-microsoft-com:vml" xmlns:wp14="http://schemas.microsoft.com/office/word/2010/wordprocessingDrawing" xmlns:wp="http://schemas.openxmlformats.org/drawingml/2006/wordprocessingDrawing" xmlns:w10="urn:schemas-microsoft-com:office:word" xmlns:w="http://schemas.openxmlformats.org/wordprocessingml/2006/main" xmlns:w14="http://schemas.microsoft.com/office/word/2010/wordml" xmlns:w15="http://schemas.microsoft.com/office/word/2012/wordml" xmlns:w16cex="http://schemas.microsoft.com/office/word/2018/wordml/cex" xmlns:w16cid="http://schemas.microsoft.com/office/word/2016/wordml/cid" xmlns:w16="http://schemas.microsoft.com/office/word/2018/wordml" xmlns:w16du="http://schemas.microsoft.com/office/word/2023/wordml/word16du" xmlns:w16sdtdh="http://schemas.microsoft.com/office/word/2020/wordml/sdtdatahash" xmlns:w16se="http://schemas.microsoft.com/office/word/2015/wordml/symex" xmlns:wpg="http://schemas.microsoft.com/office/word/2010/wordprocessingGroup" xmlns:wpi="http://schemas.microsoft.com/office/word/2010/wordprocessingInk" xmlns:wne="http://schemas.microsoft.com/office/word/2006/wordml" xmlns:wps="http://schemas.microsoft.com/office/word/2010/wordprocessingShape" mc:Ignorable="w14 w15 w16se w16cid w16 w16cex w16sdtdh w16du wp14">
+<w:document xmlns:wpc="http://schemas.microsoft.com/office/word/2010/wordprocessingCanvas" xmlns:cx="http://schemas.microsoft.com/office/drawing/2014/chartex" xmlns:cx1="http://schemas.microsoft.com/office/drawing/2015/9/8/chartex" xmlns:cx2="http://schemas.microsoft.com/office/drawing/2015/10/21/chartex" xmlns:cx3="http://schemas.microsoft.com/office/drawing/2016/5/9/chartex" xmlns:cx4="http://schemas.microsoft.com/office/drawing/2016/5/10/chartex" xmlns:cx5="http://schemas.microsoft.com/office/drawing/2016/5/11/chartex" xmlns:cx6="http://schemas.microsoft.com/office/drawing/2016/5/12/chartex" xmlns:cx7="http://schemas.microsoft.com/office/drawing/2016/5/13/chartex" xmlns:cx8="http://schemas.microsoft.com/office/drawing/2016/5/14/chartex" xmlns:mc="http://schemas.openxmlformats.org/markup-compatibility/2006" xmlns:aink="http://schemas.microsoft.com/office/drawing/2016/ink" xmlns:am3d="http://schemas.microsoft.com/office/drawing/2017/model3d" xmlns:o="urn:schemas-microsoft-com:office:office" xmlns:oel="http://schemas.microsoft.com/office/2019/extlst" xmlns:r="http://schemas.openxmlformats.org/officeDocument/2006/relationships" xmlns:m="http://schemas.openxmlformats.org/officeDocument/2006/math" xmlns:v="urn:schemas-microsoft-com:vml" xmlns:wp14="http://schemas.microsoft.com/office/word/2010/wordprocessingDrawing" xmlns:wp="http://schemas.openxmlformats.org/drawingml/2006/wordprocessingDrawing" xmlns:w10="urn:schemas-microsoft-com:office:word" xmlns:w="http://schemas.openxmlformats.org/wordprocessingml/2006/main" xmlns:w14="http://schemas.microsoft.com/office/word/2010/wordml" xmlns:w15="http://schemas.microsoft.com/office/word/2012/wordml" xmlns:w16cex="http://schemas.microsoft.com/office/word/2018/wordml/cex" xmlns:w16cid="http://schemas.microsoft.com/office/word/2016/wordml/cid" xmlns:w16="http://schemas.microsoft.com/office/word/2018/wordml" xmlns:w16du="http://schemas.microsoft.com/office/word/2023/wordml/word16du" xmlns:w16sdtdh="http://schemas.microsoft.com/office/word/2020/wordml/sdtdatahash" xmlns:w16sdtfl="http://schemas.microsoft.com/office/word/2024/wordml/sdtformatlock" xmlns:w16se="http://schemas.microsoft.com/office/word/2015/wordml/symex" xmlns:wpg="http://schemas.microsoft.com/office/word/2010/wordprocessingGroup" xmlns:wpi="http://schemas.microsoft.com/office/word/2010/wordprocessingInk" xmlns:wne="http://schemas.microsoft.com/office/word/2006/wordml" xmlns:wps="http://schemas.microsoft.com/office/word/2010/wordprocessingShape" mc:Ignorable="w14 w15 w16se w16cid w16 w16cex w16sdtdh w16sdtfl w16du wp14">
   <w:body>
     <w:p>
       <w:r>
         <w:t>Getting a Docker container that does everything we need is not trivial. The following steps is what I was able to get working for my NVIDIA Jetson Orin Nano.</w:t>
       </w:r>
       <w:r>
-        <w:t xml:space="preserve"> If you already have a docker image saved as a .tar.gz file, please look at the end for instructions.</w:t>
+        <w:t xml:space="preserve"> If you already have a docker image saved as </w:t>
+      </w:r>
+      <w:proofErr w:type="gramStart"/>
+      <w:r>
+        <w:t>a .</w:t>
+      </w:r>
+      <w:proofErr w:type="gramEnd"/>
+      <w:r>
+        <w:t>tar.gz file, please look at the end for instructions.</w:t>
       </w:r>
     </w:p>
     <w:p>
@@ -77,7 +85,25 @@
           <w:rFonts w:eastAsiaTheme="majorEastAsia"/>
           <w:color w:val="1F2328"/>
         </w:rPr>
-        <w:t>"data-root"</w:t>
+        <w:t>"</w:t>
+      </w:r>
+      <w:proofErr w:type="gramStart"/>
+      <w:r>
+        <w:rPr>
+          <w:rStyle w:val="pl-ent"/>
+          <w:rFonts w:eastAsiaTheme="majorEastAsia"/>
+          <w:color w:val="1F2328"/>
+        </w:rPr>
+        <w:t>data</w:t>
+      </w:r>
+      <w:proofErr w:type="gramEnd"/>
+      <w:r>
+        <w:rPr>
+          <w:rStyle w:val="pl-ent"/>
+          <w:rFonts w:eastAsiaTheme="majorEastAsia"/>
+          <w:color w:val="1F2328"/>
+        </w:rPr>
+        <w:t>-root"</w:t>
       </w:r>
       <w:r>
         <w:rPr>
@@ -276,7 +302,23 @@
         <w:t xml:space="preserve"> version</w:t>
       </w:r>
       <w:r>
-        <w:t>. The other version will attempt to modify the opencv, which we cannot do! Thus, install the bare bones version and the selectively install additional packages we may need.</w:t>
+        <w:t xml:space="preserve">. The other version will attempt to modify the </w:t>
+      </w:r>
+      <w:proofErr w:type="gramStart"/>
+      <w:r>
+        <w:t>opencv</w:t>
+      </w:r>
+      <w:proofErr w:type="gramEnd"/>
+      <w:r>
+        <w:t xml:space="preserve">, which we cannot do! Thus, install the bare bones version and </w:t>
+      </w:r>
+      <w:proofErr w:type="gramStart"/>
+      <w:r>
+        <w:t>the selectively</w:t>
+      </w:r>
+      <w:proofErr w:type="gramEnd"/>
+      <w:r>
+        <w:t xml:space="preserve"> install additional packages we may need.</w:t>
       </w:r>
     </w:p>
     <w:p>
@@ -284,7 +326,15 @@
         <w:ind w:left="720"/>
       </w:pPr>
       <w:r>
-        <w:t>The following is also useful to put in your ~/.bashrc file</w:t>
+        <w:t>The following is also useful to put in your ~</w:t>
+      </w:r>
+      <w:proofErr w:type="gramStart"/>
+      <w:r>
+        <w:t>/.bashrc</w:t>
+      </w:r>
+      <w:proofErr w:type="gramEnd"/>
+      <w:r>
+        <w:t xml:space="preserve"> file</w:t>
       </w:r>
     </w:p>
     <w:p>
@@ -302,7 +352,15 @@
         <w:ind w:left="720"/>
       </w:pPr>
       <w:r>
-        <w:t>export ROS_IP=192.168.xx.xx</w:t>
+        <w:t>export ROS_IP=</w:t>
+      </w:r>
+      <w:proofErr w:type="gramStart"/>
+      <w:r>
+        <w:t>192.168.xx</w:t>
+      </w:r>
+      <w:proofErr w:type="gramEnd"/>
+      <w:r>
+        <w:t>.xx</w:t>
       </w:r>
     </w:p>
     <w:p>
@@ -515,12 +573,21 @@
           <w:color w:val="1F2328"/>
         </w:rPr>
       </w:pPr>
+      <w:proofErr w:type="gramStart"/>
       <w:r>
         <w:rPr>
           <w:rFonts w:ascii="Consolas" w:hAnsi="Consolas"/>
           <w:color w:val="1F2328"/>
         </w:rPr>
-        <w:t>./scripts/create_udev_rules</w:t>
+        <w:t>./</w:t>
+      </w:r>
+      <w:proofErr w:type="gramEnd"/>
+      <w:r>
+        <w:rPr>
+          <w:rFonts w:ascii="Consolas" w:hAnsi="Consolas"/>
+          <w:color w:val="1F2328"/>
+        </w:rPr>
+        <w:t>scripts/create_udev_rules</w:t>
       </w:r>
     </w:p>
     <w:p>
@@ -553,7 +620,23 @@
           <w:rFonts w:ascii="Consolas" w:hAnsi="Consolas"/>
           <w:color w:val="1F2328"/>
         </w:rPr>
-        <w:t xml:space="preserve"> sudo  udevadm trigger</w:t>
+        <w:t xml:space="preserve"> </w:t>
+      </w:r>
+      <w:proofErr w:type="gramStart"/>
+      <w:r>
+        <w:rPr>
+          <w:rFonts w:ascii="Consolas" w:hAnsi="Consolas"/>
+          <w:color w:val="1F2328"/>
+        </w:rPr>
+        <w:t>sudo  udevadm</w:t>
+      </w:r>
+      <w:proofErr w:type="gramEnd"/>
+      <w:r>
+        <w:rPr>
+          <w:rFonts w:ascii="Consolas" w:hAnsi="Consolas"/>
+          <w:color w:val="1F2328"/>
+        </w:rPr>
+        <w:t xml:space="preserve"> trigger</w:t>
       </w:r>
     </w:p>
     <w:p>
@@ -677,8 +760,13 @@
           <w:numId w:val="2"/>
         </w:numPr>
       </w:pPr>
-      <w:r>
-        <w:t>ultralytics****be careful with opencv-python here!</w:t>
+      <w:proofErr w:type="gramStart"/>
+      <w:r>
+        <w:t>ultralytics**</w:t>
+      </w:r>
+      <w:proofErr w:type="gramEnd"/>
+      <w:r>
+        <w:t>**be careful with opencv-python here!</w:t>
       </w:r>
     </w:p>
     <w:p>
@@ -690,7 +778,15 @@
         </w:numPr>
       </w:pPr>
       <w:r>
-        <w:t>Install Cyclone DDS and it’s python binding.</w:t>
+        <w:t xml:space="preserve">Install Cyclone DDS and </w:t>
+      </w:r>
+      <w:proofErr w:type="gramStart"/>
+      <w:r>
+        <w:t>it’s</w:t>
+      </w:r>
+      <w:proofErr w:type="gramEnd"/>
+      <w:r>
+        <w:t xml:space="preserve"> python binding.</w:t>
       </w:r>
     </w:p>
     <w:p>
@@ -763,7 +859,15 @@
         <w:ind w:left="720"/>
       </w:pPr>
       <w:r>
-        <w:t>Even better, put this in the ~/.bashrc file since we need this anytime we use the python binding. Last, we install the python binding via:</w:t>
+        <w:t>Even better, put this in the ~</w:t>
+      </w:r>
+      <w:proofErr w:type="gramStart"/>
+      <w:r>
+        <w:t>/.bashrc</w:t>
+      </w:r>
+      <w:proofErr w:type="gramEnd"/>
+      <w:r>
+        <w:t xml:space="preserve"> file since we need this anytime we use the python binding. Last, we install the python binding via:</w:t>
       </w:r>
     </w:p>
     <w:p>
@@ -889,8 +993,9 @@
           <w:szCs w:val="20"/>
           <w14:ligatures w14:val="none"/>
         </w:rPr>
-        <w:t>ml_ros</w:t>
-      </w:r>
+        <w:t>ml_</w:t>
+      </w:r>
+      <w:proofErr w:type="gramStart"/>
       <w:r>
         <w:rPr>
           <w:rFonts w:ascii="Courier New" w:eastAsia="Times New Roman" w:hAnsi="Courier New" w:cs="Courier New"/>
@@ -900,8 +1005,20 @@
           <w:szCs w:val="20"/>
           <w14:ligatures w14:val="none"/>
         </w:rPr>
+        <w:t>ros</w:t>
+      </w:r>
+      <w:r>
+        <w:rPr>
+          <w:rFonts w:ascii="Courier New" w:eastAsia="Times New Roman" w:hAnsi="Courier New" w:cs="Courier New"/>
+          <w:color w:val="1F2328"/>
+          <w:kern w:val="0"/>
+          <w:sz w:val="20"/>
+          <w:szCs w:val="20"/>
+          <w14:ligatures w14:val="none"/>
+        </w:rPr>
         <w:t>:latest</w:t>
       </w:r>
+      <w:proofErr w:type="gramEnd"/>
     </w:p>
     <w:p/>
     <w:p>
@@ -932,7 +1049,21 @@
         <w:rPr>
           <w:rFonts w:ascii="Courier New" w:hAnsi="Courier New" w:cs="Courier New"/>
         </w:rPr>
-        <w:t>jetson-containers run $(autotag ml_ros:latest)</w:t>
+        <w:t>jetson-containers run $(autotag ml_</w:t>
+      </w:r>
+      <w:proofErr w:type="gramStart"/>
+      <w:r>
+        <w:rPr>
+          <w:rFonts w:ascii="Courier New" w:hAnsi="Courier New" w:cs="Courier New"/>
+        </w:rPr>
+        <w:t>ros:latest</w:t>
+      </w:r>
+      <w:proofErr w:type="gramEnd"/>
+      <w:r>
+        <w:rPr>
+          <w:rFonts w:ascii="Courier New" w:hAnsi="Courier New" w:cs="Courier New"/>
+        </w:rPr>
+        <w:t>)</w:t>
       </w:r>
     </w:p>
     <w:p>
@@ -1081,8 +1212,200 @@
           <w:sz w:val="20"/>
           <w:szCs w:val="20"/>
         </w:rPr>
-        <w:t>--rm --privileged --name ros_noetic $(autotag ml_ros:latest)</w:t>
-      </w:r>
+        <w:t>--rm --privileged --name ros_noetic $(autotag ml_</w:t>
+      </w:r>
+      <w:proofErr w:type="gramStart"/>
+      <w:r>
+        <w:rPr>
+          <w:rFonts w:ascii="Courier New" w:hAnsi="Courier New" w:cs="Courier New"/>
+          <w:sz w:val="20"/>
+          <w:szCs w:val="20"/>
+        </w:rPr>
+        <w:t>ros:latest</w:t>
+      </w:r>
+      <w:proofErr w:type="gramEnd"/>
+      <w:r>
+        <w:rPr>
+          <w:rFonts w:ascii="Courier New" w:hAnsi="Courier New" w:cs="Courier New"/>
+          <w:sz w:val="20"/>
+          <w:szCs w:val="20"/>
+        </w:rPr>
+        <w:t>)</w:t>
+      </w:r>
+    </w:p>
+    <w:p>
+      <w:pPr>
+        <w:pStyle w:val="ListParagraph"/>
+        <w:rPr>
+          <w:rFonts w:ascii="Courier New" w:hAnsi="Courier New" w:cs="Courier New"/>
+          <w:sz w:val="20"/>
+          <w:szCs w:val="20"/>
+        </w:rPr>
+      </w:pPr>
+    </w:p>
+    <w:p>
+      <w:pPr>
+        <w:ind w:left="720"/>
+      </w:pPr>
+      <w:r>
+        <w:t>OR</w:t>
+      </w:r>
+    </w:p>
+    <w:p>
+      <w:pPr>
+        <w:pStyle w:val="ListParagraph"/>
+        <w:rPr>
+          <w:rFonts w:ascii="Courier New" w:hAnsi="Courier New" w:cs="Courier New"/>
+          <w:sz w:val="20"/>
+          <w:szCs w:val="20"/>
+        </w:rPr>
+      </w:pPr>
+      <w:r>
+        <w:rPr>
+          <w:rFonts w:ascii="Courier New" w:hAnsi="Courier New" w:cs="Courier New"/>
+          <w:sz w:val="20"/>
+          <w:szCs w:val="20"/>
+        </w:rPr>
+        <w:t>sudo docker run --runtime nvidia --network=host -v ~/workspaces/catkin_ws:/workspace/catki</w:t>
+      </w:r>
+    </w:p>
+    <w:p>
+      <w:pPr>
+        <w:pStyle w:val="ListParagraph"/>
+        <w:rPr>
+          <w:rFonts w:ascii="Courier New" w:hAnsi="Courier New" w:cs="Courier New"/>
+          <w:sz w:val="20"/>
+          <w:szCs w:val="20"/>
+        </w:rPr>
+      </w:pPr>
+      <w:r>
+        <w:rPr>
+          <w:rFonts w:ascii="Courier New" w:hAnsi="Courier New" w:cs="Courier New"/>
+          <w:sz w:val="20"/>
+          <w:szCs w:val="20"/>
+        </w:rPr>
+        <w:t>n_ws -v ~/gemini_api:/gemini_code -v /dev/bus/usb:/dev/bus/usb</w:t>
+      </w:r>
+      <w:r>
+        <w:rPr>
+          <w:rFonts w:ascii="Courier New" w:hAnsi="Courier New" w:cs="Courier New"/>
+          <w:sz w:val="20"/>
+          <w:szCs w:val="20"/>
+        </w:rPr>
+        <w:t xml:space="preserve"> </w:t>
+      </w:r>
+      <w:r>
+        <w:rPr>
+          <w:rFonts w:ascii="Courier New" w:hAnsi="Courier New" w:cs="Courier New"/>
+          <w:sz w:val="20"/>
+          <w:szCs w:val="20"/>
+        </w:rPr>
+        <w:t>-v /dev/video0:/dev/video0</w:t>
+      </w:r>
+      <w:r>
+        <w:rPr>
+          <w:rFonts w:ascii="Courier New" w:hAnsi="Courier New" w:cs="Courier New"/>
+          <w:sz w:val="20"/>
+          <w:szCs w:val="20"/>
+        </w:rPr>
+        <w:t xml:space="preserve"> -v </w:t>
+      </w:r>
+      <w:r>
+        <w:rPr>
+          <w:rFonts w:ascii="Courier New" w:hAnsi="Courier New" w:cs="Courier New"/>
+          <w:sz w:val="20"/>
+          <w:szCs w:val="20"/>
+        </w:rPr>
+        <w:t>/dev/video</w:t>
+      </w:r>
+      <w:r>
+        <w:rPr>
+          <w:rFonts w:ascii="Courier New" w:hAnsi="Courier New" w:cs="Courier New"/>
+          <w:sz w:val="20"/>
+          <w:szCs w:val="20"/>
+        </w:rPr>
+        <w:t>1</w:t>
+      </w:r>
+      <w:r>
+        <w:rPr>
+          <w:rFonts w:ascii="Courier New" w:hAnsi="Courier New" w:cs="Courier New"/>
+          <w:sz w:val="20"/>
+          <w:szCs w:val="20"/>
+        </w:rPr>
+        <w:t>:/dev/video</w:t>
+      </w:r>
+      <w:r>
+        <w:rPr>
+          <w:rFonts w:ascii="Courier New" w:hAnsi="Courier New" w:cs="Courier New"/>
+          <w:sz w:val="20"/>
+          <w:szCs w:val="20"/>
+        </w:rPr>
+        <w:t>1</w:t>
+      </w:r>
+      <w:r>
+        <w:rPr>
+          <w:rFonts w:ascii="Courier New" w:hAnsi="Courier New" w:cs="Courier New"/>
+          <w:sz w:val="20"/>
+          <w:szCs w:val="20"/>
+        </w:rPr>
+        <w:t xml:space="preserve"> -it --device</w:t>
+      </w:r>
+      <w:proofErr w:type="gramStart"/>
+      <w:r>
+        <w:rPr>
+          <w:rFonts w:ascii="Courier New" w:hAnsi="Courier New" w:cs="Courier New"/>
+          <w:sz w:val="20"/>
+          <w:szCs w:val="20"/>
+        </w:rPr>
+        <w:t>=/dev</w:t>
+      </w:r>
+      <w:proofErr w:type="gramEnd"/>
+      <w:r>
+        <w:rPr>
+          <w:rFonts w:ascii="Courier New" w:hAnsi="Courier New" w:cs="Courier New"/>
+          <w:sz w:val="20"/>
+          <w:szCs w:val="20"/>
+        </w:rPr>
+        <w:t>/ttyUSB0 --device=/dev/spidev0.0 --rm --</w:t>
+      </w:r>
+    </w:p>
+    <w:p>
+      <w:pPr>
+        <w:pStyle w:val="ListParagraph"/>
+        <w:rPr>
+          <w:rFonts w:ascii="Courier New" w:hAnsi="Courier New" w:cs="Courier New"/>
+          <w:sz w:val="20"/>
+          <w:szCs w:val="20"/>
+        </w:rPr>
+      </w:pPr>
+      <w:r>
+        <w:rPr>
+          <w:rFonts w:ascii="Courier New" w:hAnsi="Courier New" w:cs="Courier New"/>
+          <w:sz w:val="20"/>
+          <w:szCs w:val="20"/>
+        </w:rPr>
+        <w:t>privileged --name ros_noetic ml_</w:t>
+      </w:r>
+      <w:proofErr w:type="gramStart"/>
+      <w:r>
+        <w:rPr>
+          <w:rFonts w:ascii="Courier New" w:hAnsi="Courier New" w:cs="Courier New"/>
+          <w:sz w:val="20"/>
+          <w:szCs w:val="20"/>
+        </w:rPr>
+        <w:t>ros:latest</w:t>
+      </w:r>
+      <w:proofErr w:type="gramEnd"/>
+    </w:p>
+    <w:p>
+      <w:pPr>
+        <w:pStyle w:val="ListParagraph"/>
+        <w:rPr>
+          <w:rFonts w:ascii="Courier New" w:hAnsi="Courier New" w:cs="Courier New"/>
+          <w:sz w:val="20"/>
+          <w:szCs w:val="20"/>
+        </w:rPr>
+      </w:pPr>
     </w:p>
     <w:p>
       <w:pPr>
@@ -1141,7 +1464,31 @@
           <w:szCs w:val="20"/>
           <w14:ligatures w14:val="none"/>
         </w:rPr>
-        <w:t>docker save myimage:latest | gzip &gt; myimage_latest.tar.gz</w:t>
+        <w:t xml:space="preserve">docker save </w:t>
+      </w:r>
+      <w:proofErr w:type="gramStart"/>
+      <w:r>
+        <w:rPr>
+          <w:rFonts w:ascii="Courier New" w:eastAsia="Times New Roman" w:hAnsi="Courier New" w:cs="Courier New"/>
+          <w:color w:val="1F2328"/>
+          <w:kern w:val="0"/>
+          <w:sz w:val="20"/>
+          <w:szCs w:val="20"/>
+          <w14:ligatures w14:val="none"/>
+        </w:rPr>
+        <w:t>myimage:latest</w:t>
+      </w:r>
+      <w:proofErr w:type="gramEnd"/>
+      <w:r>
+        <w:rPr>
+          <w:rFonts w:ascii="Courier New" w:eastAsia="Times New Roman" w:hAnsi="Courier New" w:cs="Courier New"/>
+          <w:color w:val="1F2328"/>
+          <w:kern w:val="0"/>
+          <w:sz w:val="20"/>
+          <w:szCs w:val="20"/>
+          <w14:ligatures w14:val="none"/>
+        </w:rPr>
+        <w:t xml:space="preserve"> | gzip &gt; myimage_latest.tar.gz</w:t>
       </w:r>
     </w:p>
     <w:p/>
@@ -1293,12 +1640,21 @@
           <w:color w:val="1F2328"/>
         </w:rPr>
       </w:pPr>
+      <w:proofErr w:type="gramStart"/>
       <w:r>
         <w:rPr>
           <w:rFonts w:ascii="Consolas" w:hAnsi="Consolas"/>
           <w:color w:val="1F2328"/>
         </w:rPr>
-        <w:t>./scripts/create_udev_rules</w:t>
+        <w:t>./</w:t>
+      </w:r>
+      <w:proofErr w:type="gramEnd"/>
+      <w:r>
+        <w:rPr>
+          <w:rFonts w:ascii="Consolas" w:hAnsi="Consolas"/>
+          <w:color w:val="1F2328"/>
+        </w:rPr>
+        <w:t>scripts/create_udev_rules</w:t>
       </w:r>
     </w:p>
     <w:p>
@@ -1330,7 +1686,23 @@
           <w:rFonts w:ascii="Consolas" w:hAnsi="Consolas"/>
           <w:color w:val="1F2328"/>
         </w:rPr>
-        <w:t xml:space="preserve"> sudo  udevadm trigger</w:t>
+        <w:t xml:space="preserve"> </w:t>
+      </w:r>
+      <w:proofErr w:type="gramStart"/>
+      <w:r>
+        <w:rPr>
+          <w:rFonts w:ascii="Consolas" w:hAnsi="Consolas"/>
+          <w:color w:val="1F2328"/>
+        </w:rPr>
+        <w:t>sudo  udevadm</w:t>
+      </w:r>
+      <w:proofErr w:type="gramEnd"/>
+      <w:r>
+        <w:rPr>
+          <w:rFonts w:ascii="Consolas" w:hAnsi="Consolas"/>
+          <w:color w:val="1F2328"/>
+        </w:rPr>
+        <w:t xml:space="preserve"> trigger</w:t>
       </w:r>
     </w:p>
     <w:p/>
@@ -1376,7 +1748,25 @@
           <w:sz w:val="20"/>
           <w:szCs w:val="20"/>
         </w:rPr>
-        <w:t>-it --rm --privileged -p 5000:5000  --name gemini gemini:latest</w:t>
+        <w:t xml:space="preserve">-it --rm --privileged -p </w:t>
+      </w:r>
+      <w:proofErr w:type="gramStart"/>
+      <w:r>
+        <w:rPr>
+          <w:rFonts w:ascii="Courier New" w:hAnsi="Courier New" w:cs="Courier New"/>
+          <w:sz w:val="20"/>
+          <w:szCs w:val="20"/>
+        </w:rPr>
+        <w:t>5000:5000  --</w:t>
+      </w:r>
+      <w:proofErr w:type="gramEnd"/>
+      <w:r>
+        <w:rPr>
+          <w:rFonts w:ascii="Courier New" w:hAnsi="Courier New" w:cs="Courier New"/>
+          <w:sz w:val="20"/>
+          <w:szCs w:val="20"/>
+        </w:rPr>
+        <w:t>name gemini gemini:latest</w:t>
       </w:r>
     </w:p>
     <w:p>
@@ -1447,6 +1837,7 @@
           <w:sz w:val="20"/>
           <w:szCs w:val="20"/>
         </w:rPr>
+        <w:lastRenderedPageBreak/>
         <w:t>mattbot_dds              ros_astra_camera</w:t>
       </w:r>
     </w:p>
@@ -1464,7 +1855,25 @@
           <w:sz w:val="20"/>
           <w:szCs w:val="20"/>
         </w:rPr>
-        <w:t>mattbot_image_detection  rplidar_ros</w:t>
+        <w:t>mattbot_image_</w:t>
+      </w:r>
+      <w:proofErr w:type="gramStart"/>
+      <w:r>
+        <w:rPr>
+          <w:rFonts w:ascii="Courier New" w:hAnsi="Courier New" w:cs="Courier New"/>
+          <w:sz w:val="20"/>
+          <w:szCs w:val="20"/>
+        </w:rPr>
+        <w:t>detection  rplidar</w:t>
+      </w:r>
+      <w:proofErr w:type="gramEnd"/>
+      <w:r>
+        <w:rPr>
+          <w:rFonts w:ascii="Courier New" w:hAnsi="Courier New" w:cs="Courier New"/>
+          <w:sz w:val="20"/>
+          <w:szCs w:val="20"/>
+        </w:rPr>
+        <w:t>_ros</w:t>
       </w:r>
     </w:p>
     <w:p>
@@ -1529,7 +1938,7 @@
 </file>
 
 <file path=word/numbering.xml><?xml version="1.0" encoding="utf-8"?>
-<w:numbering xmlns:wpc="http://schemas.microsoft.com/office/word/2010/wordprocessingCanvas" xmlns:cx="http://schemas.microsoft.com/office/drawing/2014/chartex" xmlns:cx1="http://schemas.microsoft.com/office/drawing/2015/9/8/chartex" xmlns:cx2="http://schemas.microsoft.com/office/drawing/2015/10/21/chartex" xmlns:cx3="http://schemas.microsoft.com/office/drawing/2016/5/9/chartex" xmlns:cx4="http://schemas.microsoft.com/office/drawing/2016/5/10/chartex" xmlns:cx5="http://schemas.microsoft.com/office/drawing/2016/5/11/chartex" xmlns:cx6="http://schemas.microsoft.com/office/drawing/2016/5/12/chartex" xmlns:cx7="http://schemas.microsoft.com/office/drawing/2016/5/13/chartex" xmlns:cx8="http://schemas.microsoft.com/office/drawing/2016/5/14/chartex" xmlns:mc="http://schemas.openxmlformats.org/markup-compatibility/2006" xmlns:aink="http://schemas.microsoft.com/office/drawing/2016/ink" xmlns:am3d="http://schemas.microsoft.com/office/drawing/2017/model3d" xmlns:o="urn:schemas-microsoft-com:office:office" xmlns:oel="http://schemas.microsoft.com/office/2019/extlst" xmlns:r="http://schemas.openxmlformats.org/officeDocument/2006/relationships" xmlns:m="http://schemas.openxmlformats.org/officeDocument/2006/math" xmlns:v="urn:schemas-microsoft-com:vml" xmlns:wp14="http://schemas.microsoft.com/office/word/2010/wordprocessingDrawing" xmlns:wp="http://schemas.openxmlformats.org/drawingml/2006/wordprocessingDrawing" xmlns:w10="urn:schemas-microsoft-com:office:word" xmlns:w="http://schemas.openxmlformats.org/wordprocessingml/2006/main" xmlns:w14="http://schemas.microsoft.com/office/word/2010/wordml" xmlns:w15="http://schemas.microsoft.com/office/word/2012/wordml" xmlns:w16cex="http://schemas.microsoft.com/office/word/2018/wordml/cex" xmlns:w16cid="http://schemas.microsoft.com/office/word/2016/wordml/cid" xmlns:w16="http://schemas.microsoft.com/office/word/2018/wordml" xmlns:w16du="http://schemas.microsoft.com/office/word/2023/wordml/word16du" xmlns:w16sdtdh="http://schemas.microsoft.com/office/word/2020/wordml/sdtdatahash" xmlns:w16se="http://schemas.microsoft.com/office/word/2015/wordml/symex" xmlns:wpg="http://schemas.microsoft.com/office/word/2010/wordprocessingGroup" xmlns:wpi="http://schemas.microsoft.com/office/word/2010/wordprocessingInk" xmlns:wne="http://schemas.microsoft.com/office/word/2006/wordml" xmlns:wps="http://schemas.microsoft.com/office/word/2010/wordprocessingShape" mc:Ignorable="w14 w15 w16se w16cid w16 w16cex w16sdtdh w16du wp14">
+<w:numbering xmlns:wpc="http://schemas.microsoft.com/office/word/2010/wordprocessingCanvas" xmlns:cx="http://schemas.microsoft.com/office/drawing/2014/chartex" xmlns:cx1="http://schemas.microsoft.com/office/drawing/2015/9/8/chartex" xmlns:cx2="http://schemas.microsoft.com/office/drawing/2015/10/21/chartex" xmlns:cx3="http://schemas.microsoft.com/office/drawing/2016/5/9/chartex" xmlns:cx4="http://schemas.microsoft.com/office/drawing/2016/5/10/chartex" xmlns:cx5="http://schemas.microsoft.com/office/drawing/2016/5/11/chartex" xmlns:cx6="http://schemas.microsoft.com/office/drawing/2016/5/12/chartex" xmlns:cx7="http://schemas.microsoft.com/office/drawing/2016/5/13/chartex" xmlns:cx8="http://schemas.microsoft.com/office/drawing/2016/5/14/chartex" xmlns:mc="http://schemas.openxmlformats.org/markup-compatibility/2006" xmlns:aink="http://schemas.microsoft.com/office/drawing/2016/ink" xmlns:am3d="http://schemas.microsoft.com/office/drawing/2017/model3d" xmlns:o="urn:schemas-microsoft-com:office:office" xmlns:oel="http://schemas.microsoft.com/office/2019/extlst" xmlns:r="http://schemas.openxmlformats.org/officeDocument/2006/relationships" xmlns:m="http://schemas.openxmlformats.org/officeDocument/2006/math" xmlns:v="urn:schemas-microsoft-com:vml" xmlns:wp14="http://schemas.microsoft.com/office/word/2010/wordprocessingDrawing" xmlns:wp="http://schemas.openxmlformats.org/drawingml/2006/wordprocessingDrawing" xmlns:w10="urn:schemas-microsoft-com:office:word" xmlns:w="http://schemas.openxmlformats.org/wordprocessingml/2006/main" xmlns:w14="http://schemas.microsoft.com/office/word/2010/wordml" xmlns:w15="http://schemas.microsoft.com/office/word/2012/wordml" xmlns:w16cex="http://schemas.microsoft.com/office/word/2018/wordml/cex" xmlns:w16cid="http://schemas.microsoft.com/office/word/2016/wordml/cid" xmlns:w16="http://schemas.microsoft.com/office/word/2018/wordml" xmlns:w16du="http://schemas.microsoft.com/office/word/2023/wordml/word16du" xmlns:w16sdtdh="http://schemas.microsoft.com/office/word/2020/wordml/sdtdatahash" xmlns:w16sdtfl="http://schemas.microsoft.com/office/word/2024/wordml/sdtformatlock" xmlns:w16se="http://schemas.microsoft.com/office/word/2015/wordml/symex" xmlns:wpg="http://schemas.microsoft.com/office/word/2010/wordprocessingGroup" xmlns:wpi="http://schemas.microsoft.com/office/word/2010/wordprocessingInk" xmlns:wne="http://schemas.microsoft.com/office/word/2006/wordml" xmlns:wps="http://schemas.microsoft.com/office/word/2010/wordprocessingShape" mc:Ignorable="w14 w15 w16se w16cid w16 w16cex w16sdtdh w16sdtfl w16du wp14">
   <w:abstractNum w:abstractNumId="0" w15:restartNumberingAfterBreak="0">
     <w:nsid w:val="15EC3F6F"/>
     <w:multiLevelType w:val="hybridMultilevel"/>
@@ -1858,7 +2267,7 @@
 </file>
 
 <file path=word/styles.xml><?xml version="1.0" encoding="utf-8"?>
-<w:styles xmlns:mc="http://schemas.openxmlformats.org/markup-compatibility/2006" xmlns:r="http://schemas.openxmlformats.org/officeDocument/2006/relationships" xmlns:w="http://schemas.openxmlformats.org/wordprocessingml/2006/main" xmlns:w14="http://schemas.microsoft.com/office/word/2010/wordml" xmlns:w15="http://schemas.microsoft.com/office/word/2012/wordml" xmlns:w16cex="http://schemas.microsoft.com/office/word/2018/wordml/cex" xmlns:w16cid="http://schemas.microsoft.com/office/word/2016/wordml/cid" xmlns:w16="http://schemas.microsoft.com/office/word/2018/wordml" xmlns:w16du="http://schemas.microsoft.com/office/word/2023/wordml/word16du" xmlns:w16sdtdh="http://schemas.microsoft.com/office/word/2020/wordml/sdtdatahash" xmlns:w16se="http://schemas.microsoft.com/office/word/2015/wordml/symex" mc:Ignorable="w14 w15 w16se w16cid w16 w16cex w16sdtdh w16du">
+<w:styles xmlns:mc="http://schemas.openxmlformats.org/markup-compatibility/2006" xmlns:r="http://schemas.openxmlformats.org/officeDocument/2006/relationships" xmlns:w="http://schemas.openxmlformats.org/wordprocessingml/2006/main" xmlns:w14="http://schemas.microsoft.com/office/word/2010/wordml" xmlns:w15="http://schemas.microsoft.com/office/word/2012/wordml" xmlns:w16cex="http://schemas.microsoft.com/office/word/2018/wordml/cex" xmlns:w16cid="http://schemas.microsoft.com/office/word/2016/wordml/cid" xmlns:w16="http://schemas.microsoft.com/office/word/2018/wordml" xmlns:w16du="http://schemas.microsoft.com/office/word/2023/wordml/word16du" xmlns:w16sdtdh="http://schemas.microsoft.com/office/word/2020/wordml/sdtdatahash" xmlns:w16sdtfl="http://schemas.microsoft.com/office/word/2024/wordml/sdtformatlock" xmlns:w16se="http://schemas.microsoft.com/office/word/2015/wordml/symex" mc:Ignorable="w14 w15 w16se w16cid w16 w16cex w16sdtdh w16sdtfl w16du">
   <w:docDefaults>
     <w:rPrDefault>
       <w:rPr>

</xml_diff>

<commit_message>
Add updates to bringup instructions
</commit_message>
<xml_diff>
--- a/Software/Docker Container Setup.docx
+++ b/Software/Docker Container Setup.docx
@@ -64,7 +64,23 @@
         <w:t xml:space="preserve">Also, be sure to add the following line </w:t>
       </w:r>
       <w:r>
-        <w:t>to etc/docker/daemon.json:</w:t>
+        <w:t xml:space="preserve">to </w:t>
+      </w:r>
+      <w:proofErr w:type="spellStart"/>
+      <w:r>
+        <w:t>etc</w:t>
+      </w:r>
+      <w:proofErr w:type="spellEnd"/>
+      <w:r>
+        <w:t>/docker/</w:t>
+      </w:r>
+      <w:proofErr w:type="spellStart"/>
+      <w:r>
+        <w:t>daemon.json</w:t>
+      </w:r>
+      <w:proofErr w:type="spellEnd"/>
+      <w:r>
+        <w:t>:</w:t>
       </w:r>
     </w:p>
     <w:p>
@@ -124,14 +140,32 @@
           <w:rFonts w:eastAsiaTheme="majorEastAsia"/>
           <w:color w:val="1F2328"/>
         </w:rPr>
-        <w:t>/mnt/d</w:t>
-      </w:r>
+        <w:t>/</w:t>
+      </w:r>
+      <w:proofErr w:type="spellStart"/>
       <w:r>
         <w:rPr>
           <w:rStyle w:val="pl-s"/>
           <w:rFonts w:eastAsiaTheme="majorEastAsia"/>
           <w:color w:val="1F2328"/>
         </w:rPr>
+        <w:t>mnt</w:t>
+      </w:r>
+      <w:proofErr w:type="spellEnd"/>
+      <w:r>
+        <w:rPr>
+          <w:rStyle w:val="pl-s"/>
+          <w:rFonts w:eastAsiaTheme="majorEastAsia"/>
+          <w:color w:val="1F2328"/>
+        </w:rPr>
+        <w:t>/d</w:t>
+      </w:r>
+      <w:r>
+        <w:rPr>
+          <w:rStyle w:val="pl-s"/>
+          <w:rFonts w:eastAsiaTheme="majorEastAsia"/>
+          <w:color w:val="1F2328"/>
+        </w:rPr>
         <w:t>ata</w:t>
       </w:r>
       <w:r>
@@ -147,6 +181,28 @@
         <w:tab/>
         <w:t>Note: /data should be whatever your mount folder name is…</w:t>
       </w:r>
+    </w:p>
+    <w:p>
+      <w:pPr>
+        <w:pBdr>
+          <w:bottom w:val="single" w:sz="6" w:space="1" w:color="auto"/>
+        </w:pBdr>
+      </w:pPr>
+    </w:p>
+    <w:p>
+      <w:pPr>
+        <w:spacing w:after="0"/>
+      </w:pPr>
+      <w:r>
+        <w:t>If you already have a docker container image, skip to the next section!</w:t>
+      </w:r>
+    </w:p>
+    <w:p>
+      <w:pPr>
+        <w:pBdr>
+          <w:bottom w:val="single" w:sz="6" w:space="1" w:color="auto"/>
+        </w:pBdr>
+      </w:pPr>
     </w:p>
     <w:p>
       <w:pPr>
@@ -157,8 +213,45 @@
         </w:numPr>
       </w:pPr>
       <w:r>
-        <w:t>Choose a base container. I like l4t-ml since it contains cuda enabled pytorch, cuda enabled tensorflow2, and cuda enabled opencv</w:t>
-      </w:r>
+        <w:t xml:space="preserve">Choose a base container. I like l4t-ml since it contains </w:t>
+      </w:r>
+      <w:proofErr w:type="spellStart"/>
+      <w:r>
+        <w:t>cuda</w:t>
+      </w:r>
+      <w:proofErr w:type="spellEnd"/>
+      <w:r>
+        <w:t xml:space="preserve"> enabled </w:t>
+      </w:r>
+      <w:proofErr w:type="spellStart"/>
+      <w:r>
+        <w:t>pytorch</w:t>
+      </w:r>
+      <w:proofErr w:type="spellEnd"/>
+      <w:r>
+        <w:t xml:space="preserve">, </w:t>
+      </w:r>
+      <w:proofErr w:type="spellStart"/>
+      <w:r>
+        <w:t>cuda</w:t>
+      </w:r>
+      <w:proofErr w:type="spellEnd"/>
+      <w:r>
+        <w:t xml:space="preserve"> enabled tensorflow2, and </w:t>
+      </w:r>
+      <w:proofErr w:type="spellStart"/>
+      <w:r>
+        <w:t>cuda</w:t>
+      </w:r>
+      <w:proofErr w:type="spellEnd"/>
+      <w:r>
+        <w:t xml:space="preserve"> enabled </w:t>
+      </w:r>
+      <w:proofErr w:type="spellStart"/>
+      <w:r>
+        <w:t>opencv</w:t>
+      </w:r>
+      <w:proofErr w:type="spellEnd"/>
       <w:r>
         <w:t xml:space="preserve">. The full list of containers can be found </w:t>
       </w:r>
@@ -238,7 +331,31 @@
           <w:szCs w:val="20"/>
           <w14:ligatures w14:val="none"/>
         </w:rPr>
-        <w:t>jetson-containers run $(autotag l4t-</w:t>
+        <w:t>jetson-containers run $(</w:t>
+      </w:r>
+      <w:proofErr w:type="spellStart"/>
+      <w:r>
+        <w:rPr>
+          <w:rFonts w:ascii="Courier New" w:eastAsia="Times New Roman" w:hAnsi="Courier New" w:cs="Courier New"/>
+          <w:color w:val="1F2328"/>
+          <w:kern w:val="0"/>
+          <w:sz w:val="20"/>
+          <w:szCs w:val="20"/>
+          <w14:ligatures w14:val="none"/>
+        </w:rPr>
+        <w:t>autotag</w:t>
+      </w:r>
+      <w:proofErr w:type="spellEnd"/>
+      <w:r>
+        <w:rPr>
+          <w:rFonts w:ascii="Courier New" w:eastAsia="Times New Roman" w:hAnsi="Courier New" w:cs="Courier New"/>
+          <w:color w:val="1F2328"/>
+          <w:kern w:val="0"/>
+          <w:sz w:val="20"/>
+          <w:szCs w:val="20"/>
+          <w14:ligatures w14:val="none"/>
+        </w:rPr>
+        <w:t xml:space="preserve"> l4t-</w:t>
       </w:r>
       <w:r>
         <w:rPr>
@@ -304,10 +421,12 @@
       <w:r>
         <w:t xml:space="preserve">. The other version will attempt to modify the </w:t>
       </w:r>
+      <w:proofErr w:type="spellStart"/>
       <w:proofErr w:type="gramStart"/>
       <w:r>
         <w:t>opencv</w:t>
       </w:r>
+      <w:proofErr w:type="spellEnd"/>
       <w:proofErr w:type="gramEnd"/>
       <w:r>
         <w:t xml:space="preserve">, which we cannot do! Thus, install the bare bones version and </w:t>
@@ -330,8 +449,13 @@
       </w:r>
       <w:proofErr w:type="gramStart"/>
       <w:r>
-        <w:t>/.bashrc</w:t>
-      </w:r>
+        <w:t>/.</w:t>
+      </w:r>
+      <w:proofErr w:type="spellStart"/>
+      <w:r>
+        <w:t>bashrc</w:t>
+      </w:r>
+      <w:proofErr w:type="spellEnd"/>
       <w:proofErr w:type="gramEnd"/>
       <w:r>
         <w:t xml:space="preserve"> file</w:t>
@@ -343,8 +467,21 @@
         <w:ind w:left="720"/>
       </w:pPr>
       <w:r>
-        <w:t>source /workspace/catkin_ws/devel/setup.bash</w:t>
-      </w:r>
+        <w:t>source /workspace/</w:t>
+      </w:r>
+      <w:proofErr w:type="spellStart"/>
+      <w:r>
+        <w:t>catkin_ws</w:t>
+      </w:r>
+      <w:proofErr w:type="spellEnd"/>
+      <w:r>
+        <w:t>/devel/</w:t>
+      </w:r>
+      <w:proofErr w:type="spellStart"/>
+      <w:r>
+        <w:t>setup.bash</w:t>
+      </w:r>
+      <w:proofErr w:type="spellEnd"/>
     </w:p>
     <w:p>
       <w:pPr>
@@ -396,7 +533,15 @@
         </w:numPr>
       </w:pPr>
       <w:r>
-        <w:t>Install any additional ros packages you need, e.g.</w:t>
+        <w:t xml:space="preserve">Install any additional </w:t>
+      </w:r>
+      <w:proofErr w:type="spellStart"/>
+      <w:r>
+        <w:t>ros</w:t>
+      </w:r>
+      <w:proofErr w:type="spellEnd"/>
+      <w:r>
+        <w:t xml:space="preserve"> packages you need, e.g.</w:t>
       </w:r>
     </w:p>
     <w:p>
@@ -423,7 +568,38 @@
           <w:color w:val="333333"/>
         </w:rPr>
         <w:tab/>
-        <w:t>sudo apt install ros-noetic-PACKAGE</w:t>
+      </w:r>
+      <w:proofErr w:type="spellStart"/>
+      <w:r>
+        <w:rPr>
+          <w:rFonts w:ascii="Consolas" w:hAnsi="Consolas"/>
+          <w:color w:val="333333"/>
+        </w:rPr>
+        <w:t>sudo</w:t>
+      </w:r>
+      <w:proofErr w:type="spellEnd"/>
+      <w:r>
+        <w:rPr>
+          <w:rFonts w:ascii="Consolas" w:hAnsi="Consolas"/>
+          <w:color w:val="333333"/>
+        </w:rPr>
+        <w:t xml:space="preserve"> apt install </w:t>
+      </w:r>
+      <w:proofErr w:type="spellStart"/>
+      <w:r>
+        <w:rPr>
+          <w:rFonts w:ascii="Consolas" w:hAnsi="Consolas"/>
+          <w:color w:val="333333"/>
+        </w:rPr>
+        <w:t>ros</w:t>
+      </w:r>
+      <w:proofErr w:type="spellEnd"/>
+      <w:r>
+        <w:rPr>
+          <w:rFonts w:ascii="Consolas" w:hAnsi="Consolas"/>
+          <w:color w:val="333333"/>
+        </w:rPr>
+        <w:t>-noetic-PACKAGE</w:t>
       </w:r>
     </w:p>
     <w:p>
@@ -454,9 +630,12 @@
           <w:numId w:val="3"/>
         </w:numPr>
       </w:pPr>
-      <w:r>
+      <w:proofErr w:type="spellStart"/>
+      <w:r>
+        <w:lastRenderedPageBreak/>
         <w:t>tf</w:t>
       </w:r>
+      <w:proofErr w:type="spellEnd"/>
     </w:p>
     <w:p>
       <w:pPr>
@@ -466,9 +645,11 @@
           <w:numId w:val="3"/>
         </w:numPr>
       </w:pPr>
+      <w:proofErr w:type="spellStart"/>
       <w:r>
         <w:t>gmapping</w:t>
       </w:r>
+      <w:proofErr w:type="spellEnd"/>
     </w:p>
     <w:p>
       <w:pPr>
@@ -515,7 +696,6 @@
           <w:szCs w:val="18"/>
           <w:highlight w:val="lightGray"/>
         </w:rPr>
-        <w:lastRenderedPageBreak/>
         <w:t xml:space="preserve">apt-get purge -y </w:t>
       </w:r>
       <w:bookmarkStart w:id="0" w:name="_Hlk170120984"/>
@@ -538,7 +718,29 @@
           <w:szCs w:val="18"/>
           <w:highlight w:val="lightGray"/>
         </w:rPr>
-        <w:t>*opencv*'</w:t>
+        <w:t>*</w:t>
+      </w:r>
+      <w:proofErr w:type="spellStart"/>
+      <w:r>
+        <w:rPr>
+          <w:rFonts w:ascii="Consolas" w:hAnsi="Consolas"/>
+          <w:color w:val="1F2328"/>
+          <w:sz w:val="18"/>
+          <w:szCs w:val="18"/>
+          <w:highlight w:val="lightGray"/>
+        </w:rPr>
+        <w:t>opencv</w:t>
+      </w:r>
+      <w:proofErr w:type="spellEnd"/>
+      <w:r>
+        <w:rPr>
+          <w:rFonts w:ascii="Consolas" w:hAnsi="Consolas"/>
+          <w:color w:val="1F2328"/>
+          <w:sz w:val="18"/>
+          <w:szCs w:val="18"/>
+          <w:highlight w:val="lightGray"/>
+        </w:rPr>
+        <w:t>*'</w:t>
       </w:r>
     </w:p>
     <w:p>
@@ -587,8 +789,17 @@
           <w:rFonts w:ascii="Consolas" w:hAnsi="Consolas"/>
           <w:color w:val="1F2328"/>
         </w:rPr>
-        <w:t>scripts/create_udev_rules</w:t>
-      </w:r>
+        <w:t>scripts/</w:t>
+      </w:r>
+      <w:proofErr w:type="spellStart"/>
+      <w:r>
+        <w:rPr>
+          <w:rFonts w:ascii="Consolas" w:hAnsi="Consolas"/>
+          <w:color w:val="1F2328"/>
+        </w:rPr>
+        <w:t>create_udev_rules</w:t>
+      </w:r>
+      <w:proofErr w:type="spellEnd"/>
     </w:p>
     <w:p>
       <w:pPr>
@@ -600,12 +811,37 @@
           <w:color w:val="1F2328"/>
         </w:rPr>
       </w:pPr>
+      <w:proofErr w:type="spellStart"/>
       <w:r>
         <w:rPr>
           <w:rFonts w:ascii="Consolas" w:hAnsi="Consolas"/>
           <w:color w:val="1F2328"/>
         </w:rPr>
-        <w:t xml:space="preserve">sudo udevadm control --reload </w:t>
+        <w:t>sudo</w:t>
+      </w:r>
+      <w:proofErr w:type="spellEnd"/>
+      <w:r>
+        <w:rPr>
+          <w:rFonts w:ascii="Consolas" w:hAnsi="Consolas"/>
+          <w:color w:val="1F2328"/>
+        </w:rPr>
+        <w:t xml:space="preserve"> </w:t>
+      </w:r>
+      <w:proofErr w:type="spellStart"/>
+      <w:r>
+        <w:rPr>
+          <w:rFonts w:ascii="Consolas" w:hAnsi="Consolas"/>
+          <w:color w:val="1F2328"/>
+        </w:rPr>
+        <w:t>udevadm</w:t>
+      </w:r>
+      <w:proofErr w:type="spellEnd"/>
+      <w:r>
+        <w:rPr>
+          <w:rFonts w:ascii="Consolas" w:hAnsi="Consolas"/>
+          <w:color w:val="1F2328"/>
+        </w:rPr>
+        <w:t xml:space="preserve"> control --reload </w:t>
       </w:r>
       <w:r>
         <w:rPr>
@@ -622,14 +858,32 @@
         </w:rPr>
         <w:t xml:space="preserve"> </w:t>
       </w:r>
+      <w:proofErr w:type="spellStart"/>
       <w:proofErr w:type="gramStart"/>
       <w:r>
         <w:rPr>
           <w:rFonts w:ascii="Consolas" w:hAnsi="Consolas"/>
           <w:color w:val="1F2328"/>
         </w:rPr>
-        <w:t>sudo  udevadm</w:t>
-      </w:r>
+        <w:t>sudo</w:t>
+      </w:r>
+      <w:proofErr w:type="spellEnd"/>
+      <w:r>
+        <w:rPr>
+          <w:rFonts w:ascii="Consolas" w:hAnsi="Consolas"/>
+          <w:color w:val="1F2328"/>
+        </w:rPr>
+        <w:t xml:space="preserve">  </w:t>
+      </w:r>
+      <w:proofErr w:type="spellStart"/>
+      <w:r>
+        <w:rPr>
+          <w:rFonts w:ascii="Consolas" w:hAnsi="Consolas"/>
+          <w:color w:val="1F2328"/>
+        </w:rPr>
+        <w:t>udevadm</w:t>
+      </w:r>
+      <w:proofErr w:type="spellEnd"/>
       <w:proofErr w:type="gramEnd"/>
       <w:r>
         <w:rPr>
@@ -669,7 +923,23 @@
         <w:ind w:left="720"/>
       </w:pPr>
       <w:r>
-        <w:t>IMPORTANT: Any package which has an opencv-python dependency must be sure not to modify the opencv-python package already installed from the original container. Updating will break the package!</w:t>
+        <w:t xml:space="preserve">IMPORTANT: Any package which has an </w:t>
+      </w:r>
+      <w:proofErr w:type="spellStart"/>
+      <w:r>
+        <w:t>opencv</w:t>
+      </w:r>
+      <w:proofErr w:type="spellEnd"/>
+      <w:r>
+        <w:t xml:space="preserve">-python dependency must be sure not to modify the </w:t>
+      </w:r>
+      <w:proofErr w:type="spellStart"/>
+      <w:r>
+        <w:t>opencv</w:t>
+      </w:r>
+      <w:proofErr w:type="spellEnd"/>
+      <w:r>
+        <w:t>-python package already installed from the original container. Updating will break the package!</w:t>
       </w:r>
     </w:p>
     <w:p>
@@ -688,9 +958,11 @@
           <w:numId w:val="2"/>
         </w:numPr>
       </w:pPr>
+      <w:proofErr w:type="spellStart"/>
       <w:r>
         <w:t>spidev</w:t>
       </w:r>
+      <w:proofErr w:type="spellEnd"/>
     </w:p>
     <w:p>
       <w:pPr>
@@ -701,8 +973,13 @@
         </w:numPr>
       </w:pPr>
       <w:r>
-        <w:t>confluent-kafka</w:t>
-      </w:r>
+        <w:t>confluent-</w:t>
+      </w:r>
+      <w:proofErr w:type="spellStart"/>
+      <w:r>
+        <w:t>kafka</w:t>
+      </w:r>
+      <w:proofErr w:type="spellEnd"/>
     </w:p>
     <w:p>
       <w:pPr>
@@ -712,8 +989,13 @@
           <w:numId w:val="2"/>
         </w:numPr>
       </w:pPr>
-      <w:r>
-        <w:t>rospy-message-converter</w:t>
+      <w:proofErr w:type="spellStart"/>
+      <w:r>
+        <w:t>rospy</w:t>
+      </w:r>
+      <w:proofErr w:type="spellEnd"/>
+      <w:r>
+        <w:t>-message-converter</w:t>
       </w:r>
     </w:p>
     <w:p>
@@ -724,9 +1006,11 @@
           <w:numId w:val="2"/>
         </w:numPr>
       </w:pPr>
+      <w:proofErr w:type="spellStart"/>
       <w:r>
         <w:t>pyignite</w:t>
       </w:r>
+      <w:proofErr w:type="spellEnd"/>
     </w:p>
     <w:p>
       <w:pPr>
@@ -748,9 +1032,11 @@
           <w:numId w:val="2"/>
         </w:numPr>
       </w:pPr>
+      <w:proofErr w:type="spellStart"/>
       <w:r>
         <w:t>scipy</w:t>
       </w:r>
+      <w:proofErr w:type="spellEnd"/>
     </w:p>
     <w:p>
       <w:pPr>
@@ -760,13 +1046,26 @@
           <w:numId w:val="2"/>
         </w:numPr>
       </w:pPr>
+      <w:proofErr w:type="spellStart"/>
       <w:proofErr w:type="gramStart"/>
       <w:r>
-        <w:t>ultralytics**</w:t>
+        <w:t>ultralytics</w:t>
+      </w:r>
+      <w:proofErr w:type="spellEnd"/>
+      <w:r>
+        <w:t>**</w:t>
       </w:r>
       <w:proofErr w:type="gramEnd"/>
       <w:r>
-        <w:t>**be careful with opencv-python here!</w:t>
+        <w:t xml:space="preserve">**be careful with </w:t>
+      </w:r>
+      <w:proofErr w:type="spellStart"/>
+      <w:r>
+        <w:t>opencv</w:t>
+      </w:r>
+      <w:proofErr w:type="spellEnd"/>
+      <w:r>
+        <w:t>-python here!</w:t>
       </w:r>
     </w:p>
     <w:p>
@@ -808,7 +1107,31 @@
         </w:r>
       </w:hyperlink>
       <w:r>
-        <w:t xml:space="preserve"> to first install cycloneDDS. Be careful! Check what the latest version of the cyclonedds python binding is and match this version!  The install directory should be /path/to/cyclonedds/install. Next:</w:t>
+        <w:t xml:space="preserve"> to first install </w:t>
+      </w:r>
+      <w:proofErr w:type="spellStart"/>
+      <w:r>
+        <w:t>cycloneDDS</w:t>
+      </w:r>
+      <w:proofErr w:type="spellEnd"/>
+      <w:r>
+        <w:t xml:space="preserve">. Be careful! Check what the latest version of the </w:t>
+      </w:r>
+      <w:proofErr w:type="spellStart"/>
+      <w:r>
+        <w:t>cyclonedds</w:t>
+      </w:r>
+      <w:proofErr w:type="spellEnd"/>
+      <w:r>
+        <w:t xml:space="preserve"> python binding is and match this version!  The install directory should be /path/to/</w:t>
+      </w:r>
+      <w:proofErr w:type="spellStart"/>
+      <w:r>
+        <w:t>cyclonedds</w:t>
+      </w:r>
+      <w:proofErr w:type="spellEnd"/>
+      <w:r>
+        <w:t>/install. Next:</w:t>
       </w:r>
     </w:p>
     <w:p>
@@ -851,7 +1174,31 @@
           <w:szCs w:val="20"/>
           <w14:ligatures w14:val="none"/>
         </w:rPr>
-        <w:t>export CYCLONEDDS_HOME="$(pwd)/install"</w:t>
+        <w:t>export CYCLONEDDS_HOME="$(</w:t>
+      </w:r>
+      <w:proofErr w:type="spellStart"/>
+      <w:r>
+        <w:rPr>
+          <w:rFonts w:ascii="Courier New" w:eastAsia="Times New Roman" w:hAnsi="Courier New" w:cs="Courier New"/>
+          <w:color w:val="1F2328"/>
+          <w:kern w:val="0"/>
+          <w:sz w:val="20"/>
+          <w:szCs w:val="20"/>
+          <w14:ligatures w14:val="none"/>
+        </w:rPr>
+        <w:t>pwd</w:t>
+      </w:r>
+      <w:proofErr w:type="spellEnd"/>
+      <w:r>
+        <w:rPr>
+          <w:rFonts w:ascii="Courier New" w:eastAsia="Times New Roman" w:hAnsi="Courier New" w:cs="Courier New"/>
+          <w:color w:val="1F2328"/>
+          <w:kern w:val="0"/>
+          <w:sz w:val="20"/>
+          <w:szCs w:val="20"/>
+          <w14:ligatures w14:val="none"/>
+        </w:rPr>
+        <w:t>)/install"</w:t>
       </w:r>
     </w:p>
     <w:p>
@@ -863,11 +1210,24 @@
       </w:r>
       <w:proofErr w:type="gramStart"/>
       <w:r>
-        <w:t>/.bashrc</w:t>
-      </w:r>
+        <w:t>/.</w:t>
+      </w:r>
+      <w:proofErr w:type="spellStart"/>
+      <w:r>
+        <w:t>bashrc</w:t>
+      </w:r>
+      <w:proofErr w:type="spellEnd"/>
       <w:proofErr w:type="gramEnd"/>
       <w:r>
-        <w:t xml:space="preserve"> file since we need this anytime we use the python binding. Last, we install the python binding via:</w:t>
+        <w:t xml:space="preserve"> file since we need this </w:t>
+      </w:r>
+      <w:proofErr w:type="gramStart"/>
+      <w:r>
+        <w:t>anytime</w:t>
+      </w:r>
+      <w:proofErr w:type="gramEnd"/>
+      <w:r>
+        <w:t xml:space="preserve"> we use the python binding. Last, we install the python binding via:</w:t>
       </w:r>
     </w:p>
     <w:p>
@@ -910,8 +1270,45 @@
           <w:szCs w:val="20"/>
           <w14:ligatures w14:val="none"/>
         </w:rPr>
-        <w:t>pip3 install cyclonedds --no-binary cyclonedds</w:t>
-      </w:r>
+        <w:t xml:space="preserve">pip3 install </w:t>
+      </w:r>
+      <w:proofErr w:type="spellStart"/>
+      <w:r>
+        <w:rPr>
+          <w:rFonts w:ascii="Courier New" w:eastAsia="Times New Roman" w:hAnsi="Courier New" w:cs="Courier New"/>
+          <w:color w:val="1F2328"/>
+          <w:kern w:val="0"/>
+          <w:sz w:val="20"/>
+          <w:szCs w:val="20"/>
+          <w14:ligatures w14:val="none"/>
+        </w:rPr>
+        <w:t>cyclonedds</w:t>
+      </w:r>
+      <w:proofErr w:type="spellEnd"/>
+      <w:r>
+        <w:rPr>
+          <w:rFonts w:ascii="Courier New" w:eastAsia="Times New Roman" w:hAnsi="Courier New" w:cs="Courier New"/>
+          <w:color w:val="1F2328"/>
+          <w:kern w:val="0"/>
+          <w:sz w:val="20"/>
+          <w:szCs w:val="20"/>
+          <w14:ligatures w14:val="none"/>
+        </w:rPr>
+        <w:t xml:space="preserve"> --no-binary </w:t>
+      </w:r>
+      <w:proofErr w:type="spellStart"/>
+      <w:r>
+        <w:rPr>
+          <w:rFonts w:ascii="Courier New" w:eastAsia="Times New Roman" w:hAnsi="Courier New" w:cs="Courier New"/>
+          <w:color w:val="1F2328"/>
+          <w:kern w:val="0"/>
+          <w:sz w:val="20"/>
+          <w:szCs w:val="20"/>
+          <w14:ligatures w14:val="none"/>
+        </w:rPr>
+        <w:t>cyclonedds</w:t>
+      </w:r>
+      <w:proofErr w:type="spellEnd"/>
     </w:p>
     <w:p>
       <w:pPr>
@@ -984,6 +1381,7 @@
         </w:rPr>
         <w:t xml:space="preserve">docker commit c3f279d17e0a </w:t>
       </w:r>
+      <w:proofErr w:type="spellStart"/>
       <w:r>
         <w:rPr>
           <w:rFonts w:ascii="Courier New" w:eastAsia="Times New Roman" w:hAnsi="Courier New" w:cs="Courier New"/>
@@ -1018,6 +1416,7 @@
         </w:rPr>
         <w:t>:latest</w:t>
       </w:r>
+      <w:proofErr w:type="spellEnd"/>
       <w:proofErr w:type="gramEnd"/>
     </w:p>
     <w:p/>
@@ -1031,392 +1430,6 @@
       </w:pPr>
       <w:r>
         <w:t>Now, to run the container, we can use the command:</w:t>
-      </w:r>
-    </w:p>
-    <w:p>
-      <w:pPr>
-        <w:pStyle w:val="ListParagraph"/>
-      </w:pPr>
-    </w:p>
-    <w:p>
-      <w:pPr>
-        <w:pStyle w:val="ListParagraph"/>
-        <w:rPr>
-          <w:rFonts w:ascii="Courier New" w:hAnsi="Courier New" w:cs="Courier New"/>
-        </w:rPr>
-      </w:pPr>
-      <w:r>
-        <w:rPr>
-          <w:rFonts w:ascii="Courier New" w:hAnsi="Courier New" w:cs="Courier New"/>
-        </w:rPr>
-        <w:t>jetson-containers run $(autotag ml_</w:t>
-      </w:r>
-      <w:proofErr w:type="gramStart"/>
-      <w:r>
-        <w:rPr>
-          <w:rFonts w:ascii="Courier New" w:hAnsi="Courier New" w:cs="Courier New"/>
-        </w:rPr>
-        <w:t>ros:latest</w:t>
-      </w:r>
-      <w:proofErr w:type="gramEnd"/>
-      <w:r>
-        <w:rPr>
-          <w:rFonts w:ascii="Courier New" w:hAnsi="Courier New" w:cs="Courier New"/>
-        </w:rPr>
-        <w:t>)</w:t>
-      </w:r>
-    </w:p>
-    <w:p>
-      <w:pPr>
-        <w:pStyle w:val="ListParagraph"/>
-      </w:pPr>
-    </w:p>
-    <w:p>
-      <w:pPr>
-        <w:pStyle w:val="ListParagraph"/>
-      </w:pPr>
-      <w:r>
-        <w:t>You can include any of the usual docker commands with this. For example, my full command is:</w:t>
-      </w:r>
-    </w:p>
-    <w:p>
-      <w:pPr>
-        <w:pStyle w:val="ListParagraph"/>
-      </w:pPr>
-    </w:p>
-    <w:p>
-      <w:pPr>
-        <w:pStyle w:val="ListParagraph"/>
-        <w:rPr>
-          <w:rFonts w:ascii="Courier New" w:hAnsi="Courier New" w:cs="Courier New"/>
-          <w:sz w:val="20"/>
-          <w:szCs w:val="20"/>
-        </w:rPr>
-      </w:pPr>
-      <w:r>
-        <w:rPr>
-          <w:rFonts w:ascii="Courier New" w:hAnsi="Courier New" w:cs="Courier New"/>
-          <w:sz w:val="20"/>
-          <w:szCs w:val="20"/>
-        </w:rPr>
-        <w:t xml:space="preserve">jetson-containers run </w:t>
-      </w:r>
-      <w:r>
-        <w:rPr>
-          <w:rFonts w:ascii="Courier New" w:hAnsi="Courier New" w:cs="Courier New"/>
-          <w:sz w:val="20"/>
-          <w:szCs w:val="20"/>
-        </w:rPr>
-        <w:t>-v ~/workspaces/catkin_ws:/workspace/catkin_ws</w:t>
-      </w:r>
-      <w:r>
-        <w:rPr>
-          <w:rFonts w:ascii="Courier New" w:hAnsi="Courier New" w:cs="Courier New"/>
-          <w:sz w:val="20"/>
-          <w:szCs w:val="20"/>
-        </w:rPr>
-        <w:t xml:space="preserve"> </w:t>
-      </w:r>
-      <w:r>
-        <w:rPr>
-          <w:rFonts w:ascii="Courier New" w:hAnsi="Courier New" w:cs="Courier New"/>
-          <w:sz w:val="20"/>
-          <w:szCs w:val="20"/>
-        </w:rPr>
-        <w:t>-v ~/gemini_api:/gemini_code</w:t>
-      </w:r>
-      <w:r>
-        <w:rPr>
-          <w:rFonts w:ascii="Courier New" w:hAnsi="Courier New" w:cs="Courier New"/>
-          <w:sz w:val="20"/>
-          <w:szCs w:val="20"/>
-        </w:rPr>
-        <w:t xml:space="preserve"> -v /dev/bus/usb:/dev/bus/usb </w:t>
-      </w:r>
-      <w:r>
-        <w:rPr>
-          <w:rFonts w:ascii="Courier New" w:hAnsi="Courier New" w:cs="Courier New"/>
-          <w:sz w:val="20"/>
-          <w:szCs w:val="20"/>
-        </w:rPr>
-        <w:t>-v /dev/video0:/dev/video0</w:t>
-      </w:r>
-      <w:r>
-        <w:rPr>
-          <w:rFonts w:ascii="Courier New" w:hAnsi="Courier New" w:cs="Courier New"/>
-          <w:sz w:val="20"/>
-          <w:szCs w:val="20"/>
-        </w:rPr>
-        <w:t xml:space="preserve"> -v </w:t>
-      </w:r>
-      <w:r>
-        <w:rPr>
-          <w:rFonts w:ascii="Courier New" w:hAnsi="Courier New" w:cs="Courier New"/>
-          <w:sz w:val="20"/>
-          <w:szCs w:val="20"/>
-        </w:rPr>
-        <w:t>/dev/video</w:t>
-      </w:r>
-      <w:r>
-        <w:rPr>
-          <w:rFonts w:ascii="Courier New" w:hAnsi="Courier New" w:cs="Courier New"/>
-          <w:sz w:val="20"/>
-          <w:szCs w:val="20"/>
-        </w:rPr>
-        <w:t>1</w:t>
-      </w:r>
-      <w:r>
-        <w:rPr>
-          <w:rFonts w:ascii="Courier New" w:hAnsi="Courier New" w:cs="Courier New"/>
-          <w:sz w:val="20"/>
-          <w:szCs w:val="20"/>
-        </w:rPr>
-        <w:t>:/dev/video</w:t>
-      </w:r>
-      <w:r>
-        <w:rPr>
-          <w:rFonts w:ascii="Courier New" w:hAnsi="Courier New" w:cs="Courier New"/>
-          <w:sz w:val="20"/>
-          <w:szCs w:val="20"/>
-        </w:rPr>
-        <w:t>1</w:t>
-      </w:r>
-      <w:r>
-        <w:rPr>
-          <w:rFonts w:ascii="Courier New" w:hAnsi="Courier New" w:cs="Courier New"/>
-          <w:sz w:val="20"/>
-          <w:szCs w:val="20"/>
-        </w:rPr>
-        <w:t xml:space="preserve"> </w:t>
-      </w:r>
-      <w:r>
-        <w:rPr>
-          <w:rFonts w:ascii="Courier New" w:hAnsi="Courier New" w:cs="Courier New"/>
-          <w:sz w:val="20"/>
-          <w:szCs w:val="20"/>
-        </w:rPr>
-        <w:t>-i --</w:t>
-      </w:r>
-      <w:r>
-        <w:rPr>
-          <w:rFonts w:ascii="Courier New" w:hAnsi="Courier New" w:cs="Courier New"/>
-          <w:sz w:val="20"/>
-          <w:szCs w:val="20"/>
-        </w:rPr>
-        <w:lastRenderedPageBreak/>
-        <w:t xml:space="preserve">device=/dev/ttyUSB0 --device=/dev/spidev0.0 </w:t>
-      </w:r>
-      <w:r>
-        <w:rPr>
-          <w:rFonts w:ascii="Courier New" w:hAnsi="Courier New" w:cs="Courier New"/>
-          <w:sz w:val="20"/>
-          <w:szCs w:val="20"/>
-        </w:rPr>
-        <w:t>--rm --privileged --name ros_noetic $(autotag ml_</w:t>
-      </w:r>
-      <w:proofErr w:type="gramStart"/>
-      <w:r>
-        <w:rPr>
-          <w:rFonts w:ascii="Courier New" w:hAnsi="Courier New" w:cs="Courier New"/>
-          <w:sz w:val="20"/>
-          <w:szCs w:val="20"/>
-        </w:rPr>
-        <w:t>ros:latest</w:t>
-      </w:r>
-      <w:proofErr w:type="gramEnd"/>
-      <w:r>
-        <w:rPr>
-          <w:rFonts w:ascii="Courier New" w:hAnsi="Courier New" w:cs="Courier New"/>
-          <w:sz w:val="20"/>
-          <w:szCs w:val="20"/>
-        </w:rPr>
-        <w:t>)</w:t>
-      </w:r>
-    </w:p>
-    <w:p>
-      <w:pPr>
-        <w:pStyle w:val="ListParagraph"/>
-        <w:rPr>
-          <w:rFonts w:ascii="Courier New" w:hAnsi="Courier New" w:cs="Courier New"/>
-          <w:sz w:val="20"/>
-          <w:szCs w:val="20"/>
-        </w:rPr>
-      </w:pPr>
-    </w:p>
-    <w:p>
-      <w:pPr>
-        <w:ind w:left="720"/>
-      </w:pPr>
-      <w:r>
-        <w:t>OR</w:t>
-      </w:r>
-    </w:p>
-    <w:p>
-      <w:pPr>
-        <w:pStyle w:val="ListParagraph"/>
-        <w:rPr>
-          <w:rFonts w:ascii="Courier New" w:hAnsi="Courier New" w:cs="Courier New"/>
-          <w:sz w:val="20"/>
-          <w:szCs w:val="20"/>
-        </w:rPr>
-      </w:pPr>
-      <w:r>
-        <w:rPr>
-          <w:rFonts w:ascii="Courier New" w:hAnsi="Courier New" w:cs="Courier New"/>
-          <w:sz w:val="20"/>
-          <w:szCs w:val="20"/>
-        </w:rPr>
-        <w:t>sudo docker run --runtime nvidia --network=host -v ~/workspaces/catkin_ws:/workspace/catki</w:t>
-      </w:r>
-    </w:p>
-    <w:p>
-      <w:pPr>
-        <w:pStyle w:val="ListParagraph"/>
-        <w:rPr>
-          <w:rFonts w:ascii="Courier New" w:hAnsi="Courier New" w:cs="Courier New"/>
-          <w:sz w:val="20"/>
-          <w:szCs w:val="20"/>
-        </w:rPr>
-      </w:pPr>
-      <w:r>
-        <w:rPr>
-          <w:rFonts w:ascii="Courier New" w:hAnsi="Courier New" w:cs="Courier New"/>
-          <w:sz w:val="20"/>
-          <w:szCs w:val="20"/>
-        </w:rPr>
-        <w:t>n_ws -v ~/gemini_api:/gemini_code -v /dev/bus/usb:/dev/bus/usb</w:t>
-      </w:r>
-      <w:r>
-        <w:rPr>
-          <w:rFonts w:ascii="Courier New" w:hAnsi="Courier New" w:cs="Courier New"/>
-          <w:sz w:val="20"/>
-          <w:szCs w:val="20"/>
-        </w:rPr>
-        <w:t xml:space="preserve"> </w:t>
-      </w:r>
-      <w:r>
-        <w:rPr>
-          <w:rFonts w:ascii="Courier New" w:hAnsi="Courier New" w:cs="Courier New"/>
-          <w:sz w:val="20"/>
-          <w:szCs w:val="20"/>
-        </w:rPr>
-        <w:t>-v /dev/video0:/dev/video0</w:t>
-      </w:r>
-      <w:r>
-        <w:rPr>
-          <w:rFonts w:ascii="Courier New" w:hAnsi="Courier New" w:cs="Courier New"/>
-          <w:sz w:val="20"/>
-          <w:szCs w:val="20"/>
-        </w:rPr>
-        <w:t xml:space="preserve"> -v </w:t>
-      </w:r>
-      <w:r>
-        <w:rPr>
-          <w:rFonts w:ascii="Courier New" w:hAnsi="Courier New" w:cs="Courier New"/>
-          <w:sz w:val="20"/>
-          <w:szCs w:val="20"/>
-        </w:rPr>
-        <w:t>/dev/video</w:t>
-      </w:r>
-      <w:r>
-        <w:rPr>
-          <w:rFonts w:ascii="Courier New" w:hAnsi="Courier New" w:cs="Courier New"/>
-          <w:sz w:val="20"/>
-          <w:szCs w:val="20"/>
-        </w:rPr>
-        <w:t>1</w:t>
-      </w:r>
-      <w:r>
-        <w:rPr>
-          <w:rFonts w:ascii="Courier New" w:hAnsi="Courier New" w:cs="Courier New"/>
-          <w:sz w:val="20"/>
-          <w:szCs w:val="20"/>
-        </w:rPr>
-        <w:t>:/dev/video</w:t>
-      </w:r>
-      <w:r>
-        <w:rPr>
-          <w:rFonts w:ascii="Courier New" w:hAnsi="Courier New" w:cs="Courier New"/>
-          <w:sz w:val="20"/>
-          <w:szCs w:val="20"/>
-        </w:rPr>
-        <w:t>1</w:t>
-      </w:r>
-      <w:r>
-        <w:rPr>
-          <w:rFonts w:ascii="Courier New" w:hAnsi="Courier New" w:cs="Courier New"/>
-          <w:sz w:val="20"/>
-          <w:szCs w:val="20"/>
-        </w:rPr>
-        <w:t xml:space="preserve"> -it --device</w:t>
-      </w:r>
-      <w:proofErr w:type="gramStart"/>
-      <w:r>
-        <w:rPr>
-          <w:rFonts w:ascii="Courier New" w:hAnsi="Courier New" w:cs="Courier New"/>
-          <w:sz w:val="20"/>
-          <w:szCs w:val="20"/>
-        </w:rPr>
-        <w:t>=/dev</w:t>
-      </w:r>
-      <w:proofErr w:type="gramEnd"/>
-      <w:r>
-        <w:rPr>
-          <w:rFonts w:ascii="Courier New" w:hAnsi="Courier New" w:cs="Courier New"/>
-          <w:sz w:val="20"/>
-          <w:szCs w:val="20"/>
-        </w:rPr>
-        <w:t>/ttyUSB0 --device=/dev/spidev0.0 --rm --</w:t>
-      </w:r>
-    </w:p>
-    <w:p>
-      <w:pPr>
-        <w:pStyle w:val="ListParagraph"/>
-        <w:rPr>
-          <w:rFonts w:ascii="Courier New" w:hAnsi="Courier New" w:cs="Courier New"/>
-          <w:sz w:val="20"/>
-          <w:szCs w:val="20"/>
-        </w:rPr>
-      </w:pPr>
-      <w:r>
-        <w:rPr>
-          <w:rFonts w:ascii="Courier New" w:hAnsi="Courier New" w:cs="Courier New"/>
-          <w:sz w:val="20"/>
-          <w:szCs w:val="20"/>
-        </w:rPr>
-        <w:t>privileged --name ros_noetic ml_</w:t>
-      </w:r>
-      <w:proofErr w:type="gramStart"/>
-      <w:r>
-        <w:rPr>
-          <w:rFonts w:ascii="Courier New" w:hAnsi="Courier New" w:cs="Courier New"/>
-          <w:sz w:val="20"/>
-          <w:szCs w:val="20"/>
-        </w:rPr>
-        <w:t>ros:latest</w:t>
-      </w:r>
-      <w:proofErr w:type="gramEnd"/>
-    </w:p>
-    <w:p>
-      <w:pPr>
-        <w:pStyle w:val="ListParagraph"/>
-        <w:rPr>
-          <w:rFonts w:ascii="Courier New" w:hAnsi="Courier New" w:cs="Courier New"/>
-          <w:sz w:val="20"/>
-          <w:szCs w:val="20"/>
-        </w:rPr>
-      </w:pPr>
-    </w:p>
-    <w:p>
-      <w:pPr>
-        <w:pStyle w:val="ListParagraph"/>
-        <w:numPr>
-          <w:ilvl w:val="0"/>
-          <w:numId w:val="1"/>
-        </w:numPr>
-      </w:pPr>
-      <w:r>
-        <w:t>To save the image (for easy loading on a new machine), use the following command:</w:t>
       </w:r>
     </w:p>
     <w:p>
@@ -1464,7 +1477,54 @@
           <w:szCs w:val="20"/>
           <w14:ligatures w14:val="none"/>
         </w:rPr>
-        <w:t xml:space="preserve">docker save </w:t>
+        <w:tab/>
+      </w:r>
+      <w:r>
+        <w:rPr>
+          <w:rFonts w:ascii="Courier New" w:eastAsia="Times New Roman" w:hAnsi="Courier New" w:cs="Courier New"/>
+          <w:color w:val="1F2328"/>
+          <w:kern w:val="0"/>
+          <w:sz w:val="20"/>
+          <w:szCs w:val="20"/>
+          <w14:ligatures w14:val="none"/>
+        </w:rPr>
+        <w:t>jetson-containers run $(</w:t>
+      </w:r>
+      <w:proofErr w:type="spellStart"/>
+      <w:r>
+        <w:rPr>
+          <w:rFonts w:ascii="Courier New" w:eastAsia="Times New Roman" w:hAnsi="Courier New" w:cs="Courier New"/>
+          <w:color w:val="1F2328"/>
+          <w:kern w:val="0"/>
+          <w:sz w:val="20"/>
+          <w:szCs w:val="20"/>
+          <w14:ligatures w14:val="none"/>
+        </w:rPr>
+        <w:t>autotag</w:t>
+      </w:r>
+      <w:proofErr w:type="spellEnd"/>
+      <w:r>
+        <w:rPr>
+          <w:rFonts w:ascii="Courier New" w:eastAsia="Times New Roman" w:hAnsi="Courier New" w:cs="Courier New"/>
+          <w:color w:val="1F2328"/>
+          <w:kern w:val="0"/>
+          <w:sz w:val="20"/>
+          <w:szCs w:val="20"/>
+          <w14:ligatures w14:val="none"/>
+        </w:rPr>
+        <w:t xml:space="preserve"> </w:t>
+      </w:r>
+      <w:proofErr w:type="spellStart"/>
+      <w:r>
+        <w:rPr>
+          <w:rFonts w:ascii="Courier New" w:eastAsia="Times New Roman" w:hAnsi="Courier New" w:cs="Courier New"/>
+          <w:color w:val="1F2328"/>
+          <w:kern w:val="0"/>
+          <w:sz w:val="20"/>
+          <w:szCs w:val="20"/>
+          <w14:ligatures w14:val="none"/>
+        </w:rPr>
+        <w:t>ml_</w:t>
       </w:r>
       <w:proofErr w:type="gramStart"/>
       <w:r>
@@ -1476,8 +1536,9 @@
           <w:szCs w:val="20"/>
           <w14:ligatures w14:val="none"/>
         </w:rPr>
-        <w:t>myimage:latest</w:t>
-      </w:r>
+        <w:t>ros:latest</w:t>
+      </w:r>
+      <w:proofErr w:type="spellEnd"/>
       <w:proofErr w:type="gramEnd"/>
       <w:r>
         <w:rPr>
@@ -1488,45 +1549,672 @@
           <w:szCs w:val="20"/>
           <w14:ligatures w14:val="none"/>
         </w:rPr>
-        <w:t xml:space="preserve"> | gzip &gt; myimage_latest.tar.gz</w:t>
-      </w:r>
-    </w:p>
-    <w:p/>
-    <w:p>
-      <w:r>
-        <w:t>If everything has gone according to plan, you should now have a docker container which has ROS, cuda enabled pytorch/tensorflow, and everything else you might need!</w:t>
-      </w:r>
-    </w:p>
-    <w:p>
-      <w:pPr>
-        <w:pBdr>
-          <w:bottom w:val="single" w:sz="6" w:space="1" w:color="auto"/>
-        </w:pBdr>
-      </w:pPr>
-    </w:p>
-    <w:p>
-      <w:pPr>
-        <w:rPr>
-          <w:b/>
-          <w:bCs/>
-          <w:sz w:val="28"/>
-          <w:szCs w:val="28"/>
-        </w:rPr>
-      </w:pPr>
-      <w:r>
-        <w:rPr>
-          <w:b/>
-          <w:bCs/>
-          <w:sz w:val="28"/>
-          <w:szCs w:val="28"/>
-        </w:rPr>
-        <w:t>What if I already have a docker image saved as a *.tar.gz file?</w:t>
-      </w:r>
-    </w:p>
-    <w:p>
-      <w:r>
-        <w:t>In this case, just set docker up and the call:</w:t>
-      </w:r>
+        <w:t>)</w:t>
+      </w:r>
+    </w:p>
+    <w:p>
+      <w:pPr>
+        <w:pStyle w:val="ListParagraph"/>
+      </w:pPr>
+    </w:p>
+    <w:p>
+      <w:pPr>
+        <w:pStyle w:val="ListParagraph"/>
+      </w:pPr>
+      <w:r>
+        <w:lastRenderedPageBreak/>
+        <w:t>You can include any of the usual docker commands with this. For example, my full command is:</w:t>
+      </w:r>
+    </w:p>
+    <w:p>
+      <w:pPr>
+        <w:pStyle w:val="ListParagraph"/>
+      </w:pPr>
+    </w:p>
+    <w:p>
+      <w:pPr>
+        <w:pStyle w:val="ListParagraph"/>
+        <w:rPr>
+          <w:rFonts w:ascii="Courier New" w:hAnsi="Courier New" w:cs="Courier New"/>
+          <w:sz w:val="20"/>
+          <w:szCs w:val="20"/>
+        </w:rPr>
+      </w:pPr>
+      <w:r>
+        <w:rPr>
+          <w:rFonts w:ascii="Courier New" w:hAnsi="Courier New" w:cs="Courier New"/>
+          <w:sz w:val="20"/>
+          <w:szCs w:val="20"/>
+        </w:rPr>
+        <w:t xml:space="preserve">jetson-containers run </w:t>
+      </w:r>
+      <w:r>
+        <w:rPr>
+          <w:rFonts w:ascii="Courier New" w:hAnsi="Courier New" w:cs="Courier New"/>
+          <w:sz w:val="20"/>
+          <w:szCs w:val="20"/>
+        </w:rPr>
+        <w:t>-v ~/workspaces/</w:t>
+      </w:r>
+      <w:proofErr w:type="spellStart"/>
+      <w:r>
+        <w:rPr>
+          <w:rFonts w:ascii="Courier New" w:hAnsi="Courier New" w:cs="Courier New"/>
+          <w:sz w:val="20"/>
+          <w:szCs w:val="20"/>
+        </w:rPr>
+        <w:t>catkin_ws</w:t>
+      </w:r>
+      <w:proofErr w:type="spellEnd"/>
+      <w:r>
+        <w:rPr>
+          <w:rFonts w:ascii="Courier New" w:hAnsi="Courier New" w:cs="Courier New"/>
+          <w:sz w:val="20"/>
+          <w:szCs w:val="20"/>
+        </w:rPr>
+        <w:t>:/workspace/</w:t>
+      </w:r>
+      <w:proofErr w:type="spellStart"/>
+      <w:r>
+        <w:rPr>
+          <w:rFonts w:ascii="Courier New" w:hAnsi="Courier New" w:cs="Courier New"/>
+          <w:sz w:val="20"/>
+          <w:szCs w:val="20"/>
+        </w:rPr>
+        <w:t>catkin_ws</w:t>
+      </w:r>
+      <w:proofErr w:type="spellEnd"/>
+      <w:r>
+        <w:rPr>
+          <w:rFonts w:ascii="Courier New" w:hAnsi="Courier New" w:cs="Courier New"/>
+          <w:sz w:val="20"/>
+          <w:szCs w:val="20"/>
+        </w:rPr>
+        <w:t xml:space="preserve"> </w:t>
+      </w:r>
+      <w:r>
+        <w:rPr>
+          <w:rFonts w:ascii="Courier New" w:hAnsi="Courier New" w:cs="Courier New"/>
+          <w:sz w:val="20"/>
+          <w:szCs w:val="20"/>
+        </w:rPr>
+        <w:t>-v ~/</w:t>
+      </w:r>
+      <w:proofErr w:type="spellStart"/>
+      <w:r>
+        <w:rPr>
+          <w:rFonts w:ascii="Courier New" w:hAnsi="Courier New" w:cs="Courier New"/>
+          <w:sz w:val="20"/>
+          <w:szCs w:val="20"/>
+        </w:rPr>
+        <w:t>gemini_api</w:t>
+      </w:r>
+      <w:proofErr w:type="spellEnd"/>
+      <w:r>
+        <w:rPr>
+          <w:rFonts w:ascii="Courier New" w:hAnsi="Courier New" w:cs="Courier New"/>
+          <w:sz w:val="20"/>
+          <w:szCs w:val="20"/>
+        </w:rPr>
+        <w:t>:/</w:t>
+      </w:r>
+      <w:proofErr w:type="spellStart"/>
+      <w:r>
+        <w:rPr>
+          <w:rFonts w:ascii="Courier New" w:hAnsi="Courier New" w:cs="Courier New"/>
+          <w:sz w:val="20"/>
+          <w:szCs w:val="20"/>
+        </w:rPr>
+        <w:t>gemini_code</w:t>
+      </w:r>
+      <w:proofErr w:type="spellEnd"/>
+      <w:r>
+        <w:rPr>
+          <w:rFonts w:ascii="Courier New" w:hAnsi="Courier New" w:cs="Courier New"/>
+          <w:sz w:val="20"/>
+          <w:szCs w:val="20"/>
+        </w:rPr>
+        <w:t xml:space="preserve"> -v /dev/bus/</w:t>
+      </w:r>
+      <w:proofErr w:type="spellStart"/>
+      <w:r>
+        <w:rPr>
+          <w:rFonts w:ascii="Courier New" w:hAnsi="Courier New" w:cs="Courier New"/>
+          <w:sz w:val="20"/>
+          <w:szCs w:val="20"/>
+        </w:rPr>
+        <w:t>usb</w:t>
+      </w:r>
+      <w:proofErr w:type="spellEnd"/>
+      <w:r>
+        <w:rPr>
+          <w:rFonts w:ascii="Courier New" w:hAnsi="Courier New" w:cs="Courier New"/>
+          <w:sz w:val="20"/>
+          <w:szCs w:val="20"/>
+        </w:rPr>
+        <w:t>:/dev/bus/</w:t>
+      </w:r>
+      <w:proofErr w:type="spellStart"/>
+      <w:r>
+        <w:rPr>
+          <w:rFonts w:ascii="Courier New" w:hAnsi="Courier New" w:cs="Courier New"/>
+          <w:sz w:val="20"/>
+          <w:szCs w:val="20"/>
+        </w:rPr>
+        <w:t>usb</w:t>
+      </w:r>
+      <w:proofErr w:type="spellEnd"/>
+      <w:r>
+        <w:rPr>
+          <w:rFonts w:ascii="Courier New" w:hAnsi="Courier New" w:cs="Courier New"/>
+          <w:sz w:val="20"/>
+          <w:szCs w:val="20"/>
+        </w:rPr>
+        <w:t xml:space="preserve"> </w:t>
+      </w:r>
+      <w:r>
+        <w:rPr>
+          <w:rFonts w:ascii="Courier New" w:hAnsi="Courier New" w:cs="Courier New"/>
+          <w:sz w:val="20"/>
+          <w:szCs w:val="20"/>
+        </w:rPr>
+        <w:t>-v /dev/video0:/dev/video0</w:t>
+      </w:r>
+      <w:r>
+        <w:rPr>
+          <w:rFonts w:ascii="Courier New" w:hAnsi="Courier New" w:cs="Courier New"/>
+          <w:sz w:val="20"/>
+          <w:szCs w:val="20"/>
+        </w:rPr>
+        <w:t xml:space="preserve"> -v </w:t>
+      </w:r>
+      <w:r>
+        <w:rPr>
+          <w:rFonts w:ascii="Courier New" w:hAnsi="Courier New" w:cs="Courier New"/>
+          <w:sz w:val="20"/>
+          <w:szCs w:val="20"/>
+        </w:rPr>
+        <w:t>/dev/video</w:t>
+      </w:r>
+      <w:r>
+        <w:rPr>
+          <w:rFonts w:ascii="Courier New" w:hAnsi="Courier New" w:cs="Courier New"/>
+          <w:sz w:val="20"/>
+          <w:szCs w:val="20"/>
+        </w:rPr>
+        <w:t>1</w:t>
+      </w:r>
+      <w:r>
+        <w:rPr>
+          <w:rFonts w:ascii="Courier New" w:hAnsi="Courier New" w:cs="Courier New"/>
+          <w:sz w:val="20"/>
+          <w:szCs w:val="20"/>
+        </w:rPr>
+        <w:t>:/dev/video</w:t>
+      </w:r>
+      <w:r>
+        <w:rPr>
+          <w:rFonts w:ascii="Courier New" w:hAnsi="Courier New" w:cs="Courier New"/>
+          <w:sz w:val="20"/>
+          <w:szCs w:val="20"/>
+        </w:rPr>
+        <w:t>1</w:t>
+      </w:r>
+      <w:r>
+        <w:rPr>
+          <w:rFonts w:ascii="Courier New" w:hAnsi="Courier New" w:cs="Courier New"/>
+          <w:sz w:val="20"/>
+          <w:szCs w:val="20"/>
+        </w:rPr>
+        <w:t xml:space="preserve"> </w:t>
+      </w:r>
+      <w:r>
+        <w:rPr>
+          <w:rFonts w:ascii="Courier New" w:hAnsi="Courier New" w:cs="Courier New"/>
+          <w:sz w:val="20"/>
+          <w:szCs w:val="20"/>
+        </w:rPr>
+        <w:t>-</w:t>
+      </w:r>
+      <w:proofErr w:type="spellStart"/>
+      <w:r>
+        <w:rPr>
+          <w:rFonts w:ascii="Courier New" w:hAnsi="Courier New" w:cs="Courier New"/>
+          <w:sz w:val="20"/>
+          <w:szCs w:val="20"/>
+        </w:rPr>
+        <w:t>i</w:t>
+      </w:r>
+      <w:proofErr w:type="spellEnd"/>
+      <w:r>
+        <w:rPr>
+          <w:rFonts w:ascii="Courier New" w:hAnsi="Courier New" w:cs="Courier New"/>
+          <w:sz w:val="20"/>
+          <w:szCs w:val="20"/>
+        </w:rPr>
+        <w:t xml:space="preserve"> --device=/dev/ttyUSB0 --device=/dev/spidev0.0 </w:t>
+      </w:r>
+      <w:r>
+        <w:rPr>
+          <w:rFonts w:ascii="Courier New" w:hAnsi="Courier New" w:cs="Courier New"/>
+          <w:sz w:val="20"/>
+          <w:szCs w:val="20"/>
+        </w:rPr>
+        <w:t xml:space="preserve">--rm --privileged --name </w:t>
+      </w:r>
+      <w:proofErr w:type="spellStart"/>
+      <w:r>
+        <w:rPr>
+          <w:rFonts w:ascii="Courier New" w:hAnsi="Courier New" w:cs="Courier New"/>
+          <w:sz w:val="20"/>
+          <w:szCs w:val="20"/>
+        </w:rPr>
+        <w:t>ros_noetic</w:t>
+      </w:r>
+      <w:proofErr w:type="spellEnd"/>
+      <w:r>
+        <w:rPr>
+          <w:rFonts w:ascii="Courier New" w:hAnsi="Courier New" w:cs="Courier New"/>
+          <w:sz w:val="20"/>
+          <w:szCs w:val="20"/>
+        </w:rPr>
+        <w:t xml:space="preserve"> $(</w:t>
+      </w:r>
+      <w:proofErr w:type="spellStart"/>
+      <w:r>
+        <w:rPr>
+          <w:rFonts w:ascii="Courier New" w:hAnsi="Courier New" w:cs="Courier New"/>
+          <w:sz w:val="20"/>
+          <w:szCs w:val="20"/>
+        </w:rPr>
+        <w:t>autotag</w:t>
+      </w:r>
+      <w:proofErr w:type="spellEnd"/>
+      <w:r>
+        <w:rPr>
+          <w:rFonts w:ascii="Courier New" w:hAnsi="Courier New" w:cs="Courier New"/>
+          <w:sz w:val="20"/>
+          <w:szCs w:val="20"/>
+        </w:rPr>
+        <w:t xml:space="preserve"> </w:t>
+      </w:r>
+      <w:proofErr w:type="spellStart"/>
+      <w:r>
+        <w:rPr>
+          <w:rFonts w:ascii="Courier New" w:hAnsi="Courier New" w:cs="Courier New"/>
+          <w:sz w:val="20"/>
+          <w:szCs w:val="20"/>
+        </w:rPr>
+        <w:t>ml_</w:t>
+      </w:r>
+      <w:proofErr w:type="gramStart"/>
+      <w:r>
+        <w:rPr>
+          <w:rFonts w:ascii="Courier New" w:hAnsi="Courier New" w:cs="Courier New"/>
+          <w:sz w:val="20"/>
+          <w:szCs w:val="20"/>
+        </w:rPr>
+        <w:t>ros:latest</w:t>
+      </w:r>
+      <w:proofErr w:type="spellEnd"/>
+      <w:proofErr w:type="gramEnd"/>
+      <w:r>
+        <w:rPr>
+          <w:rFonts w:ascii="Courier New" w:hAnsi="Courier New" w:cs="Courier New"/>
+          <w:sz w:val="20"/>
+          <w:szCs w:val="20"/>
+        </w:rPr>
+        <w:t>)</w:t>
+      </w:r>
+    </w:p>
+    <w:p>
+      <w:pPr>
+        <w:pStyle w:val="ListParagraph"/>
+        <w:rPr>
+          <w:rFonts w:ascii="Courier New" w:hAnsi="Courier New" w:cs="Courier New"/>
+          <w:sz w:val="20"/>
+          <w:szCs w:val="20"/>
+        </w:rPr>
+      </w:pPr>
+    </w:p>
+    <w:p>
+      <w:pPr>
+        <w:ind w:left="720"/>
+      </w:pPr>
+      <w:r>
+        <w:t>OR</w:t>
+      </w:r>
+    </w:p>
+    <w:p>
+      <w:pPr>
+        <w:pStyle w:val="ListParagraph"/>
+        <w:rPr>
+          <w:rFonts w:ascii="Courier New" w:hAnsi="Courier New" w:cs="Courier New"/>
+          <w:sz w:val="20"/>
+          <w:szCs w:val="20"/>
+        </w:rPr>
+      </w:pPr>
+      <w:proofErr w:type="spellStart"/>
+      <w:r>
+        <w:rPr>
+          <w:rFonts w:ascii="Courier New" w:hAnsi="Courier New" w:cs="Courier New"/>
+          <w:sz w:val="20"/>
+          <w:szCs w:val="20"/>
+        </w:rPr>
+        <w:t>sudo</w:t>
+      </w:r>
+      <w:proofErr w:type="spellEnd"/>
+      <w:r>
+        <w:rPr>
+          <w:rFonts w:ascii="Courier New" w:hAnsi="Courier New" w:cs="Courier New"/>
+          <w:sz w:val="20"/>
+          <w:szCs w:val="20"/>
+        </w:rPr>
+        <w:t xml:space="preserve"> docker run --runtime </w:t>
+      </w:r>
+      <w:proofErr w:type="spellStart"/>
+      <w:r>
+        <w:rPr>
+          <w:rFonts w:ascii="Courier New" w:hAnsi="Courier New" w:cs="Courier New"/>
+          <w:sz w:val="20"/>
+          <w:szCs w:val="20"/>
+        </w:rPr>
+        <w:t>nvidia</w:t>
+      </w:r>
+      <w:proofErr w:type="spellEnd"/>
+      <w:r>
+        <w:rPr>
+          <w:rFonts w:ascii="Courier New" w:hAnsi="Courier New" w:cs="Courier New"/>
+          <w:sz w:val="20"/>
+          <w:szCs w:val="20"/>
+        </w:rPr>
+        <w:t xml:space="preserve"> --network=host -v ~/workspaces/</w:t>
+      </w:r>
+      <w:proofErr w:type="spellStart"/>
+      <w:r>
+        <w:rPr>
+          <w:rFonts w:ascii="Courier New" w:hAnsi="Courier New" w:cs="Courier New"/>
+          <w:sz w:val="20"/>
+          <w:szCs w:val="20"/>
+        </w:rPr>
+        <w:t>catkin_ws</w:t>
+      </w:r>
+      <w:proofErr w:type="spellEnd"/>
+      <w:r>
+        <w:rPr>
+          <w:rFonts w:ascii="Courier New" w:hAnsi="Courier New" w:cs="Courier New"/>
+          <w:sz w:val="20"/>
+          <w:szCs w:val="20"/>
+        </w:rPr>
+        <w:t>:/workspace/</w:t>
+      </w:r>
+      <w:proofErr w:type="spellStart"/>
+      <w:r>
+        <w:rPr>
+          <w:rFonts w:ascii="Courier New" w:hAnsi="Courier New" w:cs="Courier New"/>
+          <w:sz w:val="20"/>
+          <w:szCs w:val="20"/>
+        </w:rPr>
+        <w:t>catki</w:t>
+      </w:r>
+      <w:proofErr w:type="spellEnd"/>
+    </w:p>
+    <w:p>
+      <w:pPr>
+        <w:pStyle w:val="ListParagraph"/>
+        <w:rPr>
+          <w:rFonts w:ascii="Courier New" w:hAnsi="Courier New" w:cs="Courier New"/>
+          <w:sz w:val="20"/>
+          <w:szCs w:val="20"/>
+        </w:rPr>
+      </w:pPr>
+      <w:proofErr w:type="spellStart"/>
+      <w:r>
+        <w:rPr>
+          <w:rFonts w:ascii="Courier New" w:hAnsi="Courier New" w:cs="Courier New"/>
+          <w:sz w:val="20"/>
+          <w:szCs w:val="20"/>
+        </w:rPr>
+        <w:t>n_ws</w:t>
+      </w:r>
+      <w:proofErr w:type="spellEnd"/>
+      <w:r>
+        <w:rPr>
+          <w:rFonts w:ascii="Courier New" w:hAnsi="Courier New" w:cs="Courier New"/>
+          <w:sz w:val="20"/>
+          <w:szCs w:val="20"/>
+        </w:rPr>
+        <w:t xml:space="preserve"> -v ~/</w:t>
+      </w:r>
+      <w:proofErr w:type="spellStart"/>
+      <w:r>
+        <w:rPr>
+          <w:rFonts w:ascii="Courier New" w:hAnsi="Courier New" w:cs="Courier New"/>
+          <w:sz w:val="20"/>
+          <w:szCs w:val="20"/>
+        </w:rPr>
+        <w:t>gemini_api</w:t>
+      </w:r>
+      <w:proofErr w:type="spellEnd"/>
+      <w:r>
+        <w:rPr>
+          <w:rFonts w:ascii="Courier New" w:hAnsi="Courier New" w:cs="Courier New"/>
+          <w:sz w:val="20"/>
+          <w:szCs w:val="20"/>
+        </w:rPr>
+        <w:t>:/</w:t>
+      </w:r>
+      <w:proofErr w:type="spellStart"/>
+      <w:r>
+        <w:rPr>
+          <w:rFonts w:ascii="Courier New" w:hAnsi="Courier New" w:cs="Courier New"/>
+          <w:sz w:val="20"/>
+          <w:szCs w:val="20"/>
+        </w:rPr>
+        <w:t>gemini_code</w:t>
+      </w:r>
+      <w:proofErr w:type="spellEnd"/>
+      <w:r>
+        <w:rPr>
+          <w:rFonts w:ascii="Courier New" w:hAnsi="Courier New" w:cs="Courier New"/>
+          <w:sz w:val="20"/>
+          <w:szCs w:val="20"/>
+        </w:rPr>
+        <w:t xml:space="preserve"> -v /dev/bus/</w:t>
+      </w:r>
+      <w:proofErr w:type="spellStart"/>
+      <w:r>
+        <w:rPr>
+          <w:rFonts w:ascii="Courier New" w:hAnsi="Courier New" w:cs="Courier New"/>
+          <w:sz w:val="20"/>
+          <w:szCs w:val="20"/>
+        </w:rPr>
+        <w:t>usb</w:t>
+      </w:r>
+      <w:proofErr w:type="spellEnd"/>
+      <w:r>
+        <w:rPr>
+          <w:rFonts w:ascii="Courier New" w:hAnsi="Courier New" w:cs="Courier New"/>
+          <w:sz w:val="20"/>
+          <w:szCs w:val="20"/>
+        </w:rPr>
+        <w:t>:/dev/bus/</w:t>
+      </w:r>
+      <w:proofErr w:type="spellStart"/>
+      <w:r>
+        <w:rPr>
+          <w:rFonts w:ascii="Courier New" w:hAnsi="Courier New" w:cs="Courier New"/>
+          <w:sz w:val="20"/>
+          <w:szCs w:val="20"/>
+        </w:rPr>
+        <w:t>usb</w:t>
+      </w:r>
+      <w:proofErr w:type="spellEnd"/>
+      <w:r>
+        <w:rPr>
+          <w:rFonts w:ascii="Courier New" w:hAnsi="Courier New" w:cs="Courier New"/>
+          <w:sz w:val="20"/>
+          <w:szCs w:val="20"/>
+        </w:rPr>
+        <w:t xml:space="preserve"> </w:t>
+      </w:r>
+      <w:r>
+        <w:rPr>
+          <w:rFonts w:ascii="Courier New" w:hAnsi="Courier New" w:cs="Courier New"/>
+          <w:sz w:val="20"/>
+          <w:szCs w:val="20"/>
+        </w:rPr>
+        <w:t>-v /dev/video0:/dev/video0</w:t>
+      </w:r>
+      <w:r>
+        <w:rPr>
+          <w:rFonts w:ascii="Courier New" w:hAnsi="Courier New" w:cs="Courier New"/>
+          <w:sz w:val="20"/>
+          <w:szCs w:val="20"/>
+        </w:rPr>
+        <w:t xml:space="preserve"> -v </w:t>
+      </w:r>
+      <w:r>
+        <w:rPr>
+          <w:rFonts w:ascii="Courier New" w:hAnsi="Courier New" w:cs="Courier New"/>
+          <w:sz w:val="20"/>
+          <w:szCs w:val="20"/>
+        </w:rPr>
+        <w:t>/dev/video</w:t>
+      </w:r>
+      <w:r>
+        <w:rPr>
+          <w:rFonts w:ascii="Courier New" w:hAnsi="Courier New" w:cs="Courier New"/>
+          <w:sz w:val="20"/>
+          <w:szCs w:val="20"/>
+        </w:rPr>
+        <w:t>1</w:t>
+      </w:r>
+      <w:r>
+        <w:rPr>
+          <w:rFonts w:ascii="Courier New" w:hAnsi="Courier New" w:cs="Courier New"/>
+          <w:sz w:val="20"/>
+          <w:szCs w:val="20"/>
+        </w:rPr>
+        <w:t>:/dev/video</w:t>
+      </w:r>
+      <w:r>
+        <w:rPr>
+          <w:rFonts w:ascii="Courier New" w:hAnsi="Courier New" w:cs="Courier New"/>
+          <w:sz w:val="20"/>
+          <w:szCs w:val="20"/>
+        </w:rPr>
+        <w:t>1</w:t>
+      </w:r>
+      <w:r>
+        <w:rPr>
+          <w:rFonts w:ascii="Courier New" w:hAnsi="Courier New" w:cs="Courier New"/>
+          <w:sz w:val="20"/>
+          <w:szCs w:val="20"/>
+        </w:rPr>
+        <w:t xml:space="preserve"> -it --device</w:t>
+      </w:r>
+      <w:proofErr w:type="gramStart"/>
+      <w:r>
+        <w:rPr>
+          <w:rFonts w:ascii="Courier New" w:hAnsi="Courier New" w:cs="Courier New"/>
+          <w:sz w:val="20"/>
+          <w:szCs w:val="20"/>
+        </w:rPr>
+        <w:t>=/dev</w:t>
+      </w:r>
+      <w:proofErr w:type="gramEnd"/>
+      <w:r>
+        <w:rPr>
+          <w:rFonts w:ascii="Courier New" w:hAnsi="Courier New" w:cs="Courier New"/>
+          <w:sz w:val="20"/>
+          <w:szCs w:val="20"/>
+        </w:rPr>
+        <w:t>/ttyUSB0 --device=/dev/spidev0.0 --rm --</w:t>
+      </w:r>
+    </w:p>
+    <w:p>
+      <w:pPr>
+        <w:pStyle w:val="ListParagraph"/>
+        <w:rPr>
+          <w:rFonts w:ascii="Courier New" w:hAnsi="Courier New" w:cs="Courier New"/>
+          <w:sz w:val="20"/>
+          <w:szCs w:val="20"/>
+        </w:rPr>
+      </w:pPr>
+      <w:r>
+        <w:rPr>
+          <w:rFonts w:ascii="Courier New" w:hAnsi="Courier New" w:cs="Courier New"/>
+          <w:sz w:val="20"/>
+          <w:szCs w:val="20"/>
+        </w:rPr>
+        <w:t xml:space="preserve">privileged --name </w:t>
+      </w:r>
+      <w:proofErr w:type="spellStart"/>
+      <w:r>
+        <w:rPr>
+          <w:rFonts w:ascii="Courier New" w:hAnsi="Courier New" w:cs="Courier New"/>
+          <w:sz w:val="20"/>
+          <w:szCs w:val="20"/>
+        </w:rPr>
+        <w:t>ros_noetic</w:t>
+      </w:r>
+      <w:proofErr w:type="spellEnd"/>
+      <w:r>
+        <w:rPr>
+          <w:rFonts w:ascii="Courier New" w:hAnsi="Courier New" w:cs="Courier New"/>
+          <w:sz w:val="20"/>
+          <w:szCs w:val="20"/>
+        </w:rPr>
+        <w:t xml:space="preserve"> </w:t>
+      </w:r>
+      <w:proofErr w:type="spellStart"/>
+      <w:r>
+        <w:rPr>
+          <w:rFonts w:ascii="Courier New" w:hAnsi="Courier New" w:cs="Courier New"/>
+          <w:sz w:val="20"/>
+          <w:szCs w:val="20"/>
+        </w:rPr>
+        <w:t>ml_</w:t>
+      </w:r>
+      <w:proofErr w:type="gramStart"/>
+      <w:r>
+        <w:rPr>
+          <w:rFonts w:ascii="Courier New" w:hAnsi="Courier New" w:cs="Courier New"/>
+          <w:sz w:val="20"/>
+          <w:szCs w:val="20"/>
+        </w:rPr>
+        <w:t>ros:latest</w:t>
+      </w:r>
+      <w:proofErr w:type="spellEnd"/>
+      <w:proofErr w:type="gramEnd"/>
+    </w:p>
+    <w:p>
+      <w:pPr>
+        <w:pStyle w:val="ListParagraph"/>
+        <w:rPr>
+          <w:rFonts w:ascii="Courier New" w:hAnsi="Courier New" w:cs="Courier New"/>
+          <w:sz w:val="20"/>
+          <w:szCs w:val="20"/>
+        </w:rPr>
+      </w:pPr>
+    </w:p>
+    <w:p>
+      <w:pPr>
+        <w:pStyle w:val="ListParagraph"/>
+        <w:numPr>
+          <w:ilvl w:val="0"/>
+          <w:numId w:val="1"/>
+        </w:numPr>
+      </w:pPr>
+      <w:r>
+        <w:t>To save the image (for easy loading on a new machine), use the following command:</w:t>
+      </w:r>
+    </w:p>
+    <w:p>
+      <w:pPr>
+        <w:pStyle w:val="ListParagraph"/>
+      </w:pPr>
     </w:p>
     <w:p>
       <w:pPr>
@@ -1568,12 +2256,129 @@
           <w:szCs w:val="20"/>
           <w14:ligatures w14:val="none"/>
         </w:rPr>
-        <w:t>docker load &lt; your_image.tar.gz</w:t>
-      </w:r>
-    </w:p>
-    <w:p>
-      <w:r>
-        <w:t>You should source ROS via:</w:t>
+        <w:tab/>
+      </w:r>
+      <w:r>
+        <w:rPr>
+          <w:rFonts w:ascii="Courier New" w:eastAsia="Times New Roman" w:hAnsi="Courier New" w:cs="Courier New"/>
+          <w:color w:val="1F2328"/>
+          <w:kern w:val="0"/>
+          <w:sz w:val="20"/>
+          <w:szCs w:val="20"/>
+          <w14:ligatures w14:val="none"/>
+        </w:rPr>
+        <w:t xml:space="preserve">docker save </w:t>
+      </w:r>
+      <w:proofErr w:type="spellStart"/>
+      <w:proofErr w:type="gramStart"/>
+      <w:r>
+        <w:rPr>
+          <w:rFonts w:ascii="Courier New" w:eastAsia="Times New Roman" w:hAnsi="Courier New" w:cs="Courier New"/>
+          <w:color w:val="1F2328"/>
+          <w:kern w:val="0"/>
+          <w:sz w:val="20"/>
+          <w:szCs w:val="20"/>
+          <w14:ligatures w14:val="none"/>
+        </w:rPr>
+        <w:t>myimage:latest</w:t>
+      </w:r>
+      <w:proofErr w:type="spellEnd"/>
+      <w:proofErr w:type="gramEnd"/>
+      <w:r>
+        <w:rPr>
+          <w:rFonts w:ascii="Courier New" w:eastAsia="Times New Roman" w:hAnsi="Courier New" w:cs="Courier New"/>
+          <w:color w:val="1F2328"/>
+          <w:kern w:val="0"/>
+          <w:sz w:val="20"/>
+          <w:szCs w:val="20"/>
+          <w14:ligatures w14:val="none"/>
+        </w:rPr>
+        <w:t xml:space="preserve"> | </w:t>
+      </w:r>
+      <w:proofErr w:type="spellStart"/>
+      <w:r>
+        <w:rPr>
+          <w:rFonts w:ascii="Courier New" w:eastAsia="Times New Roman" w:hAnsi="Courier New" w:cs="Courier New"/>
+          <w:color w:val="1F2328"/>
+          <w:kern w:val="0"/>
+          <w:sz w:val="20"/>
+          <w:szCs w:val="20"/>
+          <w14:ligatures w14:val="none"/>
+        </w:rPr>
+        <w:t>gzip</w:t>
+      </w:r>
+      <w:proofErr w:type="spellEnd"/>
+      <w:r>
+        <w:rPr>
+          <w:rFonts w:ascii="Courier New" w:eastAsia="Times New Roman" w:hAnsi="Courier New" w:cs="Courier New"/>
+          <w:color w:val="1F2328"/>
+          <w:kern w:val="0"/>
+          <w:sz w:val="20"/>
+          <w:szCs w:val="20"/>
+          <w14:ligatures w14:val="none"/>
+        </w:rPr>
+        <w:t xml:space="preserve"> &gt; myimage_latest.tar.gz</w:t>
+      </w:r>
+    </w:p>
+    <w:p/>
+    <w:p>
+      <w:r>
+        <w:t xml:space="preserve">If everything has gone according to plan, you should now have a docker container which has ROS, </w:t>
+      </w:r>
+      <w:proofErr w:type="spellStart"/>
+      <w:r>
+        <w:t>cuda</w:t>
+      </w:r>
+      <w:proofErr w:type="spellEnd"/>
+      <w:r>
+        <w:t xml:space="preserve"> enabled </w:t>
+      </w:r>
+      <w:proofErr w:type="spellStart"/>
+      <w:r>
+        <w:t>pytorch</w:t>
+      </w:r>
+      <w:proofErr w:type="spellEnd"/>
+      <w:r>
+        <w:t>/</w:t>
+      </w:r>
+      <w:proofErr w:type="spellStart"/>
+      <w:r>
+        <w:t>tensorflow</w:t>
+      </w:r>
+      <w:proofErr w:type="spellEnd"/>
+      <w:r>
+        <w:t>, and everything else you might need!</w:t>
+      </w:r>
+    </w:p>
+    <w:p>
+      <w:pPr>
+        <w:pBdr>
+          <w:bottom w:val="single" w:sz="6" w:space="1" w:color="auto"/>
+        </w:pBdr>
+      </w:pPr>
+    </w:p>
+    <w:p>
+      <w:pPr>
+        <w:rPr>
+          <w:b/>
+          <w:bCs/>
+          <w:sz w:val="28"/>
+          <w:szCs w:val="28"/>
+        </w:rPr>
+      </w:pPr>
+      <w:r>
+        <w:rPr>
+          <w:b/>
+          <w:bCs/>
+          <w:sz w:val="28"/>
+          <w:szCs w:val="28"/>
+        </w:rPr>
+        <w:t>What if I already have a docker image saved as a *.tar.gz file?</w:t>
+      </w:r>
+    </w:p>
+    <w:p>
+      <w:r>
+        <w:t>In this case, just set docker up and the call:</w:t>
       </w:r>
     </w:p>
     <w:p>
@@ -1616,140 +2421,2267 @@
           <w:szCs w:val="20"/>
           <w14:ligatures w14:val="none"/>
         </w:rPr>
-        <w:t>source /opt/ros/noetic/setup.bash</w:t>
-      </w:r>
-    </w:p>
-    <w:p/>
-    <w:p>
-      <w:r>
-        <w:t xml:space="preserve">You will also need to navigate </w:t>
-      </w:r>
-      <w:r>
-        <w:t>t</w:t>
-      </w:r>
-      <w:r>
-        <w:t>o the ros_astra_camera directory and perform these two commands (outside of the docker container):</w:t>
-      </w:r>
-    </w:p>
-    <w:p>
-      <w:pPr>
-        <w:pStyle w:val="HTMLPreformatted"/>
+        <w:tab/>
+      </w:r>
+      <w:r>
+        <w:rPr>
+          <w:rFonts w:ascii="Courier New" w:eastAsia="Times New Roman" w:hAnsi="Courier New" w:cs="Courier New"/>
+          <w:color w:val="1F2328"/>
+          <w:kern w:val="0"/>
+          <w:sz w:val="20"/>
+          <w:szCs w:val="20"/>
+          <w14:ligatures w14:val="none"/>
+        </w:rPr>
+        <w:t>docker load &lt; your_image.tar.gz</w:t>
+      </w:r>
+    </w:p>
+    <w:p>
+      <w:r>
+        <w:t>You should source ROS via:</w:t>
+      </w:r>
+    </w:p>
+    <w:p>
+      <w:pPr>
         <w:shd w:val="clear" w:color="auto" w:fill="F6F8FA"/>
-        <w:rPr>
-          <w:rFonts w:ascii="Consolas" w:hAnsi="Consolas"/>
-          <w:color w:val="1F2328"/>
-        </w:rPr>
-      </w:pPr>
+        <w:tabs>
+          <w:tab w:val="left" w:pos="916"/>
+          <w:tab w:val="left" w:pos="1832"/>
+          <w:tab w:val="left" w:pos="2748"/>
+          <w:tab w:val="left" w:pos="3664"/>
+          <w:tab w:val="left" w:pos="4580"/>
+          <w:tab w:val="left" w:pos="5496"/>
+          <w:tab w:val="left" w:pos="6412"/>
+          <w:tab w:val="left" w:pos="7328"/>
+          <w:tab w:val="left" w:pos="8244"/>
+          <w:tab w:val="left" w:pos="9160"/>
+          <w:tab w:val="left" w:pos="10076"/>
+          <w:tab w:val="left" w:pos="10992"/>
+          <w:tab w:val="left" w:pos="11908"/>
+          <w:tab w:val="left" w:pos="12824"/>
+          <w:tab w:val="left" w:pos="13740"/>
+          <w:tab w:val="left" w:pos="14656"/>
+        </w:tabs>
+        <w:spacing w:after="0" w:line="240" w:lineRule="auto"/>
+        <w:rPr>
+          <w:rFonts w:ascii="Courier New" w:eastAsia="Times New Roman" w:hAnsi="Courier New" w:cs="Courier New"/>
+          <w:color w:val="1F2328"/>
+          <w:kern w:val="0"/>
+          <w:sz w:val="20"/>
+          <w:szCs w:val="20"/>
+          <w14:ligatures w14:val="none"/>
+        </w:rPr>
+      </w:pPr>
+      <w:r>
+        <w:rPr>
+          <w:rFonts w:ascii="Courier New" w:eastAsia="Times New Roman" w:hAnsi="Courier New" w:cs="Courier New"/>
+          <w:color w:val="1F2328"/>
+          <w:kern w:val="0"/>
+          <w:sz w:val="20"/>
+          <w:szCs w:val="20"/>
+          <w14:ligatures w14:val="none"/>
+        </w:rPr>
+        <w:tab/>
+      </w:r>
+      <w:r>
+        <w:rPr>
+          <w:rFonts w:ascii="Courier New" w:eastAsia="Times New Roman" w:hAnsi="Courier New" w:cs="Courier New"/>
+          <w:color w:val="1F2328"/>
+          <w:kern w:val="0"/>
+          <w:sz w:val="20"/>
+          <w:szCs w:val="20"/>
+          <w14:ligatures w14:val="none"/>
+        </w:rPr>
+        <w:t>source /opt/</w:t>
+      </w:r>
+      <w:proofErr w:type="spellStart"/>
+      <w:r>
+        <w:rPr>
+          <w:rFonts w:ascii="Courier New" w:eastAsia="Times New Roman" w:hAnsi="Courier New" w:cs="Courier New"/>
+          <w:color w:val="1F2328"/>
+          <w:kern w:val="0"/>
+          <w:sz w:val="20"/>
+          <w:szCs w:val="20"/>
+          <w14:ligatures w14:val="none"/>
+        </w:rPr>
+        <w:t>ros</w:t>
+      </w:r>
+      <w:proofErr w:type="spellEnd"/>
+      <w:r>
+        <w:rPr>
+          <w:rFonts w:ascii="Courier New" w:eastAsia="Times New Roman" w:hAnsi="Courier New" w:cs="Courier New"/>
+          <w:color w:val="1F2328"/>
+          <w:kern w:val="0"/>
+          <w:sz w:val="20"/>
+          <w:szCs w:val="20"/>
+          <w14:ligatures w14:val="none"/>
+        </w:rPr>
+        <w:t>/noetic/</w:t>
+      </w:r>
+      <w:proofErr w:type="spellStart"/>
+      <w:r>
+        <w:rPr>
+          <w:rFonts w:ascii="Courier New" w:eastAsia="Times New Roman" w:hAnsi="Courier New" w:cs="Courier New"/>
+          <w:color w:val="1F2328"/>
+          <w:kern w:val="0"/>
+          <w:sz w:val="20"/>
+          <w:szCs w:val="20"/>
+          <w14:ligatures w14:val="none"/>
+        </w:rPr>
+        <w:t>setup.bash</w:t>
+      </w:r>
+      <w:proofErr w:type="spellEnd"/>
+    </w:p>
+    <w:p>
+      <w:pPr>
+        <w:pBdr>
+          <w:bottom w:val="single" w:sz="6" w:space="1" w:color="auto"/>
+        </w:pBdr>
+      </w:pPr>
+    </w:p>
+    <w:p>
+      <w:pPr>
+        <w:rPr>
+          <w:b/>
+          <w:bCs/>
+          <w:sz w:val="28"/>
+          <w:szCs w:val="28"/>
+        </w:rPr>
+      </w:pPr>
+      <w:r>
+        <w:rPr>
+          <w:b/>
+          <w:bCs/>
+          <w:sz w:val="28"/>
+          <w:szCs w:val="28"/>
+        </w:rPr>
+        <w:t xml:space="preserve">Setting Up </w:t>
+      </w:r>
+      <w:r>
+        <w:rPr>
+          <w:b/>
+          <w:bCs/>
+          <w:sz w:val="28"/>
+          <w:szCs w:val="28"/>
+        </w:rPr>
+        <w:t>ROS Workspace</w:t>
+      </w:r>
+    </w:p>
+    <w:p>
+      <w:r>
+        <w:t xml:space="preserve">1) </w:t>
+      </w:r>
+      <w:r>
+        <w:t xml:space="preserve">Start the ROS docker container. Within the docker container, navigate to </w:t>
+      </w:r>
+      <w:r>
+        <w:rPr>
+          <w:rFonts w:ascii="Courier New" w:hAnsi="Courier New" w:cs="Courier New"/>
+        </w:rPr>
+        <w:t>/workspace/</w:t>
+      </w:r>
+      <w:proofErr w:type="spellStart"/>
+      <w:r>
+        <w:rPr>
+          <w:rFonts w:ascii="Courier New" w:hAnsi="Courier New" w:cs="Courier New"/>
+        </w:rPr>
+        <w:t>catkin_ws</w:t>
+      </w:r>
+      <w:proofErr w:type="spellEnd"/>
+      <w:r>
+        <w:t xml:space="preserve"> (you may need to create this directory):</w:t>
+      </w:r>
+    </w:p>
+    <w:p>
+      <w:pPr>
+        <w:shd w:val="clear" w:color="auto" w:fill="F6F8FA"/>
+        <w:tabs>
+          <w:tab w:val="left" w:pos="916"/>
+          <w:tab w:val="left" w:pos="1832"/>
+          <w:tab w:val="left" w:pos="2748"/>
+          <w:tab w:val="left" w:pos="3664"/>
+          <w:tab w:val="left" w:pos="4580"/>
+          <w:tab w:val="left" w:pos="5496"/>
+          <w:tab w:val="left" w:pos="6412"/>
+          <w:tab w:val="left" w:pos="7328"/>
+          <w:tab w:val="left" w:pos="8244"/>
+          <w:tab w:val="left" w:pos="9160"/>
+          <w:tab w:val="left" w:pos="10076"/>
+          <w:tab w:val="left" w:pos="10992"/>
+          <w:tab w:val="left" w:pos="11908"/>
+          <w:tab w:val="left" w:pos="12824"/>
+          <w:tab w:val="left" w:pos="13740"/>
+          <w:tab w:val="left" w:pos="14656"/>
+        </w:tabs>
+        <w:spacing w:after="0" w:line="240" w:lineRule="auto"/>
+        <w:rPr>
+          <w:rFonts w:ascii="Courier New" w:eastAsia="Times New Roman" w:hAnsi="Courier New" w:cs="Courier New"/>
+          <w:color w:val="1F2328"/>
+          <w:kern w:val="0"/>
+          <w:sz w:val="20"/>
+          <w:szCs w:val="20"/>
+          <w14:ligatures w14:val="none"/>
+        </w:rPr>
+      </w:pPr>
+      <w:r>
+        <w:rPr>
+          <w:rFonts w:ascii="Courier New" w:eastAsia="Times New Roman" w:hAnsi="Courier New" w:cs="Courier New"/>
+          <w:color w:val="1F2328"/>
+          <w:kern w:val="0"/>
+          <w:sz w:val="20"/>
+          <w:szCs w:val="20"/>
+          <w14:ligatures w14:val="none"/>
+        </w:rPr>
+        <w:tab/>
+        <w:t>cd /workspace/</w:t>
+      </w:r>
+      <w:proofErr w:type="spellStart"/>
+      <w:r>
+        <w:rPr>
+          <w:rFonts w:ascii="Courier New" w:eastAsia="Times New Roman" w:hAnsi="Courier New" w:cs="Courier New"/>
+          <w:color w:val="1F2328"/>
+          <w:kern w:val="0"/>
+          <w:sz w:val="20"/>
+          <w:szCs w:val="20"/>
+          <w14:ligatures w14:val="none"/>
+        </w:rPr>
+        <w:t>catkin_ws</w:t>
+      </w:r>
+      <w:proofErr w:type="spellEnd"/>
+    </w:p>
+    <w:p>
+      <w:r>
+        <w:t xml:space="preserve">2) </w:t>
+      </w:r>
+      <w:r>
+        <w:t xml:space="preserve">Now, create the devel and </w:t>
+      </w:r>
+      <w:proofErr w:type="spellStart"/>
+      <w:r>
+        <w:t>src</w:t>
+      </w:r>
+      <w:proofErr w:type="spellEnd"/>
+      <w:r>
+        <w:t xml:space="preserve"> directories:</w:t>
+      </w:r>
+    </w:p>
+    <w:p>
+      <w:pPr>
+        <w:shd w:val="clear" w:color="auto" w:fill="F6F8FA"/>
+        <w:tabs>
+          <w:tab w:val="left" w:pos="916"/>
+          <w:tab w:val="left" w:pos="1832"/>
+          <w:tab w:val="left" w:pos="2748"/>
+          <w:tab w:val="left" w:pos="3664"/>
+          <w:tab w:val="left" w:pos="4580"/>
+          <w:tab w:val="left" w:pos="5496"/>
+          <w:tab w:val="left" w:pos="6412"/>
+          <w:tab w:val="left" w:pos="7328"/>
+          <w:tab w:val="left" w:pos="8244"/>
+          <w:tab w:val="left" w:pos="9160"/>
+          <w:tab w:val="left" w:pos="10076"/>
+          <w:tab w:val="left" w:pos="10992"/>
+          <w:tab w:val="left" w:pos="11908"/>
+          <w:tab w:val="left" w:pos="12824"/>
+          <w:tab w:val="left" w:pos="13740"/>
+          <w:tab w:val="left" w:pos="14656"/>
+        </w:tabs>
+        <w:spacing w:after="0" w:line="240" w:lineRule="auto"/>
+        <w:rPr>
+          <w:rFonts w:ascii="Courier New" w:eastAsia="Times New Roman" w:hAnsi="Courier New" w:cs="Courier New"/>
+          <w:color w:val="1F2328"/>
+          <w:kern w:val="0"/>
+          <w:sz w:val="20"/>
+          <w:szCs w:val="20"/>
+          <w14:ligatures w14:val="none"/>
+        </w:rPr>
+      </w:pPr>
+      <w:r>
+        <w:rPr>
+          <w:rFonts w:ascii="Courier New" w:eastAsia="Times New Roman" w:hAnsi="Courier New" w:cs="Courier New"/>
+          <w:color w:val="1F2328"/>
+          <w:kern w:val="0"/>
+          <w:sz w:val="20"/>
+          <w:szCs w:val="20"/>
+          <w14:ligatures w14:val="none"/>
+        </w:rPr>
+        <w:tab/>
+      </w:r>
+      <w:proofErr w:type="spellStart"/>
+      <w:r>
+        <w:rPr>
+          <w:rFonts w:ascii="Courier New" w:eastAsia="Times New Roman" w:hAnsi="Courier New" w:cs="Courier New"/>
+          <w:color w:val="1F2328"/>
+          <w:kern w:val="0"/>
+          <w:sz w:val="20"/>
+          <w:szCs w:val="20"/>
+          <w14:ligatures w14:val="none"/>
+        </w:rPr>
+        <w:t>mkdir</w:t>
+      </w:r>
+      <w:proofErr w:type="spellEnd"/>
+      <w:r>
+        <w:rPr>
+          <w:rFonts w:ascii="Courier New" w:eastAsia="Times New Roman" w:hAnsi="Courier New" w:cs="Courier New"/>
+          <w:color w:val="1F2328"/>
+          <w:kern w:val="0"/>
+          <w:sz w:val="20"/>
+          <w:szCs w:val="20"/>
+          <w14:ligatures w14:val="none"/>
+        </w:rPr>
+        <w:t xml:space="preserve"> devel </w:t>
+      </w:r>
+      <w:proofErr w:type="spellStart"/>
+      <w:r>
+        <w:rPr>
+          <w:rFonts w:ascii="Courier New" w:eastAsia="Times New Roman" w:hAnsi="Courier New" w:cs="Courier New"/>
+          <w:color w:val="1F2328"/>
+          <w:kern w:val="0"/>
+          <w:sz w:val="20"/>
+          <w:szCs w:val="20"/>
+          <w14:ligatures w14:val="none"/>
+        </w:rPr>
+        <w:t>src</w:t>
+      </w:r>
+      <w:proofErr w:type="spellEnd"/>
+    </w:p>
+    <w:p>
+      <w:r>
+        <w:t xml:space="preserve">3) </w:t>
+      </w:r>
+      <w:r>
+        <w:t>Now, build the workspace:</w:t>
+      </w:r>
+    </w:p>
+    <w:p>
+      <w:pPr>
+        <w:shd w:val="clear" w:color="auto" w:fill="F6F8FA"/>
+        <w:tabs>
+          <w:tab w:val="left" w:pos="916"/>
+          <w:tab w:val="left" w:pos="1832"/>
+          <w:tab w:val="left" w:pos="2748"/>
+          <w:tab w:val="left" w:pos="3664"/>
+          <w:tab w:val="left" w:pos="4580"/>
+          <w:tab w:val="left" w:pos="5496"/>
+          <w:tab w:val="left" w:pos="6412"/>
+          <w:tab w:val="left" w:pos="7328"/>
+          <w:tab w:val="left" w:pos="8244"/>
+          <w:tab w:val="left" w:pos="9160"/>
+          <w:tab w:val="left" w:pos="10076"/>
+          <w:tab w:val="left" w:pos="10992"/>
+          <w:tab w:val="left" w:pos="11908"/>
+          <w:tab w:val="left" w:pos="12824"/>
+          <w:tab w:val="left" w:pos="13740"/>
+          <w:tab w:val="left" w:pos="14656"/>
+        </w:tabs>
+        <w:spacing w:after="0" w:line="240" w:lineRule="auto"/>
+        <w:rPr>
+          <w:rFonts w:ascii="Courier New" w:eastAsia="Times New Roman" w:hAnsi="Courier New" w:cs="Courier New"/>
+          <w:color w:val="1F2328"/>
+          <w:kern w:val="0"/>
+          <w:sz w:val="20"/>
+          <w:szCs w:val="20"/>
+          <w14:ligatures w14:val="none"/>
+        </w:rPr>
+      </w:pPr>
+      <w:r>
+        <w:rPr>
+          <w:rFonts w:ascii="Courier New" w:eastAsia="Times New Roman" w:hAnsi="Courier New" w:cs="Courier New"/>
+          <w:color w:val="1F2328"/>
+          <w:kern w:val="0"/>
+          <w:sz w:val="20"/>
+          <w:szCs w:val="20"/>
+          <w14:ligatures w14:val="none"/>
+        </w:rPr>
+        <w:tab/>
+      </w:r>
+      <w:proofErr w:type="spellStart"/>
+      <w:r>
+        <w:rPr>
+          <w:rFonts w:ascii="Courier New" w:eastAsia="Times New Roman" w:hAnsi="Courier New" w:cs="Courier New"/>
+          <w:color w:val="1F2328"/>
+          <w:kern w:val="0"/>
+          <w:sz w:val="20"/>
+          <w:szCs w:val="20"/>
+          <w14:ligatures w14:val="none"/>
+        </w:rPr>
+        <w:t>catkin_make</w:t>
+      </w:r>
+      <w:proofErr w:type="spellEnd"/>
+    </w:p>
+    <w:p>
+      <w:r>
+        <w:t xml:space="preserve">(if you receive an error, make sure to source the setup file: </w:t>
+      </w:r>
+      <w:r>
+        <w:rPr>
+          <w:rFonts w:ascii="Courier New" w:hAnsi="Courier New" w:cs="Courier New"/>
+          <w:sz w:val="18"/>
+          <w:szCs w:val="18"/>
+        </w:rPr>
+        <w:t xml:space="preserve">source </w:t>
+      </w:r>
+      <w:r>
+        <w:rPr>
+          <w:rFonts w:ascii="Courier New" w:hAnsi="Courier New" w:cs="Courier New"/>
+          <w:sz w:val="18"/>
+          <w:szCs w:val="18"/>
+        </w:rPr>
+        <w:t>/opt/</w:t>
+      </w:r>
+      <w:proofErr w:type="spellStart"/>
+      <w:r>
+        <w:rPr>
+          <w:rFonts w:ascii="Courier New" w:hAnsi="Courier New" w:cs="Courier New"/>
+          <w:sz w:val="18"/>
+          <w:szCs w:val="18"/>
+        </w:rPr>
+        <w:t>ros</w:t>
+      </w:r>
+      <w:proofErr w:type="spellEnd"/>
+      <w:r>
+        <w:rPr>
+          <w:rFonts w:ascii="Courier New" w:hAnsi="Courier New" w:cs="Courier New"/>
+          <w:sz w:val="18"/>
+          <w:szCs w:val="18"/>
+        </w:rPr>
+        <w:t>/noetic/</w:t>
+      </w:r>
+      <w:proofErr w:type="spellStart"/>
+      <w:r>
+        <w:rPr>
+          <w:rFonts w:ascii="Courier New" w:hAnsi="Courier New" w:cs="Courier New"/>
+          <w:sz w:val="18"/>
+          <w:szCs w:val="18"/>
+        </w:rPr>
+        <w:t>setup.bash</w:t>
+      </w:r>
+      <w:proofErr w:type="spellEnd"/>
+      <w:r>
+        <w:t>)</w:t>
+      </w:r>
+    </w:p>
+    <w:p>
+      <w:r>
+        <w:lastRenderedPageBreak/>
+        <w:t xml:space="preserve">4) </w:t>
+      </w:r>
+      <w:r>
+        <w:t xml:space="preserve">Source the build and go to the </w:t>
+      </w:r>
+      <w:proofErr w:type="spellStart"/>
+      <w:r>
+        <w:rPr>
+          <w:rFonts w:ascii="Courier New" w:hAnsi="Courier New" w:cs="Courier New"/>
+        </w:rPr>
+        <w:t>src</w:t>
+      </w:r>
+      <w:proofErr w:type="spellEnd"/>
+      <w:r>
+        <w:t xml:space="preserve"> directory:</w:t>
+      </w:r>
+    </w:p>
+    <w:p>
+      <w:pPr>
+        <w:shd w:val="clear" w:color="auto" w:fill="F6F8FA"/>
+        <w:tabs>
+          <w:tab w:val="left" w:pos="916"/>
+          <w:tab w:val="left" w:pos="1832"/>
+          <w:tab w:val="left" w:pos="2748"/>
+          <w:tab w:val="left" w:pos="3664"/>
+          <w:tab w:val="left" w:pos="4580"/>
+          <w:tab w:val="left" w:pos="5496"/>
+          <w:tab w:val="left" w:pos="6412"/>
+          <w:tab w:val="left" w:pos="7328"/>
+          <w:tab w:val="left" w:pos="8244"/>
+          <w:tab w:val="left" w:pos="9160"/>
+          <w:tab w:val="left" w:pos="10076"/>
+          <w:tab w:val="left" w:pos="10992"/>
+          <w:tab w:val="left" w:pos="11908"/>
+          <w:tab w:val="left" w:pos="12824"/>
+          <w:tab w:val="left" w:pos="13740"/>
+          <w:tab w:val="left" w:pos="14656"/>
+        </w:tabs>
+        <w:spacing w:after="0" w:line="240" w:lineRule="auto"/>
+        <w:rPr>
+          <w:rFonts w:ascii="Courier New" w:eastAsia="Times New Roman" w:hAnsi="Courier New" w:cs="Courier New"/>
+          <w:color w:val="1F2328"/>
+          <w:kern w:val="0"/>
+          <w:sz w:val="20"/>
+          <w:szCs w:val="20"/>
+          <w14:ligatures w14:val="none"/>
+        </w:rPr>
+      </w:pPr>
+      <w:r>
+        <w:rPr>
+          <w:rFonts w:ascii="Courier New" w:eastAsia="Times New Roman" w:hAnsi="Courier New" w:cs="Courier New"/>
+          <w:color w:val="1F2328"/>
+          <w:kern w:val="0"/>
+          <w:sz w:val="20"/>
+          <w:szCs w:val="20"/>
+          <w14:ligatures w14:val="none"/>
+        </w:rPr>
+        <w:tab/>
+        <w:t>source devel/</w:t>
+      </w:r>
+      <w:proofErr w:type="spellStart"/>
+      <w:r>
+        <w:rPr>
+          <w:rFonts w:ascii="Courier New" w:eastAsia="Times New Roman" w:hAnsi="Courier New" w:cs="Courier New"/>
+          <w:color w:val="1F2328"/>
+          <w:kern w:val="0"/>
+          <w:sz w:val="20"/>
+          <w:szCs w:val="20"/>
+          <w14:ligatures w14:val="none"/>
+        </w:rPr>
+        <w:t>setup.bash</w:t>
+      </w:r>
+      <w:proofErr w:type="spellEnd"/>
+    </w:p>
+    <w:p>
+      <w:pPr>
+        <w:shd w:val="clear" w:color="auto" w:fill="F6F8FA"/>
+        <w:tabs>
+          <w:tab w:val="left" w:pos="916"/>
+          <w:tab w:val="left" w:pos="1832"/>
+          <w:tab w:val="left" w:pos="2748"/>
+          <w:tab w:val="left" w:pos="3664"/>
+          <w:tab w:val="left" w:pos="4580"/>
+          <w:tab w:val="left" w:pos="5496"/>
+          <w:tab w:val="left" w:pos="6412"/>
+          <w:tab w:val="left" w:pos="7328"/>
+          <w:tab w:val="left" w:pos="8244"/>
+          <w:tab w:val="left" w:pos="9160"/>
+          <w:tab w:val="left" w:pos="10076"/>
+          <w:tab w:val="left" w:pos="10992"/>
+          <w:tab w:val="left" w:pos="11908"/>
+          <w:tab w:val="left" w:pos="12824"/>
+          <w:tab w:val="left" w:pos="13740"/>
+          <w:tab w:val="left" w:pos="14656"/>
+        </w:tabs>
+        <w:spacing w:after="0" w:line="240" w:lineRule="auto"/>
+        <w:rPr>
+          <w:rFonts w:ascii="Courier New" w:eastAsia="Times New Roman" w:hAnsi="Courier New" w:cs="Courier New"/>
+          <w:color w:val="1F2328"/>
+          <w:kern w:val="0"/>
+          <w:sz w:val="20"/>
+          <w:szCs w:val="20"/>
+          <w14:ligatures w14:val="none"/>
+        </w:rPr>
+      </w:pPr>
+      <w:r>
+        <w:rPr>
+          <w:rFonts w:ascii="Courier New" w:eastAsia="Times New Roman" w:hAnsi="Courier New" w:cs="Courier New"/>
+          <w:color w:val="1F2328"/>
+          <w:kern w:val="0"/>
+          <w:sz w:val="20"/>
+          <w:szCs w:val="20"/>
+          <w14:ligatures w14:val="none"/>
+        </w:rPr>
+        <w:tab/>
+        <w:t xml:space="preserve">cd </w:t>
+      </w:r>
+      <w:proofErr w:type="spellStart"/>
+      <w:r>
+        <w:rPr>
+          <w:rFonts w:ascii="Courier New" w:eastAsia="Times New Roman" w:hAnsi="Courier New" w:cs="Courier New"/>
+          <w:color w:val="1F2328"/>
+          <w:kern w:val="0"/>
+          <w:sz w:val="20"/>
+          <w:szCs w:val="20"/>
+          <w14:ligatures w14:val="none"/>
+        </w:rPr>
+        <w:t>src</w:t>
+      </w:r>
+      <w:proofErr w:type="spellEnd"/>
+    </w:p>
+    <w:p>
+      <w:r>
+        <w:t xml:space="preserve">5) </w:t>
+      </w:r>
+      <w:r>
+        <w:t>Now, clone the following repositories and switch to the noetic branch. To clone the noetic branch use:</w:t>
+      </w:r>
+    </w:p>
+    <w:p>
+      <w:pPr>
+        <w:shd w:val="clear" w:color="auto" w:fill="F6F8FA"/>
+        <w:tabs>
+          <w:tab w:val="left" w:pos="916"/>
+          <w:tab w:val="left" w:pos="1832"/>
+          <w:tab w:val="left" w:pos="2748"/>
+          <w:tab w:val="left" w:pos="3664"/>
+          <w:tab w:val="left" w:pos="4580"/>
+          <w:tab w:val="left" w:pos="5496"/>
+          <w:tab w:val="left" w:pos="6412"/>
+          <w:tab w:val="left" w:pos="7328"/>
+          <w:tab w:val="left" w:pos="8244"/>
+          <w:tab w:val="left" w:pos="9160"/>
+          <w:tab w:val="left" w:pos="10076"/>
+          <w:tab w:val="left" w:pos="10992"/>
+          <w:tab w:val="left" w:pos="11908"/>
+          <w:tab w:val="left" w:pos="12824"/>
+          <w:tab w:val="left" w:pos="13740"/>
+          <w:tab w:val="left" w:pos="14656"/>
+        </w:tabs>
+        <w:spacing w:after="0" w:line="240" w:lineRule="auto"/>
+        <w:rPr>
+          <w:rFonts w:ascii="Courier New" w:eastAsia="Times New Roman" w:hAnsi="Courier New" w:cs="Courier New"/>
+          <w:color w:val="1F2328"/>
+          <w:kern w:val="0"/>
+          <w:sz w:val="20"/>
+          <w:szCs w:val="20"/>
+          <w14:ligatures w14:val="none"/>
+        </w:rPr>
+      </w:pPr>
+      <w:r>
+        <w:rPr>
+          <w:rFonts w:ascii="Courier New" w:eastAsia="Times New Roman" w:hAnsi="Courier New" w:cs="Courier New"/>
+          <w:color w:val="1F2328"/>
+          <w:kern w:val="0"/>
+          <w:sz w:val="20"/>
+          <w:szCs w:val="20"/>
+          <w14:ligatures w14:val="none"/>
+        </w:rPr>
+        <w:tab/>
+      </w:r>
+      <w:r>
+        <w:rPr>
+          <w:rFonts w:ascii="Courier New" w:eastAsia="Times New Roman" w:hAnsi="Courier New" w:cs="Courier New"/>
+          <w:color w:val="1F2328"/>
+          <w:kern w:val="0"/>
+          <w:sz w:val="20"/>
+          <w:szCs w:val="20"/>
+          <w14:ligatures w14:val="none"/>
+        </w:rPr>
+        <w:t xml:space="preserve">git clone </w:t>
+      </w:r>
+      <w:r>
+        <w:rPr>
+          <w:rFonts w:ascii="Courier New" w:eastAsia="Times New Roman" w:hAnsi="Courier New" w:cs="Courier New"/>
+          <w:color w:val="1F2328"/>
+          <w:kern w:val="0"/>
+          <w:sz w:val="20"/>
+          <w:szCs w:val="20"/>
+          <w14:ligatures w14:val="none"/>
+        </w:rPr>
+        <w:t xml:space="preserve">-b </w:t>
+      </w:r>
+      <w:r>
+        <w:rPr>
+          <w:rFonts w:ascii="Courier New" w:eastAsia="Times New Roman" w:hAnsi="Courier New" w:cs="Courier New"/>
+          <w:color w:val="1F2328"/>
+          <w:kern w:val="0"/>
+          <w:sz w:val="20"/>
+          <w:szCs w:val="20"/>
+          <w14:ligatures w14:val="none"/>
+        </w:rPr>
+        <w:t xml:space="preserve">noetic </w:t>
+      </w:r>
+      <w:r>
+        <w:rPr>
+          <w:rFonts w:ascii="Courier New" w:eastAsia="Times New Roman" w:hAnsi="Courier New" w:cs="Courier New"/>
+          <w:color w:val="1F2328"/>
+          <w:kern w:val="0"/>
+          <w:sz w:val="20"/>
+          <w:szCs w:val="20"/>
+          <w14:ligatures w14:val="none"/>
+        </w:rPr>
+        <w:t>https://github.com/satomm1/</w:t>
+      </w:r>
+      <w:r>
+        <w:rPr>
+          <w:rFonts w:ascii="Courier New" w:eastAsia="Times New Roman" w:hAnsi="Courier New" w:cs="Courier New"/>
+          <w:color w:val="1F2328"/>
+          <w:kern w:val="0"/>
+          <w:sz w:val="20"/>
+          <w:szCs w:val="20"/>
+          <w14:ligatures w14:val="none"/>
+        </w:rPr>
+        <w:t>&lt;repo name</w:t>
+      </w:r>
       <w:proofErr w:type="gramStart"/>
       <w:r>
         <w:rPr>
-          <w:rFonts w:ascii="Consolas" w:hAnsi="Consolas"/>
-          <w:color w:val="1F2328"/>
+          <w:rFonts w:ascii="Courier New" w:eastAsia="Times New Roman" w:hAnsi="Courier New" w:cs="Courier New"/>
+          <w:color w:val="1F2328"/>
+          <w:kern w:val="0"/>
+          <w:sz w:val="20"/>
+          <w:szCs w:val="20"/>
+          <w14:ligatures w14:val="none"/>
+        </w:rPr>
+        <w:t>&gt;</w:t>
+      </w:r>
+      <w:r>
+        <w:rPr>
+          <w:rFonts w:ascii="Courier New" w:eastAsia="Times New Roman" w:hAnsi="Courier New" w:cs="Courier New"/>
+          <w:color w:val="1F2328"/>
+          <w:kern w:val="0"/>
+          <w:sz w:val="20"/>
+          <w:szCs w:val="20"/>
+          <w14:ligatures w14:val="none"/>
+        </w:rPr>
+        <w:t>.git</w:t>
+      </w:r>
+      <w:proofErr w:type="gramEnd"/>
+    </w:p>
+    <w:p>
+      <w:r>
+        <w:t xml:space="preserve">Git </w:t>
+      </w:r>
+      <w:r>
+        <w:t>repositories</w:t>
+      </w:r>
+      <w:r>
+        <w:t xml:space="preserve"> to clone:</w:t>
+      </w:r>
+    </w:p>
+    <w:p>
+      <w:pPr>
+        <w:rPr>
+          <w:rFonts w:ascii="Courier New" w:hAnsi="Courier New" w:cs="Courier New"/>
+          <w:sz w:val="20"/>
+          <w:szCs w:val="20"/>
+        </w:rPr>
+      </w:pPr>
+      <w:proofErr w:type="spellStart"/>
+      <w:r>
+        <w:rPr>
+          <w:rFonts w:ascii="Courier New" w:hAnsi="Courier New" w:cs="Courier New"/>
+          <w:sz w:val="20"/>
+          <w:szCs w:val="20"/>
+        </w:rPr>
+        <w:t>mattbot_record</w:t>
+      </w:r>
+      <w:proofErr w:type="spellEnd"/>
+    </w:p>
+    <w:p>
+      <w:pPr>
+        <w:rPr>
+          <w:rFonts w:ascii="Courier New" w:hAnsi="Courier New" w:cs="Courier New"/>
+          <w:sz w:val="20"/>
+          <w:szCs w:val="20"/>
+        </w:rPr>
+      </w:pPr>
+      <w:proofErr w:type="spellStart"/>
+      <w:r>
+        <w:rPr>
+          <w:rFonts w:ascii="Courier New" w:hAnsi="Courier New" w:cs="Courier New"/>
+          <w:sz w:val="20"/>
+          <w:szCs w:val="20"/>
+        </w:rPr>
+        <w:t>mattbot_bringup</w:t>
+      </w:r>
+      <w:proofErr w:type="spellEnd"/>
+      <w:r>
+        <w:rPr>
+          <w:rFonts w:ascii="Courier New" w:hAnsi="Courier New" w:cs="Courier New"/>
+          <w:sz w:val="20"/>
+          <w:szCs w:val="20"/>
+        </w:rPr>
+        <w:t xml:space="preserve">          </w:t>
+      </w:r>
+      <w:proofErr w:type="spellStart"/>
+      <w:r>
+        <w:rPr>
+          <w:rFonts w:ascii="Courier New" w:hAnsi="Courier New" w:cs="Courier New"/>
+          <w:sz w:val="20"/>
+          <w:szCs w:val="20"/>
+        </w:rPr>
+        <w:t>mattbot_teleop</w:t>
+      </w:r>
+      <w:proofErr w:type="spellEnd"/>
+    </w:p>
+    <w:p>
+      <w:pPr>
+        <w:rPr>
+          <w:rFonts w:ascii="Courier New" w:hAnsi="Courier New" w:cs="Courier New"/>
+          <w:sz w:val="20"/>
+          <w:szCs w:val="20"/>
+        </w:rPr>
+      </w:pPr>
+      <w:proofErr w:type="spellStart"/>
+      <w:r>
+        <w:rPr>
+          <w:rFonts w:ascii="Courier New" w:hAnsi="Courier New" w:cs="Courier New"/>
+          <w:sz w:val="20"/>
+          <w:szCs w:val="20"/>
+        </w:rPr>
+        <w:t>mattbot_dds</w:t>
+      </w:r>
+      <w:proofErr w:type="spellEnd"/>
+      <w:r>
+        <w:rPr>
+          <w:rFonts w:ascii="Courier New" w:hAnsi="Courier New" w:cs="Courier New"/>
+          <w:sz w:val="20"/>
+          <w:szCs w:val="20"/>
+        </w:rPr>
+        <w:t xml:space="preserve">              </w:t>
+      </w:r>
+      <w:proofErr w:type="spellStart"/>
+      <w:r>
+        <w:rPr>
+          <w:rFonts w:ascii="Courier New" w:hAnsi="Courier New" w:cs="Courier New"/>
+          <w:sz w:val="20"/>
+          <w:szCs w:val="20"/>
+        </w:rPr>
+        <w:t>ros_astra_camera</w:t>
+      </w:r>
+      <w:proofErr w:type="spellEnd"/>
+    </w:p>
+    <w:p>
+      <w:pPr>
+        <w:rPr>
+          <w:rFonts w:ascii="Courier New" w:hAnsi="Courier New" w:cs="Courier New"/>
+          <w:sz w:val="20"/>
+          <w:szCs w:val="20"/>
+        </w:rPr>
+      </w:pPr>
+      <w:proofErr w:type="spellStart"/>
+      <w:r>
+        <w:rPr>
+          <w:rFonts w:ascii="Courier New" w:hAnsi="Courier New" w:cs="Courier New"/>
+          <w:sz w:val="20"/>
+          <w:szCs w:val="20"/>
+        </w:rPr>
+        <w:t>mattbot_image_</w:t>
+      </w:r>
+      <w:proofErr w:type="gramStart"/>
+      <w:r>
+        <w:rPr>
+          <w:rFonts w:ascii="Courier New" w:hAnsi="Courier New" w:cs="Courier New"/>
+          <w:sz w:val="20"/>
+          <w:szCs w:val="20"/>
+        </w:rPr>
+        <w:t>detection</w:t>
+      </w:r>
+      <w:proofErr w:type="spellEnd"/>
+      <w:r>
+        <w:rPr>
+          <w:rFonts w:ascii="Courier New" w:hAnsi="Courier New" w:cs="Courier New"/>
+          <w:sz w:val="20"/>
+          <w:szCs w:val="20"/>
+        </w:rPr>
+        <w:t xml:space="preserve">  </w:t>
+      </w:r>
+      <w:proofErr w:type="spellStart"/>
+      <w:r>
+        <w:rPr>
+          <w:rFonts w:ascii="Courier New" w:hAnsi="Courier New" w:cs="Courier New"/>
+          <w:sz w:val="20"/>
+          <w:szCs w:val="20"/>
+        </w:rPr>
+        <w:t>rplidar</w:t>
+      </w:r>
+      <w:proofErr w:type="gramEnd"/>
+      <w:r>
+        <w:rPr>
+          <w:rFonts w:ascii="Courier New" w:hAnsi="Courier New" w:cs="Courier New"/>
+          <w:sz w:val="20"/>
+          <w:szCs w:val="20"/>
+        </w:rPr>
+        <w:t>_ros</w:t>
+      </w:r>
+      <w:proofErr w:type="spellEnd"/>
+    </w:p>
+    <w:p>
+      <w:pPr>
+        <w:rPr>
+          <w:rFonts w:ascii="Courier New" w:hAnsi="Courier New" w:cs="Courier New"/>
+          <w:sz w:val="20"/>
+          <w:szCs w:val="20"/>
+        </w:rPr>
+      </w:pPr>
+      <w:proofErr w:type="spellStart"/>
+      <w:r>
+        <w:rPr>
+          <w:rFonts w:ascii="Courier New" w:hAnsi="Courier New" w:cs="Courier New"/>
+          <w:sz w:val="20"/>
+          <w:szCs w:val="20"/>
+        </w:rPr>
+        <w:t>mattbot_mcl</w:t>
+      </w:r>
+      <w:proofErr w:type="spellEnd"/>
+      <w:r>
+        <w:rPr>
+          <w:rFonts w:ascii="Courier New" w:hAnsi="Courier New" w:cs="Courier New"/>
+          <w:sz w:val="20"/>
+          <w:szCs w:val="20"/>
+        </w:rPr>
+        <w:t xml:space="preserve">              </w:t>
+      </w:r>
+      <w:proofErr w:type="spellStart"/>
+      <w:r>
+        <w:rPr>
+          <w:rFonts w:ascii="Courier New" w:hAnsi="Courier New" w:cs="Courier New"/>
+          <w:sz w:val="20"/>
+          <w:szCs w:val="20"/>
+        </w:rPr>
+        <w:t>twist_mux</w:t>
+      </w:r>
+      <w:proofErr w:type="spellEnd"/>
+      <w:r>
+        <w:rPr>
+          <w:rFonts w:ascii="Courier New" w:hAnsi="Courier New" w:cs="Courier New"/>
+          <w:sz w:val="20"/>
+          <w:szCs w:val="20"/>
+        </w:rPr>
+        <w:t xml:space="preserve"> (noetic-devel)</w:t>
+      </w:r>
+    </w:p>
+    <w:p>
+      <w:pPr>
+        <w:rPr>
+          <w:rFonts w:ascii="Courier New" w:hAnsi="Courier New" w:cs="Courier New"/>
+          <w:sz w:val="20"/>
+          <w:szCs w:val="20"/>
+        </w:rPr>
+      </w:pPr>
+      <w:proofErr w:type="spellStart"/>
+      <w:r>
+        <w:rPr>
+          <w:rFonts w:ascii="Courier New" w:hAnsi="Courier New" w:cs="Courier New"/>
+          <w:sz w:val="20"/>
+          <w:szCs w:val="20"/>
+        </w:rPr>
+        <w:t>mattbot_navigation</w:t>
+      </w:r>
+      <w:proofErr w:type="spellEnd"/>
+      <w:r>
+        <w:rPr>
+          <w:rFonts w:ascii="Courier New" w:hAnsi="Courier New" w:cs="Courier New"/>
+          <w:sz w:val="20"/>
+          <w:szCs w:val="20"/>
+        </w:rPr>
+        <w:tab/>
+        <w:t xml:space="preserve"> </w:t>
+      </w:r>
+      <w:proofErr w:type="spellStart"/>
+      <w:r>
+        <w:rPr>
+          <w:rFonts w:ascii="Courier New" w:hAnsi="Courier New" w:cs="Courier New"/>
+          <w:sz w:val="20"/>
+          <w:szCs w:val="20"/>
+        </w:rPr>
+        <w:t>slam_gmapping</w:t>
+      </w:r>
+      <w:proofErr w:type="spellEnd"/>
+    </w:p>
+    <w:p>
+      <w:r>
+        <w:t xml:space="preserve">6) Navigate back to the </w:t>
+      </w:r>
+      <w:proofErr w:type="spellStart"/>
+      <w:r>
+        <w:rPr>
+          <w:rFonts w:ascii="Courier New" w:hAnsi="Courier New" w:cs="Courier New"/>
+        </w:rPr>
+        <w:t>catkin_ws</w:t>
+      </w:r>
+      <w:proofErr w:type="spellEnd"/>
+      <w:r>
+        <w:t xml:space="preserve"> directory and build the packages:</w:t>
+      </w:r>
+    </w:p>
+    <w:p>
+      <w:pPr>
+        <w:shd w:val="clear" w:color="auto" w:fill="F6F8FA"/>
+        <w:tabs>
+          <w:tab w:val="left" w:pos="916"/>
+          <w:tab w:val="left" w:pos="1832"/>
+          <w:tab w:val="left" w:pos="2748"/>
+          <w:tab w:val="left" w:pos="3664"/>
+          <w:tab w:val="left" w:pos="4580"/>
+          <w:tab w:val="left" w:pos="5496"/>
+          <w:tab w:val="left" w:pos="6412"/>
+          <w:tab w:val="left" w:pos="7328"/>
+          <w:tab w:val="left" w:pos="8244"/>
+          <w:tab w:val="left" w:pos="9160"/>
+          <w:tab w:val="left" w:pos="10076"/>
+          <w:tab w:val="left" w:pos="10992"/>
+          <w:tab w:val="left" w:pos="11908"/>
+          <w:tab w:val="left" w:pos="12824"/>
+          <w:tab w:val="left" w:pos="13740"/>
+          <w:tab w:val="left" w:pos="14656"/>
+        </w:tabs>
+        <w:spacing w:after="0" w:line="240" w:lineRule="auto"/>
+        <w:rPr>
+          <w:rFonts w:ascii="Courier New" w:eastAsia="Times New Roman" w:hAnsi="Courier New" w:cs="Courier New"/>
+          <w:color w:val="1F2328"/>
+          <w:kern w:val="0"/>
+          <w:sz w:val="20"/>
+          <w:szCs w:val="20"/>
+          <w14:ligatures w14:val="none"/>
+        </w:rPr>
+      </w:pPr>
+      <w:r>
+        <w:rPr>
+          <w:rFonts w:ascii="Courier New" w:eastAsia="Times New Roman" w:hAnsi="Courier New" w:cs="Courier New"/>
+          <w:color w:val="1F2328"/>
+          <w:kern w:val="0"/>
+          <w:sz w:val="20"/>
+          <w:szCs w:val="20"/>
+          <w14:ligatures w14:val="none"/>
+        </w:rPr>
+        <w:tab/>
+      </w:r>
+      <w:r>
+        <w:rPr>
+          <w:rFonts w:ascii="Courier New" w:eastAsia="Times New Roman" w:hAnsi="Courier New" w:cs="Courier New"/>
+          <w:color w:val="1F2328"/>
+          <w:kern w:val="0"/>
+          <w:sz w:val="20"/>
+          <w:szCs w:val="20"/>
+          <w14:ligatures w14:val="none"/>
+        </w:rPr>
+        <w:t>cd /workspace/</w:t>
+      </w:r>
+      <w:proofErr w:type="spellStart"/>
+      <w:r>
+        <w:rPr>
+          <w:rFonts w:ascii="Courier New" w:eastAsia="Times New Roman" w:hAnsi="Courier New" w:cs="Courier New"/>
+          <w:color w:val="1F2328"/>
+          <w:kern w:val="0"/>
+          <w:sz w:val="20"/>
+          <w:szCs w:val="20"/>
+          <w14:ligatures w14:val="none"/>
+        </w:rPr>
+        <w:t>catkin_ws</w:t>
+      </w:r>
+      <w:proofErr w:type="spellEnd"/>
+    </w:p>
+    <w:p>
+      <w:pPr>
+        <w:shd w:val="clear" w:color="auto" w:fill="F6F8FA"/>
+        <w:tabs>
+          <w:tab w:val="left" w:pos="916"/>
+          <w:tab w:val="left" w:pos="1832"/>
+          <w:tab w:val="left" w:pos="2748"/>
+          <w:tab w:val="left" w:pos="3664"/>
+          <w:tab w:val="left" w:pos="4580"/>
+          <w:tab w:val="left" w:pos="5496"/>
+          <w:tab w:val="left" w:pos="6412"/>
+          <w:tab w:val="left" w:pos="7328"/>
+          <w:tab w:val="left" w:pos="8244"/>
+          <w:tab w:val="left" w:pos="9160"/>
+          <w:tab w:val="left" w:pos="10076"/>
+          <w:tab w:val="left" w:pos="10992"/>
+          <w:tab w:val="left" w:pos="11908"/>
+          <w:tab w:val="left" w:pos="12824"/>
+          <w:tab w:val="left" w:pos="13740"/>
+          <w:tab w:val="left" w:pos="14656"/>
+        </w:tabs>
+        <w:spacing w:after="0" w:line="240" w:lineRule="auto"/>
+        <w:rPr>
+          <w:rFonts w:ascii="Courier New" w:eastAsia="Times New Roman" w:hAnsi="Courier New" w:cs="Courier New"/>
+          <w:color w:val="1F2328"/>
+          <w:kern w:val="0"/>
+          <w:sz w:val="20"/>
+          <w:szCs w:val="20"/>
+          <w14:ligatures w14:val="none"/>
+        </w:rPr>
+      </w:pPr>
+      <w:r>
+        <w:rPr>
+          <w:rFonts w:ascii="Courier New" w:eastAsia="Times New Roman" w:hAnsi="Courier New" w:cs="Courier New"/>
+          <w:color w:val="1F2328"/>
+          <w:kern w:val="0"/>
+          <w:sz w:val="20"/>
+          <w:szCs w:val="20"/>
+          <w14:ligatures w14:val="none"/>
+        </w:rPr>
+        <w:tab/>
+      </w:r>
+      <w:proofErr w:type="spellStart"/>
+      <w:r>
+        <w:rPr>
+          <w:rFonts w:ascii="Courier New" w:eastAsia="Times New Roman" w:hAnsi="Courier New" w:cs="Courier New"/>
+          <w:color w:val="1F2328"/>
+          <w:kern w:val="0"/>
+          <w:sz w:val="20"/>
+          <w:szCs w:val="20"/>
+          <w14:ligatures w14:val="none"/>
+        </w:rPr>
+        <w:t>catkin_make</w:t>
+      </w:r>
+      <w:proofErr w:type="spellEnd"/>
+    </w:p>
+    <w:p>
+      <w:pPr>
+        <w:shd w:val="clear" w:color="auto" w:fill="F6F8FA"/>
+        <w:tabs>
+          <w:tab w:val="left" w:pos="916"/>
+          <w:tab w:val="left" w:pos="1832"/>
+          <w:tab w:val="left" w:pos="2748"/>
+          <w:tab w:val="left" w:pos="3664"/>
+          <w:tab w:val="left" w:pos="4580"/>
+          <w:tab w:val="left" w:pos="5496"/>
+          <w:tab w:val="left" w:pos="6412"/>
+          <w:tab w:val="left" w:pos="7328"/>
+          <w:tab w:val="left" w:pos="8244"/>
+          <w:tab w:val="left" w:pos="9160"/>
+          <w:tab w:val="left" w:pos="10076"/>
+          <w:tab w:val="left" w:pos="10992"/>
+          <w:tab w:val="left" w:pos="11908"/>
+          <w:tab w:val="left" w:pos="12824"/>
+          <w:tab w:val="left" w:pos="13740"/>
+          <w:tab w:val="left" w:pos="14656"/>
+        </w:tabs>
+        <w:spacing w:after="0" w:line="240" w:lineRule="auto"/>
+        <w:rPr>
+          <w:rFonts w:ascii="Courier New" w:eastAsia="Times New Roman" w:hAnsi="Courier New" w:cs="Courier New"/>
+          <w:color w:val="1F2328"/>
+          <w:kern w:val="0"/>
+          <w:sz w:val="20"/>
+          <w:szCs w:val="20"/>
+          <w14:ligatures w14:val="none"/>
+        </w:rPr>
+      </w:pPr>
+      <w:r>
+        <w:rPr>
+          <w:rFonts w:ascii="Courier New" w:eastAsia="Times New Roman" w:hAnsi="Courier New" w:cs="Courier New"/>
+          <w:color w:val="1F2328"/>
+          <w:kern w:val="0"/>
+          <w:sz w:val="20"/>
+          <w:szCs w:val="20"/>
+          <w14:ligatures w14:val="none"/>
+        </w:rPr>
+        <w:tab/>
+      </w:r>
+      <w:r>
+        <w:rPr>
+          <w:rFonts w:ascii="Courier New" w:eastAsia="Times New Roman" w:hAnsi="Courier New" w:cs="Courier New"/>
+          <w:color w:val="1F2328"/>
+          <w:kern w:val="0"/>
+          <w:sz w:val="20"/>
+          <w:szCs w:val="20"/>
+          <w14:ligatures w14:val="none"/>
+        </w:rPr>
+        <w:t>source devel/</w:t>
+      </w:r>
+      <w:proofErr w:type="spellStart"/>
+      <w:r>
+        <w:rPr>
+          <w:rFonts w:ascii="Courier New" w:eastAsia="Times New Roman" w:hAnsi="Courier New" w:cs="Courier New"/>
+          <w:color w:val="1F2328"/>
+          <w:kern w:val="0"/>
+          <w:sz w:val="20"/>
+          <w:szCs w:val="20"/>
+          <w14:ligatures w14:val="none"/>
+        </w:rPr>
+        <w:t>setup.bash</w:t>
+      </w:r>
+      <w:proofErr w:type="spellEnd"/>
+    </w:p>
+    <w:p>
+      <w:pPr>
+        <w:rPr>
+          <w:rFonts w:ascii="Courier New" w:hAnsi="Courier New" w:cs="Courier New"/>
+          <w:sz w:val="20"/>
+          <w:szCs w:val="20"/>
+        </w:rPr>
+      </w:pPr>
+    </w:p>
+    <w:p>
+      <w:r>
+        <w:t xml:space="preserve">7) Add important information to the </w:t>
+      </w:r>
+      <w:proofErr w:type="spellStart"/>
+      <w:r>
+        <w:rPr>
+          <w:rFonts w:ascii="Courier New" w:hAnsi="Courier New" w:cs="Courier New"/>
+        </w:rPr>
+        <w:t>bashrc</w:t>
+      </w:r>
+      <w:proofErr w:type="spellEnd"/>
+      <w:r>
+        <w:t xml:space="preserve"> file:</w:t>
+      </w:r>
+    </w:p>
+    <w:p>
+      <w:pPr>
+        <w:shd w:val="clear" w:color="auto" w:fill="F6F8FA"/>
+        <w:tabs>
+          <w:tab w:val="left" w:pos="916"/>
+          <w:tab w:val="left" w:pos="1832"/>
+          <w:tab w:val="left" w:pos="2748"/>
+          <w:tab w:val="left" w:pos="3664"/>
+          <w:tab w:val="left" w:pos="4580"/>
+          <w:tab w:val="left" w:pos="5496"/>
+          <w:tab w:val="left" w:pos="6412"/>
+          <w:tab w:val="left" w:pos="7328"/>
+          <w:tab w:val="left" w:pos="8244"/>
+          <w:tab w:val="left" w:pos="9160"/>
+          <w:tab w:val="left" w:pos="10076"/>
+          <w:tab w:val="left" w:pos="10992"/>
+          <w:tab w:val="left" w:pos="11908"/>
+          <w:tab w:val="left" w:pos="12824"/>
+          <w:tab w:val="left" w:pos="13740"/>
+          <w:tab w:val="left" w:pos="14656"/>
+        </w:tabs>
+        <w:spacing w:after="0" w:line="240" w:lineRule="auto"/>
+        <w:rPr>
+          <w:rFonts w:ascii="Courier New" w:eastAsia="Times New Roman" w:hAnsi="Courier New" w:cs="Courier New"/>
+          <w:color w:val="1F2328"/>
+          <w:kern w:val="0"/>
+          <w:sz w:val="20"/>
+          <w:szCs w:val="20"/>
+          <w14:ligatures w14:val="none"/>
+        </w:rPr>
+      </w:pPr>
+      <w:r>
+        <w:rPr>
+          <w:rFonts w:ascii="Courier New" w:eastAsia="Times New Roman" w:hAnsi="Courier New" w:cs="Courier New"/>
+          <w:color w:val="1F2328"/>
+          <w:kern w:val="0"/>
+          <w:sz w:val="20"/>
+          <w:szCs w:val="20"/>
+          <w14:ligatures w14:val="none"/>
+        </w:rPr>
+        <w:tab/>
+      </w:r>
+      <w:r>
+        <w:rPr>
+          <w:rFonts w:ascii="Courier New" w:eastAsia="Times New Roman" w:hAnsi="Courier New" w:cs="Courier New"/>
+          <w:color w:val="1F2328"/>
+          <w:kern w:val="0"/>
+          <w:sz w:val="20"/>
+          <w:szCs w:val="20"/>
+          <w14:ligatures w14:val="none"/>
+        </w:rPr>
+        <w:t>nano ~</w:t>
+      </w:r>
+      <w:proofErr w:type="gramStart"/>
+      <w:r>
+        <w:rPr>
+          <w:rFonts w:ascii="Courier New" w:eastAsia="Times New Roman" w:hAnsi="Courier New" w:cs="Courier New"/>
+          <w:color w:val="1F2328"/>
+          <w:kern w:val="0"/>
+          <w:sz w:val="20"/>
+          <w:szCs w:val="20"/>
+          <w14:ligatures w14:val="none"/>
+        </w:rPr>
+        <w:t>/.</w:t>
+      </w:r>
+      <w:proofErr w:type="spellStart"/>
+      <w:r>
+        <w:rPr>
+          <w:rFonts w:ascii="Courier New" w:eastAsia="Times New Roman" w:hAnsi="Courier New" w:cs="Courier New"/>
+          <w:color w:val="1F2328"/>
+          <w:kern w:val="0"/>
+          <w:sz w:val="20"/>
+          <w:szCs w:val="20"/>
+          <w14:ligatures w14:val="none"/>
+        </w:rPr>
+        <w:t>bashrc</w:t>
+      </w:r>
+      <w:proofErr w:type="spellEnd"/>
+      <w:proofErr w:type="gramEnd"/>
+    </w:p>
+    <w:p>
+      <w:r>
+        <w:t>Append the following:</w:t>
+      </w:r>
+    </w:p>
+    <w:p>
+      <w:pPr>
+        <w:shd w:val="clear" w:color="auto" w:fill="F6F8FA"/>
+        <w:tabs>
+          <w:tab w:val="left" w:pos="916"/>
+          <w:tab w:val="left" w:pos="1832"/>
+          <w:tab w:val="left" w:pos="2748"/>
+          <w:tab w:val="left" w:pos="3664"/>
+          <w:tab w:val="left" w:pos="4580"/>
+          <w:tab w:val="left" w:pos="5496"/>
+          <w:tab w:val="left" w:pos="6412"/>
+          <w:tab w:val="left" w:pos="7328"/>
+          <w:tab w:val="left" w:pos="8244"/>
+          <w:tab w:val="left" w:pos="9160"/>
+          <w:tab w:val="left" w:pos="10076"/>
+          <w:tab w:val="left" w:pos="10992"/>
+          <w:tab w:val="left" w:pos="11908"/>
+          <w:tab w:val="left" w:pos="12824"/>
+          <w:tab w:val="left" w:pos="13740"/>
+          <w:tab w:val="left" w:pos="14656"/>
+        </w:tabs>
+        <w:spacing w:after="0" w:line="240" w:lineRule="auto"/>
+        <w:rPr>
+          <w:rFonts w:ascii="Courier New" w:eastAsia="Times New Roman" w:hAnsi="Courier New" w:cs="Courier New"/>
+          <w:color w:val="1F2328"/>
+          <w:kern w:val="0"/>
+          <w:sz w:val="20"/>
+          <w:szCs w:val="20"/>
+          <w14:ligatures w14:val="none"/>
+        </w:rPr>
+      </w:pPr>
+      <w:r>
+        <w:rPr>
+          <w:rFonts w:ascii="Courier New" w:eastAsia="Times New Roman" w:hAnsi="Courier New" w:cs="Courier New"/>
+          <w:color w:val="1F2328"/>
+          <w:kern w:val="0"/>
+          <w:sz w:val="20"/>
+          <w:szCs w:val="20"/>
+          <w14:ligatures w14:val="none"/>
+        </w:rPr>
+        <w:t>source /workspace/</w:t>
+      </w:r>
+      <w:proofErr w:type="spellStart"/>
+      <w:r>
+        <w:rPr>
+          <w:rFonts w:ascii="Courier New" w:eastAsia="Times New Roman" w:hAnsi="Courier New" w:cs="Courier New"/>
+          <w:color w:val="1F2328"/>
+          <w:kern w:val="0"/>
+          <w:sz w:val="20"/>
+          <w:szCs w:val="20"/>
+          <w14:ligatures w14:val="none"/>
+        </w:rPr>
+        <w:t>catkin_ws</w:t>
+      </w:r>
+      <w:proofErr w:type="spellEnd"/>
+      <w:r>
+        <w:rPr>
+          <w:rFonts w:ascii="Courier New" w:eastAsia="Times New Roman" w:hAnsi="Courier New" w:cs="Courier New"/>
+          <w:color w:val="1F2328"/>
+          <w:kern w:val="0"/>
+          <w:sz w:val="20"/>
+          <w:szCs w:val="20"/>
+          <w14:ligatures w14:val="none"/>
+        </w:rPr>
+        <w:t>/devel/</w:t>
+      </w:r>
+      <w:proofErr w:type="spellStart"/>
+      <w:r>
+        <w:rPr>
+          <w:rFonts w:ascii="Courier New" w:eastAsia="Times New Roman" w:hAnsi="Courier New" w:cs="Courier New"/>
+          <w:color w:val="1F2328"/>
+          <w:kern w:val="0"/>
+          <w:sz w:val="20"/>
+          <w:szCs w:val="20"/>
+          <w14:ligatures w14:val="none"/>
+        </w:rPr>
+        <w:t>setup.bash</w:t>
+      </w:r>
+      <w:proofErr w:type="spellEnd"/>
+    </w:p>
+    <w:p>
+      <w:pPr>
+        <w:shd w:val="clear" w:color="auto" w:fill="F6F8FA"/>
+        <w:tabs>
+          <w:tab w:val="left" w:pos="916"/>
+          <w:tab w:val="left" w:pos="1832"/>
+          <w:tab w:val="left" w:pos="2748"/>
+          <w:tab w:val="left" w:pos="3664"/>
+          <w:tab w:val="left" w:pos="4580"/>
+          <w:tab w:val="left" w:pos="5496"/>
+          <w:tab w:val="left" w:pos="6412"/>
+          <w:tab w:val="left" w:pos="7328"/>
+          <w:tab w:val="left" w:pos="8244"/>
+          <w:tab w:val="left" w:pos="9160"/>
+          <w:tab w:val="left" w:pos="10076"/>
+          <w:tab w:val="left" w:pos="10992"/>
+          <w:tab w:val="left" w:pos="11908"/>
+          <w:tab w:val="left" w:pos="12824"/>
+          <w:tab w:val="left" w:pos="13740"/>
+          <w:tab w:val="left" w:pos="14656"/>
+        </w:tabs>
+        <w:spacing w:after="0" w:line="240" w:lineRule="auto"/>
+        <w:rPr>
+          <w:rFonts w:ascii="Courier New" w:eastAsia="Times New Roman" w:hAnsi="Courier New" w:cs="Courier New"/>
+          <w:color w:val="1F2328"/>
+          <w:kern w:val="0"/>
+          <w:sz w:val="20"/>
+          <w:szCs w:val="20"/>
+          <w14:ligatures w14:val="none"/>
+        </w:rPr>
+      </w:pPr>
+      <w:r>
+        <w:rPr>
+          <w:rFonts w:ascii="Courier New" w:eastAsia="Times New Roman" w:hAnsi="Courier New" w:cs="Courier New"/>
+          <w:color w:val="1F2328"/>
+          <w:kern w:val="0"/>
+          <w:sz w:val="20"/>
+          <w:szCs w:val="20"/>
+          <w14:ligatures w14:val="none"/>
+        </w:rPr>
+        <w:t>export ROS_IP=</w:t>
+      </w:r>
+      <w:r>
+        <w:rPr>
+          <w:rFonts w:ascii="Courier New" w:eastAsia="Times New Roman" w:hAnsi="Courier New" w:cs="Courier New"/>
+          <w:color w:val="1F2328"/>
+          <w:kern w:val="0"/>
+          <w:sz w:val="20"/>
+          <w:szCs w:val="20"/>
+          <w14:ligatures w14:val="none"/>
+        </w:rPr>
+        <w:t>&lt;Your Robot IP Here&gt;</w:t>
+      </w:r>
+      <w:r>
+        <w:rPr>
+          <w:rFonts w:ascii="Courier New" w:eastAsia="Times New Roman" w:hAnsi="Courier New" w:cs="Courier New"/>
+          <w:color w:val="1F2328"/>
+          <w:kern w:val="0"/>
+          <w:sz w:val="20"/>
+          <w:szCs w:val="20"/>
+          <w14:ligatures w14:val="none"/>
+        </w:rPr>
+        <w:t xml:space="preserve">                                </w:t>
+      </w:r>
+    </w:p>
+    <w:p>
+      <w:pPr>
+        <w:shd w:val="clear" w:color="auto" w:fill="F6F8FA"/>
+        <w:tabs>
+          <w:tab w:val="left" w:pos="916"/>
+          <w:tab w:val="left" w:pos="1832"/>
+          <w:tab w:val="left" w:pos="2748"/>
+          <w:tab w:val="left" w:pos="3664"/>
+          <w:tab w:val="left" w:pos="4580"/>
+          <w:tab w:val="left" w:pos="5496"/>
+          <w:tab w:val="left" w:pos="6412"/>
+          <w:tab w:val="left" w:pos="7328"/>
+          <w:tab w:val="left" w:pos="8244"/>
+          <w:tab w:val="left" w:pos="9160"/>
+          <w:tab w:val="left" w:pos="10076"/>
+          <w:tab w:val="left" w:pos="10992"/>
+          <w:tab w:val="left" w:pos="11908"/>
+          <w:tab w:val="left" w:pos="12824"/>
+          <w:tab w:val="left" w:pos="13740"/>
+          <w:tab w:val="left" w:pos="14656"/>
+        </w:tabs>
+        <w:spacing w:after="0" w:line="240" w:lineRule="auto"/>
+        <w:rPr>
+          <w:rFonts w:ascii="Courier New" w:eastAsia="Times New Roman" w:hAnsi="Courier New" w:cs="Courier New"/>
+          <w:color w:val="1F2328"/>
+          <w:kern w:val="0"/>
+          <w:sz w:val="20"/>
+          <w:szCs w:val="20"/>
+          <w14:ligatures w14:val="none"/>
+        </w:rPr>
+      </w:pPr>
+      <w:r>
+        <w:rPr>
+          <w:rFonts w:ascii="Courier New" w:eastAsia="Times New Roman" w:hAnsi="Courier New" w:cs="Courier New"/>
+          <w:color w:val="1F2328"/>
+          <w:kern w:val="0"/>
+          <w:sz w:val="20"/>
+          <w:szCs w:val="20"/>
+          <w14:ligatures w14:val="none"/>
+        </w:rPr>
+        <w:t>export ROS_MASTER_URI=http://$ROS_IP:11311</w:t>
+      </w:r>
+    </w:p>
+    <w:p>
+      <w:pPr>
+        <w:shd w:val="clear" w:color="auto" w:fill="F6F8FA"/>
+        <w:tabs>
+          <w:tab w:val="left" w:pos="916"/>
+          <w:tab w:val="left" w:pos="1832"/>
+          <w:tab w:val="left" w:pos="2748"/>
+          <w:tab w:val="left" w:pos="3664"/>
+          <w:tab w:val="left" w:pos="4580"/>
+          <w:tab w:val="left" w:pos="5496"/>
+          <w:tab w:val="left" w:pos="6412"/>
+          <w:tab w:val="left" w:pos="7328"/>
+          <w:tab w:val="left" w:pos="8244"/>
+          <w:tab w:val="left" w:pos="9160"/>
+          <w:tab w:val="left" w:pos="10076"/>
+          <w:tab w:val="left" w:pos="10992"/>
+          <w:tab w:val="left" w:pos="11908"/>
+          <w:tab w:val="left" w:pos="12824"/>
+          <w:tab w:val="left" w:pos="13740"/>
+          <w:tab w:val="left" w:pos="14656"/>
+        </w:tabs>
+        <w:spacing w:after="0" w:line="240" w:lineRule="auto"/>
+        <w:rPr>
+          <w:rFonts w:ascii="Courier New" w:eastAsia="Times New Roman" w:hAnsi="Courier New" w:cs="Courier New"/>
+          <w:color w:val="1F2328"/>
+          <w:kern w:val="0"/>
+          <w:sz w:val="20"/>
+          <w:szCs w:val="20"/>
+          <w14:ligatures w14:val="none"/>
+        </w:rPr>
+      </w:pPr>
+      <w:r>
+        <w:rPr>
+          <w:rFonts w:ascii="Courier New" w:eastAsia="Times New Roman" w:hAnsi="Courier New" w:cs="Courier New"/>
+          <w:color w:val="1F2328"/>
+          <w:kern w:val="0"/>
+          <w:sz w:val="20"/>
+          <w:szCs w:val="20"/>
+          <w14:ligatures w14:val="none"/>
+        </w:rPr>
+        <w:t>export ROBOT_ID=</w:t>
+      </w:r>
+      <w:r>
+        <w:rPr>
+          <w:rFonts w:ascii="Courier New" w:eastAsia="Times New Roman" w:hAnsi="Courier New" w:cs="Courier New"/>
+          <w:color w:val="1F2328"/>
+          <w:kern w:val="0"/>
+          <w:sz w:val="20"/>
+          <w:szCs w:val="20"/>
+          <w14:ligatures w14:val="none"/>
+        </w:rPr>
+        <w:t>&lt;Robot ID Here (Integer)&gt;</w:t>
+      </w:r>
+    </w:p>
+    <w:p>
+      <w:pPr>
+        <w:shd w:val="clear" w:color="auto" w:fill="F6F8FA"/>
+        <w:tabs>
+          <w:tab w:val="left" w:pos="916"/>
+          <w:tab w:val="left" w:pos="1832"/>
+          <w:tab w:val="left" w:pos="2748"/>
+          <w:tab w:val="left" w:pos="3664"/>
+          <w:tab w:val="left" w:pos="4580"/>
+          <w:tab w:val="left" w:pos="5496"/>
+          <w:tab w:val="left" w:pos="6412"/>
+          <w:tab w:val="left" w:pos="7328"/>
+          <w:tab w:val="left" w:pos="8244"/>
+          <w:tab w:val="left" w:pos="9160"/>
+          <w:tab w:val="left" w:pos="10076"/>
+          <w:tab w:val="left" w:pos="10992"/>
+          <w:tab w:val="left" w:pos="11908"/>
+          <w:tab w:val="left" w:pos="12824"/>
+          <w:tab w:val="left" w:pos="13740"/>
+          <w:tab w:val="left" w:pos="14656"/>
+        </w:tabs>
+        <w:spacing w:after="0" w:line="240" w:lineRule="auto"/>
+      </w:pPr>
+      <w:r>
+        <w:rPr>
+          <w:rFonts w:ascii="Courier New" w:eastAsia="Times New Roman" w:hAnsi="Courier New" w:cs="Courier New"/>
+          <w:color w:val="1F2328"/>
+          <w:kern w:val="0"/>
+          <w:sz w:val="20"/>
+          <w:szCs w:val="20"/>
+          <w14:ligatures w14:val="none"/>
+        </w:rPr>
+        <w:t>export CYCLONEDDS_HOME="/home/</w:t>
+      </w:r>
+      <w:proofErr w:type="spellStart"/>
+      <w:r>
+        <w:rPr>
+          <w:rFonts w:ascii="Courier New" w:eastAsia="Times New Roman" w:hAnsi="Courier New" w:cs="Courier New"/>
+          <w:color w:val="1F2328"/>
+          <w:kern w:val="0"/>
+          <w:sz w:val="20"/>
+          <w:szCs w:val="20"/>
+          <w14:ligatures w14:val="none"/>
+        </w:rPr>
+        <w:t>cyclonedds</w:t>
+      </w:r>
+      <w:proofErr w:type="spellEnd"/>
+      <w:r>
+        <w:rPr>
+          <w:rFonts w:ascii="Courier New" w:eastAsia="Times New Roman" w:hAnsi="Courier New" w:cs="Courier New"/>
+          <w:color w:val="1F2328"/>
+          <w:kern w:val="0"/>
+          <w:sz w:val="20"/>
+          <w:szCs w:val="20"/>
+          <w14:ligatures w14:val="none"/>
+        </w:rPr>
+        <w:t>/install</w:t>
+      </w:r>
+      <w:r>
+        <w:t>"</w:t>
+      </w:r>
+    </w:p>
+    <w:p>
+      <w:r>
+        <w:t xml:space="preserve">Source the </w:t>
+      </w:r>
+      <w:proofErr w:type="spellStart"/>
+      <w:r>
+        <w:t>bashrc</w:t>
+      </w:r>
+      <w:proofErr w:type="spellEnd"/>
+      <w:r>
+        <w:t xml:space="preserve"> file:</w:t>
+      </w:r>
+    </w:p>
+    <w:p>
+      <w:pPr>
+        <w:shd w:val="clear" w:color="auto" w:fill="F6F8FA"/>
+        <w:tabs>
+          <w:tab w:val="left" w:pos="916"/>
+          <w:tab w:val="left" w:pos="1832"/>
+          <w:tab w:val="left" w:pos="2748"/>
+          <w:tab w:val="left" w:pos="3664"/>
+          <w:tab w:val="left" w:pos="4580"/>
+          <w:tab w:val="left" w:pos="5496"/>
+          <w:tab w:val="left" w:pos="6412"/>
+          <w:tab w:val="left" w:pos="7328"/>
+          <w:tab w:val="left" w:pos="8244"/>
+          <w:tab w:val="left" w:pos="9160"/>
+          <w:tab w:val="left" w:pos="10076"/>
+          <w:tab w:val="left" w:pos="10992"/>
+          <w:tab w:val="left" w:pos="11908"/>
+          <w:tab w:val="left" w:pos="12824"/>
+          <w:tab w:val="left" w:pos="13740"/>
+          <w:tab w:val="left" w:pos="14656"/>
+        </w:tabs>
+        <w:spacing w:after="0" w:line="240" w:lineRule="auto"/>
+        <w:rPr>
+          <w:rFonts w:ascii="Courier New" w:eastAsia="Times New Roman" w:hAnsi="Courier New" w:cs="Courier New"/>
+          <w:color w:val="1F2328"/>
+          <w:kern w:val="0"/>
+          <w:sz w:val="20"/>
+          <w:szCs w:val="20"/>
+          <w14:ligatures w14:val="none"/>
+        </w:rPr>
+      </w:pPr>
+      <w:r>
+        <w:rPr>
+          <w:rFonts w:ascii="Courier New" w:eastAsia="Times New Roman" w:hAnsi="Courier New" w:cs="Courier New"/>
+          <w:color w:val="1F2328"/>
+          <w:kern w:val="0"/>
+          <w:sz w:val="20"/>
+          <w:szCs w:val="20"/>
+          <w14:ligatures w14:val="none"/>
+        </w:rPr>
+        <w:tab/>
+      </w:r>
+      <w:r>
+        <w:rPr>
+          <w:rFonts w:ascii="Courier New" w:eastAsia="Times New Roman" w:hAnsi="Courier New" w:cs="Courier New"/>
+          <w:color w:val="1F2328"/>
+          <w:kern w:val="0"/>
+          <w:sz w:val="20"/>
+          <w:szCs w:val="20"/>
+          <w14:ligatures w14:val="none"/>
+        </w:rPr>
+        <w:t>source ~</w:t>
+      </w:r>
+      <w:proofErr w:type="gramStart"/>
+      <w:r>
+        <w:rPr>
+          <w:rFonts w:ascii="Courier New" w:eastAsia="Times New Roman" w:hAnsi="Courier New" w:cs="Courier New"/>
+          <w:color w:val="1F2328"/>
+          <w:kern w:val="0"/>
+          <w:sz w:val="20"/>
+          <w:szCs w:val="20"/>
+          <w14:ligatures w14:val="none"/>
+        </w:rPr>
+        <w:t>/.</w:t>
+      </w:r>
+      <w:proofErr w:type="spellStart"/>
+      <w:r>
+        <w:rPr>
+          <w:rFonts w:ascii="Courier New" w:eastAsia="Times New Roman" w:hAnsi="Courier New" w:cs="Courier New"/>
+          <w:color w:val="1F2328"/>
+          <w:kern w:val="0"/>
+          <w:sz w:val="20"/>
+          <w:szCs w:val="20"/>
+          <w14:ligatures w14:val="none"/>
+        </w:rPr>
+        <w:t>bashrc</w:t>
+      </w:r>
+      <w:proofErr w:type="spellEnd"/>
+      <w:proofErr w:type="gramEnd"/>
+    </w:p>
+    <w:p>
+      <w:r>
+        <w:t xml:space="preserve">8) Test the setup, call </w:t>
+      </w:r>
+      <w:proofErr w:type="spellStart"/>
+      <w:r>
+        <w:rPr>
+          <w:rFonts w:ascii="Courier New" w:hAnsi="Courier New" w:cs="Courier New"/>
+        </w:rPr>
+        <w:t>roscore</w:t>
+      </w:r>
+      <w:proofErr w:type="spellEnd"/>
+      <w:r>
+        <w:t>. If you have no errors, this is good!</w:t>
+      </w:r>
+    </w:p>
+    <w:p>
+      <w:pPr>
+        <w:shd w:val="clear" w:color="auto" w:fill="F6F8FA"/>
+        <w:tabs>
+          <w:tab w:val="left" w:pos="916"/>
+          <w:tab w:val="left" w:pos="1832"/>
+          <w:tab w:val="left" w:pos="2748"/>
+          <w:tab w:val="left" w:pos="3664"/>
+          <w:tab w:val="left" w:pos="4580"/>
+          <w:tab w:val="left" w:pos="5496"/>
+          <w:tab w:val="left" w:pos="6412"/>
+          <w:tab w:val="left" w:pos="7328"/>
+          <w:tab w:val="left" w:pos="8244"/>
+          <w:tab w:val="left" w:pos="9160"/>
+          <w:tab w:val="left" w:pos="10076"/>
+          <w:tab w:val="left" w:pos="10992"/>
+          <w:tab w:val="left" w:pos="11908"/>
+          <w:tab w:val="left" w:pos="12824"/>
+          <w:tab w:val="left" w:pos="13740"/>
+          <w:tab w:val="left" w:pos="14656"/>
+        </w:tabs>
+        <w:spacing w:after="0" w:line="240" w:lineRule="auto"/>
+        <w:rPr>
+          <w:rFonts w:ascii="Courier New" w:eastAsia="Times New Roman" w:hAnsi="Courier New" w:cs="Courier New"/>
+          <w:color w:val="1F2328"/>
+          <w:kern w:val="0"/>
+          <w:sz w:val="20"/>
+          <w:szCs w:val="20"/>
+          <w14:ligatures w14:val="none"/>
+        </w:rPr>
+      </w:pPr>
+      <w:r>
+        <w:rPr>
+          <w:rFonts w:ascii="Courier New" w:eastAsia="Times New Roman" w:hAnsi="Courier New" w:cs="Courier New"/>
+          <w:color w:val="1F2328"/>
+          <w:kern w:val="0"/>
+          <w:sz w:val="20"/>
+          <w:szCs w:val="20"/>
+          <w14:ligatures w14:val="none"/>
+        </w:rPr>
+        <w:tab/>
+      </w:r>
+      <w:proofErr w:type="spellStart"/>
+      <w:r>
+        <w:rPr>
+          <w:rFonts w:ascii="Courier New" w:eastAsia="Times New Roman" w:hAnsi="Courier New" w:cs="Courier New"/>
+          <w:color w:val="1F2328"/>
+          <w:kern w:val="0"/>
+          <w:sz w:val="20"/>
+          <w:szCs w:val="20"/>
+          <w14:ligatures w14:val="none"/>
+        </w:rPr>
+        <w:t>roscore</w:t>
+      </w:r>
+      <w:proofErr w:type="spellEnd"/>
+      <w:r>
+        <w:rPr>
+          <w:rFonts w:ascii="Courier New" w:eastAsia="Times New Roman" w:hAnsi="Courier New" w:cs="Courier New"/>
+          <w:color w:val="1F2328"/>
+          <w:kern w:val="0"/>
+          <w:sz w:val="20"/>
+          <w:szCs w:val="20"/>
+          <w14:ligatures w14:val="none"/>
+        </w:rPr>
+        <w:t xml:space="preserve"> </w:t>
+      </w:r>
+    </w:p>
+    <w:p>
+      <w:r>
+        <w:t xml:space="preserve">9) </w:t>
+      </w:r>
+      <w:r>
+        <w:t xml:space="preserve">Set up the Astra Camera. </w:t>
+      </w:r>
+      <w:r>
+        <w:t xml:space="preserve"> </w:t>
+      </w:r>
+      <w:r>
+        <w:t xml:space="preserve">You will also need to navigate to the </w:t>
+      </w:r>
+      <w:proofErr w:type="spellStart"/>
+      <w:r>
+        <w:rPr>
+          <w:rFonts w:ascii="Courier New" w:hAnsi="Courier New" w:cs="Courier New"/>
+        </w:rPr>
+        <w:t>ros_astra_camera</w:t>
+      </w:r>
+      <w:proofErr w:type="spellEnd"/>
+      <w:r>
+        <w:rPr>
+          <w:rFonts w:ascii="Courier New" w:hAnsi="Courier New" w:cs="Courier New"/>
+        </w:rPr>
+        <w:t xml:space="preserve"> </w:t>
+      </w:r>
+      <w:r>
+        <w:t xml:space="preserve">directory and perform these two commands </w:t>
+      </w:r>
+      <w:r>
+        <w:rPr>
+          <w:b/>
+          <w:bCs/>
+        </w:rPr>
+        <w:t>outside of the docker container</w:t>
+      </w:r>
+      <w:r>
+        <w:t>:</w:t>
+      </w:r>
+    </w:p>
+    <w:p>
+      <w:pPr>
+        <w:shd w:val="clear" w:color="auto" w:fill="F6F8FA"/>
+        <w:tabs>
+          <w:tab w:val="left" w:pos="916"/>
+          <w:tab w:val="left" w:pos="1832"/>
+          <w:tab w:val="left" w:pos="2748"/>
+          <w:tab w:val="left" w:pos="3664"/>
+          <w:tab w:val="left" w:pos="4580"/>
+          <w:tab w:val="left" w:pos="5496"/>
+          <w:tab w:val="left" w:pos="6412"/>
+          <w:tab w:val="left" w:pos="7328"/>
+          <w:tab w:val="left" w:pos="8244"/>
+          <w:tab w:val="left" w:pos="9160"/>
+          <w:tab w:val="left" w:pos="10076"/>
+          <w:tab w:val="left" w:pos="10992"/>
+          <w:tab w:val="left" w:pos="11908"/>
+          <w:tab w:val="left" w:pos="12824"/>
+          <w:tab w:val="left" w:pos="13740"/>
+          <w:tab w:val="left" w:pos="14656"/>
+        </w:tabs>
+        <w:spacing w:after="0" w:line="240" w:lineRule="auto"/>
+        <w:rPr>
+          <w:rFonts w:ascii="Courier New" w:eastAsia="Times New Roman" w:hAnsi="Courier New" w:cs="Courier New"/>
+          <w:color w:val="1F2328"/>
+          <w:kern w:val="0"/>
+          <w:sz w:val="20"/>
+          <w:szCs w:val="20"/>
+          <w14:ligatures w14:val="none"/>
+        </w:rPr>
+      </w:pPr>
+      <w:r>
+        <w:rPr>
+          <w:rFonts w:ascii="Courier New" w:eastAsia="Times New Roman" w:hAnsi="Courier New" w:cs="Courier New"/>
+          <w:color w:val="1F2328"/>
+          <w:kern w:val="0"/>
+          <w:sz w:val="20"/>
+          <w:szCs w:val="20"/>
+          <w14:ligatures w14:val="none"/>
+        </w:rPr>
+        <w:t>cd ~/workspaces/</w:t>
+      </w:r>
+      <w:proofErr w:type="spellStart"/>
+      <w:r>
+        <w:rPr>
+          <w:rFonts w:ascii="Courier New" w:eastAsia="Times New Roman" w:hAnsi="Courier New" w:cs="Courier New"/>
+          <w:color w:val="1F2328"/>
+          <w:kern w:val="0"/>
+          <w:sz w:val="20"/>
+          <w:szCs w:val="20"/>
+          <w14:ligatures w14:val="none"/>
+        </w:rPr>
+        <w:t>catkin_ws</w:t>
+      </w:r>
+      <w:proofErr w:type="spellEnd"/>
+      <w:r>
+        <w:rPr>
+          <w:rFonts w:ascii="Courier New" w:eastAsia="Times New Roman" w:hAnsi="Courier New" w:cs="Courier New"/>
+          <w:color w:val="1F2328"/>
+          <w:kern w:val="0"/>
+          <w:sz w:val="20"/>
+          <w:szCs w:val="20"/>
+          <w14:ligatures w14:val="none"/>
+        </w:rPr>
+        <w:t>/</w:t>
+      </w:r>
+      <w:proofErr w:type="spellStart"/>
+      <w:r>
+        <w:rPr>
+          <w:rFonts w:ascii="Courier New" w:eastAsia="Times New Roman" w:hAnsi="Courier New" w:cs="Courier New"/>
+          <w:color w:val="1F2328"/>
+          <w:kern w:val="0"/>
+          <w:sz w:val="20"/>
+          <w:szCs w:val="20"/>
+          <w14:ligatures w14:val="none"/>
+        </w:rPr>
+        <w:t>src</w:t>
+      </w:r>
+      <w:proofErr w:type="spellEnd"/>
+      <w:r>
+        <w:rPr>
+          <w:rFonts w:ascii="Courier New" w:eastAsia="Times New Roman" w:hAnsi="Courier New" w:cs="Courier New"/>
+          <w:color w:val="1F2328"/>
+          <w:kern w:val="0"/>
+          <w:sz w:val="20"/>
+          <w:szCs w:val="20"/>
+          <w14:ligatures w14:val="none"/>
+        </w:rPr>
+        <w:t>/</w:t>
+      </w:r>
+      <w:proofErr w:type="spellStart"/>
+      <w:r>
+        <w:rPr>
+          <w:rFonts w:ascii="Courier New" w:eastAsia="Times New Roman" w:hAnsi="Courier New" w:cs="Courier New"/>
+          <w:color w:val="1F2328"/>
+          <w:kern w:val="0"/>
+          <w:sz w:val="20"/>
+          <w:szCs w:val="20"/>
+          <w14:ligatures w14:val="none"/>
+        </w:rPr>
+        <w:t>ros_astra_camera</w:t>
+      </w:r>
+      <w:proofErr w:type="spellEnd"/>
+    </w:p>
+    <w:p>
+      <w:pPr>
+        <w:shd w:val="clear" w:color="auto" w:fill="F6F8FA"/>
+        <w:tabs>
+          <w:tab w:val="left" w:pos="916"/>
+          <w:tab w:val="left" w:pos="1832"/>
+          <w:tab w:val="left" w:pos="2748"/>
+          <w:tab w:val="left" w:pos="3664"/>
+          <w:tab w:val="left" w:pos="4580"/>
+          <w:tab w:val="left" w:pos="5496"/>
+          <w:tab w:val="left" w:pos="6412"/>
+          <w:tab w:val="left" w:pos="7328"/>
+          <w:tab w:val="left" w:pos="8244"/>
+          <w:tab w:val="left" w:pos="9160"/>
+          <w:tab w:val="left" w:pos="10076"/>
+          <w:tab w:val="left" w:pos="10992"/>
+          <w:tab w:val="left" w:pos="11908"/>
+          <w:tab w:val="left" w:pos="12824"/>
+          <w:tab w:val="left" w:pos="13740"/>
+          <w:tab w:val="left" w:pos="14656"/>
+        </w:tabs>
+        <w:spacing w:after="0" w:line="240" w:lineRule="auto"/>
+        <w:rPr>
+          <w:rFonts w:ascii="Courier New" w:eastAsia="Times New Roman" w:hAnsi="Courier New" w:cs="Courier New"/>
+          <w:color w:val="1F2328"/>
+          <w:kern w:val="0"/>
+          <w:sz w:val="20"/>
+          <w:szCs w:val="20"/>
+          <w14:ligatures w14:val="none"/>
+        </w:rPr>
+      </w:pPr>
+      <w:proofErr w:type="gramStart"/>
+      <w:r>
+        <w:rPr>
+          <w:rFonts w:ascii="Courier New" w:eastAsia="Times New Roman" w:hAnsi="Courier New" w:cs="Courier New"/>
+          <w:color w:val="1F2328"/>
+          <w:kern w:val="0"/>
+          <w:sz w:val="20"/>
+          <w:szCs w:val="20"/>
+          <w14:ligatures w14:val="none"/>
         </w:rPr>
         <w:t>./</w:t>
       </w:r>
       <w:proofErr w:type="gramEnd"/>
       <w:r>
         <w:rPr>
-          <w:rFonts w:ascii="Consolas" w:hAnsi="Consolas"/>
-          <w:color w:val="1F2328"/>
-        </w:rPr>
-        <w:t>scripts/create_udev_rules</w:t>
-      </w:r>
-    </w:p>
-    <w:p>
-      <w:pPr>
-        <w:pStyle w:val="HTMLPreformatted"/>
+          <w:rFonts w:ascii="Courier New" w:eastAsia="Times New Roman" w:hAnsi="Courier New" w:cs="Courier New"/>
+          <w:color w:val="1F2328"/>
+          <w:kern w:val="0"/>
+          <w:sz w:val="20"/>
+          <w:szCs w:val="20"/>
+          <w14:ligatures w14:val="none"/>
+        </w:rPr>
+        <w:t>scripts/</w:t>
+      </w:r>
+      <w:proofErr w:type="spellStart"/>
+      <w:r>
+        <w:rPr>
+          <w:rFonts w:ascii="Courier New" w:eastAsia="Times New Roman" w:hAnsi="Courier New" w:cs="Courier New"/>
+          <w:color w:val="1F2328"/>
+          <w:kern w:val="0"/>
+          <w:sz w:val="20"/>
+          <w:szCs w:val="20"/>
+          <w14:ligatures w14:val="none"/>
+        </w:rPr>
+        <w:t>create_udev_rules</w:t>
+      </w:r>
+      <w:proofErr w:type="spellEnd"/>
+    </w:p>
+    <w:p>
+      <w:pPr>
         <w:shd w:val="clear" w:color="auto" w:fill="F6F8FA"/>
-        <w:rPr>
-          <w:rFonts w:ascii="Consolas" w:hAnsi="Consolas"/>
-          <w:color w:val="1F2328"/>
-        </w:rPr>
-      </w:pPr>
-      <w:r>
-        <w:rPr>
-          <w:rFonts w:ascii="Consolas" w:hAnsi="Consolas"/>
-          <w:color w:val="1F2328"/>
-        </w:rPr>
-        <w:t xml:space="preserve">sudo udevadm control --reload </w:t>
-      </w:r>
-      <w:r>
-        <w:rPr>
-          <w:rStyle w:val="pl-k"/>
-          <w:rFonts w:ascii="Consolas" w:eastAsiaTheme="majorEastAsia" w:hAnsi="Consolas"/>
-          <w:color w:val="1F2328"/>
+        <w:tabs>
+          <w:tab w:val="left" w:pos="916"/>
+          <w:tab w:val="left" w:pos="1832"/>
+          <w:tab w:val="left" w:pos="2748"/>
+          <w:tab w:val="left" w:pos="3664"/>
+          <w:tab w:val="left" w:pos="4580"/>
+          <w:tab w:val="left" w:pos="5496"/>
+          <w:tab w:val="left" w:pos="6412"/>
+          <w:tab w:val="left" w:pos="7328"/>
+          <w:tab w:val="left" w:pos="8244"/>
+          <w:tab w:val="left" w:pos="9160"/>
+          <w:tab w:val="left" w:pos="10076"/>
+          <w:tab w:val="left" w:pos="10992"/>
+          <w:tab w:val="left" w:pos="11908"/>
+          <w:tab w:val="left" w:pos="12824"/>
+          <w:tab w:val="left" w:pos="13740"/>
+          <w:tab w:val="left" w:pos="14656"/>
+        </w:tabs>
+        <w:spacing w:after="0" w:line="240" w:lineRule="auto"/>
+        <w:rPr>
+          <w:rFonts w:ascii="Courier New" w:eastAsia="Times New Roman" w:hAnsi="Courier New" w:cs="Courier New"/>
+          <w:color w:val="1F2328"/>
+          <w:kern w:val="0"/>
+          <w:sz w:val="20"/>
+          <w:szCs w:val="20"/>
+          <w14:ligatures w14:val="none"/>
+        </w:rPr>
+      </w:pPr>
+      <w:proofErr w:type="spellStart"/>
+      <w:r>
+        <w:rPr>
+          <w:rFonts w:ascii="Courier New" w:eastAsia="Times New Roman" w:hAnsi="Courier New" w:cs="Courier New"/>
+          <w:color w:val="1F2328"/>
+          <w:kern w:val="0"/>
+          <w:sz w:val="20"/>
+          <w:szCs w:val="20"/>
+          <w14:ligatures w14:val="none"/>
+        </w:rPr>
+        <w:t>sudo</w:t>
+      </w:r>
+      <w:proofErr w:type="spellEnd"/>
+      <w:r>
+        <w:rPr>
+          <w:rFonts w:ascii="Courier New" w:eastAsia="Times New Roman" w:hAnsi="Courier New" w:cs="Courier New"/>
+          <w:color w:val="1F2328"/>
+          <w:kern w:val="0"/>
+          <w:sz w:val="20"/>
+          <w:szCs w:val="20"/>
+          <w14:ligatures w14:val="none"/>
+        </w:rPr>
+        <w:t xml:space="preserve"> </w:t>
+      </w:r>
+      <w:proofErr w:type="spellStart"/>
+      <w:r>
+        <w:rPr>
+          <w:rFonts w:ascii="Courier New" w:eastAsia="Times New Roman" w:hAnsi="Courier New" w:cs="Courier New"/>
+          <w:color w:val="1F2328"/>
+          <w:kern w:val="0"/>
+          <w:sz w:val="20"/>
+          <w:szCs w:val="20"/>
+          <w14:ligatures w14:val="none"/>
+        </w:rPr>
+        <w:t>udevadm</w:t>
+      </w:r>
+      <w:proofErr w:type="spellEnd"/>
+      <w:r>
+        <w:rPr>
+          <w:rFonts w:ascii="Courier New" w:eastAsia="Times New Roman" w:hAnsi="Courier New" w:cs="Courier New"/>
+          <w:color w:val="1F2328"/>
+          <w:kern w:val="0"/>
+          <w:sz w:val="20"/>
+          <w:szCs w:val="20"/>
+          <w14:ligatures w14:val="none"/>
+        </w:rPr>
+        <w:t xml:space="preserve"> control --reload </w:t>
+      </w:r>
+      <w:r>
+        <w:rPr>
+          <w:rFonts w:ascii="Courier New" w:eastAsia="Times New Roman" w:hAnsi="Courier New" w:cs="Courier New"/>
+          <w:kern w:val="0"/>
+          <w:sz w:val="20"/>
+          <w:szCs w:val="20"/>
+          <w14:ligatures w14:val="none"/>
         </w:rPr>
         <w:t>&amp;&amp;</w:t>
       </w:r>
       <w:r>
         <w:rPr>
-          <w:rFonts w:ascii="Consolas" w:hAnsi="Consolas"/>
-          <w:color w:val="1F2328"/>
+          <w:rFonts w:ascii="Courier New" w:eastAsia="Times New Roman" w:hAnsi="Courier New" w:cs="Courier New"/>
+          <w:color w:val="1F2328"/>
+          <w:kern w:val="0"/>
+          <w:sz w:val="20"/>
+          <w:szCs w:val="20"/>
+          <w14:ligatures w14:val="none"/>
         </w:rPr>
         <w:t xml:space="preserve"> </w:t>
       </w:r>
+      <w:proofErr w:type="spellStart"/>
+      <w:r>
+        <w:rPr>
+          <w:rFonts w:ascii="Courier New" w:eastAsia="Times New Roman" w:hAnsi="Courier New" w:cs="Courier New"/>
+          <w:color w:val="1F2328"/>
+          <w:kern w:val="0"/>
+          <w:sz w:val="20"/>
+          <w:szCs w:val="20"/>
+          <w14:ligatures w14:val="none"/>
+        </w:rPr>
+        <w:t>sudo</w:t>
+      </w:r>
+      <w:proofErr w:type="spellEnd"/>
+      <w:r>
+        <w:rPr>
+          <w:rFonts w:ascii="Courier New" w:eastAsia="Times New Roman" w:hAnsi="Courier New" w:cs="Courier New"/>
+          <w:color w:val="1F2328"/>
+          <w:kern w:val="0"/>
+          <w:sz w:val="20"/>
+          <w:szCs w:val="20"/>
+          <w14:ligatures w14:val="none"/>
+        </w:rPr>
+        <w:t xml:space="preserve"> </w:t>
+      </w:r>
+      <w:proofErr w:type="spellStart"/>
+      <w:r>
+        <w:rPr>
+          <w:rFonts w:ascii="Courier New" w:eastAsia="Times New Roman" w:hAnsi="Courier New" w:cs="Courier New"/>
+          <w:color w:val="1F2328"/>
+          <w:kern w:val="0"/>
+          <w:sz w:val="20"/>
+          <w:szCs w:val="20"/>
+          <w14:ligatures w14:val="none"/>
+        </w:rPr>
+        <w:t>udevadm</w:t>
+      </w:r>
+      <w:proofErr w:type="spellEnd"/>
+      <w:r>
+        <w:rPr>
+          <w:rFonts w:ascii="Courier New" w:eastAsia="Times New Roman" w:hAnsi="Courier New" w:cs="Courier New"/>
+          <w:color w:val="1F2328"/>
+          <w:kern w:val="0"/>
+          <w:sz w:val="20"/>
+          <w:szCs w:val="20"/>
+          <w14:ligatures w14:val="none"/>
+        </w:rPr>
+        <w:t xml:space="preserve"> trigger</w:t>
+      </w:r>
+    </w:p>
+    <w:p>
+      <w:pPr>
+        <w:pBdr>
+          <w:bottom w:val="single" w:sz="6" w:space="1" w:color="auto"/>
+        </w:pBdr>
+      </w:pPr>
+    </w:p>
+    <w:p>
+      <w:pPr>
+        <w:rPr>
+          <w:b/>
+          <w:bCs/>
+          <w:sz w:val="28"/>
+          <w:szCs w:val="28"/>
+        </w:rPr>
+      </w:pPr>
+      <w:r>
+        <w:rPr>
+          <w:b/>
+          <w:bCs/>
+          <w:sz w:val="28"/>
+          <w:szCs w:val="28"/>
+        </w:rPr>
+        <w:t>Setting up the Gemini Container</w:t>
+      </w:r>
+    </w:p>
+    <w:p>
+      <w:pPr>
+        <w:rPr>
+          <w:b/>
+          <w:bCs/>
+          <w:sz w:val="28"/>
+          <w:szCs w:val="28"/>
+        </w:rPr>
+      </w:pPr>
+      <w:r>
+        <w:rPr>
+          <w:b/>
+          <w:bCs/>
+          <w:sz w:val="28"/>
+          <w:szCs w:val="28"/>
+          <w:highlight w:val="yellow"/>
+        </w:rPr>
+        <w:t>TODO</w:t>
+      </w:r>
+    </w:p>
+    <w:p>
+      <w:r>
+        <w:lastRenderedPageBreak/>
+        <w:t>Gemini Container:</w:t>
+      </w:r>
+    </w:p>
+    <w:p>
+      <w:pPr>
+        <w:rPr>
+          <w:rFonts w:ascii="Courier New" w:hAnsi="Courier New" w:cs="Courier New"/>
+          <w:sz w:val="20"/>
+          <w:szCs w:val="20"/>
+        </w:rPr>
+      </w:pPr>
+      <w:r>
+        <w:rPr>
+          <w:rFonts w:ascii="Courier New" w:hAnsi="Courier New" w:cs="Courier New"/>
+          <w:sz w:val="20"/>
+          <w:szCs w:val="20"/>
+        </w:rPr>
+        <w:t>docker run -v ~/</w:t>
+      </w:r>
+      <w:proofErr w:type="spellStart"/>
+      <w:r>
+        <w:rPr>
+          <w:rFonts w:ascii="Courier New" w:hAnsi="Courier New" w:cs="Courier New"/>
+          <w:sz w:val="20"/>
+          <w:szCs w:val="20"/>
+        </w:rPr>
+        <w:t>gemini_api</w:t>
+      </w:r>
+      <w:proofErr w:type="spellEnd"/>
+      <w:r>
+        <w:rPr>
+          <w:rFonts w:ascii="Courier New" w:hAnsi="Courier New" w:cs="Courier New"/>
+          <w:sz w:val="20"/>
+          <w:szCs w:val="20"/>
+        </w:rPr>
+        <w:t>:/</w:t>
+      </w:r>
+      <w:proofErr w:type="spellStart"/>
+      <w:r>
+        <w:rPr>
+          <w:rFonts w:ascii="Courier New" w:hAnsi="Courier New" w:cs="Courier New"/>
+          <w:sz w:val="20"/>
+          <w:szCs w:val="20"/>
+        </w:rPr>
+        <w:t>gemini_code</w:t>
+      </w:r>
+      <w:proofErr w:type="spellEnd"/>
+      <w:r>
+        <w:rPr>
+          <w:rFonts w:ascii="Courier New" w:hAnsi="Courier New" w:cs="Courier New"/>
+          <w:sz w:val="20"/>
+          <w:szCs w:val="20"/>
+        </w:rPr>
+        <w:t xml:space="preserve"> </w:t>
+      </w:r>
+      <w:r>
+        <w:rPr>
+          <w:rFonts w:ascii="Courier New" w:hAnsi="Courier New" w:cs="Courier New"/>
+          <w:sz w:val="20"/>
+          <w:szCs w:val="20"/>
+        </w:rPr>
+        <w:t xml:space="preserve">-v ~/Desktop/audio:/audio </w:t>
+      </w:r>
+      <w:r>
+        <w:rPr>
+          <w:rFonts w:ascii="Courier New" w:hAnsi="Courier New" w:cs="Courier New"/>
+          <w:sz w:val="20"/>
+          <w:szCs w:val="20"/>
+        </w:rPr>
+        <w:t xml:space="preserve">-it --rm --privileged -p </w:t>
+      </w:r>
       <w:proofErr w:type="gramStart"/>
       <w:r>
         <w:rPr>
-          <w:rFonts w:ascii="Consolas" w:hAnsi="Consolas"/>
-          <w:color w:val="1F2328"/>
-        </w:rPr>
-        <w:t>sudo  udevadm</w:t>
+          <w:rFonts w:ascii="Courier New" w:hAnsi="Courier New" w:cs="Courier New"/>
+          <w:sz w:val="20"/>
+          <w:szCs w:val="20"/>
+        </w:rPr>
+        <w:t>5000:5000  --</w:t>
       </w:r>
       <w:proofErr w:type="gramEnd"/>
       <w:r>
         <w:rPr>
-          <w:rFonts w:ascii="Consolas" w:hAnsi="Consolas"/>
-          <w:color w:val="1F2328"/>
-        </w:rPr>
-        <w:t xml:space="preserve"> trigger</w:t>
-      </w:r>
-    </w:p>
-    <w:p/>
-    <w:p>
-      <w:r>
-        <w:pict w14:anchorId="4C6463CA">
-          <v:rect id="_x0000_i1025" style="width:0;height:1.5pt" o:hralign="center" o:hrstd="t" o:hr="t" fillcolor="#a0a0a0" stroked="f"/>
-        </w:pict>
-      </w:r>
-    </w:p>
-    <w:p>
-      <w:r>
-        <w:t>Gemini Container:</w:t>
-      </w:r>
-    </w:p>
-    <w:p>
-      <w:pPr>
-        <w:rPr>
-          <w:rFonts w:ascii="Courier New" w:hAnsi="Courier New" w:cs="Courier New"/>
-          <w:sz w:val="20"/>
-          <w:szCs w:val="20"/>
-        </w:rPr>
-      </w:pPr>
-      <w:r>
-        <w:rPr>
-          <w:rFonts w:ascii="Courier New" w:hAnsi="Courier New" w:cs="Courier New"/>
-          <w:sz w:val="20"/>
-          <w:szCs w:val="20"/>
-        </w:rPr>
-        <w:t xml:space="preserve">docker run -v ~/gemini_api:/gemini_code </w:t>
-      </w:r>
-      <w:r>
-        <w:rPr>
-          <w:rFonts w:ascii="Courier New" w:hAnsi="Courier New" w:cs="Courier New"/>
-          <w:sz w:val="20"/>
-          <w:szCs w:val="20"/>
-        </w:rPr>
-        <w:t xml:space="preserve">-v ~/Desktop/audio:/audio </w:t>
-      </w:r>
-      <w:r>
-        <w:rPr>
-          <w:rFonts w:ascii="Courier New" w:hAnsi="Courier New" w:cs="Courier New"/>
-          <w:sz w:val="20"/>
-          <w:szCs w:val="20"/>
-        </w:rPr>
-        <w:t xml:space="preserve">-it --rm --privileged -p </w:t>
-      </w:r>
+          <w:rFonts w:ascii="Courier New" w:hAnsi="Courier New" w:cs="Courier New"/>
+          <w:sz w:val="20"/>
+          <w:szCs w:val="20"/>
+        </w:rPr>
+        <w:t xml:space="preserve">name </w:t>
+      </w:r>
+      <w:proofErr w:type="spellStart"/>
+      <w:r>
+        <w:rPr>
+          <w:rFonts w:ascii="Courier New" w:hAnsi="Courier New" w:cs="Courier New"/>
+          <w:sz w:val="20"/>
+          <w:szCs w:val="20"/>
+        </w:rPr>
+        <w:t>gemini</w:t>
+      </w:r>
+      <w:proofErr w:type="spellEnd"/>
+      <w:r>
+        <w:rPr>
+          <w:rFonts w:ascii="Courier New" w:hAnsi="Courier New" w:cs="Courier New"/>
+          <w:sz w:val="20"/>
+          <w:szCs w:val="20"/>
+        </w:rPr>
+        <w:t xml:space="preserve"> </w:t>
+      </w:r>
+      <w:proofErr w:type="spellStart"/>
       <w:proofErr w:type="gramStart"/>
       <w:r>
         <w:rPr>
@@ -1757,175 +4689,42 @@
           <w:sz w:val="20"/>
           <w:szCs w:val="20"/>
         </w:rPr>
-        <w:t>5000:5000  --</w:t>
-      </w:r>
+        <w:t>gemini:latest</w:t>
+      </w:r>
+      <w:proofErr w:type="spellEnd"/>
       <w:proofErr w:type="gramEnd"/>
-      <w:r>
-        <w:rPr>
-          <w:rFonts w:ascii="Courier New" w:hAnsi="Courier New" w:cs="Courier New"/>
-          <w:sz w:val="20"/>
-          <w:szCs w:val="20"/>
-        </w:rPr>
-        <w:t>name gemini gemini:latest</w:t>
-      </w:r>
-    </w:p>
-    <w:p>
-      <w:pPr>
-        <w:rPr>
-          <w:rFonts w:ascii="Courier New" w:hAnsi="Courier New" w:cs="Courier New"/>
-          <w:sz w:val="20"/>
-          <w:szCs w:val="20"/>
-        </w:rPr>
-      </w:pPr>
-    </w:p>
-    <w:p>
-      <w:r>
-        <w:t xml:space="preserve">Git </w:t>
-      </w:r>
-      <w:r>
-        <w:t>repositories</w:t>
-      </w:r>
-      <w:r>
-        <w:t xml:space="preserve"> to clone:</w:t>
-      </w:r>
-    </w:p>
-    <w:p>
-      <w:pPr>
-        <w:rPr>
-          <w:rFonts w:ascii="Courier New" w:hAnsi="Courier New" w:cs="Courier New"/>
-          <w:sz w:val="20"/>
-          <w:szCs w:val="20"/>
-        </w:rPr>
-      </w:pPr>
-      <w:r>
-        <w:rPr>
-          <w:rFonts w:ascii="Courier New" w:hAnsi="Courier New" w:cs="Courier New"/>
-          <w:sz w:val="20"/>
-          <w:szCs w:val="20"/>
-        </w:rPr>
-        <w:t>mattbot_record</w:t>
-      </w:r>
-    </w:p>
-    <w:p>
-      <w:pPr>
-        <w:rPr>
-          <w:rFonts w:ascii="Courier New" w:hAnsi="Courier New" w:cs="Courier New"/>
-          <w:sz w:val="20"/>
-          <w:szCs w:val="20"/>
-        </w:rPr>
-      </w:pPr>
-      <w:r>
-        <w:rPr>
-          <w:rFonts w:ascii="Courier New" w:hAnsi="Courier New" w:cs="Courier New"/>
-          <w:sz w:val="20"/>
-          <w:szCs w:val="20"/>
-        </w:rPr>
-        <w:t>mattbot_bringup          mattbot_teleop</w:t>
-      </w:r>
-    </w:p>
-    <w:p>
-      <w:pPr>
-        <w:rPr>
-          <w:rFonts w:ascii="Courier New" w:hAnsi="Courier New" w:cs="Courier New"/>
-          <w:sz w:val="20"/>
-          <w:szCs w:val="20"/>
-        </w:rPr>
-      </w:pPr>
-      <w:r>
-        <w:rPr>
-          <w:rFonts w:ascii="Courier New" w:hAnsi="Courier New" w:cs="Courier New"/>
-          <w:sz w:val="20"/>
-          <w:szCs w:val="20"/>
-        </w:rPr>
-        <w:lastRenderedPageBreak/>
-        <w:t>mattbot_dds              ros_astra_camera</w:t>
-      </w:r>
-    </w:p>
-    <w:p>
-      <w:pPr>
-        <w:rPr>
-          <w:rFonts w:ascii="Courier New" w:hAnsi="Courier New" w:cs="Courier New"/>
-          <w:sz w:val="20"/>
-          <w:szCs w:val="20"/>
-        </w:rPr>
-      </w:pPr>
-      <w:r>
-        <w:rPr>
-          <w:rFonts w:ascii="Courier New" w:hAnsi="Courier New" w:cs="Courier New"/>
-          <w:sz w:val="20"/>
-          <w:szCs w:val="20"/>
-        </w:rPr>
-        <w:t>mattbot_image_</w:t>
-      </w:r>
-      <w:proofErr w:type="gramStart"/>
-      <w:r>
-        <w:rPr>
-          <w:rFonts w:ascii="Courier New" w:hAnsi="Courier New" w:cs="Courier New"/>
-          <w:sz w:val="20"/>
-          <w:szCs w:val="20"/>
-        </w:rPr>
-        <w:t>detection  rplidar</w:t>
-      </w:r>
-      <w:proofErr w:type="gramEnd"/>
-      <w:r>
-        <w:rPr>
-          <w:rFonts w:ascii="Courier New" w:hAnsi="Courier New" w:cs="Courier New"/>
-          <w:sz w:val="20"/>
-          <w:szCs w:val="20"/>
-        </w:rPr>
-        <w:t>_ros</w:t>
-      </w:r>
-    </w:p>
-    <w:p>
-      <w:pPr>
-        <w:rPr>
-          <w:rFonts w:ascii="Courier New" w:hAnsi="Courier New" w:cs="Courier New"/>
-          <w:sz w:val="20"/>
-          <w:szCs w:val="20"/>
-        </w:rPr>
-      </w:pPr>
-      <w:r>
-        <w:rPr>
-          <w:rFonts w:ascii="Courier New" w:hAnsi="Courier New" w:cs="Courier New"/>
-          <w:sz w:val="20"/>
-          <w:szCs w:val="20"/>
-        </w:rPr>
-        <w:t>mattbot_mcl              twist_mux</w:t>
-      </w:r>
-      <w:r>
-        <w:rPr>
-          <w:rFonts w:ascii="Courier New" w:hAnsi="Courier New" w:cs="Courier New"/>
-          <w:sz w:val="20"/>
-          <w:szCs w:val="20"/>
-        </w:rPr>
-        <w:t xml:space="preserve"> (noetic-devel)</w:t>
-      </w:r>
-    </w:p>
-    <w:p>
-      <w:pPr>
-        <w:rPr>
-          <w:rFonts w:ascii="Courier New" w:hAnsi="Courier New" w:cs="Courier New"/>
-          <w:sz w:val="20"/>
-          <w:szCs w:val="20"/>
-        </w:rPr>
-      </w:pPr>
-      <w:r>
-        <w:rPr>
-          <w:rFonts w:ascii="Courier New" w:hAnsi="Courier New" w:cs="Courier New"/>
-          <w:sz w:val="20"/>
-          <w:szCs w:val="20"/>
-        </w:rPr>
-        <w:t>mattbot_navigation</w:t>
-      </w:r>
-      <w:r>
-        <w:rPr>
-          <w:rFonts w:ascii="Courier New" w:hAnsi="Courier New" w:cs="Courier New"/>
-          <w:sz w:val="20"/>
-          <w:szCs w:val="20"/>
-        </w:rPr>
-        <w:tab/>
-        <w:t xml:space="preserve"> slam_gmapping</w:t>
-      </w:r>
+    </w:p>
+    <w:p>
+      <w:pPr>
+        <w:shd w:val="clear" w:color="auto" w:fill="F6F8FA"/>
+        <w:tabs>
+          <w:tab w:val="left" w:pos="916"/>
+          <w:tab w:val="left" w:pos="1832"/>
+          <w:tab w:val="left" w:pos="2748"/>
+          <w:tab w:val="left" w:pos="3664"/>
+          <w:tab w:val="left" w:pos="4580"/>
+          <w:tab w:val="left" w:pos="5496"/>
+          <w:tab w:val="left" w:pos="6412"/>
+          <w:tab w:val="left" w:pos="7328"/>
+          <w:tab w:val="left" w:pos="8244"/>
+          <w:tab w:val="left" w:pos="9160"/>
+          <w:tab w:val="left" w:pos="10076"/>
+          <w:tab w:val="left" w:pos="10992"/>
+          <w:tab w:val="left" w:pos="11908"/>
+          <w:tab w:val="left" w:pos="12824"/>
+          <w:tab w:val="left" w:pos="13740"/>
+          <w:tab w:val="left" w:pos="14656"/>
+        </w:tabs>
+        <w:spacing w:after="0" w:line="240" w:lineRule="auto"/>
+        <w:rPr>
+          <w:rFonts w:ascii="Courier New" w:eastAsia="Times New Roman" w:hAnsi="Courier New" w:cs="Courier New"/>
+          <w:color w:val="1F2328"/>
+          <w:kern w:val="0"/>
+          <w:sz w:val="20"/>
+          <w:szCs w:val="20"/>
+          <w14:ligatures w14:val="none"/>
+        </w:rPr>
+      </w:pPr>
     </w:p>
     <w:sectPr>
       <w:pgSz w:w="12240" w:h="15840"/>
@@ -2666,6 +5465,7 @@
   <w:style w:type="paragraph" w:default="1" w:styleId="Normal">
     <w:name w:val="Normal"/>
     <w:qFormat/>
+    <w:rsid w:val="00E97E85"/>
   </w:style>
   <w:style w:type="paragraph" w:styleId="Heading1">
     <w:name w:val="heading 1"/>
@@ -2869,7 +5669,6 @@
   <w:style w:type="character" w:default="1" w:styleId="DefaultParagraphFont">
     <w:name w:val="Default Paragraph Font"/>
     <w:uiPriority w:val="1"/>
-    <w:semiHidden/>
     <w:unhideWhenUsed/>
   </w:style>
   <w:style w:type="table" w:default="1" w:styleId="TableNormal">

</xml_diff>

<commit_message>
Provide more setup information
</commit_message>
<xml_diff>
--- a/Software/Docker Container Setup.docx
+++ b/Software/Docker Container Setup.docx
@@ -2818,15 +2818,7 @@
           <w:sz w:val="18"/>
           <w:szCs w:val="18"/>
         </w:rPr>
-        <w:t xml:space="preserve">source </w:t>
-      </w:r>
-      <w:r>
-        <w:rPr>
-          <w:rFonts w:ascii="Courier New" w:hAnsi="Courier New" w:cs="Courier New"/>
-          <w:sz w:val="18"/>
-          <w:szCs w:val="18"/>
-        </w:rPr>
-        <w:t>/opt/</w:t>
+        <w:t>source /opt/</w:t>
       </w:r>
       <w:proofErr w:type="spellStart"/>
       <w:r>
@@ -3053,18 +3045,7 @@
           <w:szCs w:val="20"/>
           <w14:ligatures w14:val="none"/>
         </w:rPr>
-        <w:t xml:space="preserve">git clone </w:t>
-      </w:r>
-      <w:r>
-        <w:rPr>
-          <w:rFonts w:ascii="Courier New" w:eastAsia="Times New Roman" w:hAnsi="Courier New" w:cs="Courier New"/>
-          <w:color w:val="1F2328"/>
-          <w:kern w:val="0"/>
-          <w:sz w:val="20"/>
-          <w:szCs w:val="20"/>
-          <w14:ligatures w14:val="none"/>
-        </w:rPr>
-        <w:t xml:space="preserve">-b </w:t>
+        <w:t xml:space="preserve">git clone -b </w:t>
       </w:r>
       <w:r>
         <w:rPr>
@@ -3086,18 +3067,7 @@
           <w:szCs w:val="20"/>
           <w14:ligatures w14:val="none"/>
         </w:rPr>
-        <w:t>https://github.com/satomm1/</w:t>
-      </w:r>
-      <w:r>
-        <w:rPr>
-          <w:rFonts w:ascii="Courier New" w:eastAsia="Times New Roman" w:hAnsi="Courier New" w:cs="Courier New"/>
-          <w:color w:val="1F2328"/>
-          <w:kern w:val="0"/>
-          <w:sz w:val="20"/>
-          <w:szCs w:val="20"/>
-          <w14:ligatures w14:val="none"/>
-        </w:rPr>
-        <w:t>&lt;repo name</w:t>
+        <w:t>https://github.com/satomm1/&lt;repo name</w:t>
       </w:r>
       <w:proofErr w:type="gramStart"/>
       <w:r>
@@ -3109,18 +3079,7 @@
           <w:szCs w:val="20"/>
           <w14:ligatures w14:val="none"/>
         </w:rPr>
-        <w:t>&gt;</w:t>
-      </w:r>
-      <w:r>
-        <w:rPr>
-          <w:rFonts w:ascii="Courier New" w:eastAsia="Times New Roman" w:hAnsi="Courier New" w:cs="Courier New"/>
-          <w:color w:val="1F2328"/>
-          <w:kern w:val="0"/>
-          <w:sz w:val="20"/>
-          <w:szCs w:val="20"/>
-          <w14:ligatures w14:val="none"/>
-        </w:rPr>
-        <w:t>.git</w:t>
+        <w:t>&gt;.git</w:t>
       </w:r>
       <w:proofErr w:type="gramEnd"/>
     </w:p>
@@ -4552,147 +4511,12 @@
       </w:r>
     </w:p>
     <w:p>
-      <w:pPr>
-        <w:rPr>
-          <w:b/>
-          <w:bCs/>
-          <w:sz w:val="28"/>
-          <w:szCs w:val="28"/>
-        </w:rPr>
-      </w:pPr>
-      <w:r>
-        <w:rPr>
-          <w:b/>
-          <w:bCs/>
-          <w:sz w:val="28"/>
-          <w:szCs w:val="28"/>
-          <w:highlight w:val="yellow"/>
-        </w:rPr>
-        <w:t>TODO</w:t>
-      </w:r>
-    </w:p>
-    <w:p>
-      <w:r>
-        <w:lastRenderedPageBreak/>
-        <w:t>Gemini Container:</w:t>
-      </w:r>
-    </w:p>
-    <w:p>
-      <w:pPr>
-        <w:rPr>
-          <w:rFonts w:ascii="Courier New" w:hAnsi="Courier New" w:cs="Courier New"/>
-          <w:sz w:val="20"/>
-          <w:szCs w:val="20"/>
-        </w:rPr>
-      </w:pPr>
-      <w:r>
-        <w:rPr>
-          <w:rFonts w:ascii="Courier New" w:hAnsi="Courier New" w:cs="Courier New"/>
-          <w:sz w:val="20"/>
-          <w:szCs w:val="20"/>
-        </w:rPr>
-        <w:t>docker run -v ~/</w:t>
-      </w:r>
-      <w:proofErr w:type="spellStart"/>
-      <w:r>
-        <w:rPr>
-          <w:rFonts w:ascii="Courier New" w:hAnsi="Courier New" w:cs="Courier New"/>
-          <w:sz w:val="20"/>
-          <w:szCs w:val="20"/>
-        </w:rPr>
-        <w:t>gemini_api</w:t>
-      </w:r>
-      <w:proofErr w:type="spellEnd"/>
-      <w:r>
-        <w:rPr>
-          <w:rFonts w:ascii="Courier New" w:hAnsi="Courier New" w:cs="Courier New"/>
-          <w:sz w:val="20"/>
-          <w:szCs w:val="20"/>
-        </w:rPr>
-        <w:t>:/</w:t>
-      </w:r>
-      <w:proofErr w:type="spellStart"/>
-      <w:r>
-        <w:rPr>
-          <w:rFonts w:ascii="Courier New" w:hAnsi="Courier New" w:cs="Courier New"/>
-          <w:sz w:val="20"/>
-          <w:szCs w:val="20"/>
-        </w:rPr>
-        <w:t>gemini_code</w:t>
-      </w:r>
-      <w:proofErr w:type="spellEnd"/>
-      <w:r>
-        <w:rPr>
-          <w:rFonts w:ascii="Courier New" w:hAnsi="Courier New" w:cs="Courier New"/>
-          <w:sz w:val="20"/>
-          <w:szCs w:val="20"/>
-        </w:rPr>
-        <w:t xml:space="preserve"> </w:t>
-      </w:r>
-      <w:r>
-        <w:rPr>
-          <w:rFonts w:ascii="Courier New" w:hAnsi="Courier New" w:cs="Courier New"/>
-          <w:sz w:val="20"/>
-          <w:szCs w:val="20"/>
-        </w:rPr>
-        <w:t xml:space="preserve">-v ~/Desktop/audio:/audio </w:t>
-      </w:r>
-      <w:r>
-        <w:rPr>
-          <w:rFonts w:ascii="Courier New" w:hAnsi="Courier New" w:cs="Courier New"/>
-          <w:sz w:val="20"/>
-          <w:szCs w:val="20"/>
-        </w:rPr>
-        <w:t xml:space="preserve">-it --rm --privileged -p </w:t>
-      </w:r>
-      <w:proofErr w:type="gramStart"/>
-      <w:r>
-        <w:rPr>
-          <w:rFonts w:ascii="Courier New" w:hAnsi="Courier New" w:cs="Courier New"/>
-          <w:sz w:val="20"/>
-          <w:szCs w:val="20"/>
-        </w:rPr>
-        <w:t>5000:5000  --</w:t>
-      </w:r>
-      <w:proofErr w:type="gramEnd"/>
-      <w:r>
-        <w:rPr>
-          <w:rFonts w:ascii="Courier New" w:hAnsi="Courier New" w:cs="Courier New"/>
-          <w:sz w:val="20"/>
-          <w:szCs w:val="20"/>
-        </w:rPr>
-        <w:t xml:space="preserve">name </w:t>
-      </w:r>
-      <w:proofErr w:type="spellStart"/>
-      <w:r>
-        <w:rPr>
-          <w:rFonts w:ascii="Courier New" w:hAnsi="Courier New" w:cs="Courier New"/>
-          <w:sz w:val="20"/>
-          <w:szCs w:val="20"/>
-        </w:rPr>
-        <w:t>gemini</w:t>
-      </w:r>
-      <w:proofErr w:type="spellEnd"/>
-      <w:r>
-        <w:rPr>
-          <w:rFonts w:ascii="Courier New" w:hAnsi="Courier New" w:cs="Courier New"/>
-          <w:sz w:val="20"/>
-          <w:szCs w:val="20"/>
-        </w:rPr>
-        <w:t xml:space="preserve"> </w:t>
-      </w:r>
-      <w:proofErr w:type="spellStart"/>
-      <w:proofErr w:type="gramStart"/>
-      <w:r>
-        <w:rPr>
-          <w:rFonts w:ascii="Courier New" w:hAnsi="Courier New" w:cs="Courier New"/>
-          <w:sz w:val="20"/>
-          <w:szCs w:val="20"/>
-        </w:rPr>
-        <w:t>gemini:latest</w:t>
-      </w:r>
-      <w:proofErr w:type="spellEnd"/>
-      <w:proofErr w:type="gramEnd"/>
+      <w:r>
+        <w:t>1)</w:t>
+      </w:r>
+      <w:r>
+        <w:t xml:space="preserve"> Download and load the Gemini image:</w:t>
+      </w:r>
     </w:p>
     <w:p>
       <w:pPr>
@@ -4725,6 +4549,440 @@
           <w14:ligatures w14:val="none"/>
         </w:rPr>
       </w:pPr>
+      <w:r>
+        <w:rPr>
+          <w:rFonts w:ascii="Courier New" w:eastAsia="Times New Roman" w:hAnsi="Courier New" w:cs="Courier New"/>
+          <w:color w:val="1F2328"/>
+          <w:kern w:val="0"/>
+          <w:sz w:val="20"/>
+          <w:szCs w:val="20"/>
+          <w14:ligatures w14:val="none"/>
+        </w:rPr>
+        <w:lastRenderedPageBreak/>
+        <w:t xml:space="preserve">docker load &lt; </w:t>
+      </w:r>
+      <w:r>
+        <w:rPr>
+          <w:rFonts w:ascii="Courier New" w:eastAsia="Times New Roman" w:hAnsi="Courier New" w:cs="Courier New"/>
+          <w:color w:val="1F2328"/>
+          <w:kern w:val="0"/>
+          <w:sz w:val="20"/>
+          <w:szCs w:val="20"/>
+          <w14:ligatures w14:val="none"/>
+        </w:rPr>
+        <w:t>gemini_latest</w:t>
+      </w:r>
+      <w:r>
+        <w:rPr>
+          <w:rFonts w:ascii="Courier New" w:eastAsia="Times New Roman" w:hAnsi="Courier New" w:cs="Courier New"/>
+          <w:color w:val="1F2328"/>
+          <w:kern w:val="0"/>
+          <w:sz w:val="20"/>
+          <w:szCs w:val="20"/>
+          <w14:ligatures w14:val="none"/>
+        </w:rPr>
+        <w:t>.tar.gz</w:t>
+      </w:r>
+    </w:p>
+    <w:p>
+      <w:r>
+        <w:t>2)</w:t>
+      </w:r>
+      <w:r>
+        <w:t xml:space="preserve"> Clone the </w:t>
+      </w:r>
+      <w:proofErr w:type="spellStart"/>
+      <w:r>
+        <w:rPr>
+          <w:rFonts w:ascii="Courier New" w:hAnsi="Courier New" w:cs="Courier New"/>
+        </w:rPr>
+        <w:t>gemini_api</w:t>
+      </w:r>
+      <w:proofErr w:type="spellEnd"/>
+      <w:r>
+        <w:t xml:space="preserve"> repo:</w:t>
+      </w:r>
+    </w:p>
+    <w:p>
+      <w:pPr>
+        <w:shd w:val="clear" w:color="auto" w:fill="F6F8FA"/>
+        <w:tabs>
+          <w:tab w:val="left" w:pos="916"/>
+          <w:tab w:val="left" w:pos="1832"/>
+          <w:tab w:val="left" w:pos="2748"/>
+          <w:tab w:val="left" w:pos="3664"/>
+          <w:tab w:val="left" w:pos="4580"/>
+          <w:tab w:val="left" w:pos="5496"/>
+          <w:tab w:val="left" w:pos="6412"/>
+          <w:tab w:val="left" w:pos="7328"/>
+          <w:tab w:val="left" w:pos="8244"/>
+          <w:tab w:val="left" w:pos="9160"/>
+          <w:tab w:val="left" w:pos="10076"/>
+          <w:tab w:val="left" w:pos="10992"/>
+          <w:tab w:val="left" w:pos="11908"/>
+          <w:tab w:val="left" w:pos="12824"/>
+          <w:tab w:val="left" w:pos="13740"/>
+          <w:tab w:val="left" w:pos="14656"/>
+        </w:tabs>
+        <w:spacing w:after="0" w:line="240" w:lineRule="auto"/>
+        <w:rPr>
+          <w:rFonts w:ascii="Courier New" w:eastAsia="Times New Roman" w:hAnsi="Courier New" w:cs="Courier New"/>
+          <w:color w:val="1F2328"/>
+          <w:kern w:val="0"/>
+          <w:sz w:val="20"/>
+          <w:szCs w:val="20"/>
+          <w14:ligatures w14:val="none"/>
+        </w:rPr>
+      </w:pPr>
+      <w:r>
+        <w:rPr>
+          <w:rFonts w:ascii="Courier New" w:eastAsia="Times New Roman" w:hAnsi="Courier New" w:cs="Courier New"/>
+          <w:color w:val="1F2328"/>
+          <w:kern w:val="0"/>
+          <w:sz w:val="20"/>
+          <w:szCs w:val="20"/>
+          <w14:ligatures w14:val="none"/>
+        </w:rPr>
+        <w:t>cd ~</w:t>
+      </w:r>
+    </w:p>
+    <w:p>
+      <w:pPr>
+        <w:shd w:val="clear" w:color="auto" w:fill="F6F8FA"/>
+        <w:tabs>
+          <w:tab w:val="left" w:pos="916"/>
+          <w:tab w:val="left" w:pos="1832"/>
+          <w:tab w:val="left" w:pos="2748"/>
+          <w:tab w:val="left" w:pos="3664"/>
+          <w:tab w:val="left" w:pos="4580"/>
+          <w:tab w:val="left" w:pos="5496"/>
+          <w:tab w:val="left" w:pos="6412"/>
+          <w:tab w:val="left" w:pos="7328"/>
+          <w:tab w:val="left" w:pos="8244"/>
+          <w:tab w:val="left" w:pos="9160"/>
+          <w:tab w:val="left" w:pos="10076"/>
+          <w:tab w:val="left" w:pos="10992"/>
+          <w:tab w:val="left" w:pos="11908"/>
+          <w:tab w:val="left" w:pos="12824"/>
+          <w:tab w:val="left" w:pos="13740"/>
+          <w:tab w:val="left" w:pos="14656"/>
+        </w:tabs>
+        <w:spacing w:after="0" w:line="240" w:lineRule="auto"/>
+        <w:rPr>
+          <w:rFonts w:ascii="Courier New" w:eastAsia="Times New Roman" w:hAnsi="Courier New" w:cs="Courier New"/>
+          <w:color w:val="1F2328"/>
+          <w:kern w:val="0"/>
+          <w:sz w:val="20"/>
+          <w:szCs w:val="20"/>
+          <w14:ligatures w14:val="none"/>
+        </w:rPr>
+      </w:pPr>
+      <w:r>
+        <w:rPr>
+          <w:rFonts w:ascii="Courier New" w:eastAsia="Times New Roman" w:hAnsi="Courier New" w:cs="Courier New"/>
+          <w:color w:val="1F2328"/>
+          <w:kern w:val="0"/>
+          <w:sz w:val="20"/>
+          <w:szCs w:val="20"/>
+          <w14:ligatures w14:val="none"/>
+        </w:rPr>
+        <w:t xml:space="preserve">git clone </w:t>
+      </w:r>
+      <w:r>
+        <w:rPr>
+          <w:rFonts w:ascii="Courier New" w:eastAsia="Times New Roman" w:hAnsi="Courier New" w:cs="Courier New"/>
+          <w:color w:val="1F2328"/>
+          <w:kern w:val="0"/>
+          <w:sz w:val="20"/>
+          <w:szCs w:val="20"/>
+          <w14:ligatures w14:val="none"/>
+        </w:rPr>
+        <w:t>https://github.com/satomm1/gemini_api.git</w:t>
+      </w:r>
+    </w:p>
+    <w:p>
+      <w:r>
+        <w:t>3)</w:t>
+      </w:r>
+      <w:r>
+        <w:t xml:space="preserve"> </w:t>
+      </w:r>
+      <w:r>
+        <w:t>Start the container:</w:t>
+      </w:r>
+    </w:p>
+    <w:p>
+      <w:pPr>
+        <w:shd w:val="clear" w:color="auto" w:fill="F6F8FA"/>
+        <w:tabs>
+          <w:tab w:val="left" w:pos="916"/>
+          <w:tab w:val="left" w:pos="1832"/>
+          <w:tab w:val="left" w:pos="2748"/>
+          <w:tab w:val="left" w:pos="3664"/>
+          <w:tab w:val="left" w:pos="4580"/>
+          <w:tab w:val="left" w:pos="5496"/>
+          <w:tab w:val="left" w:pos="6412"/>
+          <w:tab w:val="left" w:pos="7328"/>
+          <w:tab w:val="left" w:pos="8244"/>
+          <w:tab w:val="left" w:pos="9160"/>
+          <w:tab w:val="left" w:pos="10076"/>
+          <w:tab w:val="left" w:pos="10992"/>
+          <w:tab w:val="left" w:pos="11908"/>
+          <w:tab w:val="left" w:pos="12824"/>
+          <w:tab w:val="left" w:pos="13740"/>
+          <w:tab w:val="left" w:pos="14656"/>
+        </w:tabs>
+        <w:spacing w:after="0" w:line="240" w:lineRule="auto"/>
+        <w:rPr>
+          <w:rFonts w:ascii="Courier New" w:eastAsia="Times New Roman" w:hAnsi="Courier New" w:cs="Courier New"/>
+          <w:color w:val="1F2328"/>
+          <w:kern w:val="0"/>
+          <w:sz w:val="20"/>
+          <w:szCs w:val="20"/>
+          <w14:ligatures w14:val="none"/>
+        </w:rPr>
+      </w:pPr>
+      <w:r>
+        <w:rPr>
+          <w:rFonts w:ascii="Courier New" w:eastAsia="Times New Roman" w:hAnsi="Courier New" w:cs="Courier New"/>
+          <w:color w:val="1F2328"/>
+          <w:kern w:val="0"/>
+          <w:sz w:val="20"/>
+          <w:szCs w:val="20"/>
+          <w14:ligatures w14:val="none"/>
+        </w:rPr>
+        <w:t>docker run -v ~/</w:t>
+      </w:r>
+      <w:proofErr w:type="spellStart"/>
+      <w:r>
+        <w:rPr>
+          <w:rFonts w:ascii="Courier New" w:eastAsia="Times New Roman" w:hAnsi="Courier New" w:cs="Courier New"/>
+          <w:color w:val="1F2328"/>
+          <w:kern w:val="0"/>
+          <w:sz w:val="20"/>
+          <w:szCs w:val="20"/>
+          <w14:ligatures w14:val="none"/>
+        </w:rPr>
+        <w:t>gemini_api</w:t>
+      </w:r>
+      <w:proofErr w:type="spellEnd"/>
+      <w:r>
+        <w:rPr>
+          <w:rFonts w:ascii="Courier New" w:eastAsia="Times New Roman" w:hAnsi="Courier New" w:cs="Courier New"/>
+          <w:color w:val="1F2328"/>
+          <w:kern w:val="0"/>
+          <w:sz w:val="20"/>
+          <w:szCs w:val="20"/>
+          <w14:ligatures w14:val="none"/>
+        </w:rPr>
+        <w:t>:/</w:t>
+      </w:r>
+      <w:proofErr w:type="spellStart"/>
+      <w:r>
+        <w:rPr>
+          <w:rFonts w:ascii="Courier New" w:eastAsia="Times New Roman" w:hAnsi="Courier New" w:cs="Courier New"/>
+          <w:color w:val="1F2328"/>
+          <w:kern w:val="0"/>
+          <w:sz w:val="20"/>
+          <w:szCs w:val="20"/>
+          <w14:ligatures w14:val="none"/>
+        </w:rPr>
+        <w:t>gemini_code</w:t>
+      </w:r>
+      <w:proofErr w:type="spellEnd"/>
+      <w:r>
+        <w:rPr>
+          <w:rFonts w:ascii="Courier New" w:eastAsia="Times New Roman" w:hAnsi="Courier New" w:cs="Courier New"/>
+          <w:color w:val="1F2328"/>
+          <w:kern w:val="0"/>
+          <w:sz w:val="20"/>
+          <w:szCs w:val="20"/>
+          <w14:ligatures w14:val="none"/>
+        </w:rPr>
+        <w:t xml:space="preserve"> -v ~/Desktop/audio:/audio -it --rm --privileged -p </w:t>
+      </w:r>
+      <w:proofErr w:type="gramStart"/>
+      <w:r>
+        <w:rPr>
+          <w:rFonts w:ascii="Courier New" w:eastAsia="Times New Roman" w:hAnsi="Courier New" w:cs="Courier New"/>
+          <w:color w:val="1F2328"/>
+          <w:kern w:val="0"/>
+          <w:sz w:val="20"/>
+          <w:szCs w:val="20"/>
+          <w14:ligatures w14:val="none"/>
+        </w:rPr>
+        <w:t>5000:5000  --</w:t>
+      </w:r>
+      <w:proofErr w:type="gramEnd"/>
+      <w:r>
+        <w:rPr>
+          <w:rFonts w:ascii="Courier New" w:eastAsia="Times New Roman" w:hAnsi="Courier New" w:cs="Courier New"/>
+          <w:color w:val="1F2328"/>
+          <w:kern w:val="0"/>
+          <w:sz w:val="20"/>
+          <w:szCs w:val="20"/>
+          <w14:ligatures w14:val="none"/>
+        </w:rPr>
+        <w:t xml:space="preserve">name </w:t>
+      </w:r>
+      <w:proofErr w:type="spellStart"/>
+      <w:r>
+        <w:rPr>
+          <w:rFonts w:ascii="Courier New" w:eastAsia="Times New Roman" w:hAnsi="Courier New" w:cs="Courier New"/>
+          <w:color w:val="1F2328"/>
+          <w:kern w:val="0"/>
+          <w:sz w:val="20"/>
+          <w:szCs w:val="20"/>
+          <w14:ligatures w14:val="none"/>
+        </w:rPr>
+        <w:t>gemini</w:t>
+      </w:r>
+      <w:proofErr w:type="spellEnd"/>
+      <w:r>
+        <w:rPr>
+          <w:rFonts w:ascii="Courier New" w:eastAsia="Times New Roman" w:hAnsi="Courier New" w:cs="Courier New"/>
+          <w:color w:val="1F2328"/>
+          <w:kern w:val="0"/>
+          <w:sz w:val="20"/>
+          <w:szCs w:val="20"/>
+          <w14:ligatures w14:val="none"/>
+        </w:rPr>
+        <w:t xml:space="preserve"> </w:t>
+      </w:r>
+      <w:proofErr w:type="spellStart"/>
+      <w:proofErr w:type="gramStart"/>
+      <w:r>
+        <w:rPr>
+          <w:rFonts w:ascii="Courier New" w:eastAsia="Times New Roman" w:hAnsi="Courier New" w:cs="Courier New"/>
+          <w:color w:val="1F2328"/>
+          <w:kern w:val="0"/>
+          <w:sz w:val="20"/>
+          <w:szCs w:val="20"/>
+          <w14:ligatures w14:val="none"/>
+        </w:rPr>
+        <w:t>gemini:latest</w:t>
+      </w:r>
+      <w:proofErr w:type="spellEnd"/>
+      <w:proofErr w:type="gramEnd"/>
+    </w:p>
+    <w:p>
+      <w:r>
+        <w:t>4</w:t>
+      </w:r>
+      <w:r>
+        <w:t>)</w:t>
+      </w:r>
+      <w:r>
+        <w:t xml:space="preserve"> To run the needed file, run </w:t>
+      </w:r>
+      <w:r>
+        <w:rPr>
+          <w:rFonts w:ascii="Courier New" w:hAnsi="Courier New" w:cs="Courier New"/>
+        </w:rPr>
+        <w:t>endpoint.py</w:t>
+      </w:r>
+      <w:r>
+        <w:t>:</w:t>
+      </w:r>
+    </w:p>
+    <w:p>
+      <w:pPr>
+        <w:shd w:val="clear" w:color="auto" w:fill="F6F8FA"/>
+        <w:tabs>
+          <w:tab w:val="left" w:pos="916"/>
+          <w:tab w:val="left" w:pos="1832"/>
+          <w:tab w:val="left" w:pos="2748"/>
+          <w:tab w:val="left" w:pos="3664"/>
+          <w:tab w:val="left" w:pos="4580"/>
+          <w:tab w:val="left" w:pos="5496"/>
+          <w:tab w:val="left" w:pos="6412"/>
+          <w:tab w:val="left" w:pos="7328"/>
+          <w:tab w:val="left" w:pos="8244"/>
+          <w:tab w:val="left" w:pos="9160"/>
+          <w:tab w:val="left" w:pos="10076"/>
+          <w:tab w:val="left" w:pos="10992"/>
+          <w:tab w:val="left" w:pos="11908"/>
+          <w:tab w:val="left" w:pos="12824"/>
+          <w:tab w:val="left" w:pos="13740"/>
+          <w:tab w:val="left" w:pos="14656"/>
+        </w:tabs>
+        <w:spacing w:after="0" w:line="240" w:lineRule="auto"/>
+        <w:rPr>
+          <w:rFonts w:ascii="Courier New" w:eastAsia="Times New Roman" w:hAnsi="Courier New" w:cs="Courier New"/>
+          <w:color w:val="1F2328"/>
+          <w:kern w:val="0"/>
+          <w:sz w:val="20"/>
+          <w:szCs w:val="20"/>
+          <w14:ligatures w14:val="none"/>
+        </w:rPr>
+      </w:pPr>
+      <w:r>
+        <w:rPr>
+          <w:rFonts w:ascii="Courier New" w:eastAsia="Times New Roman" w:hAnsi="Courier New" w:cs="Courier New"/>
+          <w:color w:val="1F2328"/>
+          <w:kern w:val="0"/>
+          <w:sz w:val="20"/>
+          <w:szCs w:val="20"/>
+          <w14:ligatures w14:val="none"/>
+        </w:rPr>
+        <w:t xml:space="preserve">cd </w:t>
+      </w:r>
+      <w:proofErr w:type="spellStart"/>
+      <w:r>
+        <w:rPr>
+          <w:rFonts w:ascii="Courier New" w:eastAsia="Times New Roman" w:hAnsi="Courier New" w:cs="Courier New"/>
+          <w:color w:val="1F2328"/>
+          <w:kern w:val="0"/>
+          <w:sz w:val="20"/>
+          <w:szCs w:val="20"/>
+          <w14:ligatures w14:val="none"/>
+        </w:rPr>
+        <w:t>gemini_code</w:t>
+      </w:r>
+      <w:proofErr w:type="spellEnd"/>
+    </w:p>
+    <w:p>
+      <w:pPr>
+        <w:shd w:val="clear" w:color="auto" w:fill="F6F8FA"/>
+        <w:tabs>
+          <w:tab w:val="left" w:pos="916"/>
+          <w:tab w:val="left" w:pos="1832"/>
+          <w:tab w:val="left" w:pos="2748"/>
+          <w:tab w:val="left" w:pos="3664"/>
+          <w:tab w:val="left" w:pos="4580"/>
+          <w:tab w:val="left" w:pos="5496"/>
+          <w:tab w:val="left" w:pos="6412"/>
+          <w:tab w:val="left" w:pos="7328"/>
+          <w:tab w:val="left" w:pos="8244"/>
+          <w:tab w:val="left" w:pos="9160"/>
+          <w:tab w:val="left" w:pos="10076"/>
+          <w:tab w:val="left" w:pos="10992"/>
+          <w:tab w:val="left" w:pos="11908"/>
+          <w:tab w:val="left" w:pos="12824"/>
+          <w:tab w:val="left" w:pos="13740"/>
+          <w:tab w:val="left" w:pos="14656"/>
+        </w:tabs>
+        <w:spacing w:after="0" w:line="240" w:lineRule="auto"/>
+        <w:rPr>
+          <w:rFonts w:ascii="Courier New" w:eastAsia="Times New Roman" w:hAnsi="Courier New" w:cs="Courier New"/>
+          <w:color w:val="1F2328"/>
+          <w:kern w:val="0"/>
+          <w:sz w:val="20"/>
+          <w:szCs w:val="20"/>
+          <w14:ligatures w14:val="none"/>
+        </w:rPr>
+      </w:pPr>
+      <w:r>
+        <w:rPr>
+          <w:rFonts w:ascii="Courier New" w:eastAsia="Times New Roman" w:hAnsi="Courier New" w:cs="Courier New"/>
+          <w:color w:val="1F2328"/>
+          <w:kern w:val="0"/>
+          <w:sz w:val="20"/>
+          <w:szCs w:val="20"/>
+          <w14:ligatures w14:val="none"/>
+        </w:rPr>
+        <w:t>python3 endpoint.py</w:t>
+      </w:r>
     </w:p>
     <w:sectPr>
       <w:pgSz w:w="12240" w:h="15840"/>
@@ -5669,6 +5927,7 @@
   <w:style w:type="character" w:default="1" w:styleId="DefaultParagraphFont">
     <w:name w:val="Default Paragraph Font"/>
     <w:uiPriority w:val="1"/>
+    <w:semiHidden/>
     <w:unhideWhenUsed/>
   </w:style>
   <w:style w:type="table" w:default="1" w:styleId="TableNormal">

</xml_diff>

<commit_message>
Add download links for pre-existing Docker images in setup documentation
</commit_message>
<xml_diff>
--- a/Software/Docker Container Setup.docx
+++ b/Software/Docker Container Setup.docx
@@ -7,15 +7,7 @@
         <w:t>Getting a Docker container that does everything we need is not trivial. The following steps is what I was able to get working for my NVIDIA Jetson Orin Nano.</w:t>
       </w:r>
       <w:r>
-        <w:t xml:space="preserve"> If you already have a docker image saved as </w:t>
-      </w:r>
-      <w:proofErr w:type="gramStart"/>
-      <w:r>
-        <w:t>a .</w:t>
-      </w:r>
-      <w:proofErr w:type="gramEnd"/>
-      <w:r>
-        <w:t>tar.gz file, please look at the end for instructions.</w:t>
+        <w:t xml:space="preserve"> If you already have a docker image saved as a .tar.gz file, please look at the end for instructions.</w:t>
       </w:r>
     </w:p>
     <w:p>
@@ -64,23 +56,7 @@
         <w:t xml:space="preserve">Also, be sure to add the following line </w:t>
       </w:r>
       <w:r>
-        <w:t xml:space="preserve">to </w:t>
-      </w:r>
-      <w:proofErr w:type="spellStart"/>
-      <w:r>
-        <w:t>etc</w:t>
-      </w:r>
-      <w:proofErr w:type="spellEnd"/>
-      <w:r>
-        <w:t>/docker/</w:t>
-      </w:r>
-      <w:proofErr w:type="spellStart"/>
-      <w:r>
-        <w:t>daemon.json</w:t>
-      </w:r>
-      <w:proofErr w:type="spellEnd"/>
-      <w:r>
-        <w:t>:</w:t>
+        <w:t>to etc/docker/daemon.json:</w:t>
       </w:r>
     </w:p>
     <w:p>
@@ -101,25 +77,7 @@
           <w:rFonts w:eastAsiaTheme="majorEastAsia"/>
           <w:color w:val="1F2328"/>
         </w:rPr>
-        <w:t>"</w:t>
-      </w:r>
-      <w:proofErr w:type="gramStart"/>
-      <w:r>
-        <w:rPr>
-          <w:rStyle w:val="pl-ent"/>
-          <w:rFonts w:eastAsiaTheme="majorEastAsia"/>
-          <w:color w:val="1F2328"/>
-        </w:rPr>
-        <w:t>data</w:t>
-      </w:r>
-      <w:proofErr w:type="gramEnd"/>
-      <w:r>
-        <w:rPr>
-          <w:rStyle w:val="pl-ent"/>
-          <w:rFonts w:eastAsiaTheme="majorEastAsia"/>
-          <w:color w:val="1F2328"/>
-        </w:rPr>
-        <w:t>-root"</w:t>
+        <w:t>"data-root"</w:t>
       </w:r>
       <w:r>
         <w:rPr>
@@ -140,25 +98,7 @@
           <w:rFonts w:eastAsiaTheme="majorEastAsia"/>
           <w:color w:val="1F2328"/>
         </w:rPr>
-        <w:t>/</w:t>
-      </w:r>
-      <w:proofErr w:type="spellStart"/>
-      <w:r>
-        <w:rPr>
-          <w:rStyle w:val="pl-s"/>
-          <w:rFonts w:eastAsiaTheme="majorEastAsia"/>
-          <w:color w:val="1F2328"/>
-        </w:rPr>
-        <w:t>mnt</w:t>
-      </w:r>
-      <w:proofErr w:type="spellEnd"/>
-      <w:r>
-        <w:rPr>
-          <w:rStyle w:val="pl-s"/>
-          <w:rFonts w:eastAsiaTheme="majorEastAsia"/>
-          <w:color w:val="1F2328"/>
-        </w:rPr>
-        <w:t>/d</w:t>
+        <w:t>/mnt/d</w:t>
       </w:r>
       <w:r>
         <w:rPr>
@@ -213,45 +153,8 @@
         </w:numPr>
       </w:pPr>
       <w:r>
-        <w:t xml:space="preserve">Choose a base container. I like l4t-ml since it contains </w:t>
-      </w:r>
-      <w:proofErr w:type="spellStart"/>
-      <w:r>
-        <w:t>cuda</w:t>
-      </w:r>
-      <w:proofErr w:type="spellEnd"/>
-      <w:r>
-        <w:t xml:space="preserve"> enabled </w:t>
-      </w:r>
-      <w:proofErr w:type="spellStart"/>
-      <w:r>
-        <w:t>pytorch</w:t>
-      </w:r>
-      <w:proofErr w:type="spellEnd"/>
-      <w:r>
-        <w:t xml:space="preserve">, </w:t>
-      </w:r>
-      <w:proofErr w:type="spellStart"/>
-      <w:r>
-        <w:t>cuda</w:t>
-      </w:r>
-      <w:proofErr w:type="spellEnd"/>
-      <w:r>
-        <w:t xml:space="preserve"> enabled tensorflow2, and </w:t>
-      </w:r>
-      <w:proofErr w:type="spellStart"/>
-      <w:r>
-        <w:t>cuda</w:t>
-      </w:r>
-      <w:proofErr w:type="spellEnd"/>
-      <w:r>
-        <w:t xml:space="preserve"> enabled </w:t>
-      </w:r>
-      <w:proofErr w:type="spellStart"/>
-      <w:r>
-        <w:t>opencv</w:t>
-      </w:r>
-      <w:proofErr w:type="spellEnd"/>
+        <w:t>Choose a base container. I like l4t-ml since it contains cuda enabled pytorch, cuda enabled tensorflow2, and cuda enabled opencv</w:t>
+      </w:r>
       <w:r>
         <w:t xml:space="preserve">. The full list of containers can be found </w:t>
       </w:r>
@@ -331,31 +234,7 @@
           <w:szCs w:val="20"/>
           <w14:ligatures w14:val="none"/>
         </w:rPr>
-        <w:t>jetson-containers run $(</w:t>
-      </w:r>
-      <w:proofErr w:type="spellStart"/>
-      <w:r>
-        <w:rPr>
-          <w:rFonts w:ascii="Courier New" w:eastAsia="Times New Roman" w:hAnsi="Courier New" w:cs="Courier New"/>
-          <w:color w:val="1F2328"/>
-          <w:kern w:val="0"/>
-          <w:sz w:val="20"/>
-          <w:szCs w:val="20"/>
-          <w14:ligatures w14:val="none"/>
-        </w:rPr>
-        <w:t>autotag</w:t>
-      </w:r>
-      <w:proofErr w:type="spellEnd"/>
-      <w:r>
-        <w:rPr>
-          <w:rFonts w:ascii="Courier New" w:eastAsia="Times New Roman" w:hAnsi="Courier New" w:cs="Courier New"/>
-          <w:color w:val="1F2328"/>
-          <w:kern w:val="0"/>
-          <w:sz w:val="20"/>
-          <w:szCs w:val="20"/>
-          <w14:ligatures w14:val="none"/>
-        </w:rPr>
-        <w:t xml:space="preserve"> l4t-</w:t>
+        <w:t>jetson-containers run $(autotag l4t-</w:t>
       </w:r>
       <w:r>
         <w:rPr>
@@ -419,25 +298,7 @@
         <w:t xml:space="preserve"> version</w:t>
       </w:r>
       <w:r>
-        <w:t xml:space="preserve">. The other version will attempt to modify the </w:t>
-      </w:r>
-      <w:proofErr w:type="spellStart"/>
-      <w:proofErr w:type="gramStart"/>
-      <w:r>
-        <w:t>opencv</w:t>
-      </w:r>
-      <w:proofErr w:type="spellEnd"/>
-      <w:proofErr w:type="gramEnd"/>
-      <w:r>
-        <w:t xml:space="preserve">, which we cannot do! Thus, install the bare bones version and </w:t>
-      </w:r>
-      <w:proofErr w:type="gramStart"/>
-      <w:r>
-        <w:t>the selectively</w:t>
-      </w:r>
-      <w:proofErr w:type="gramEnd"/>
-      <w:r>
-        <w:t xml:space="preserve"> install additional packages we may need.</w:t>
+        <w:t>. The other version will attempt to modify the opencv, which we cannot do! Thus, install the bare bones version and the selectively install additional packages we may need.</w:t>
       </w:r>
     </w:p>
     <w:p>
@@ -445,20 +306,7 @@
         <w:ind w:left="720"/>
       </w:pPr>
       <w:r>
-        <w:t>The following is also useful to put in your ~</w:t>
-      </w:r>
-      <w:proofErr w:type="gramStart"/>
-      <w:r>
-        <w:t>/.</w:t>
-      </w:r>
-      <w:proofErr w:type="spellStart"/>
-      <w:r>
-        <w:t>bashrc</w:t>
-      </w:r>
-      <w:proofErr w:type="spellEnd"/>
-      <w:proofErr w:type="gramEnd"/>
-      <w:r>
-        <w:t xml:space="preserve"> file</w:t>
+        <w:t>The following is also useful to put in your ~/.bashrc file</w:t>
       </w:r>
     </w:p>
     <w:p>
@@ -467,21 +315,8 @@
         <w:ind w:left="720"/>
       </w:pPr>
       <w:r>
-        <w:t>source /workspace/</w:t>
-      </w:r>
-      <w:proofErr w:type="spellStart"/>
-      <w:r>
-        <w:t>catkin_ws</w:t>
-      </w:r>
-      <w:proofErr w:type="spellEnd"/>
-      <w:r>
-        <w:t>/devel/</w:t>
-      </w:r>
-      <w:proofErr w:type="spellStart"/>
-      <w:r>
-        <w:t>setup.bash</w:t>
-      </w:r>
-      <w:proofErr w:type="spellEnd"/>
+        <w:t>source /workspace/catkin_ws/devel/setup.bash</w:t>
+      </w:r>
     </w:p>
     <w:p>
       <w:pPr>
@@ -489,15 +324,7 @@
         <w:ind w:left="720"/>
       </w:pPr>
       <w:r>
-        <w:t>export ROS_IP=</w:t>
-      </w:r>
-      <w:proofErr w:type="gramStart"/>
-      <w:r>
-        <w:t>192.168.xx</w:t>
-      </w:r>
-      <w:proofErr w:type="gramEnd"/>
-      <w:r>
-        <w:t>.xx</w:t>
+        <w:t>export ROS_IP=192.168.xx.xx</w:t>
       </w:r>
     </w:p>
     <w:p>
@@ -533,15 +360,7 @@
         </w:numPr>
       </w:pPr>
       <w:r>
-        <w:t xml:space="preserve">Install any additional </w:t>
-      </w:r>
-      <w:proofErr w:type="spellStart"/>
-      <w:r>
-        <w:t>ros</w:t>
-      </w:r>
-      <w:proofErr w:type="spellEnd"/>
-      <w:r>
-        <w:t xml:space="preserve"> packages you need, e.g.</w:t>
+        <w:t>Install any additional ros packages you need, e.g.</w:t>
       </w:r>
     </w:p>
     <w:p>
@@ -568,38 +387,7 @@
           <w:color w:val="333333"/>
         </w:rPr>
         <w:tab/>
-      </w:r>
-      <w:proofErr w:type="spellStart"/>
-      <w:r>
-        <w:rPr>
-          <w:rFonts w:ascii="Consolas" w:hAnsi="Consolas"/>
-          <w:color w:val="333333"/>
-        </w:rPr>
-        <w:t>sudo</w:t>
-      </w:r>
-      <w:proofErr w:type="spellEnd"/>
-      <w:r>
-        <w:rPr>
-          <w:rFonts w:ascii="Consolas" w:hAnsi="Consolas"/>
-          <w:color w:val="333333"/>
-        </w:rPr>
-        <w:t xml:space="preserve"> apt install </w:t>
-      </w:r>
-      <w:proofErr w:type="spellStart"/>
-      <w:r>
-        <w:rPr>
-          <w:rFonts w:ascii="Consolas" w:hAnsi="Consolas"/>
-          <w:color w:val="333333"/>
-        </w:rPr>
-        <w:t>ros</w:t>
-      </w:r>
-      <w:proofErr w:type="spellEnd"/>
-      <w:r>
-        <w:rPr>
-          <w:rFonts w:ascii="Consolas" w:hAnsi="Consolas"/>
-          <w:color w:val="333333"/>
-        </w:rPr>
-        <w:t>-noetic-PACKAGE</w:t>
+        <w:t>sudo apt install ros-noetic-PACKAGE</w:t>
       </w:r>
     </w:p>
     <w:p>
@@ -630,12 +418,10 @@
           <w:numId w:val="3"/>
         </w:numPr>
       </w:pPr>
-      <w:proofErr w:type="spellStart"/>
       <w:r>
         <w:lastRenderedPageBreak/>
         <w:t>tf</w:t>
       </w:r>
-      <w:proofErr w:type="spellEnd"/>
     </w:p>
     <w:p>
       <w:pPr>
@@ -645,11 +431,9 @@
           <w:numId w:val="3"/>
         </w:numPr>
       </w:pPr>
-      <w:proofErr w:type="spellStart"/>
       <w:r>
         <w:t>gmapping</w:t>
       </w:r>
-      <w:proofErr w:type="spellEnd"/>
     </w:p>
     <w:p>
       <w:pPr>
@@ -718,29 +502,7 @@
           <w:szCs w:val="18"/>
           <w:highlight w:val="lightGray"/>
         </w:rPr>
-        <w:t>*</w:t>
-      </w:r>
-      <w:proofErr w:type="spellStart"/>
-      <w:r>
-        <w:rPr>
-          <w:rFonts w:ascii="Consolas" w:hAnsi="Consolas"/>
-          <w:color w:val="1F2328"/>
-          <w:sz w:val="18"/>
-          <w:szCs w:val="18"/>
-          <w:highlight w:val="lightGray"/>
-        </w:rPr>
-        <w:t>opencv</w:t>
-      </w:r>
-      <w:proofErr w:type="spellEnd"/>
-      <w:r>
-        <w:rPr>
-          <w:rFonts w:ascii="Consolas" w:hAnsi="Consolas"/>
-          <w:color w:val="1F2328"/>
-          <w:sz w:val="18"/>
-          <w:szCs w:val="18"/>
-          <w:highlight w:val="lightGray"/>
-        </w:rPr>
-        <w:t>*'</w:t>
+        <w:t>*opencv*'</w:t>
       </w:r>
     </w:p>
     <w:p>
@@ -775,31 +537,13 @@
           <w:color w:val="1F2328"/>
         </w:rPr>
       </w:pPr>
-      <w:proofErr w:type="gramStart"/>
       <w:r>
         <w:rPr>
           <w:rFonts w:ascii="Consolas" w:hAnsi="Consolas"/>
           <w:color w:val="1F2328"/>
         </w:rPr>
-        <w:t>./</w:t>
-      </w:r>
-      <w:proofErr w:type="gramEnd"/>
-      <w:r>
-        <w:rPr>
-          <w:rFonts w:ascii="Consolas" w:hAnsi="Consolas"/>
-          <w:color w:val="1F2328"/>
-        </w:rPr>
-        <w:t>scripts/</w:t>
-      </w:r>
-      <w:proofErr w:type="spellStart"/>
-      <w:r>
-        <w:rPr>
-          <w:rFonts w:ascii="Consolas" w:hAnsi="Consolas"/>
-          <w:color w:val="1F2328"/>
-        </w:rPr>
-        <w:t>create_udev_rules</w:t>
-      </w:r>
-      <w:proofErr w:type="spellEnd"/>
+        <w:t>./scripts/create_udev_rules</w:t>
+      </w:r>
     </w:p>
     <w:p>
       <w:pPr>
@@ -811,37 +555,12 @@
           <w:color w:val="1F2328"/>
         </w:rPr>
       </w:pPr>
-      <w:proofErr w:type="spellStart"/>
       <w:r>
         <w:rPr>
           <w:rFonts w:ascii="Consolas" w:hAnsi="Consolas"/>
           <w:color w:val="1F2328"/>
         </w:rPr>
-        <w:t>sudo</w:t>
-      </w:r>
-      <w:proofErr w:type="spellEnd"/>
-      <w:r>
-        <w:rPr>
-          <w:rFonts w:ascii="Consolas" w:hAnsi="Consolas"/>
-          <w:color w:val="1F2328"/>
-        </w:rPr>
-        <w:t xml:space="preserve"> </w:t>
-      </w:r>
-      <w:proofErr w:type="spellStart"/>
-      <w:r>
-        <w:rPr>
-          <w:rFonts w:ascii="Consolas" w:hAnsi="Consolas"/>
-          <w:color w:val="1F2328"/>
-        </w:rPr>
-        <w:t>udevadm</w:t>
-      </w:r>
-      <w:proofErr w:type="spellEnd"/>
-      <w:r>
-        <w:rPr>
-          <w:rFonts w:ascii="Consolas" w:hAnsi="Consolas"/>
-          <w:color w:val="1F2328"/>
-        </w:rPr>
-        <w:t xml:space="preserve"> control --reload </w:t>
+        <w:t xml:space="preserve">sudo udevadm control --reload </w:t>
       </w:r>
       <w:r>
         <w:rPr>
@@ -856,41 +575,7 @@
           <w:rFonts w:ascii="Consolas" w:hAnsi="Consolas"/>
           <w:color w:val="1F2328"/>
         </w:rPr>
-        <w:t xml:space="preserve"> </w:t>
-      </w:r>
-      <w:proofErr w:type="spellStart"/>
-      <w:proofErr w:type="gramStart"/>
-      <w:r>
-        <w:rPr>
-          <w:rFonts w:ascii="Consolas" w:hAnsi="Consolas"/>
-          <w:color w:val="1F2328"/>
-        </w:rPr>
-        <w:t>sudo</w:t>
-      </w:r>
-      <w:proofErr w:type="spellEnd"/>
-      <w:r>
-        <w:rPr>
-          <w:rFonts w:ascii="Consolas" w:hAnsi="Consolas"/>
-          <w:color w:val="1F2328"/>
-        </w:rPr>
-        <w:t xml:space="preserve">  </w:t>
-      </w:r>
-      <w:proofErr w:type="spellStart"/>
-      <w:r>
-        <w:rPr>
-          <w:rFonts w:ascii="Consolas" w:hAnsi="Consolas"/>
-          <w:color w:val="1F2328"/>
-        </w:rPr>
-        <w:t>udevadm</w:t>
-      </w:r>
-      <w:proofErr w:type="spellEnd"/>
-      <w:proofErr w:type="gramEnd"/>
-      <w:r>
-        <w:rPr>
-          <w:rFonts w:ascii="Consolas" w:hAnsi="Consolas"/>
-          <w:color w:val="1F2328"/>
-        </w:rPr>
-        <w:t xml:space="preserve"> trigger</w:t>
+        <w:t xml:space="preserve"> sudo  udevadm trigger</w:t>
       </w:r>
     </w:p>
     <w:p>
@@ -923,23 +608,7 @@
         <w:ind w:left="720"/>
       </w:pPr>
       <w:r>
-        <w:t xml:space="preserve">IMPORTANT: Any package which has an </w:t>
-      </w:r>
-      <w:proofErr w:type="spellStart"/>
-      <w:r>
-        <w:t>opencv</w:t>
-      </w:r>
-      <w:proofErr w:type="spellEnd"/>
-      <w:r>
-        <w:t xml:space="preserve">-python dependency must be sure not to modify the </w:t>
-      </w:r>
-      <w:proofErr w:type="spellStart"/>
-      <w:r>
-        <w:t>opencv</w:t>
-      </w:r>
-      <w:proofErr w:type="spellEnd"/>
-      <w:r>
-        <w:t>-python package already installed from the original container. Updating will break the package!</w:t>
+        <w:t>IMPORTANT: Any package which has an opencv-python dependency must be sure not to modify the opencv-python package already installed from the original container. Updating will break the package!</w:t>
       </w:r>
     </w:p>
     <w:p>
@@ -958,11 +627,9 @@
           <w:numId w:val="2"/>
         </w:numPr>
       </w:pPr>
-      <w:proofErr w:type="spellStart"/>
       <w:r>
         <w:t>spidev</w:t>
       </w:r>
-      <w:proofErr w:type="spellEnd"/>
     </w:p>
     <w:p>
       <w:pPr>
@@ -973,13 +640,8 @@
         </w:numPr>
       </w:pPr>
       <w:r>
-        <w:t>confluent-</w:t>
-      </w:r>
-      <w:proofErr w:type="spellStart"/>
-      <w:r>
-        <w:t>kafka</w:t>
-      </w:r>
-      <w:proofErr w:type="spellEnd"/>
+        <w:t>confluent-kafka</w:t>
+      </w:r>
     </w:p>
     <w:p>
       <w:pPr>
@@ -989,13 +651,8 @@
           <w:numId w:val="2"/>
         </w:numPr>
       </w:pPr>
-      <w:proofErr w:type="spellStart"/>
-      <w:r>
-        <w:t>rospy</w:t>
-      </w:r>
-      <w:proofErr w:type="spellEnd"/>
-      <w:r>
-        <w:t>-message-converter</w:t>
+      <w:r>
+        <w:t>rospy-message-converter</w:t>
       </w:r>
     </w:p>
     <w:p>
@@ -1006,11 +663,9 @@
           <w:numId w:val="2"/>
         </w:numPr>
       </w:pPr>
-      <w:proofErr w:type="spellStart"/>
       <w:r>
         <w:t>pyignite</w:t>
       </w:r>
-      <w:proofErr w:type="spellEnd"/>
     </w:p>
     <w:p>
       <w:pPr>
@@ -1032,11 +687,9 @@
           <w:numId w:val="2"/>
         </w:numPr>
       </w:pPr>
-      <w:proofErr w:type="spellStart"/>
       <w:r>
         <w:t>scipy</w:t>
       </w:r>
-      <w:proofErr w:type="spellEnd"/>
     </w:p>
     <w:p>
       <w:pPr>
@@ -1046,26 +699,8 @@
           <w:numId w:val="2"/>
         </w:numPr>
       </w:pPr>
-      <w:proofErr w:type="spellStart"/>
-      <w:proofErr w:type="gramStart"/>
-      <w:r>
-        <w:t>ultralytics</w:t>
-      </w:r>
-      <w:proofErr w:type="spellEnd"/>
-      <w:r>
-        <w:t>**</w:t>
-      </w:r>
-      <w:proofErr w:type="gramEnd"/>
-      <w:r>
-        <w:t xml:space="preserve">**be careful with </w:t>
-      </w:r>
-      <w:proofErr w:type="spellStart"/>
-      <w:r>
-        <w:t>opencv</w:t>
-      </w:r>
-      <w:proofErr w:type="spellEnd"/>
-      <w:r>
-        <w:t>-python here!</w:t>
+      <w:r>
+        <w:t>ultralytics****be careful with opencv-python here!</w:t>
       </w:r>
     </w:p>
     <w:p>
@@ -1077,15 +712,7 @@
         </w:numPr>
       </w:pPr>
       <w:r>
-        <w:t xml:space="preserve">Install Cyclone DDS and </w:t>
-      </w:r>
-      <w:proofErr w:type="gramStart"/>
-      <w:r>
-        <w:t>it’s</w:t>
-      </w:r>
-      <w:proofErr w:type="gramEnd"/>
-      <w:r>
-        <w:t xml:space="preserve"> python binding.</w:t>
+        <w:t>Install Cyclone DDS and it’s python binding.</w:t>
       </w:r>
     </w:p>
     <w:p>
@@ -1107,31 +734,7 @@
         </w:r>
       </w:hyperlink>
       <w:r>
-        <w:t xml:space="preserve"> to first install </w:t>
-      </w:r>
-      <w:proofErr w:type="spellStart"/>
-      <w:r>
-        <w:t>cycloneDDS</w:t>
-      </w:r>
-      <w:proofErr w:type="spellEnd"/>
-      <w:r>
-        <w:t xml:space="preserve">. Be careful! Check what the latest version of the </w:t>
-      </w:r>
-      <w:proofErr w:type="spellStart"/>
-      <w:r>
-        <w:t>cyclonedds</w:t>
-      </w:r>
-      <w:proofErr w:type="spellEnd"/>
-      <w:r>
-        <w:t xml:space="preserve"> python binding is and match this version!  The install directory should be /path/to/</w:t>
-      </w:r>
-      <w:proofErr w:type="spellStart"/>
-      <w:r>
-        <w:t>cyclonedds</w:t>
-      </w:r>
-      <w:proofErr w:type="spellEnd"/>
-      <w:r>
-        <w:t>/install. Next:</w:t>
+        <w:t xml:space="preserve"> to first install cycloneDDS. Be careful! Check what the latest version of the cyclonedds python binding is and match this version!  The install directory should be /path/to/cyclonedds/install. Next:</w:t>
       </w:r>
     </w:p>
     <w:p>
@@ -1174,31 +777,7 @@
           <w:szCs w:val="20"/>
           <w14:ligatures w14:val="none"/>
         </w:rPr>
-        <w:t>export CYCLONEDDS_HOME="$(</w:t>
-      </w:r>
-      <w:proofErr w:type="spellStart"/>
-      <w:r>
-        <w:rPr>
-          <w:rFonts w:ascii="Courier New" w:eastAsia="Times New Roman" w:hAnsi="Courier New" w:cs="Courier New"/>
-          <w:color w:val="1F2328"/>
-          <w:kern w:val="0"/>
-          <w:sz w:val="20"/>
-          <w:szCs w:val="20"/>
-          <w14:ligatures w14:val="none"/>
-        </w:rPr>
-        <w:t>pwd</w:t>
-      </w:r>
-      <w:proofErr w:type="spellEnd"/>
-      <w:r>
-        <w:rPr>
-          <w:rFonts w:ascii="Courier New" w:eastAsia="Times New Roman" w:hAnsi="Courier New" w:cs="Courier New"/>
-          <w:color w:val="1F2328"/>
-          <w:kern w:val="0"/>
-          <w:sz w:val="20"/>
-          <w:szCs w:val="20"/>
-          <w14:ligatures w14:val="none"/>
-        </w:rPr>
-        <w:t>)/install"</w:t>
+        <w:t>export CYCLONEDDS_HOME="$(pwd)/install"</w:t>
       </w:r>
     </w:p>
     <w:p>
@@ -1206,28 +785,7 @@
         <w:ind w:left="720"/>
       </w:pPr>
       <w:r>
-        <w:t>Even better, put this in the ~</w:t>
-      </w:r>
-      <w:proofErr w:type="gramStart"/>
-      <w:r>
-        <w:t>/.</w:t>
-      </w:r>
-      <w:proofErr w:type="spellStart"/>
-      <w:r>
-        <w:t>bashrc</w:t>
-      </w:r>
-      <w:proofErr w:type="spellEnd"/>
-      <w:proofErr w:type="gramEnd"/>
-      <w:r>
-        <w:t xml:space="preserve"> file since we need this </w:t>
-      </w:r>
-      <w:proofErr w:type="gramStart"/>
-      <w:r>
-        <w:t>anytime</w:t>
-      </w:r>
-      <w:proofErr w:type="gramEnd"/>
-      <w:r>
-        <w:t xml:space="preserve"> we use the python binding. Last, we install the python binding via:</w:t>
+        <w:t>Even better, put this in the ~/.bashrc file since we need this anytime we use the python binding. Last, we install the python binding via:</w:t>
       </w:r>
     </w:p>
     <w:p>
@@ -1270,45 +828,8 @@
           <w:szCs w:val="20"/>
           <w14:ligatures w14:val="none"/>
         </w:rPr>
-        <w:t xml:space="preserve">pip3 install </w:t>
-      </w:r>
-      <w:proofErr w:type="spellStart"/>
-      <w:r>
-        <w:rPr>
-          <w:rFonts w:ascii="Courier New" w:eastAsia="Times New Roman" w:hAnsi="Courier New" w:cs="Courier New"/>
-          <w:color w:val="1F2328"/>
-          <w:kern w:val="0"/>
-          <w:sz w:val="20"/>
-          <w:szCs w:val="20"/>
-          <w14:ligatures w14:val="none"/>
-        </w:rPr>
-        <w:t>cyclonedds</w:t>
-      </w:r>
-      <w:proofErr w:type="spellEnd"/>
-      <w:r>
-        <w:rPr>
-          <w:rFonts w:ascii="Courier New" w:eastAsia="Times New Roman" w:hAnsi="Courier New" w:cs="Courier New"/>
-          <w:color w:val="1F2328"/>
-          <w:kern w:val="0"/>
-          <w:sz w:val="20"/>
-          <w:szCs w:val="20"/>
-          <w14:ligatures w14:val="none"/>
-        </w:rPr>
-        <w:t xml:space="preserve"> --no-binary </w:t>
-      </w:r>
-      <w:proofErr w:type="spellStart"/>
-      <w:r>
-        <w:rPr>
-          <w:rFonts w:ascii="Courier New" w:eastAsia="Times New Roman" w:hAnsi="Courier New" w:cs="Courier New"/>
-          <w:color w:val="1F2328"/>
-          <w:kern w:val="0"/>
-          <w:sz w:val="20"/>
-          <w:szCs w:val="20"/>
-          <w14:ligatures w14:val="none"/>
-        </w:rPr>
-        <w:t>cyclonedds</w:t>
-      </w:r>
-      <w:proofErr w:type="spellEnd"/>
+        <w:t>pip3 install cyclonedds --no-binary cyclonedds</w:t>
+      </w:r>
     </w:p>
     <w:p>
       <w:pPr>
@@ -1381,29 +902,16 @@
         </w:rPr>
         <w:t xml:space="preserve">docker commit c3f279d17e0a </w:t>
       </w:r>
-      <w:proofErr w:type="spellStart"/>
-      <w:r>
-        <w:rPr>
-          <w:rFonts w:ascii="Courier New" w:eastAsia="Times New Roman" w:hAnsi="Courier New" w:cs="Courier New"/>
-          <w:color w:val="1F2328"/>
-          <w:kern w:val="0"/>
-          <w:sz w:val="20"/>
-          <w:szCs w:val="20"/>
-          <w14:ligatures w14:val="none"/>
-        </w:rPr>
-        <w:t>ml_</w:t>
-      </w:r>
-      <w:proofErr w:type="gramStart"/>
-      <w:r>
-        <w:rPr>
-          <w:rFonts w:ascii="Courier New" w:eastAsia="Times New Roman" w:hAnsi="Courier New" w:cs="Courier New"/>
-          <w:color w:val="1F2328"/>
-          <w:kern w:val="0"/>
-          <w:sz w:val="20"/>
-          <w:szCs w:val="20"/>
-          <w14:ligatures w14:val="none"/>
-        </w:rPr>
-        <w:t>ros</w:t>
+      <w:r>
+        <w:rPr>
+          <w:rFonts w:ascii="Courier New" w:eastAsia="Times New Roman" w:hAnsi="Courier New" w:cs="Courier New"/>
+          <w:color w:val="1F2328"/>
+          <w:kern w:val="0"/>
+          <w:sz w:val="20"/>
+          <w:szCs w:val="20"/>
+          <w14:ligatures w14:val="none"/>
+        </w:rPr>
+        <w:t>ml_ros</w:t>
       </w:r>
       <w:r>
         <w:rPr>
@@ -1416,8 +924,6 @@
         </w:rPr>
         <w:t>:latest</w:t>
       </w:r>
-      <w:proofErr w:type="spellEnd"/>
-      <w:proofErr w:type="gramEnd"/>
     </w:p>
     <w:p/>
     <w:p>
@@ -1488,68 +994,7 @@
           <w:szCs w:val="20"/>
           <w14:ligatures w14:val="none"/>
         </w:rPr>
-        <w:t>jetson-containers run $(</w:t>
-      </w:r>
-      <w:proofErr w:type="spellStart"/>
-      <w:r>
-        <w:rPr>
-          <w:rFonts w:ascii="Courier New" w:eastAsia="Times New Roman" w:hAnsi="Courier New" w:cs="Courier New"/>
-          <w:color w:val="1F2328"/>
-          <w:kern w:val="0"/>
-          <w:sz w:val="20"/>
-          <w:szCs w:val="20"/>
-          <w14:ligatures w14:val="none"/>
-        </w:rPr>
-        <w:t>autotag</w:t>
-      </w:r>
-      <w:proofErr w:type="spellEnd"/>
-      <w:r>
-        <w:rPr>
-          <w:rFonts w:ascii="Courier New" w:eastAsia="Times New Roman" w:hAnsi="Courier New" w:cs="Courier New"/>
-          <w:color w:val="1F2328"/>
-          <w:kern w:val="0"/>
-          <w:sz w:val="20"/>
-          <w:szCs w:val="20"/>
-          <w14:ligatures w14:val="none"/>
-        </w:rPr>
-        <w:t xml:space="preserve"> </w:t>
-      </w:r>
-      <w:proofErr w:type="spellStart"/>
-      <w:r>
-        <w:rPr>
-          <w:rFonts w:ascii="Courier New" w:eastAsia="Times New Roman" w:hAnsi="Courier New" w:cs="Courier New"/>
-          <w:color w:val="1F2328"/>
-          <w:kern w:val="0"/>
-          <w:sz w:val="20"/>
-          <w:szCs w:val="20"/>
-          <w14:ligatures w14:val="none"/>
-        </w:rPr>
-        <w:t>ml_</w:t>
-      </w:r>
-      <w:proofErr w:type="gramStart"/>
-      <w:r>
-        <w:rPr>
-          <w:rFonts w:ascii="Courier New" w:eastAsia="Times New Roman" w:hAnsi="Courier New" w:cs="Courier New"/>
-          <w:color w:val="1F2328"/>
-          <w:kern w:val="0"/>
-          <w:sz w:val="20"/>
-          <w:szCs w:val="20"/>
-          <w14:ligatures w14:val="none"/>
-        </w:rPr>
-        <w:t>ros:latest</w:t>
-      </w:r>
-      <w:proofErr w:type="spellEnd"/>
-      <w:proofErr w:type="gramEnd"/>
-      <w:r>
-        <w:rPr>
-          <w:rFonts w:ascii="Courier New" w:eastAsia="Times New Roman" w:hAnsi="Courier New" w:cs="Courier New"/>
-          <w:color w:val="1F2328"/>
-          <w:kern w:val="0"/>
-          <w:sz w:val="20"/>
-          <w:szCs w:val="20"/>
-          <w14:ligatures w14:val="none"/>
-        </w:rPr>
-        <w:t>)</w:t>
+        <w:t>jetson-containers run $(autotag ml_ros:latest)</w:t>
       </w:r>
     </w:p>
     <w:p>
@@ -1594,36 +1039,8 @@
           <w:sz w:val="20"/>
           <w:szCs w:val="20"/>
         </w:rPr>
-        <w:t>-v ~/workspaces/</w:t>
-      </w:r>
-      <w:proofErr w:type="spellStart"/>
-      <w:r>
-        <w:rPr>
-          <w:rFonts w:ascii="Courier New" w:hAnsi="Courier New" w:cs="Courier New"/>
-          <w:sz w:val="20"/>
-          <w:szCs w:val="20"/>
-        </w:rPr>
-        <w:t>catkin_ws</w:t>
-      </w:r>
-      <w:proofErr w:type="spellEnd"/>
-      <w:r>
-        <w:rPr>
-          <w:rFonts w:ascii="Courier New" w:hAnsi="Courier New" w:cs="Courier New"/>
-          <w:sz w:val="20"/>
-          <w:szCs w:val="20"/>
-        </w:rPr>
-        <w:t>:/workspace/</w:t>
-      </w:r>
-      <w:proofErr w:type="spellStart"/>
-      <w:r>
-        <w:rPr>
-          <w:rFonts w:ascii="Courier New" w:hAnsi="Courier New" w:cs="Courier New"/>
-          <w:sz w:val="20"/>
-          <w:szCs w:val="20"/>
-        </w:rPr>
-        <w:t>catkin_ws</w:t>
-      </w:r>
-      <w:proofErr w:type="spellEnd"/>
+        <w:t>-v ~/workspaces/catkin_ws:/workspace/catkin_ws</w:t>
+      </w:r>
       <w:r>
         <w:rPr>
           <w:rFonts w:ascii="Courier New" w:hAnsi="Courier New" w:cs="Courier New"/>
@@ -1638,72 +1055,64 @@
           <w:sz w:val="20"/>
           <w:szCs w:val="20"/>
         </w:rPr>
-        <w:t>-v ~/</w:t>
-      </w:r>
-      <w:proofErr w:type="spellStart"/>
-      <w:r>
-        <w:rPr>
-          <w:rFonts w:ascii="Courier New" w:hAnsi="Courier New" w:cs="Courier New"/>
-          <w:sz w:val="20"/>
-          <w:szCs w:val="20"/>
-        </w:rPr>
-        <w:t>gemini_api</w:t>
-      </w:r>
-      <w:proofErr w:type="spellEnd"/>
-      <w:r>
-        <w:rPr>
-          <w:rFonts w:ascii="Courier New" w:hAnsi="Courier New" w:cs="Courier New"/>
-          <w:sz w:val="20"/>
-          <w:szCs w:val="20"/>
-        </w:rPr>
-        <w:t>:/</w:t>
-      </w:r>
-      <w:proofErr w:type="spellStart"/>
-      <w:r>
-        <w:rPr>
-          <w:rFonts w:ascii="Courier New" w:hAnsi="Courier New" w:cs="Courier New"/>
-          <w:sz w:val="20"/>
-          <w:szCs w:val="20"/>
-        </w:rPr>
-        <w:t>gemini_code</w:t>
-      </w:r>
-      <w:proofErr w:type="spellEnd"/>
-      <w:r>
-        <w:rPr>
-          <w:rFonts w:ascii="Courier New" w:hAnsi="Courier New" w:cs="Courier New"/>
-          <w:sz w:val="20"/>
-          <w:szCs w:val="20"/>
-        </w:rPr>
-        <w:t xml:space="preserve"> -v /dev/bus/</w:t>
-      </w:r>
-      <w:proofErr w:type="spellStart"/>
-      <w:r>
-        <w:rPr>
-          <w:rFonts w:ascii="Courier New" w:hAnsi="Courier New" w:cs="Courier New"/>
-          <w:sz w:val="20"/>
-          <w:szCs w:val="20"/>
-        </w:rPr>
-        <w:t>usb</w:t>
-      </w:r>
-      <w:proofErr w:type="spellEnd"/>
-      <w:r>
-        <w:rPr>
-          <w:rFonts w:ascii="Courier New" w:hAnsi="Courier New" w:cs="Courier New"/>
-          <w:sz w:val="20"/>
-          <w:szCs w:val="20"/>
-        </w:rPr>
-        <w:t>:/dev/bus/</w:t>
-      </w:r>
-      <w:proofErr w:type="spellStart"/>
-      <w:r>
-        <w:rPr>
-          <w:rFonts w:ascii="Courier New" w:hAnsi="Courier New" w:cs="Courier New"/>
-          <w:sz w:val="20"/>
-          <w:szCs w:val="20"/>
-        </w:rPr>
-        <w:t>usb</w:t>
-      </w:r>
-      <w:proofErr w:type="spellEnd"/>
+        <w:t>-v ~/gemini_api:/gemini_code</w:t>
+      </w:r>
+      <w:r>
+        <w:rPr>
+          <w:rFonts w:ascii="Courier New" w:hAnsi="Courier New" w:cs="Courier New"/>
+          <w:sz w:val="20"/>
+          <w:szCs w:val="20"/>
+        </w:rPr>
+        <w:t xml:space="preserve"> -v /dev/bus/usb:/dev/bus/usb </w:t>
+      </w:r>
+      <w:r>
+        <w:rPr>
+          <w:rFonts w:ascii="Courier New" w:hAnsi="Courier New" w:cs="Courier New"/>
+          <w:sz w:val="20"/>
+          <w:szCs w:val="20"/>
+        </w:rPr>
+        <w:t>-v /dev/video0:/dev/video0</w:t>
+      </w:r>
+      <w:r>
+        <w:rPr>
+          <w:rFonts w:ascii="Courier New" w:hAnsi="Courier New" w:cs="Courier New"/>
+          <w:sz w:val="20"/>
+          <w:szCs w:val="20"/>
+        </w:rPr>
+        <w:t xml:space="preserve"> -v </w:t>
+      </w:r>
+      <w:r>
+        <w:rPr>
+          <w:rFonts w:ascii="Courier New" w:hAnsi="Courier New" w:cs="Courier New"/>
+          <w:sz w:val="20"/>
+          <w:szCs w:val="20"/>
+        </w:rPr>
+        <w:t>/dev/video</w:t>
+      </w:r>
+      <w:r>
+        <w:rPr>
+          <w:rFonts w:ascii="Courier New" w:hAnsi="Courier New" w:cs="Courier New"/>
+          <w:sz w:val="20"/>
+          <w:szCs w:val="20"/>
+        </w:rPr>
+        <w:t>1</w:t>
+      </w:r>
+      <w:r>
+        <w:rPr>
+          <w:rFonts w:ascii="Courier New" w:hAnsi="Courier New" w:cs="Courier New"/>
+          <w:sz w:val="20"/>
+          <w:szCs w:val="20"/>
+        </w:rPr>
+        <w:t>:/dev/video</w:t>
+      </w:r>
+      <w:r>
+        <w:rPr>
+          <w:rFonts w:ascii="Courier New" w:hAnsi="Courier New" w:cs="Courier New"/>
+          <w:sz w:val="20"/>
+          <w:szCs w:val="20"/>
+        </w:rPr>
+        <w:t>1</w:t>
+      </w:r>
       <w:r>
         <w:rPr>
           <w:rFonts w:ascii="Courier New" w:hAnsi="Courier New" w:cs="Courier New"/>
@@ -1718,6 +1127,84 @@
           <w:sz w:val="20"/>
           <w:szCs w:val="20"/>
         </w:rPr>
+        <w:t xml:space="preserve">-i --device=/dev/ttyUSB0 --device=/dev/spidev0.0 </w:t>
+      </w:r>
+      <w:r>
+        <w:rPr>
+          <w:rFonts w:ascii="Courier New" w:hAnsi="Courier New" w:cs="Courier New"/>
+          <w:sz w:val="20"/>
+          <w:szCs w:val="20"/>
+        </w:rPr>
+        <w:t>--rm --privileged --name ros_noetic $(autotag ml_ros:latest)</w:t>
+      </w:r>
+    </w:p>
+    <w:p>
+      <w:pPr>
+        <w:pStyle w:val="ListParagraph"/>
+        <w:rPr>
+          <w:rFonts w:ascii="Courier New" w:hAnsi="Courier New" w:cs="Courier New"/>
+          <w:sz w:val="20"/>
+          <w:szCs w:val="20"/>
+        </w:rPr>
+      </w:pPr>
+    </w:p>
+    <w:p>
+      <w:pPr>
+        <w:ind w:left="720"/>
+      </w:pPr>
+      <w:r>
+        <w:t>OR</w:t>
+      </w:r>
+    </w:p>
+    <w:p>
+      <w:pPr>
+        <w:pStyle w:val="ListParagraph"/>
+        <w:rPr>
+          <w:rFonts w:ascii="Courier New" w:hAnsi="Courier New" w:cs="Courier New"/>
+          <w:sz w:val="20"/>
+          <w:szCs w:val="20"/>
+        </w:rPr>
+      </w:pPr>
+      <w:r>
+        <w:rPr>
+          <w:rFonts w:ascii="Courier New" w:hAnsi="Courier New" w:cs="Courier New"/>
+          <w:sz w:val="20"/>
+          <w:szCs w:val="20"/>
+        </w:rPr>
+        <w:t>sudo docker run --runtime nvidia --network=host -v ~/workspaces/catkin_ws:/workspace/catki</w:t>
+      </w:r>
+    </w:p>
+    <w:p>
+      <w:pPr>
+        <w:pStyle w:val="ListParagraph"/>
+        <w:rPr>
+          <w:rFonts w:ascii="Courier New" w:hAnsi="Courier New" w:cs="Courier New"/>
+          <w:sz w:val="20"/>
+          <w:szCs w:val="20"/>
+        </w:rPr>
+      </w:pPr>
+      <w:r>
+        <w:rPr>
+          <w:rFonts w:ascii="Courier New" w:hAnsi="Courier New" w:cs="Courier New"/>
+          <w:sz w:val="20"/>
+          <w:szCs w:val="20"/>
+        </w:rPr>
+        <w:t>n_ws -v ~/gemini_api:/gemini_code -v /dev/bus/usb:/dev/bus/usb</w:t>
+      </w:r>
+      <w:r>
+        <w:rPr>
+          <w:rFonts w:ascii="Courier New" w:hAnsi="Courier New" w:cs="Courier New"/>
+          <w:sz w:val="20"/>
+          <w:szCs w:val="20"/>
+        </w:rPr>
+        <w:t xml:space="preserve"> </w:t>
+      </w:r>
+      <w:r>
+        <w:rPr>
+          <w:rFonts w:ascii="Courier New" w:hAnsi="Courier New" w:cs="Courier New"/>
+          <w:sz w:val="20"/>
+          <w:szCs w:val="20"/>
+        </w:rPr>
         <w:t>-v /dev/video0:/dev/video0</w:t>
       </w:r>
       <w:r>
@@ -1766,105 +1253,7 @@
           <w:sz w:val="20"/>
           <w:szCs w:val="20"/>
         </w:rPr>
-        <w:t xml:space="preserve"> </w:t>
-      </w:r>
-      <w:r>
-        <w:rPr>
-          <w:rFonts w:ascii="Courier New" w:hAnsi="Courier New" w:cs="Courier New"/>
-          <w:sz w:val="20"/>
-          <w:szCs w:val="20"/>
-        </w:rPr>
-        <w:t>-</w:t>
-      </w:r>
-      <w:proofErr w:type="spellStart"/>
-      <w:r>
-        <w:rPr>
-          <w:rFonts w:ascii="Courier New" w:hAnsi="Courier New" w:cs="Courier New"/>
-          <w:sz w:val="20"/>
-          <w:szCs w:val="20"/>
-        </w:rPr>
-        <w:t>i</w:t>
-      </w:r>
-      <w:proofErr w:type="spellEnd"/>
-      <w:r>
-        <w:rPr>
-          <w:rFonts w:ascii="Courier New" w:hAnsi="Courier New" w:cs="Courier New"/>
-          <w:sz w:val="20"/>
-          <w:szCs w:val="20"/>
-        </w:rPr>
-        <w:t xml:space="preserve"> --device=/dev/ttyUSB0 --device=/dev/spidev0.0 </w:t>
-      </w:r>
-      <w:r>
-        <w:rPr>
-          <w:rFonts w:ascii="Courier New" w:hAnsi="Courier New" w:cs="Courier New"/>
-          <w:sz w:val="20"/>
-          <w:szCs w:val="20"/>
-        </w:rPr>
-        <w:t xml:space="preserve">--rm --privileged --name </w:t>
-      </w:r>
-      <w:proofErr w:type="spellStart"/>
-      <w:r>
-        <w:rPr>
-          <w:rFonts w:ascii="Courier New" w:hAnsi="Courier New" w:cs="Courier New"/>
-          <w:sz w:val="20"/>
-          <w:szCs w:val="20"/>
-        </w:rPr>
-        <w:t>ros_noetic</w:t>
-      </w:r>
-      <w:proofErr w:type="spellEnd"/>
-      <w:r>
-        <w:rPr>
-          <w:rFonts w:ascii="Courier New" w:hAnsi="Courier New" w:cs="Courier New"/>
-          <w:sz w:val="20"/>
-          <w:szCs w:val="20"/>
-        </w:rPr>
-        <w:t xml:space="preserve"> $(</w:t>
-      </w:r>
-      <w:proofErr w:type="spellStart"/>
-      <w:r>
-        <w:rPr>
-          <w:rFonts w:ascii="Courier New" w:hAnsi="Courier New" w:cs="Courier New"/>
-          <w:sz w:val="20"/>
-          <w:szCs w:val="20"/>
-        </w:rPr>
-        <w:t>autotag</w:t>
-      </w:r>
-      <w:proofErr w:type="spellEnd"/>
-      <w:r>
-        <w:rPr>
-          <w:rFonts w:ascii="Courier New" w:hAnsi="Courier New" w:cs="Courier New"/>
-          <w:sz w:val="20"/>
-          <w:szCs w:val="20"/>
-        </w:rPr>
-        <w:t xml:space="preserve"> </w:t>
-      </w:r>
-      <w:proofErr w:type="spellStart"/>
-      <w:r>
-        <w:rPr>
-          <w:rFonts w:ascii="Courier New" w:hAnsi="Courier New" w:cs="Courier New"/>
-          <w:sz w:val="20"/>
-          <w:szCs w:val="20"/>
-        </w:rPr>
-        <w:t>ml_</w:t>
-      </w:r>
-      <w:proofErr w:type="gramStart"/>
-      <w:r>
-        <w:rPr>
-          <w:rFonts w:ascii="Courier New" w:hAnsi="Courier New" w:cs="Courier New"/>
-          <w:sz w:val="20"/>
-          <w:szCs w:val="20"/>
-        </w:rPr>
-        <w:t>ros:latest</w:t>
-      </w:r>
-      <w:proofErr w:type="spellEnd"/>
-      <w:proofErr w:type="gramEnd"/>
-      <w:r>
-        <w:rPr>
-          <w:rFonts w:ascii="Courier New" w:hAnsi="Courier New" w:cs="Courier New"/>
-          <w:sz w:val="20"/>
-          <w:szCs w:val="20"/>
-        </w:rPr>
-        <w:t>)</w:t>
+        <w:t xml:space="preserve"> -it --device=/dev/ttyUSB0 --device=/dev/spidev0.0 --rm --</w:t>
       </w:r>
     </w:p>
     <w:p>
@@ -1876,318 +1265,14 @@
           <w:szCs w:val="20"/>
         </w:rPr>
       </w:pPr>
-    </w:p>
-    <w:p>
-      <w:pPr>
-        <w:ind w:left="720"/>
-      </w:pPr>
-      <w:r>
-        <w:t>OR</w:t>
-      </w:r>
-    </w:p>
-    <w:p>
-      <w:pPr>
-        <w:pStyle w:val="ListParagraph"/>
-        <w:rPr>
-          <w:rFonts w:ascii="Courier New" w:hAnsi="Courier New" w:cs="Courier New"/>
-          <w:sz w:val="20"/>
-          <w:szCs w:val="20"/>
-        </w:rPr>
-      </w:pPr>
-      <w:proofErr w:type="spellStart"/>
-      <w:r>
-        <w:rPr>
-          <w:rFonts w:ascii="Courier New" w:hAnsi="Courier New" w:cs="Courier New"/>
-          <w:sz w:val="20"/>
-          <w:szCs w:val="20"/>
-        </w:rPr>
-        <w:t>sudo</w:t>
-      </w:r>
-      <w:proofErr w:type="spellEnd"/>
-      <w:r>
-        <w:rPr>
-          <w:rFonts w:ascii="Courier New" w:hAnsi="Courier New" w:cs="Courier New"/>
-          <w:sz w:val="20"/>
-          <w:szCs w:val="20"/>
-        </w:rPr>
-        <w:t xml:space="preserve"> docker run --runtime </w:t>
-      </w:r>
-      <w:proofErr w:type="spellStart"/>
-      <w:r>
-        <w:rPr>
-          <w:rFonts w:ascii="Courier New" w:hAnsi="Courier New" w:cs="Courier New"/>
-          <w:sz w:val="20"/>
-          <w:szCs w:val="20"/>
-        </w:rPr>
-        <w:t>nvidia</w:t>
-      </w:r>
-      <w:proofErr w:type="spellEnd"/>
-      <w:r>
-        <w:rPr>
-          <w:rFonts w:ascii="Courier New" w:hAnsi="Courier New" w:cs="Courier New"/>
-          <w:sz w:val="20"/>
-          <w:szCs w:val="20"/>
-        </w:rPr>
-        <w:t xml:space="preserve"> --network=host -v ~/workspaces/</w:t>
-      </w:r>
-      <w:proofErr w:type="spellStart"/>
-      <w:r>
-        <w:rPr>
-          <w:rFonts w:ascii="Courier New" w:hAnsi="Courier New" w:cs="Courier New"/>
-          <w:sz w:val="20"/>
-          <w:szCs w:val="20"/>
-        </w:rPr>
-        <w:t>catkin_ws</w:t>
-      </w:r>
-      <w:proofErr w:type="spellEnd"/>
-      <w:r>
-        <w:rPr>
-          <w:rFonts w:ascii="Courier New" w:hAnsi="Courier New" w:cs="Courier New"/>
-          <w:sz w:val="20"/>
-          <w:szCs w:val="20"/>
-        </w:rPr>
-        <w:t>:/workspace/</w:t>
-      </w:r>
-      <w:proofErr w:type="spellStart"/>
-      <w:r>
-        <w:rPr>
-          <w:rFonts w:ascii="Courier New" w:hAnsi="Courier New" w:cs="Courier New"/>
-          <w:sz w:val="20"/>
-          <w:szCs w:val="20"/>
-        </w:rPr>
-        <w:t>catki</w:t>
-      </w:r>
-      <w:proofErr w:type="spellEnd"/>
-    </w:p>
-    <w:p>
-      <w:pPr>
-        <w:pStyle w:val="ListParagraph"/>
-        <w:rPr>
-          <w:rFonts w:ascii="Courier New" w:hAnsi="Courier New" w:cs="Courier New"/>
-          <w:sz w:val="20"/>
-          <w:szCs w:val="20"/>
-        </w:rPr>
-      </w:pPr>
-      <w:proofErr w:type="spellStart"/>
-      <w:r>
-        <w:rPr>
-          <w:rFonts w:ascii="Courier New" w:hAnsi="Courier New" w:cs="Courier New"/>
-          <w:sz w:val="20"/>
-          <w:szCs w:val="20"/>
-        </w:rPr>
-        <w:t>n_ws</w:t>
-      </w:r>
-      <w:proofErr w:type="spellEnd"/>
-      <w:r>
-        <w:rPr>
-          <w:rFonts w:ascii="Courier New" w:hAnsi="Courier New" w:cs="Courier New"/>
-          <w:sz w:val="20"/>
-          <w:szCs w:val="20"/>
-        </w:rPr>
-        <w:t xml:space="preserve"> -v ~/</w:t>
-      </w:r>
-      <w:proofErr w:type="spellStart"/>
-      <w:r>
-        <w:rPr>
-          <w:rFonts w:ascii="Courier New" w:hAnsi="Courier New" w:cs="Courier New"/>
-          <w:sz w:val="20"/>
-          <w:szCs w:val="20"/>
-        </w:rPr>
-        <w:t>gemini_api</w:t>
-      </w:r>
-      <w:proofErr w:type="spellEnd"/>
-      <w:r>
-        <w:rPr>
-          <w:rFonts w:ascii="Courier New" w:hAnsi="Courier New" w:cs="Courier New"/>
-          <w:sz w:val="20"/>
-          <w:szCs w:val="20"/>
-        </w:rPr>
-        <w:t>:/</w:t>
-      </w:r>
-      <w:proofErr w:type="spellStart"/>
-      <w:r>
-        <w:rPr>
-          <w:rFonts w:ascii="Courier New" w:hAnsi="Courier New" w:cs="Courier New"/>
-          <w:sz w:val="20"/>
-          <w:szCs w:val="20"/>
-        </w:rPr>
-        <w:t>gemini_code</w:t>
-      </w:r>
-      <w:proofErr w:type="spellEnd"/>
-      <w:r>
-        <w:rPr>
-          <w:rFonts w:ascii="Courier New" w:hAnsi="Courier New" w:cs="Courier New"/>
-          <w:sz w:val="20"/>
-          <w:szCs w:val="20"/>
-        </w:rPr>
-        <w:t xml:space="preserve"> -v /dev/bus/</w:t>
-      </w:r>
-      <w:proofErr w:type="spellStart"/>
-      <w:r>
-        <w:rPr>
-          <w:rFonts w:ascii="Courier New" w:hAnsi="Courier New" w:cs="Courier New"/>
-          <w:sz w:val="20"/>
-          <w:szCs w:val="20"/>
-        </w:rPr>
-        <w:t>usb</w:t>
-      </w:r>
-      <w:proofErr w:type="spellEnd"/>
-      <w:r>
-        <w:rPr>
-          <w:rFonts w:ascii="Courier New" w:hAnsi="Courier New" w:cs="Courier New"/>
-          <w:sz w:val="20"/>
-          <w:szCs w:val="20"/>
-        </w:rPr>
-        <w:t>:/dev/bus/</w:t>
-      </w:r>
-      <w:proofErr w:type="spellStart"/>
-      <w:r>
-        <w:rPr>
-          <w:rFonts w:ascii="Courier New" w:hAnsi="Courier New" w:cs="Courier New"/>
-          <w:sz w:val="20"/>
-          <w:szCs w:val="20"/>
-        </w:rPr>
-        <w:t>usb</w:t>
-      </w:r>
-      <w:proofErr w:type="spellEnd"/>
-      <w:r>
-        <w:rPr>
-          <w:rFonts w:ascii="Courier New" w:hAnsi="Courier New" w:cs="Courier New"/>
-          <w:sz w:val="20"/>
-          <w:szCs w:val="20"/>
-        </w:rPr>
-        <w:t xml:space="preserve"> </w:t>
-      </w:r>
-      <w:r>
-        <w:rPr>
-          <w:rFonts w:ascii="Courier New" w:hAnsi="Courier New" w:cs="Courier New"/>
-          <w:sz w:val="20"/>
-          <w:szCs w:val="20"/>
-        </w:rPr>
-        <w:t>-v /dev/video0:/dev/video0</w:t>
-      </w:r>
-      <w:r>
-        <w:rPr>
-          <w:rFonts w:ascii="Courier New" w:hAnsi="Courier New" w:cs="Courier New"/>
-          <w:sz w:val="20"/>
-          <w:szCs w:val="20"/>
-        </w:rPr>
-        <w:t xml:space="preserve"> -v </w:t>
-      </w:r>
-      <w:r>
-        <w:rPr>
-          <w:rFonts w:ascii="Courier New" w:hAnsi="Courier New" w:cs="Courier New"/>
-          <w:sz w:val="20"/>
-          <w:szCs w:val="20"/>
-        </w:rPr>
-        <w:t>/dev/video</w:t>
-      </w:r>
-      <w:r>
-        <w:rPr>
-          <w:rFonts w:ascii="Courier New" w:hAnsi="Courier New" w:cs="Courier New"/>
-          <w:sz w:val="20"/>
-          <w:szCs w:val="20"/>
-        </w:rPr>
-        <w:t>1</w:t>
-      </w:r>
-      <w:r>
-        <w:rPr>
-          <w:rFonts w:ascii="Courier New" w:hAnsi="Courier New" w:cs="Courier New"/>
-          <w:sz w:val="20"/>
-          <w:szCs w:val="20"/>
-        </w:rPr>
-        <w:t>:/dev/video</w:t>
-      </w:r>
-      <w:r>
-        <w:rPr>
-          <w:rFonts w:ascii="Courier New" w:hAnsi="Courier New" w:cs="Courier New"/>
-          <w:sz w:val="20"/>
-          <w:szCs w:val="20"/>
-        </w:rPr>
-        <w:t>1</w:t>
-      </w:r>
-      <w:r>
-        <w:rPr>
-          <w:rFonts w:ascii="Courier New" w:hAnsi="Courier New" w:cs="Courier New"/>
-          <w:sz w:val="20"/>
-          <w:szCs w:val="20"/>
-        </w:rPr>
-        <w:t xml:space="preserve"> -it --device</w:t>
-      </w:r>
-      <w:proofErr w:type="gramStart"/>
-      <w:r>
-        <w:rPr>
-          <w:rFonts w:ascii="Courier New" w:hAnsi="Courier New" w:cs="Courier New"/>
-          <w:sz w:val="20"/>
-          <w:szCs w:val="20"/>
-        </w:rPr>
-        <w:t>=/dev</w:t>
-      </w:r>
-      <w:proofErr w:type="gramEnd"/>
-      <w:r>
-        <w:rPr>
-          <w:rFonts w:ascii="Courier New" w:hAnsi="Courier New" w:cs="Courier New"/>
-          <w:sz w:val="20"/>
-          <w:szCs w:val="20"/>
-        </w:rPr>
-        <w:t>/ttyUSB0 --device=/dev/spidev0.0 --rm --</w:t>
-      </w:r>
-    </w:p>
-    <w:p>
-      <w:pPr>
-        <w:pStyle w:val="ListParagraph"/>
-        <w:rPr>
-          <w:rFonts w:ascii="Courier New" w:hAnsi="Courier New" w:cs="Courier New"/>
-          <w:sz w:val="20"/>
-          <w:szCs w:val="20"/>
-        </w:rPr>
-      </w:pPr>
-      <w:r>
-        <w:rPr>
-          <w:rFonts w:ascii="Courier New" w:hAnsi="Courier New" w:cs="Courier New"/>
-          <w:sz w:val="20"/>
-          <w:szCs w:val="20"/>
-        </w:rPr>
-        <w:t xml:space="preserve">privileged --name </w:t>
-      </w:r>
-      <w:proofErr w:type="spellStart"/>
-      <w:r>
-        <w:rPr>
-          <w:rFonts w:ascii="Courier New" w:hAnsi="Courier New" w:cs="Courier New"/>
-          <w:sz w:val="20"/>
-          <w:szCs w:val="20"/>
-        </w:rPr>
-        <w:t>ros_noetic</w:t>
-      </w:r>
-      <w:proofErr w:type="spellEnd"/>
-      <w:r>
-        <w:rPr>
-          <w:rFonts w:ascii="Courier New" w:hAnsi="Courier New" w:cs="Courier New"/>
-          <w:sz w:val="20"/>
-          <w:szCs w:val="20"/>
-        </w:rPr>
-        <w:t xml:space="preserve"> </w:t>
-      </w:r>
-      <w:proofErr w:type="spellStart"/>
-      <w:r>
-        <w:rPr>
-          <w:rFonts w:ascii="Courier New" w:hAnsi="Courier New" w:cs="Courier New"/>
-          <w:sz w:val="20"/>
-          <w:szCs w:val="20"/>
-        </w:rPr>
-        <w:t>ml_</w:t>
-      </w:r>
-      <w:proofErr w:type="gramStart"/>
-      <w:r>
-        <w:rPr>
-          <w:rFonts w:ascii="Courier New" w:hAnsi="Courier New" w:cs="Courier New"/>
-          <w:sz w:val="20"/>
-          <w:szCs w:val="20"/>
-        </w:rPr>
-        <w:t>ros:latest</w:t>
-      </w:r>
-      <w:proofErr w:type="spellEnd"/>
-      <w:proofErr w:type="gramEnd"/>
+      <w:r>
+        <w:rPr>
+          <w:rFonts w:ascii="Courier New" w:hAnsi="Courier New" w:cs="Courier New"/>
+          <w:sz w:val="20"/>
+          <w:szCs w:val="20"/>
+        </w:rPr>
+        <w:t>privileged --name ros_noetic ml_ros:latest</w:t>
+      </w:r>
     </w:p>
     <w:p>
       <w:pPr>
@@ -2267,87 +1352,13 @@
           <w:szCs w:val="20"/>
           <w14:ligatures w14:val="none"/>
         </w:rPr>
-        <w:t xml:space="preserve">docker save </w:t>
-      </w:r>
-      <w:proofErr w:type="spellStart"/>
-      <w:proofErr w:type="gramStart"/>
-      <w:r>
-        <w:rPr>
-          <w:rFonts w:ascii="Courier New" w:eastAsia="Times New Roman" w:hAnsi="Courier New" w:cs="Courier New"/>
-          <w:color w:val="1F2328"/>
-          <w:kern w:val="0"/>
-          <w:sz w:val="20"/>
-          <w:szCs w:val="20"/>
-          <w14:ligatures w14:val="none"/>
-        </w:rPr>
-        <w:t>myimage:latest</w:t>
-      </w:r>
-      <w:proofErr w:type="spellEnd"/>
-      <w:proofErr w:type="gramEnd"/>
-      <w:r>
-        <w:rPr>
-          <w:rFonts w:ascii="Courier New" w:eastAsia="Times New Roman" w:hAnsi="Courier New" w:cs="Courier New"/>
-          <w:color w:val="1F2328"/>
-          <w:kern w:val="0"/>
-          <w:sz w:val="20"/>
-          <w:szCs w:val="20"/>
-          <w14:ligatures w14:val="none"/>
-        </w:rPr>
-        <w:t xml:space="preserve"> | </w:t>
-      </w:r>
-      <w:proofErr w:type="spellStart"/>
-      <w:r>
-        <w:rPr>
-          <w:rFonts w:ascii="Courier New" w:eastAsia="Times New Roman" w:hAnsi="Courier New" w:cs="Courier New"/>
-          <w:color w:val="1F2328"/>
-          <w:kern w:val="0"/>
-          <w:sz w:val="20"/>
-          <w:szCs w:val="20"/>
-          <w14:ligatures w14:val="none"/>
-        </w:rPr>
-        <w:t>gzip</w:t>
-      </w:r>
-      <w:proofErr w:type="spellEnd"/>
-      <w:r>
-        <w:rPr>
-          <w:rFonts w:ascii="Courier New" w:eastAsia="Times New Roman" w:hAnsi="Courier New" w:cs="Courier New"/>
-          <w:color w:val="1F2328"/>
-          <w:kern w:val="0"/>
-          <w:sz w:val="20"/>
-          <w:szCs w:val="20"/>
-          <w14:ligatures w14:val="none"/>
-        </w:rPr>
-        <w:t xml:space="preserve"> &gt; myimage_latest.tar.gz</w:t>
+        <w:t>docker save myimage:latest | gzip &gt; myimage_latest.tar.gz</w:t>
       </w:r>
     </w:p>
     <w:p/>
     <w:p>
       <w:r>
-        <w:t xml:space="preserve">If everything has gone according to plan, you should now have a docker container which has ROS, </w:t>
-      </w:r>
-      <w:proofErr w:type="spellStart"/>
-      <w:r>
-        <w:t>cuda</w:t>
-      </w:r>
-      <w:proofErr w:type="spellEnd"/>
-      <w:r>
-        <w:t xml:space="preserve"> enabled </w:t>
-      </w:r>
-      <w:proofErr w:type="spellStart"/>
-      <w:r>
-        <w:t>pytorch</w:t>
-      </w:r>
-      <w:proofErr w:type="spellEnd"/>
-      <w:r>
-        <w:t>/</w:t>
-      </w:r>
-      <w:proofErr w:type="spellStart"/>
-      <w:r>
-        <w:t>tensorflow</w:t>
-      </w:r>
-      <w:proofErr w:type="spellEnd"/>
-      <w:r>
-        <w:t>, and everything else you might need!</w:t>
+        <w:t>If everything has gone according to plan, you should now have a docker container which has ROS, cuda enabled pytorch/tensorflow, and everything else you might need!</w:t>
       </w:r>
     </w:p>
     <w:p>
@@ -2375,6 +1386,19 @@
         </w:rPr>
         <w:t>What if I already have a docker image saved as a *.tar.gz file?</w:t>
       </w:r>
+    </w:p>
+    <w:p>
+      <w:r>
+        <w:t xml:space="preserve">Use this pre-existing docker image: </w:t>
+      </w:r>
+      <w:hyperlink r:id="rId11" w:history="1">
+        <w:r>
+          <w:rPr>
+            <w:rStyle w:val="Hyperlink"/>
+          </w:rPr>
+          <w:t>https://drive.google.com/file/d/1__ZI9WkVhz9b7KRzaHHCewiELtFPr_nl/view?usp=sharing</w:t>
+        </w:r>
+      </w:hyperlink>
     </w:p>
     <w:p>
       <w:r>
@@ -2491,45 +1515,8 @@
           <w:szCs w:val="20"/>
           <w14:ligatures w14:val="none"/>
         </w:rPr>
-        <w:t>source /opt/</w:t>
-      </w:r>
-      <w:proofErr w:type="spellStart"/>
-      <w:r>
-        <w:rPr>
-          <w:rFonts w:ascii="Courier New" w:eastAsia="Times New Roman" w:hAnsi="Courier New" w:cs="Courier New"/>
-          <w:color w:val="1F2328"/>
-          <w:kern w:val="0"/>
-          <w:sz w:val="20"/>
-          <w:szCs w:val="20"/>
-          <w14:ligatures w14:val="none"/>
-        </w:rPr>
-        <w:t>ros</w:t>
-      </w:r>
-      <w:proofErr w:type="spellEnd"/>
-      <w:r>
-        <w:rPr>
-          <w:rFonts w:ascii="Courier New" w:eastAsia="Times New Roman" w:hAnsi="Courier New" w:cs="Courier New"/>
-          <w:color w:val="1F2328"/>
-          <w:kern w:val="0"/>
-          <w:sz w:val="20"/>
-          <w:szCs w:val="20"/>
-          <w14:ligatures w14:val="none"/>
-        </w:rPr>
-        <w:t>/noetic/</w:t>
-      </w:r>
-      <w:proofErr w:type="spellStart"/>
-      <w:r>
-        <w:rPr>
-          <w:rFonts w:ascii="Courier New" w:eastAsia="Times New Roman" w:hAnsi="Courier New" w:cs="Courier New"/>
-          <w:color w:val="1F2328"/>
-          <w:kern w:val="0"/>
-          <w:sz w:val="20"/>
-          <w:szCs w:val="20"/>
-          <w14:ligatures w14:val="none"/>
-        </w:rPr>
-        <w:t>setup.bash</w:t>
-      </w:r>
-      <w:proofErr w:type="spellEnd"/>
+        <w:t>source /opt/ros/noetic/setup.bash</w:t>
+      </w:r>
     </w:p>
     <w:p>
       <w:pPr>
@@ -2577,16 +1564,8 @@
         <w:rPr>
           <w:rFonts w:ascii="Courier New" w:hAnsi="Courier New" w:cs="Courier New"/>
         </w:rPr>
-        <w:t>/workspace/</w:t>
-      </w:r>
-      <w:proofErr w:type="spellStart"/>
-      <w:r>
-        <w:rPr>
-          <w:rFonts w:ascii="Courier New" w:hAnsi="Courier New" w:cs="Courier New"/>
-        </w:rPr>
-        <w:t>catkin_ws</w:t>
-      </w:r>
-      <w:proofErr w:type="spellEnd"/>
+        <w:t>/workspace/catkin_ws</w:t>
+      </w:r>
       <w:r>
         <w:t xml:space="preserve"> (you may need to create this directory):</w:t>
       </w:r>
@@ -2632,36 +1611,15 @@
           <w14:ligatures w14:val="none"/>
         </w:rPr>
         <w:tab/>
-        <w:t>cd /workspace/</w:t>
-      </w:r>
-      <w:proofErr w:type="spellStart"/>
-      <w:r>
-        <w:rPr>
-          <w:rFonts w:ascii="Courier New" w:eastAsia="Times New Roman" w:hAnsi="Courier New" w:cs="Courier New"/>
-          <w:color w:val="1F2328"/>
-          <w:kern w:val="0"/>
-          <w:sz w:val="20"/>
-          <w:szCs w:val="20"/>
-          <w14:ligatures w14:val="none"/>
-        </w:rPr>
-        <w:t>catkin_ws</w:t>
-      </w:r>
-      <w:proofErr w:type="spellEnd"/>
+        <w:t>cd /workspace/catkin_ws</w:t>
+      </w:r>
     </w:p>
     <w:p>
       <w:r>
         <w:t xml:space="preserve">2) </w:t>
       </w:r>
       <w:r>
-        <w:t xml:space="preserve">Now, create the devel and </w:t>
-      </w:r>
-      <w:proofErr w:type="spellStart"/>
-      <w:r>
-        <w:t>src</w:t>
-      </w:r>
-      <w:proofErr w:type="spellEnd"/>
-      <w:r>
-        <w:t xml:space="preserve"> directories:</w:t>
+        <w:t>Now, create the devel and src directories:</w:t>
       </w:r>
     </w:p>
     <w:p>
@@ -2705,44 +1663,8 @@
           <w14:ligatures w14:val="none"/>
         </w:rPr>
         <w:tab/>
-      </w:r>
-      <w:proofErr w:type="spellStart"/>
-      <w:r>
-        <w:rPr>
-          <w:rFonts w:ascii="Courier New" w:eastAsia="Times New Roman" w:hAnsi="Courier New" w:cs="Courier New"/>
-          <w:color w:val="1F2328"/>
-          <w:kern w:val="0"/>
-          <w:sz w:val="20"/>
-          <w:szCs w:val="20"/>
-          <w14:ligatures w14:val="none"/>
-        </w:rPr>
-        <w:t>mkdir</w:t>
-      </w:r>
-      <w:proofErr w:type="spellEnd"/>
-      <w:r>
-        <w:rPr>
-          <w:rFonts w:ascii="Courier New" w:eastAsia="Times New Roman" w:hAnsi="Courier New" w:cs="Courier New"/>
-          <w:color w:val="1F2328"/>
-          <w:kern w:val="0"/>
-          <w:sz w:val="20"/>
-          <w:szCs w:val="20"/>
-          <w14:ligatures w14:val="none"/>
-        </w:rPr>
-        <w:t xml:space="preserve"> devel </w:t>
-      </w:r>
-      <w:proofErr w:type="spellStart"/>
-      <w:r>
-        <w:rPr>
-          <w:rFonts w:ascii="Courier New" w:eastAsia="Times New Roman" w:hAnsi="Courier New" w:cs="Courier New"/>
-          <w:color w:val="1F2328"/>
-          <w:kern w:val="0"/>
-          <w:sz w:val="20"/>
-          <w:szCs w:val="20"/>
-          <w14:ligatures w14:val="none"/>
-        </w:rPr>
-        <w:t>src</w:t>
-      </w:r>
-      <w:proofErr w:type="spellEnd"/>
+        <w:t>mkdir devel src</w:t>
+      </w:r>
     </w:p>
     <w:p>
       <w:r>
@@ -2792,21 +1714,10 @@
           <w:szCs w:val="20"/>
           <w14:ligatures w14:val="none"/>
         </w:rPr>
+        <w:lastRenderedPageBreak/>
         <w:tab/>
-      </w:r>
-      <w:proofErr w:type="spellStart"/>
-      <w:r>
-        <w:rPr>
-          <w:rFonts w:ascii="Courier New" w:eastAsia="Times New Roman" w:hAnsi="Courier New" w:cs="Courier New"/>
-          <w:color w:val="1F2328"/>
-          <w:kern w:val="0"/>
-          <w:sz w:val="20"/>
-          <w:szCs w:val="20"/>
-          <w14:ligatures w14:val="none"/>
-        </w:rPr>
         <w:t>catkin_make</w:t>
       </w:r>
-      <w:proofErr w:type="spellEnd"/>
     </w:p>
     <w:p>
       <w:r>
@@ -2818,56 +1729,25 @@
           <w:sz w:val="18"/>
           <w:szCs w:val="18"/>
         </w:rPr>
-        <w:t>source /opt/</w:t>
-      </w:r>
-      <w:proofErr w:type="spellStart"/>
-      <w:r>
-        <w:rPr>
-          <w:rFonts w:ascii="Courier New" w:hAnsi="Courier New" w:cs="Courier New"/>
-          <w:sz w:val="18"/>
-          <w:szCs w:val="18"/>
-        </w:rPr>
-        <w:t>ros</w:t>
-      </w:r>
-      <w:proofErr w:type="spellEnd"/>
-      <w:r>
-        <w:rPr>
-          <w:rFonts w:ascii="Courier New" w:hAnsi="Courier New" w:cs="Courier New"/>
-          <w:sz w:val="18"/>
-          <w:szCs w:val="18"/>
-        </w:rPr>
-        <w:t>/noetic/</w:t>
-      </w:r>
-      <w:proofErr w:type="spellStart"/>
-      <w:r>
-        <w:rPr>
-          <w:rFonts w:ascii="Courier New" w:hAnsi="Courier New" w:cs="Courier New"/>
-          <w:sz w:val="18"/>
-          <w:szCs w:val="18"/>
-        </w:rPr>
-        <w:t>setup.bash</w:t>
-      </w:r>
-      <w:proofErr w:type="spellEnd"/>
+        <w:t>source /opt/ros/noetic/setup.bash</w:t>
+      </w:r>
       <w:r>
         <w:t>)</w:t>
       </w:r>
     </w:p>
     <w:p>
       <w:r>
-        <w:lastRenderedPageBreak/>
         <w:t xml:space="preserve">4) </w:t>
       </w:r>
       <w:r>
         <w:t xml:space="preserve">Source the build and go to the </w:t>
       </w:r>
-      <w:proofErr w:type="spellStart"/>
       <w:r>
         <w:rPr>
           <w:rFonts w:ascii="Courier New" w:hAnsi="Courier New" w:cs="Courier New"/>
         </w:rPr>
         <w:t>src</w:t>
       </w:r>
-      <w:proofErr w:type="spellEnd"/>
       <w:r>
         <w:t xml:space="preserve"> directory:</w:t>
       </w:r>
@@ -2913,21 +1793,8 @@
           <w14:ligatures w14:val="none"/>
         </w:rPr>
         <w:tab/>
-        <w:t>source devel/</w:t>
-      </w:r>
-      <w:proofErr w:type="spellStart"/>
-      <w:r>
-        <w:rPr>
-          <w:rFonts w:ascii="Courier New" w:eastAsia="Times New Roman" w:hAnsi="Courier New" w:cs="Courier New"/>
-          <w:color w:val="1F2328"/>
-          <w:kern w:val="0"/>
-          <w:sz w:val="20"/>
-          <w:szCs w:val="20"/>
-          <w14:ligatures w14:val="none"/>
-        </w:rPr>
-        <w:t>setup.bash</w:t>
-      </w:r>
-      <w:proofErr w:type="spellEnd"/>
+        <w:t>source devel/setup.bash</w:t>
+      </w:r>
     </w:p>
     <w:p>
       <w:pPr>
@@ -2970,21 +1837,8 @@
           <w14:ligatures w14:val="none"/>
         </w:rPr>
         <w:tab/>
-        <w:t xml:space="preserve">cd </w:t>
-      </w:r>
-      <w:proofErr w:type="spellStart"/>
-      <w:r>
-        <w:rPr>
-          <w:rFonts w:ascii="Courier New" w:eastAsia="Times New Roman" w:hAnsi="Courier New" w:cs="Courier New"/>
-          <w:color w:val="1F2328"/>
-          <w:kern w:val="0"/>
-          <w:sz w:val="20"/>
-          <w:szCs w:val="20"/>
-          <w14:ligatures w14:val="none"/>
-        </w:rPr>
-        <w:t>src</w:t>
-      </w:r>
-      <w:proofErr w:type="spellEnd"/>
+        <w:t>cd src</w:t>
+      </w:r>
     </w:p>
     <w:p>
       <w:r>
@@ -3067,21 +1921,8 @@
           <w:szCs w:val="20"/>
           <w14:ligatures w14:val="none"/>
         </w:rPr>
-        <w:t>https://github.com/satomm1/&lt;repo name</w:t>
-      </w:r>
-      <w:proofErr w:type="gramStart"/>
-      <w:r>
-        <w:rPr>
-          <w:rFonts w:ascii="Courier New" w:eastAsia="Times New Roman" w:hAnsi="Courier New" w:cs="Courier New"/>
-          <w:color w:val="1F2328"/>
-          <w:kern w:val="0"/>
-          <w:sz w:val="20"/>
-          <w:szCs w:val="20"/>
-          <w14:ligatures w14:val="none"/>
-        </w:rPr>
-        <w:t>&gt;.git</w:t>
-      </w:r>
-      <w:proofErr w:type="gramEnd"/>
+        <w:t>https://github.com/satomm1/&lt;repo name&gt;.git</w:t>
+      </w:r>
     </w:p>
     <w:p>
       <w:r>
@@ -3102,7 +1943,6 @@
           <w:szCs w:val="20"/>
         </w:rPr>
       </w:pPr>
-      <w:proofErr w:type="spellStart"/>
       <w:r>
         <w:rPr>
           <w:rFonts w:ascii="Courier New" w:hAnsi="Courier New" w:cs="Courier New"/>
@@ -3111,173 +1951,74 @@
         </w:rPr>
         <w:t>mattbot_record</w:t>
       </w:r>
-      <w:proofErr w:type="spellEnd"/>
-    </w:p>
-    <w:p>
-      <w:pPr>
-        <w:rPr>
-          <w:rFonts w:ascii="Courier New" w:hAnsi="Courier New" w:cs="Courier New"/>
-          <w:sz w:val="20"/>
-          <w:szCs w:val="20"/>
-        </w:rPr>
-      </w:pPr>
-      <w:proofErr w:type="spellStart"/>
-      <w:r>
-        <w:rPr>
-          <w:rFonts w:ascii="Courier New" w:hAnsi="Courier New" w:cs="Courier New"/>
-          <w:sz w:val="20"/>
-          <w:szCs w:val="20"/>
-        </w:rPr>
-        <w:t>mattbot_bringup</w:t>
-      </w:r>
-      <w:proofErr w:type="spellEnd"/>
-      <w:r>
-        <w:rPr>
-          <w:rFonts w:ascii="Courier New" w:hAnsi="Courier New" w:cs="Courier New"/>
-          <w:sz w:val="20"/>
-          <w:szCs w:val="20"/>
-        </w:rPr>
-        <w:t xml:space="preserve">          </w:t>
-      </w:r>
-      <w:proofErr w:type="spellStart"/>
-      <w:r>
-        <w:rPr>
-          <w:rFonts w:ascii="Courier New" w:hAnsi="Courier New" w:cs="Courier New"/>
-          <w:sz w:val="20"/>
-          <w:szCs w:val="20"/>
-        </w:rPr>
-        <w:t>mattbot_teleop</w:t>
-      </w:r>
-      <w:proofErr w:type="spellEnd"/>
-    </w:p>
-    <w:p>
-      <w:pPr>
-        <w:rPr>
-          <w:rFonts w:ascii="Courier New" w:hAnsi="Courier New" w:cs="Courier New"/>
-          <w:sz w:val="20"/>
-          <w:szCs w:val="20"/>
-        </w:rPr>
-      </w:pPr>
-      <w:proofErr w:type="spellStart"/>
-      <w:r>
-        <w:rPr>
-          <w:rFonts w:ascii="Courier New" w:hAnsi="Courier New" w:cs="Courier New"/>
-          <w:sz w:val="20"/>
-          <w:szCs w:val="20"/>
-        </w:rPr>
-        <w:t>mattbot_dds</w:t>
-      </w:r>
-      <w:proofErr w:type="spellEnd"/>
-      <w:r>
-        <w:rPr>
-          <w:rFonts w:ascii="Courier New" w:hAnsi="Courier New" w:cs="Courier New"/>
-          <w:sz w:val="20"/>
-          <w:szCs w:val="20"/>
-        </w:rPr>
-        <w:t xml:space="preserve">              </w:t>
-      </w:r>
-      <w:proofErr w:type="spellStart"/>
-      <w:r>
-        <w:rPr>
-          <w:rFonts w:ascii="Courier New" w:hAnsi="Courier New" w:cs="Courier New"/>
-          <w:sz w:val="20"/>
-          <w:szCs w:val="20"/>
-        </w:rPr>
-        <w:t>ros_astra_camera</w:t>
-      </w:r>
-      <w:proofErr w:type="spellEnd"/>
-    </w:p>
-    <w:p>
-      <w:pPr>
-        <w:rPr>
-          <w:rFonts w:ascii="Courier New" w:hAnsi="Courier New" w:cs="Courier New"/>
-          <w:sz w:val="20"/>
-          <w:szCs w:val="20"/>
-        </w:rPr>
-      </w:pPr>
-      <w:proofErr w:type="spellStart"/>
-      <w:r>
-        <w:rPr>
-          <w:rFonts w:ascii="Courier New" w:hAnsi="Courier New" w:cs="Courier New"/>
-          <w:sz w:val="20"/>
-          <w:szCs w:val="20"/>
-        </w:rPr>
-        <w:t>mattbot_image_</w:t>
-      </w:r>
-      <w:proofErr w:type="gramStart"/>
-      <w:r>
-        <w:rPr>
-          <w:rFonts w:ascii="Courier New" w:hAnsi="Courier New" w:cs="Courier New"/>
-          <w:sz w:val="20"/>
-          <w:szCs w:val="20"/>
-        </w:rPr>
-        <w:t>detection</w:t>
-      </w:r>
-      <w:proofErr w:type="spellEnd"/>
-      <w:r>
-        <w:rPr>
-          <w:rFonts w:ascii="Courier New" w:hAnsi="Courier New" w:cs="Courier New"/>
-          <w:sz w:val="20"/>
-          <w:szCs w:val="20"/>
-        </w:rPr>
-        <w:t xml:space="preserve">  </w:t>
-      </w:r>
-      <w:proofErr w:type="spellStart"/>
-      <w:r>
-        <w:rPr>
-          <w:rFonts w:ascii="Courier New" w:hAnsi="Courier New" w:cs="Courier New"/>
-          <w:sz w:val="20"/>
-          <w:szCs w:val="20"/>
-        </w:rPr>
-        <w:t>rplidar</w:t>
-      </w:r>
-      <w:proofErr w:type="gramEnd"/>
-      <w:r>
-        <w:rPr>
-          <w:rFonts w:ascii="Courier New" w:hAnsi="Courier New" w:cs="Courier New"/>
-          <w:sz w:val="20"/>
-          <w:szCs w:val="20"/>
-        </w:rPr>
-        <w:t>_ros</w:t>
-      </w:r>
-      <w:proofErr w:type="spellEnd"/>
-    </w:p>
-    <w:p>
-      <w:pPr>
-        <w:rPr>
-          <w:rFonts w:ascii="Courier New" w:hAnsi="Courier New" w:cs="Courier New"/>
-          <w:sz w:val="20"/>
-          <w:szCs w:val="20"/>
-        </w:rPr>
-      </w:pPr>
-      <w:proofErr w:type="spellStart"/>
-      <w:r>
-        <w:rPr>
-          <w:rFonts w:ascii="Courier New" w:hAnsi="Courier New" w:cs="Courier New"/>
-          <w:sz w:val="20"/>
-          <w:szCs w:val="20"/>
-        </w:rPr>
-        <w:t>mattbot_mcl</w:t>
-      </w:r>
-      <w:proofErr w:type="spellEnd"/>
-      <w:r>
-        <w:rPr>
-          <w:rFonts w:ascii="Courier New" w:hAnsi="Courier New" w:cs="Courier New"/>
-          <w:sz w:val="20"/>
-          <w:szCs w:val="20"/>
-        </w:rPr>
-        <w:t xml:space="preserve">              </w:t>
-      </w:r>
-      <w:proofErr w:type="spellStart"/>
-      <w:r>
-        <w:rPr>
-          <w:rFonts w:ascii="Courier New" w:hAnsi="Courier New" w:cs="Courier New"/>
-          <w:sz w:val="20"/>
-          <w:szCs w:val="20"/>
-        </w:rPr>
-        <w:t>twist_mux</w:t>
-      </w:r>
-      <w:proofErr w:type="spellEnd"/>
+    </w:p>
+    <w:p>
+      <w:pPr>
+        <w:rPr>
+          <w:rFonts w:ascii="Courier New" w:hAnsi="Courier New" w:cs="Courier New"/>
+          <w:sz w:val="20"/>
+          <w:szCs w:val="20"/>
+        </w:rPr>
+      </w:pPr>
+      <w:r>
+        <w:rPr>
+          <w:rFonts w:ascii="Courier New" w:hAnsi="Courier New" w:cs="Courier New"/>
+          <w:sz w:val="20"/>
+          <w:szCs w:val="20"/>
+        </w:rPr>
+        <w:t>mattbot_bringup          mattbot_teleop</w:t>
+      </w:r>
+    </w:p>
+    <w:p>
+      <w:pPr>
+        <w:rPr>
+          <w:rFonts w:ascii="Courier New" w:hAnsi="Courier New" w:cs="Courier New"/>
+          <w:sz w:val="20"/>
+          <w:szCs w:val="20"/>
+        </w:rPr>
+      </w:pPr>
+      <w:r>
+        <w:rPr>
+          <w:rFonts w:ascii="Courier New" w:hAnsi="Courier New" w:cs="Courier New"/>
+          <w:sz w:val="20"/>
+          <w:szCs w:val="20"/>
+        </w:rPr>
+        <w:t>mattbot_dds              ros_astra_camera</w:t>
+      </w:r>
+    </w:p>
+    <w:p>
+      <w:pPr>
+        <w:rPr>
+          <w:rFonts w:ascii="Courier New" w:hAnsi="Courier New" w:cs="Courier New"/>
+          <w:sz w:val="20"/>
+          <w:szCs w:val="20"/>
+        </w:rPr>
+      </w:pPr>
+      <w:r>
+        <w:rPr>
+          <w:rFonts w:ascii="Courier New" w:hAnsi="Courier New" w:cs="Courier New"/>
+          <w:sz w:val="20"/>
+          <w:szCs w:val="20"/>
+        </w:rPr>
+        <w:t>mattbot_image_detection  rplidar_ros</w:t>
+      </w:r>
+    </w:p>
+    <w:p>
+      <w:pPr>
+        <w:rPr>
+          <w:rFonts w:ascii="Courier New" w:hAnsi="Courier New" w:cs="Courier New"/>
+          <w:sz w:val="20"/>
+          <w:szCs w:val="20"/>
+        </w:rPr>
+      </w:pPr>
+      <w:r>
+        <w:rPr>
+          <w:rFonts w:ascii="Courier New" w:hAnsi="Courier New" w:cs="Courier New"/>
+          <w:sz w:val="20"/>
+          <w:szCs w:val="20"/>
+        </w:rPr>
+        <w:t>mattbot_mcl              twist_mux</w:t>
+      </w:r>
       <w:r>
         <w:rPr>
           <w:rFonts w:ascii="Courier New" w:hAnsi="Courier New" w:cs="Courier New"/>
@@ -3295,7 +2036,6 @@
           <w:szCs w:val="20"/>
         </w:rPr>
       </w:pPr>
-      <w:proofErr w:type="spellStart"/>
       <w:r>
         <w:rPr>
           <w:rFonts w:ascii="Courier New" w:hAnsi="Courier New" w:cs="Courier New"/>
@@ -3304,7 +2044,6 @@
         </w:rPr>
         <w:t>mattbot_navigation</w:t>
       </w:r>
-      <w:proofErr w:type="spellEnd"/>
       <w:r>
         <w:rPr>
           <w:rFonts w:ascii="Courier New" w:hAnsi="Courier New" w:cs="Courier New"/>
@@ -3312,31 +2051,19 @@
           <w:szCs w:val="20"/>
         </w:rPr>
         <w:tab/>
-        <w:t xml:space="preserve"> </w:t>
-      </w:r>
-      <w:proofErr w:type="spellStart"/>
-      <w:r>
-        <w:rPr>
-          <w:rFonts w:ascii="Courier New" w:hAnsi="Courier New" w:cs="Courier New"/>
-          <w:sz w:val="20"/>
-          <w:szCs w:val="20"/>
-        </w:rPr>
-        <w:t>slam_gmapping</w:t>
-      </w:r>
-      <w:proofErr w:type="spellEnd"/>
+        <w:t xml:space="preserve"> slam_gmapping</w:t>
+      </w:r>
     </w:p>
     <w:p>
       <w:r>
         <w:t xml:space="preserve">6) Navigate back to the </w:t>
       </w:r>
-      <w:proofErr w:type="spellStart"/>
       <w:r>
         <w:rPr>
           <w:rFonts w:ascii="Courier New" w:hAnsi="Courier New" w:cs="Courier New"/>
         </w:rPr>
         <w:t>catkin_ws</w:t>
       </w:r>
-      <w:proofErr w:type="spellEnd"/>
       <w:r>
         <w:t xml:space="preserve"> directory and build the packages:</w:t>
       </w:r>
@@ -3392,21 +2119,8 @@
           <w:szCs w:val="20"/>
           <w14:ligatures w14:val="none"/>
         </w:rPr>
-        <w:t>cd /workspace/</w:t>
-      </w:r>
-      <w:proofErr w:type="spellStart"/>
-      <w:r>
-        <w:rPr>
-          <w:rFonts w:ascii="Courier New" w:eastAsia="Times New Roman" w:hAnsi="Courier New" w:cs="Courier New"/>
-          <w:color w:val="1F2328"/>
-          <w:kern w:val="0"/>
-          <w:sz w:val="20"/>
-          <w:szCs w:val="20"/>
-          <w14:ligatures w14:val="none"/>
-        </w:rPr>
-        <w:t>catkin_ws</w:t>
-      </w:r>
-      <w:proofErr w:type="spellEnd"/>
+        <w:t>cd /workspace/catkin_ws</w:t>
+      </w:r>
     </w:p>
     <w:p>
       <w:pPr>
@@ -3450,7 +2164,6 @@
         </w:rPr>
         <w:tab/>
       </w:r>
-      <w:proofErr w:type="spellStart"/>
       <w:r>
         <w:rPr>
           <w:rFonts w:ascii="Courier New" w:eastAsia="Times New Roman" w:hAnsi="Courier New" w:cs="Courier New"/>
@@ -3462,7 +2175,6 @@
         </w:rPr>
         <w:t>catkin_make</w:t>
       </w:r>
-      <w:proofErr w:type="spellEnd"/>
     </w:p>
     <w:p>
       <w:pPr>
@@ -3515,21 +2227,8 @@
           <w:szCs w:val="20"/>
           <w14:ligatures w14:val="none"/>
         </w:rPr>
-        <w:t>source devel/</w:t>
-      </w:r>
-      <w:proofErr w:type="spellStart"/>
-      <w:r>
-        <w:rPr>
-          <w:rFonts w:ascii="Courier New" w:eastAsia="Times New Roman" w:hAnsi="Courier New" w:cs="Courier New"/>
-          <w:color w:val="1F2328"/>
-          <w:kern w:val="0"/>
-          <w:sz w:val="20"/>
-          <w:szCs w:val="20"/>
-          <w14:ligatures w14:val="none"/>
-        </w:rPr>
-        <w:t>setup.bash</w:t>
-      </w:r>
-      <w:proofErr w:type="spellEnd"/>
+        <w:t>source devel/setup.bash</w:t>
+      </w:r>
     </w:p>
     <w:p>
       <w:pPr>
@@ -3544,14 +2243,12 @@
       <w:r>
         <w:t xml:space="preserve">7) Add important information to the </w:t>
       </w:r>
-      <w:proofErr w:type="spellStart"/>
       <w:r>
         <w:rPr>
           <w:rFonts w:ascii="Courier New" w:hAnsi="Courier New" w:cs="Courier New"/>
         </w:rPr>
         <w:t>bashrc</w:t>
       </w:r>
-      <w:proofErr w:type="spellEnd"/>
       <w:r>
         <w:t xml:space="preserve"> file:</w:t>
       </w:r>
@@ -3607,34 +2304,8 @@
           <w:szCs w:val="20"/>
           <w14:ligatures w14:val="none"/>
         </w:rPr>
-        <w:t>nano ~</w:t>
-      </w:r>
-      <w:proofErr w:type="gramStart"/>
-      <w:r>
-        <w:rPr>
-          <w:rFonts w:ascii="Courier New" w:eastAsia="Times New Roman" w:hAnsi="Courier New" w:cs="Courier New"/>
-          <w:color w:val="1F2328"/>
-          <w:kern w:val="0"/>
-          <w:sz w:val="20"/>
-          <w:szCs w:val="20"/>
-          <w14:ligatures w14:val="none"/>
-        </w:rPr>
-        <w:t>/.</w:t>
-      </w:r>
-      <w:proofErr w:type="spellStart"/>
-      <w:r>
-        <w:rPr>
-          <w:rFonts w:ascii="Courier New" w:eastAsia="Times New Roman" w:hAnsi="Courier New" w:cs="Courier New"/>
-          <w:color w:val="1F2328"/>
-          <w:kern w:val="0"/>
-          <w:sz w:val="20"/>
-          <w:szCs w:val="20"/>
-          <w14:ligatures w14:val="none"/>
-        </w:rPr>
-        <w:t>bashrc</w:t>
-      </w:r>
-      <w:proofErr w:type="spellEnd"/>
-      <w:proofErr w:type="gramEnd"/>
+        <w:t>nano ~/.bashrc</w:t>
+      </w:r>
     </w:p>
     <w:p>
       <w:r>
@@ -3681,45 +2352,8 @@
           <w:szCs w:val="20"/>
           <w14:ligatures w14:val="none"/>
         </w:rPr>
-        <w:t>source /workspace/</w:t>
-      </w:r>
-      <w:proofErr w:type="spellStart"/>
-      <w:r>
-        <w:rPr>
-          <w:rFonts w:ascii="Courier New" w:eastAsia="Times New Roman" w:hAnsi="Courier New" w:cs="Courier New"/>
-          <w:color w:val="1F2328"/>
-          <w:kern w:val="0"/>
-          <w:sz w:val="20"/>
-          <w:szCs w:val="20"/>
-          <w14:ligatures w14:val="none"/>
-        </w:rPr>
-        <w:t>catkin_ws</w:t>
-      </w:r>
-      <w:proofErr w:type="spellEnd"/>
-      <w:r>
-        <w:rPr>
-          <w:rFonts w:ascii="Courier New" w:eastAsia="Times New Roman" w:hAnsi="Courier New" w:cs="Courier New"/>
-          <w:color w:val="1F2328"/>
-          <w:kern w:val="0"/>
-          <w:sz w:val="20"/>
-          <w:szCs w:val="20"/>
-          <w14:ligatures w14:val="none"/>
-        </w:rPr>
-        <w:t>/devel/</w:t>
-      </w:r>
-      <w:proofErr w:type="spellStart"/>
-      <w:r>
-        <w:rPr>
-          <w:rFonts w:ascii="Courier New" w:eastAsia="Times New Roman" w:hAnsi="Courier New" w:cs="Courier New"/>
-          <w:color w:val="1F2328"/>
-          <w:kern w:val="0"/>
-          <w:sz w:val="20"/>
-          <w:szCs w:val="20"/>
-          <w14:ligatures w14:val="none"/>
-        </w:rPr>
-        <w:t>setup.bash</w:t>
-      </w:r>
-      <w:proofErr w:type="spellEnd"/>
+        <w:t>source /workspace/catkin_ws/devel/setup.bash</w:t>
+      </w:r>
     </w:p>
     <w:p>
       <w:pPr>
@@ -3915,31 +2549,7 @@
           <w:szCs w:val="20"/>
           <w14:ligatures w14:val="none"/>
         </w:rPr>
-        <w:t>export CYCLONEDDS_HOME="/home/</w:t>
-      </w:r>
-      <w:proofErr w:type="spellStart"/>
-      <w:r>
-        <w:rPr>
-          <w:rFonts w:ascii="Courier New" w:eastAsia="Times New Roman" w:hAnsi="Courier New" w:cs="Courier New"/>
-          <w:color w:val="1F2328"/>
-          <w:kern w:val="0"/>
-          <w:sz w:val="20"/>
-          <w:szCs w:val="20"/>
-          <w14:ligatures w14:val="none"/>
-        </w:rPr>
-        <w:t>cyclonedds</w:t>
-      </w:r>
-      <w:proofErr w:type="spellEnd"/>
-      <w:r>
-        <w:rPr>
-          <w:rFonts w:ascii="Courier New" w:eastAsia="Times New Roman" w:hAnsi="Courier New" w:cs="Courier New"/>
-          <w:color w:val="1F2328"/>
-          <w:kern w:val="0"/>
-          <w:sz w:val="20"/>
-          <w:szCs w:val="20"/>
-          <w14:ligatures w14:val="none"/>
-        </w:rPr>
-        <w:t>/install</w:t>
+        <w:t>export CYCLONEDDS_HOME="/home/cyclonedds/install</w:t>
       </w:r>
       <w:r>
         <w:t>"</w:t>
@@ -3947,15 +2557,7 @@
     </w:p>
     <w:p>
       <w:r>
-        <w:t xml:space="preserve">Source the </w:t>
-      </w:r>
-      <w:proofErr w:type="spellStart"/>
-      <w:r>
-        <w:t>bashrc</w:t>
-      </w:r>
-      <w:proofErr w:type="spellEnd"/>
-      <w:r>
-        <w:t xml:space="preserve"> file:</w:t>
+        <w:t>Source the bashrc file:</w:t>
       </w:r>
     </w:p>
     <w:p>
@@ -4009,47 +2611,19 @@
           <w:szCs w:val="20"/>
           <w14:ligatures w14:val="none"/>
         </w:rPr>
-        <w:t>source ~</w:t>
-      </w:r>
-      <w:proofErr w:type="gramStart"/>
-      <w:r>
-        <w:rPr>
-          <w:rFonts w:ascii="Courier New" w:eastAsia="Times New Roman" w:hAnsi="Courier New" w:cs="Courier New"/>
-          <w:color w:val="1F2328"/>
-          <w:kern w:val="0"/>
-          <w:sz w:val="20"/>
-          <w:szCs w:val="20"/>
-          <w14:ligatures w14:val="none"/>
-        </w:rPr>
-        <w:t>/.</w:t>
-      </w:r>
-      <w:proofErr w:type="spellStart"/>
-      <w:r>
-        <w:rPr>
-          <w:rFonts w:ascii="Courier New" w:eastAsia="Times New Roman" w:hAnsi="Courier New" w:cs="Courier New"/>
-          <w:color w:val="1F2328"/>
-          <w:kern w:val="0"/>
-          <w:sz w:val="20"/>
-          <w:szCs w:val="20"/>
-          <w14:ligatures w14:val="none"/>
-        </w:rPr>
-        <w:t>bashrc</w:t>
-      </w:r>
-      <w:proofErr w:type="spellEnd"/>
-      <w:proofErr w:type="gramEnd"/>
+        <w:t>source ~/.bashrc</w:t>
+      </w:r>
     </w:p>
     <w:p>
       <w:r>
         <w:t xml:space="preserve">8) Test the setup, call </w:t>
       </w:r>
-      <w:proofErr w:type="spellStart"/>
       <w:r>
         <w:rPr>
           <w:rFonts w:ascii="Courier New" w:hAnsi="Courier New" w:cs="Courier New"/>
         </w:rPr>
         <w:t>roscore</w:t>
       </w:r>
-      <w:proofErr w:type="spellEnd"/>
       <w:r>
         <w:t>. If you have no errors, this is good!</w:t>
       </w:r>
@@ -4096,57 +2670,36 @@
         </w:rPr>
         <w:tab/>
       </w:r>
-      <w:proofErr w:type="spellStart"/>
-      <w:r>
-        <w:rPr>
-          <w:rFonts w:ascii="Courier New" w:eastAsia="Times New Roman" w:hAnsi="Courier New" w:cs="Courier New"/>
-          <w:color w:val="1F2328"/>
-          <w:kern w:val="0"/>
-          <w:sz w:val="20"/>
-          <w:szCs w:val="20"/>
-          <w14:ligatures w14:val="none"/>
-        </w:rPr>
-        <w:t>roscore</w:t>
-      </w:r>
-      <w:proofErr w:type="spellEnd"/>
-      <w:r>
-        <w:rPr>
-          <w:rFonts w:ascii="Courier New" w:eastAsia="Times New Roman" w:hAnsi="Courier New" w:cs="Courier New"/>
-          <w:color w:val="1F2328"/>
-          <w:kern w:val="0"/>
-          <w:sz w:val="20"/>
-          <w:szCs w:val="20"/>
-          <w14:ligatures w14:val="none"/>
-        </w:rPr>
+      <w:r>
+        <w:rPr>
+          <w:rFonts w:ascii="Courier New" w:eastAsia="Times New Roman" w:hAnsi="Courier New" w:cs="Courier New"/>
+          <w:color w:val="1F2328"/>
+          <w:kern w:val="0"/>
+          <w:sz w:val="20"/>
+          <w:szCs w:val="20"/>
+          <w14:ligatures w14:val="none"/>
+        </w:rPr>
+        <w:t xml:space="preserve">roscore </w:t>
+      </w:r>
+    </w:p>
+    <w:p>
+      <w:r>
+        <w:t xml:space="preserve">9) </w:t>
+      </w:r>
+      <w:r>
+        <w:t xml:space="preserve">Set up the Astra Camera. </w:t>
+      </w:r>
+      <w:r>
         <w:t xml:space="preserve"> </w:t>
       </w:r>
-    </w:p>
-    <w:p>
-      <w:r>
-        <w:t xml:space="preserve">9) </w:t>
-      </w:r>
-      <w:r>
-        <w:t xml:space="preserve">Set up the Astra Camera. </w:t>
-      </w:r>
-      <w:r>
-        <w:t xml:space="preserve"> </w:t>
-      </w:r>
       <w:r>
         <w:t xml:space="preserve">You will also need to navigate to the </w:t>
       </w:r>
-      <w:proofErr w:type="spellStart"/>
-      <w:r>
-        <w:rPr>
-          <w:rFonts w:ascii="Courier New" w:hAnsi="Courier New" w:cs="Courier New"/>
-        </w:rPr>
-        <w:t>ros_astra_camera</w:t>
-      </w:r>
-      <w:proofErr w:type="spellEnd"/>
-      <w:r>
-        <w:rPr>
-          <w:rFonts w:ascii="Courier New" w:hAnsi="Courier New" w:cs="Courier New"/>
-        </w:rPr>
-        <w:t xml:space="preserve"> </w:t>
+      <w:r>
+        <w:rPr>
+          <w:rFonts w:ascii="Courier New" w:hAnsi="Courier New" w:cs="Courier New"/>
+        </w:rPr>
+        <w:t xml:space="preserve">ros_astra_camera </w:t>
       </w:r>
       <w:r>
         <w:t xml:space="preserve">directory and perform these two commands </w:t>
@@ -4202,69 +2755,8 @@
           <w:szCs w:val="20"/>
           <w14:ligatures w14:val="none"/>
         </w:rPr>
-        <w:t>cd ~/workspaces/</w:t>
-      </w:r>
-      <w:proofErr w:type="spellStart"/>
-      <w:r>
-        <w:rPr>
-          <w:rFonts w:ascii="Courier New" w:eastAsia="Times New Roman" w:hAnsi="Courier New" w:cs="Courier New"/>
-          <w:color w:val="1F2328"/>
-          <w:kern w:val="0"/>
-          <w:sz w:val="20"/>
-          <w:szCs w:val="20"/>
-          <w14:ligatures w14:val="none"/>
-        </w:rPr>
-        <w:t>catkin_ws</w:t>
-      </w:r>
-      <w:proofErr w:type="spellEnd"/>
-      <w:r>
-        <w:rPr>
-          <w:rFonts w:ascii="Courier New" w:eastAsia="Times New Roman" w:hAnsi="Courier New" w:cs="Courier New"/>
-          <w:color w:val="1F2328"/>
-          <w:kern w:val="0"/>
-          <w:sz w:val="20"/>
-          <w:szCs w:val="20"/>
-          <w14:ligatures w14:val="none"/>
-        </w:rPr>
-        <w:t>/</w:t>
-      </w:r>
-      <w:proofErr w:type="spellStart"/>
-      <w:r>
-        <w:rPr>
-          <w:rFonts w:ascii="Courier New" w:eastAsia="Times New Roman" w:hAnsi="Courier New" w:cs="Courier New"/>
-          <w:color w:val="1F2328"/>
-          <w:kern w:val="0"/>
-          <w:sz w:val="20"/>
-          <w:szCs w:val="20"/>
-          <w14:ligatures w14:val="none"/>
-        </w:rPr>
-        <w:t>src</w:t>
-      </w:r>
-      <w:proofErr w:type="spellEnd"/>
-      <w:r>
-        <w:rPr>
-          <w:rFonts w:ascii="Courier New" w:eastAsia="Times New Roman" w:hAnsi="Courier New" w:cs="Courier New"/>
-          <w:color w:val="1F2328"/>
-          <w:kern w:val="0"/>
-          <w:sz w:val="20"/>
-          <w:szCs w:val="20"/>
-          <w14:ligatures w14:val="none"/>
-        </w:rPr>
-        <w:t>/</w:t>
-      </w:r>
-      <w:proofErr w:type="spellStart"/>
-      <w:r>
-        <w:rPr>
-          <w:rFonts w:ascii="Courier New" w:eastAsia="Times New Roman" w:hAnsi="Courier New" w:cs="Courier New"/>
-          <w:color w:val="1F2328"/>
-          <w:kern w:val="0"/>
-          <w:sz w:val="20"/>
-          <w:szCs w:val="20"/>
-          <w14:ligatures w14:val="none"/>
-        </w:rPr>
-        <w:t>ros_astra_camera</w:t>
-      </w:r>
-      <w:proofErr w:type="spellEnd"/>
+        <w:t>cd ~/workspaces/catkin_ws/src/ros_astra_camera</w:t>
+      </w:r>
     </w:p>
     <w:p>
       <w:pPr>
@@ -4297,43 +2789,17 @@
           <w14:ligatures w14:val="none"/>
         </w:rPr>
       </w:pPr>
-      <w:proofErr w:type="gramStart"/>
-      <w:r>
-        <w:rPr>
-          <w:rFonts w:ascii="Courier New" w:eastAsia="Times New Roman" w:hAnsi="Courier New" w:cs="Courier New"/>
-          <w:color w:val="1F2328"/>
-          <w:kern w:val="0"/>
-          <w:sz w:val="20"/>
-          <w:szCs w:val="20"/>
-          <w14:ligatures w14:val="none"/>
-        </w:rPr>
-        <w:t>./</w:t>
-      </w:r>
-      <w:proofErr w:type="gramEnd"/>
-      <w:r>
-        <w:rPr>
-          <w:rFonts w:ascii="Courier New" w:eastAsia="Times New Roman" w:hAnsi="Courier New" w:cs="Courier New"/>
-          <w:color w:val="1F2328"/>
-          <w:kern w:val="0"/>
-          <w:sz w:val="20"/>
-          <w:szCs w:val="20"/>
-          <w14:ligatures w14:val="none"/>
-        </w:rPr>
-        <w:t>scripts/</w:t>
-      </w:r>
-      <w:proofErr w:type="spellStart"/>
-      <w:r>
-        <w:rPr>
-          <w:rFonts w:ascii="Courier New" w:eastAsia="Times New Roman" w:hAnsi="Courier New" w:cs="Courier New"/>
-          <w:color w:val="1F2328"/>
-          <w:kern w:val="0"/>
-          <w:sz w:val="20"/>
-          <w:szCs w:val="20"/>
-          <w14:ligatures w14:val="none"/>
-        </w:rPr>
-        <w:t>create_udev_rules</w:t>
-      </w:r>
-      <w:proofErr w:type="spellEnd"/>
+      <w:r>
+        <w:rPr>
+          <w:rFonts w:ascii="Courier New" w:eastAsia="Times New Roman" w:hAnsi="Courier New" w:cs="Courier New"/>
+          <w:color w:val="1F2328"/>
+          <w:kern w:val="0"/>
+          <w:sz w:val="20"/>
+          <w:szCs w:val="20"/>
+          <w14:ligatures w14:val="none"/>
+        </w:rPr>
+        <w:t>./scripts/create_udev_rules</w:t>
+      </w:r>
     </w:p>
     <w:p>
       <w:pPr>
@@ -4366,53 +2832,16 @@
           <w14:ligatures w14:val="none"/>
         </w:rPr>
       </w:pPr>
-      <w:proofErr w:type="spellStart"/>
-      <w:r>
-        <w:rPr>
-          <w:rFonts w:ascii="Courier New" w:eastAsia="Times New Roman" w:hAnsi="Courier New" w:cs="Courier New"/>
-          <w:color w:val="1F2328"/>
-          <w:kern w:val="0"/>
-          <w:sz w:val="20"/>
-          <w:szCs w:val="20"/>
-          <w14:ligatures w14:val="none"/>
-        </w:rPr>
-        <w:t>sudo</w:t>
-      </w:r>
-      <w:proofErr w:type="spellEnd"/>
-      <w:r>
-        <w:rPr>
-          <w:rFonts w:ascii="Courier New" w:eastAsia="Times New Roman" w:hAnsi="Courier New" w:cs="Courier New"/>
-          <w:color w:val="1F2328"/>
-          <w:kern w:val="0"/>
-          <w:sz w:val="20"/>
-          <w:szCs w:val="20"/>
-          <w14:ligatures w14:val="none"/>
-        </w:rPr>
-        <w:t xml:space="preserve"> </w:t>
-      </w:r>
-      <w:proofErr w:type="spellStart"/>
-      <w:r>
-        <w:rPr>
-          <w:rFonts w:ascii="Courier New" w:eastAsia="Times New Roman" w:hAnsi="Courier New" w:cs="Courier New"/>
-          <w:color w:val="1F2328"/>
-          <w:kern w:val="0"/>
-          <w:sz w:val="20"/>
-          <w:szCs w:val="20"/>
-          <w14:ligatures w14:val="none"/>
-        </w:rPr>
-        <w:t>udevadm</w:t>
-      </w:r>
-      <w:proofErr w:type="spellEnd"/>
-      <w:r>
-        <w:rPr>
-          <w:rFonts w:ascii="Courier New" w:eastAsia="Times New Roman" w:hAnsi="Courier New" w:cs="Courier New"/>
-          <w:color w:val="1F2328"/>
-          <w:kern w:val="0"/>
-          <w:sz w:val="20"/>
-          <w:szCs w:val="20"/>
-          <w14:ligatures w14:val="none"/>
-        </w:rPr>
-        <w:t xml:space="preserve"> control --reload </w:t>
+      <w:r>
+        <w:rPr>
+          <w:rFonts w:ascii="Courier New" w:eastAsia="Times New Roman" w:hAnsi="Courier New" w:cs="Courier New"/>
+          <w:color w:val="1F2328"/>
+          <w:kern w:val="0"/>
+          <w:sz w:val="20"/>
+          <w:szCs w:val="20"/>
+          <w14:ligatures w14:val="none"/>
+        </w:rPr>
+        <w:t xml:space="preserve">sudo udevadm control --reload </w:t>
       </w:r>
       <w:r>
         <w:rPr>
@@ -4433,55 +2862,7 @@
           <w:szCs w:val="20"/>
           <w14:ligatures w14:val="none"/>
         </w:rPr>
-        <w:t xml:space="preserve"> </w:t>
-      </w:r>
-      <w:proofErr w:type="spellStart"/>
-      <w:r>
-        <w:rPr>
-          <w:rFonts w:ascii="Courier New" w:eastAsia="Times New Roman" w:hAnsi="Courier New" w:cs="Courier New"/>
-          <w:color w:val="1F2328"/>
-          <w:kern w:val="0"/>
-          <w:sz w:val="20"/>
-          <w:szCs w:val="20"/>
-          <w14:ligatures w14:val="none"/>
-        </w:rPr>
-        <w:t>sudo</w:t>
-      </w:r>
-      <w:proofErr w:type="spellEnd"/>
-      <w:r>
-        <w:rPr>
-          <w:rFonts w:ascii="Courier New" w:eastAsia="Times New Roman" w:hAnsi="Courier New" w:cs="Courier New"/>
-          <w:color w:val="1F2328"/>
-          <w:kern w:val="0"/>
-          <w:sz w:val="20"/>
-          <w:szCs w:val="20"/>
-          <w14:ligatures w14:val="none"/>
-        </w:rPr>
-        <w:t xml:space="preserve"> </w:t>
-      </w:r>
-      <w:proofErr w:type="spellStart"/>
-      <w:r>
-        <w:rPr>
-          <w:rFonts w:ascii="Courier New" w:eastAsia="Times New Roman" w:hAnsi="Courier New" w:cs="Courier New"/>
-          <w:color w:val="1F2328"/>
-          <w:kern w:val="0"/>
-          <w:sz w:val="20"/>
-          <w:szCs w:val="20"/>
-          <w14:ligatures w14:val="none"/>
-        </w:rPr>
-        <w:t>udevadm</w:t>
-      </w:r>
-      <w:proofErr w:type="spellEnd"/>
-      <w:r>
-        <w:rPr>
-          <w:rFonts w:ascii="Courier New" w:eastAsia="Times New Roman" w:hAnsi="Courier New" w:cs="Courier New"/>
-          <w:color w:val="1F2328"/>
-          <w:kern w:val="0"/>
-          <w:sz w:val="20"/>
-          <w:szCs w:val="20"/>
-          <w14:ligatures w14:val="none"/>
-        </w:rPr>
-        <w:t xml:space="preserve"> trigger</w:t>
+        <w:t xml:space="preserve"> sudo udevadm trigger</w:t>
       </w:r>
     </w:p>
     <w:p>
@@ -4512,11 +2893,25 @@
     </w:p>
     <w:p>
       <w:r>
+        <w:lastRenderedPageBreak/>
         <w:t>1)</w:t>
       </w:r>
       <w:r>
         <w:t xml:space="preserve"> Download and load the Gemini image:</w:t>
       </w:r>
+    </w:p>
+    <w:p>
+      <w:r>
+        <w:t xml:space="preserve">You can download the image here: </w:t>
+      </w:r>
+      <w:hyperlink r:id="rId12" w:history="1">
+        <w:r>
+          <w:rPr>
+            <w:rStyle w:val="Hyperlink"/>
+          </w:rPr>
+          <w:t>https://drive.google.com/file/d/1xQtwj8xyFaPMbaMlJZ36KgxLJ6gVcdOr/view?usp=sharing</w:t>
+        </w:r>
+      </w:hyperlink>
     </w:p>
     <w:p>
       <w:pPr>
@@ -4558,7 +2953,6 @@
           <w:szCs w:val="20"/>
           <w14:ligatures w14:val="none"/>
         </w:rPr>
-        <w:lastRenderedPageBreak/>
         <w:t xml:space="preserve">docker load &lt; </w:t>
       </w:r>
       <w:r>
@@ -4591,14 +2985,12 @@
       <w:r>
         <w:t xml:space="preserve"> Clone the </w:t>
       </w:r>
-      <w:proofErr w:type="spellStart"/>
       <w:r>
         <w:rPr>
           <w:rFonts w:ascii="Courier New" w:hAnsi="Courier New" w:cs="Courier New"/>
         </w:rPr>
         <w:t>gemini_api</w:t>
       </w:r>
-      <w:proofErr w:type="spellEnd"/>
       <w:r>
         <w:t xml:space="preserve"> repo:</w:t>
       </w:r>
@@ -4686,18 +3078,7 @@
           <w:szCs w:val="20"/>
           <w14:ligatures w14:val="none"/>
         </w:rPr>
-        <w:t xml:space="preserve">git clone </w:t>
-      </w:r>
-      <w:r>
-        <w:rPr>
-          <w:rFonts w:ascii="Courier New" w:eastAsia="Times New Roman" w:hAnsi="Courier New" w:cs="Courier New"/>
-          <w:color w:val="1F2328"/>
-          <w:kern w:val="0"/>
-          <w:sz w:val="20"/>
-          <w:szCs w:val="20"/>
-          <w14:ligatures w14:val="none"/>
-        </w:rPr>
-        <w:t>https://github.com/satomm1/gemini_api.git</w:t>
+        <w:t>git clone https://github.com/satomm1/gemini_api.git</w:t>
       </w:r>
     </w:p>
     <w:p>
@@ -4751,119 +3132,8 @@
           <w:szCs w:val="20"/>
           <w14:ligatures w14:val="none"/>
         </w:rPr>
-        <w:t>docker run -v ~/</w:t>
-      </w:r>
-      <w:proofErr w:type="spellStart"/>
-      <w:r>
-        <w:rPr>
-          <w:rFonts w:ascii="Courier New" w:eastAsia="Times New Roman" w:hAnsi="Courier New" w:cs="Courier New"/>
-          <w:color w:val="1F2328"/>
-          <w:kern w:val="0"/>
-          <w:sz w:val="20"/>
-          <w:szCs w:val="20"/>
-          <w14:ligatures w14:val="none"/>
-        </w:rPr>
-        <w:t>gemini_api</w:t>
-      </w:r>
-      <w:proofErr w:type="spellEnd"/>
-      <w:r>
-        <w:rPr>
-          <w:rFonts w:ascii="Courier New" w:eastAsia="Times New Roman" w:hAnsi="Courier New" w:cs="Courier New"/>
-          <w:color w:val="1F2328"/>
-          <w:kern w:val="0"/>
-          <w:sz w:val="20"/>
-          <w:szCs w:val="20"/>
-          <w14:ligatures w14:val="none"/>
-        </w:rPr>
-        <w:t>:/</w:t>
-      </w:r>
-      <w:proofErr w:type="spellStart"/>
-      <w:r>
-        <w:rPr>
-          <w:rFonts w:ascii="Courier New" w:eastAsia="Times New Roman" w:hAnsi="Courier New" w:cs="Courier New"/>
-          <w:color w:val="1F2328"/>
-          <w:kern w:val="0"/>
-          <w:sz w:val="20"/>
-          <w:szCs w:val="20"/>
-          <w14:ligatures w14:val="none"/>
-        </w:rPr>
-        <w:t>gemini_code</w:t>
-      </w:r>
-      <w:proofErr w:type="spellEnd"/>
-      <w:r>
-        <w:rPr>
-          <w:rFonts w:ascii="Courier New" w:eastAsia="Times New Roman" w:hAnsi="Courier New" w:cs="Courier New"/>
-          <w:color w:val="1F2328"/>
-          <w:kern w:val="0"/>
-          <w:sz w:val="20"/>
-          <w:szCs w:val="20"/>
-          <w14:ligatures w14:val="none"/>
-        </w:rPr>
-        <w:t xml:space="preserve"> -v ~/Desktop/audio:/audio -it --rm --privileged -p </w:t>
-      </w:r>
-      <w:proofErr w:type="gramStart"/>
-      <w:r>
-        <w:rPr>
-          <w:rFonts w:ascii="Courier New" w:eastAsia="Times New Roman" w:hAnsi="Courier New" w:cs="Courier New"/>
-          <w:color w:val="1F2328"/>
-          <w:kern w:val="0"/>
-          <w:sz w:val="20"/>
-          <w:szCs w:val="20"/>
-          <w14:ligatures w14:val="none"/>
-        </w:rPr>
-        <w:t>5000:5000  --</w:t>
-      </w:r>
-      <w:proofErr w:type="gramEnd"/>
-      <w:r>
-        <w:rPr>
-          <w:rFonts w:ascii="Courier New" w:eastAsia="Times New Roman" w:hAnsi="Courier New" w:cs="Courier New"/>
-          <w:color w:val="1F2328"/>
-          <w:kern w:val="0"/>
-          <w:sz w:val="20"/>
-          <w:szCs w:val="20"/>
-          <w14:ligatures w14:val="none"/>
-        </w:rPr>
-        <w:t xml:space="preserve">name </w:t>
-      </w:r>
-      <w:proofErr w:type="spellStart"/>
-      <w:r>
-        <w:rPr>
-          <w:rFonts w:ascii="Courier New" w:eastAsia="Times New Roman" w:hAnsi="Courier New" w:cs="Courier New"/>
-          <w:color w:val="1F2328"/>
-          <w:kern w:val="0"/>
-          <w:sz w:val="20"/>
-          <w:szCs w:val="20"/>
-          <w14:ligatures w14:val="none"/>
-        </w:rPr>
-        <w:t>gemini</w:t>
-      </w:r>
-      <w:proofErr w:type="spellEnd"/>
-      <w:r>
-        <w:rPr>
-          <w:rFonts w:ascii="Courier New" w:eastAsia="Times New Roman" w:hAnsi="Courier New" w:cs="Courier New"/>
-          <w:color w:val="1F2328"/>
-          <w:kern w:val="0"/>
-          <w:sz w:val="20"/>
-          <w:szCs w:val="20"/>
-          <w14:ligatures w14:val="none"/>
-        </w:rPr>
-        <w:t xml:space="preserve"> </w:t>
-      </w:r>
-      <w:proofErr w:type="spellStart"/>
-      <w:proofErr w:type="gramStart"/>
-      <w:r>
-        <w:rPr>
-          <w:rFonts w:ascii="Courier New" w:eastAsia="Times New Roman" w:hAnsi="Courier New" w:cs="Courier New"/>
-          <w:color w:val="1F2328"/>
-          <w:kern w:val="0"/>
-          <w:sz w:val="20"/>
-          <w:szCs w:val="20"/>
-          <w14:ligatures w14:val="none"/>
-        </w:rPr>
-        <w:t>gemini:latest</w:t>
-      </w:r>
-      <w:proofErr w:type="spellEnd"/>
-      <w:proofErr w:type="gramEnd"/>
+        <w:t>docker run -v ~/gemini_api:/gemini_code -v ~/Desktop/audio:/audio -it --rm --privileged -p 5000:5000  --name gemini gemini:latest</w:t>
+      </w:r>
     </w:p>
     <w:p>
       <w:r>
@@ -4925,21 +3195,8 @@
           <w:szCs w:val="20"/>
           <w14:ligatures w14:val="none"/>
         </w:rPr>
-        <w:t xml:space="preserve">cd </w:t>
-      </w:r>
-      <w:proofErr w:type="spellStart"/>
-      <w:r>
-        <w:rPr>
-          <w:rFonts w:ascii="Courier New" w:eastAsia="Times New Roman" w:hAnsi="Courier New" w:cs="Courier New"/>
-          <w:color w:val="1F2328"/>
-          <w:kern w:val="0"/>
-          <w:sz w:val="20"/>
-          <w:szCs w:val="20"/>
-          <w14:ligatures w14:val="none"/>
-        </w:rPr>
-        <w:t>gemini_code</w:t>
-      </w:r>
-      <w:proofErr w:type="spellEnd"/>
+        <w:t>cd gemini_code</w:t>
+      </w:r>
     </w:p>
     <w:p>
       <w:pPr>

</xml_diff>

<commit_message>
Update documentation for improved setup instructions
</commit_message>
<xml_diff>
--- a/Software/Docker Container Setup.docx
+++ b/Software/Docker Container Setup.docx
@@ -7,7 +7,15 @@
         <w:t>Getting a Docker container that does everything we need is not trivial. The following steps is what I was able to get working for my NVIDIA Jetson Orin Nano.</w:t>
       </w:r>
       <w:r>
-        <w:t xml:space="preserve"> If you already have a docker image saved as a .tar.gz file, please look at the end for instructions.</w:t>
+        <w:t xml:space="preserve"> If you already have a docker image saved as </w:t>
+      </w:r>
+      <w:proofErr w:type="gramStart"/>
+      <w:r>
+        <w:t>a .</w:t>
+      </w:r>
+      <w:proofErr w:type="gramEnd"/>
+      <w:r>
+        <w:t>tar.gz file, please look at the end for instructions.</w:t>
       </w:r>
     </w:p>
     <w:p>
@@ -56,7 +64,23 @@
         <w:t xml:space="preserve">Also, be sure to add the following line </w:t>
       </w:r>
       <w:r>
-        <w:t>to etc/docker/daemon.json:</w:t>
+        <w:t xml:space="preserve">to </w:t>
+      </w:r>
+      <w:proofErr w:type="spellStart"/>
+      <w:r>
+        <w:t>etc</w:t>
+      </w:r>
+      <w:proofErr w:type="spellEnd"/>
+      <w:r>
+        <w:t>/docker/</w:t>
+      </w:r>
+      <w:proofErr w:type="spellStart"/>
+      <w:r>
+        <w:t>daemon.json</w:t>
+      </w:r>
+      <w:proofErr w:type="spellEnd"/>
+      <w:r>
+        <w:t>:</w:t>
       </w:r>
     </w:p>
     <w:p>
@@ -77,7 +101,25 @@
           <w:rFonts w:eastAsiaTheme="majorEastAsia"/>
           <w:color w:val="1F2328"/>
         </w:rPr>
-        <w:t>"data-root"</w:t>
+        <w:t>"</w:t>
+      </w:r>
+      <w:proofErr w:type="gramStart"/>
+      <w:r>
+        <w:rPr>
+          <w:rStyle w:val="pl-ent"/>
+          <w:rFonts w:eastAsiaTheme="majorEastAsia"/>
+          <w:color w:val="1F2328"/>
+        </w:rPr>
+        <w:t>data</w:t>
+      </w:r>
+      <w:proofErr w:type="gramEnd"/>
+      <w:r>
+        <w:rPr>
+          <w:rStyle w:val="pl-ent"/>
+          <w:rFonts w:eastAsiaTheme="majorEastAsia"/>
+          <w:color w:val="1F2328"/>
+        </w:rPr>
+        <w:t>-root"</w:t>
       </w:r>
       <w:r>
         <w:rPr>
@@ -98,7 +140,25 @@
           <w:rFonts w:eastAsiaTheme="majorEastAsia"/>
           <w:color w:val="1F2328"/>
         </w:rPr>
-        <w:t>/mnt/d</w:t>
+        <w:t>/</w:t>
+      </w:r>
+      <w:proofErr w:type="spellStart"/>
+      <w:r>
+        <w:rPr>
+          <w:rStyle w:val="pl-s"/>
+          <w:rFonts w:eastAsiaTheme="majorEastAsia"/>
+          <w:color w:val="1F2328"/>
+        </w:rPr>
+        <w:t>mnt</w:t>
+      </w:r>
+      <w:proofErr w:type="spellEnd"/>
+      <w:r>
+        <w:rPr>
+          <w:rStyle w:val="pl-s"/>
+          <w:rFonts w:eastAsiaTheme="majorEastAsia"/>
+          <w:color w:val="1F2328"/>
+        </w:rPr>
+        <w:t>/d</w:t>
       </w:r>
       <w:r>
         <w:rPr>
@@ -153,8 +213,45 @@
         </w:numPr>
       </w:pPr>
       <w:r>
-        <w:t>Choose a base container. I like l4t-ml since it contains cuda enabled pytorch, cuda enabled tensorflow2, and cuda enabled opencv</w:t>
-      </w:r>
+        <w:t xml:space="preserve">Choose a base container. I like l4t-ml since it contains </w:t>
+      </w:r>
+      <w:proofErr w:type="spellStart"/>
+      <w:r>
+        <w:t>cuda</w:t>
+      </w:r>
+      <w:proofErr w:type="spellEnd"/>
+      <w:r>
+        <w:t xml:space="preserve"> enabled </w:t>
+      </w:r>
+      <w:proofErr w:type="spellStart"/>
+      <w:r>
+        <w:t>pytorch</w:t>
+      </w:r>
+      <w:proofErr w:type="spellEnd"/>
+      <w:r>
+        <w:t xml:space="preserve">, </w:t>
+      </w:r>
+      <w:proofErr w:type="spellStart"/>
+      <w:r>
+        <w:t>cuda</w:t>
+      </w:r>
+      <w:proofErr w:type="spellEnd"/>
+      <w:r>
+        <w:t xml:space="preserve"> enabled tensorflow2, and </w:t>
+      </w:r>
+      <w:proofErr w:type="spellStart"/>
+      <w:r>
+        <w:t>cuda</w:t>
+      </w:r>
+      <w:proofErr w:type="spellEnd"/>
+      <w:r>
+        <w:t xml:space="preserve"> enabled </w:t>
+      </w:r>
+      <w:proofErr w:type="spellStart"/>
+      <w:r>
+        <w:t>opencv</w:t>
+      </w:r>
+      <w:proofErr w:type="spellEnd"/>
       <w:r>
         <w:t xml:space="preserve">. The full list of containers can be found </w:t>
       </w:r>
@@ -234,7 +331,31 @@
           <w:szCs w:val="20"/>
           <w14:ligatures w14:val="none"/>
         </w:rPr>
-        <w:t>jetson-containers run $(autotag l4t-</w:t>
+        <w:t>jetson-containers run $(</w:t>
+      </w:r>
+      <w:proofErr w:type="spellStart"/>
+      <w:r>
+        <w:rPr>
+          <w:rFonts w:ascii="Courier New" w:eastAsia="Times New Roman" w:hAnsi="Courier New" w:cs="Courier New"/>
+          <w:color w:val="1F2328"/>
+          <w:kern w:val="0"/>
+          <w:sz w:val="20"/>
+          <w:szCs w:val="20"/>
+          <w14:ligatures w14:val="none"/>
+        </w:rPr>
+        <w:t>autotag</w:t>
+      </w:r>
+      <w:proofErr w:type="spellEnd"/>
+      <w:r>
+        <w:rPr>
+          <w:rFonts w:ascii="Courier New" w:eastAsia="Times New Roman" w:hAnsi="Courier New" w:cs="Courier New"/>
+          <w:color w:val="1F2328"/>
+          <w:kern w:val="0"/>
+          <w:sz w:val="20"/>
+          <w:szCs w:val="20"/>
+          <w14:ligatures w14:val="none"/>
+        </w:rPr>
+        <w:t xml:space="preserve"> l4t-</w:t>
       </w:r>
       <w:r>
         <w:rPr>
@@ -298,7 +419,25 @@
         <w:t xml:space="preserve"> version</w:t>
       </w:r>
       <w:r>
-        <w:t>. The other version will attempt to modify the opencv, which we cannot do! Thus, install the bare bones version and the selectively install additional packages we may need.</w:t>
+        <w:t xml:space="preserve">. The other version will attempt to modify the </w:t>
+      </w:r>
+      <w:proofErr w:type="spellStart"/>
+      <w:proofErr w:type="gramStart"/>
+      <w:r>
+        <w:t>opencv</w:t>
+      </w:r>
+      <w:proofErr w:type="spellEnd"/>
+      <w:proofErr w:type="gramEnd"/>
+      <w:r>
+        <w:t xml:space="preserve">, which we cannot do! Thus, install the bare bones version and </w:t>
+      </w:r>
+      <w:proofErr w:type="gramStart"/>
+      <w:r>
+        <w:t>the selectively</w:t>
+      </w:r>
+      <w:proofErr w:type="gramEnd"/>
+      <w:r>
+        <w:t xml:space="preserve"> install additional packages we may need.</w:t>
       </w:r>
     </w:p>
     <w:p>
@@ -306,7 +445,20 @@
         <w:ind w:left="720"/>
       </w:pPr>
       <w:r>
-        <w:t>The following is also useful to put in your ~/.bashrc file</w:t>
+        <w:t>The following is also useful to put in your ~</w:t>
+      </w:r>
+      <w:proofErr w:type="gramStart"/>
+      <w:r>
+        <w:t>/.</w:t>
+      </w:r>
+      <w:proofErr w:type="spellStart"/>
+      <w:r>
+        <w:t>bashrc</w:t>
+      </w:r>
+      <w:proofErr w:type="spellEnd"/>
+      <w:proofErr w:type="gramEnd"/>
+      <w:r>
+        <w:t xml:space="preserve"> file</w:t>
       </w:r>
     </w:p>
     <w:p>
@@ -315,8 +467,21 @@
         <w:ind w:left="720"/>
       </w:pPr>
       <w:r>
-        <w:t>source /workspace/catkin_ws/devel/setup.bash</w:t>
-      </w:r>
+        <w:t>source /workspace/</w:t>
+      </w:r>
+      <w:proofErr w:type="spellStart"/>
+      <w:r>
+        <w:t>catkin_ws</w:t>
+      </w:r>
+      <w:proofErr w:type="spellEnd"/>
+      <w:r>
+        <w:t>/devel/</w:t>
+      </w:r>
+      <w:proofErr w:type="spellStart"/>
+      <w:r>
+        <w:t>setup.bash</w:t>
+      </w:r>
+      <w:proofErr w:type="spellEnd"/>
     </w:p>
     <w:p>
       <w:pPr>
@@ -324,7 +489,15 @@
         <w:ind w:left="720"/>
       </w:pPr>
       <w:r>
-        <w:t>export ROS_IP=192.168.xx.xx</w:t>
+        <w:t>export ROS_IP=</w:t>
+      </w:r>
+      <w:proofErr w:type="gramStart"/>
+      <w:r>
+        <w:t>192.168.xx</w:t>
+      </w:r>
+      <w:proofErr w:type="gramEnd"/>
+      <w:r>
+        <w:t>.xx</w:t>
       </w:r>
     </w:p>
     <w:p>
@@ -360,7 +533,15 @@
         </w:numPr>
       </w:pPr>
       <w:r>
-        <w:t>Install any additional ros packages you need, e.g.</w:t>
+        <w:t xml:space="preserve">Install any additional </w:t>
+      </w:r>
+      <w:proofErr w:type="spellStart"/>
+      <w:r>
+        <w:t>ros</w:t>
+      </w:r>
+      <w:proofErr w:type="spellEnd"/>
+      <w:r>
+        <w:t xml:space="preserve"> packages you need, e.g.</w:t>
       </w:r>
     </w:p>
     <w:p>
@@ -387,7 +568,38 @@
           <w:color w:val="333333"/>
         </w:rPr>
         <w:tab/>
-        <w:t>sudo apt install ros-noetic-PACKAGE</w:t>
+      </w:r>
+      <w:proofErr w:type="spellStart"/>
+      <w:r>
+        <w:rPr>
+          <w:rFonts w:ascii="Consolas" w:hAnsi="Consolas"/>
+          <w:color w:val="333333"/>
+        </w:rPr>
+        <w:t>sudo</w:t>
+      </w:r>
+      <w:proofErr w:type="spellEnd"/>
+      <w:r>
+        <w:rPr>
+          <w:rFonts w:ascii="Consolas" w:hAnsi="Consolas"/>
+          <w:color w:val="333333"/>
+        </w:rPr>
+        <w:t xml:space="preserve"> apt install </w:t>
+      </w:r>
+      <w:proofErr w:type="spellStart"/>
+      <w:r>
+        <w:rPr>
+          <w:rFonts w:ascii="Consolas" w:hAnsi="Consolas"/>
+          <w:color w:val="333333"/>
+        </w:rPr>
+        <w:t>ros</w:t>
+      </w:r>
+      <w:proofErr w:type="spellEnd"/>
+      <w:r>
+        <w:rPr>
+          <w:rFonts w:ascii="Consolas" w:hAnsi="Consolas"/>
+          <w:color w:val="333333"/>
+        </w:rPr>
+        <w:t>-noetic-PACKAGE</w:t>
       </w:r>
     </w:p>
     <w:p>
@@ -418,10 +630,12 @@
           <w:numId w:val="3"/>
         </w:numPr>
       </w:pPr>
+      <w:proofErr w:type="spellStart"/>
       <w:r>
         <w:lastRenderedPageBreak/>
         <w:t>tf</w:t>
       </w:r>
+      <w:proofErr w:type="spellEnd"/>
     </w:p>
     <w:p>
       <w:pPr>
@@ -431,9 +645,11 @@
           <w:numId w:val="3"/>
         </w:numPr>
       </w:pPr>
+      <w:proofErr w:type="spellStart"/>
       <w:r>
         <w:t>gmapping</w:t>
       </w:r>
+      <w:proofErr w:type="spellEnd"/>
     </w:p>
     <w:p>
       <w:pPr>
@@ -502,7 +718,29 @@
           <w:szCs w:val="18"/>
           <w:highlight w:val="lightGray"/>
         </w:rPr>
-        <w:t>*opencv*'</w:t>
+        <w:t>*</w:t>
+      </w:r>
+      <w:proofErr w:type="spellStart"/>
+      <w:r>
+        <w:rPr>
+          <w:rFonts w:ascii="Consolas" w:hAnsi="Consolas"/>
+          <w:color w:val="1F2328"/>
+          <w:sz w:val="18"/>
+          <w:szCs w:val="18"/>
+          <w:highlight w:val="lightGray"/>
+        </w:rPr>
+        <w:t>opencv</w:t>
+      </w:r>
+      <w:proofErr w:type="spellEnd"/>
+      <w:r>
+        <w:rPr>
+          <w:rFonts w:ascii="Consolas" w:hAnsi="Consolas"/>
+          <w:color w:val="1F2328"/>
+          <w:sz w:val="18"/>
+          <w:szCs w:val="18"/>
+          <w:highlight w:val="lightGray"/>
+        </w:rPr>
+        <w:t>*'</w:t>
       </w:r>
     </w:p>
     <w:p>
@@ -537,13 +775,31 @@
           <w:color w:val="1F2328"/>
         </w:rPr>
       </w:pPr>
+      <w:proofErr w:type="gramStart"/>
       <w:r>
         <w:rPr>
           <w:rFonts w:ascii="Consolas" w:hAnsi="Consolas"/>
           <w:color w:val="1F2328"/>
         </w:rPr>
-        <w:t>./scripts/create_udev_rules</w:t>
-      </w:r>
+        <w:t>./</w:t>
+      </w:r>
+      <w:proofErr w:type="gramEnd"/>
+      <w:r>
+        <w:rPr>
+          <w:rFonts w:ascii="Consolas" w:hAnsi="Consolas"/>
+          <w:color w:val="1F2328"/>
+        </w:rPr>
+        <w:t>scripts/</w:t>
+      </w:r>
+      <w:proofErr w:type="spellStart"/>
+      <w:r>
+        <w:rPr>
+          <w:rFonts w:ascii="Consolas" w:hAnsi="Consolas"/>
+          <w:color w:val="1F2328"/>
+        </w:rPr>
+        <w:t>create_udev_rules</w:t>
+      </w:r>
+      <w:proofErr w:type="spellEnd"/>
     </w:p>
     <w:p>
       <w:pPr>
@@ -555,12 +811,37 @@
           <w:color w:val="1F2328"/>
         </w:rPr>
       </w:pPr>
+      <w:proofErr w:type="spellStart"/>
       <w:r>
         <w:rPr>
           <w:rFonts w:ascii="Consolas" w:hAnsi="Consolas"/>
           <w:color w:val="1F2328"/>
         </w:rPr>
-        <w:t xml:space="preserve">sudo udevadm control --reload </w:t>
+        <w:t>sudo</w:t>
+      </w:r>
+      <w:proofErr w:type="spellEnd"/>
+      <w:r>
+        <w:rPr>
+          <w:rFonts w:ascii="Consolas" w:hAnsi="Consolas"/>
+          <w:color w:val="1F2328"/>
+        </w:rPr>
+        <w:t xml:space="preserve"> </w:t>
+      </w:r>
+      <w:proofErr w:type="spellStart"/>
+      <w:r>
+        <w:rPr>
+          <w:rFonts w:ascii="Consolas" w:hAnsi="Consolas"/>
+          <w:color w:val="1F2328"/>
+        </w:rPr>
+        <w:t>udevadm</w:t>
+      </w:r>
+      <w:proofErr w:type="spellEnd"/>
+      <w:r>
+        <w:rPr>
+          <w:rFonts w:ascii="Consolas" w:hAnsi="Consolas"/>
+          <w:color w:val="1F2328"/>
+        </w:rPr>
+        <w:t xml:space="preserve"> control --reload </w:t>
       </w:r>
       <w:r>
         <w:rPr>
@@ -575,7 +856,41 @@
           <w:rFonts w:ascii="Consolas" w:hAnsi="Consolas"/>
           <w:color w:val="1F2328"/>
         </w:rPr>
-        <w:t xml:space="preserve"> sudo  udevadm trigger</w:t>
+        <w:t xml:space="preserve"> </w:t>
+      </w:r>
+      <w:proofErr w:type="spellStart"/>
+      <w:proofErr w:type="gramStart"/>
+      <w:r>
+        <w:rPr>
+          <w:rFonts w:ascii="Consolas" w:hAnsi="Consolas"/>
+          <w:color w:val="1F2328"/>
+        </w:rPr>
+        <w:t>sudo</w:t>
+      </w:r>
+      <w:proofErr w:type="spellEnd"/>
+      <w:r>
+        <w:rPr>
+          <w:rFonts w:ascii="Consolas" w:hAnsi="Consolas"/>
+          <w:color w:val="1F2328"/>
+        </w:rPr>
+        <w:t xml:space="preserve">  </w:t>
+      </w:r>
+      <w:proofErr w:type="spellStart"/>
+      <w:r>
+        <w:rPr>
+          <w:rFonts w:ascii="Consolas" w:hAnsi="Consolas"/>
+          <w:color w:val="1F2328"/>
+        </w:rPr>
+        <w:t>udevadm</w:t>
+      </w:r>
+      <w:proofErr w:type="spellEnd"/>
+      <w:proofErr w:type="gramEnd"/>
+      <w:r>
+        <w:rPr>
+          <w:rFonts w:ascii="Consolas" w:hAnsi="Consolas"/>
+          <w:color w:val="1F2328"/>
+        </w:rPr>
+        <w:t xml:space="preserve"> trigger</w:t>
       </w:r>
     </w:p>
     <w:p>
@@ -608,7 +923,23 @@
         <w:ind w:left="720"/>
       </w:pPr>
       <w:r>
-        <w:t>IMPORTANT: Any package which has an opencv-python dependency must be sure not to modify the opencv-python package already installed from the original container. Updating will break the package!</w:t>
+        <w:t xml:space="preserve">IMPORTANT: Any package which has an </w:t>
+      </w:r>
+      <w:proofErr w:type="spellStart"/>
+      <w:r>
+        <w:t>opencv</w:t>
+      </w:r>
+      <w:proofErr w:type="spellEnd"/>
+      <w:r>
+        <w:t xml:space="preserve">-python dependency must be sure not to modify the </w:t>
+      </w:r>
+      <w:proofErr w:type="spellStart"/>
+      <w:r>
+        <w:t>opencv</w:t>
+      </w:r>
+      <w:proofErr w:type="spellEnd"/>
+      <w:r>
+        <w:t>-python package already installed from the original container. Updating will break the package!</w:t>
       </w:r>
     </w:p>
     <w:p>
@@ -627,9 +958,11 @@
           <w:numId w:val="2"/>
         </w:numPr>
       </w:pPr>
+      <w:proofErr w:type="spellStart"/>
       <w:r>
         <w:t>spidev</w:t>
       </w:r>
+      <w:proofErr w:type="spellEnd"/>
     </w:p>
     <w:p>
       <w:pPr>
@@ -640,8 +973,13 @@
         </w:numPr>
       </w:pPr>
       <w:r>
-        <w:t>confluent-kafka</w:t>
-      </w:r>
+        <w:t>confluent-</w:t>
+      </w:r>
+      <w:proofErr w:type="spellStart"/>
+      <w:r>
+        <w:t>kafka</w:t>
+      </w:r>
+      <w:proofErr w:type="spellEnd"/>
     </w:p>
     <w:p>
       <w:pPr>
@@ -651,8 +989,13 @@
           <w:numId w:val="2"/>
         </w:numPr>
       </w:pPr>
-      <w:r>
-        <w:t>rospy-message-converter</w:t>
+      <w:proofErr w:type="spellStart"/>
+      <w:r>
+        <w:t>rospy</w:t>
+      </w:r>
+      <w:proofErr w:type="spellEnd"/>
+      <w:r>
+        <w:t>-message-converter</w:t>
       </w:r>
     </w:p>
     <w:p>
@@ -663,9 +1006,11 @@
           <w:numId w:val="2"/>
         </w:numPr>
       </w:pPr>
+      <w:proofErr w:type="spellStart"/>
       <w:r>
         <w:t>pyignite</w:t>
       </w:r>
+      <w:proofErr w:type="spellEnd"/>
     </w:p>
     <w:p>
       <w:pPr>
@@ -687,9 +1032,11 @@
           <w:numId w:val="2"/>
         </w:numPr>
       </w:pPr>
+      <w:proofErr w:type="spellStart"/>
       <w:r>
         <w:t>scipy</w:t>
       </w:r>
+      <w:proofErr w:type="spellEnd"/>
     </w:p>
     <w:p>
       <w:pPr>
@@ -699,8 +1046,26 @@
           <w:numId w:val="2"/>
         </w:numPr>
       </w:pPr>
-      <w:r>
-        <w:t>ultralytics****be careful with opencv-python here!</w:t>
+      <w:proofErr w:type="spellStart"/>
+      <w:proofErr w:type="gramStart"/>
+      <w:r>
+        <w:t>ultralytics</w:t>
+      </w:r>
+      <w:proofErr w:type="spellEnd"/>
+      <w:r>
+        <w:t>**</w:t>
+      </w:r>
+      <w:proofErr w:type="gramEnd"/>
+      <w:r>
+        <w:t xml:space="preserve">**be careful with </w:t>
+      </w:r>
+      <w:proofErr w:type="spellStart"/>
+      <w:r>
+        <w:t>opencv</w:t>
+      </w:r>
+      <w:proofErr w:type="spellEnd"/>
+      <w:r>
+        <w:t>-python here!</w:t>
       </w:r>
     </w:p>
     <w:p>
@@ -712,7 +1077,15 @@
         </w:numPr>
       </w:pPr>
       <w:r>
-        <w:t>Install Cyclone DDS and it’s python binding.</w:t>
+        <w:t xml:space="preserve">Install Cyclone DDS and </w:t>
+      </w:r>
+      <w:proofErr w:type="gramStart"/>
+      <w:r>
+        <w:t>it’s</w:t>
+      </w:r>
+      <w:proofErr w:type="gramEnd"/>
+      <w:r>
+        <w:t xml:space="preserve"> python binding.</w:t>
       </w:r>
     </w:p>
     <w:p>
@@ -734,7 +1107,31 @@
         </w:r>
       </w:hyperlink>
       <w:r>
-        <w:t xml:space="preserve"> to first install cycloneDDS. Be careful! Check what the latest version of the cyclonedds python binding is and match this version!  The install directory should be /path/to/cyclonedds/install. Next:</w:t>
+        <w:t xml:space="preserve"> to first install </w:t>
+      </w:r>
+      <w:proofErr w:type="spellStart"/>
+      <w:r>
+        <w:t>cycloneDDS</w:t>
+      </w:r>
+      <w:proofErr w:type="spellEnd"/>
+      <w:r>
+        <w:t xml:space="preserve">. Be careful! Check what the latest version of the </w:t>
+      </w:r>
+      <w:proofErr w:type="spellStart"/>
+      <w:r>
+        <w:t>cyclonedds</w:t>
+      </w:r>
+      <w:proofErr w:type="spellEnd"/>
+      <w:r>
+        <w:t xml:space="preserve"> python binding is and match this version!  The install directory should be /path/to/</w:t>
+      </w:r>
+      <w:proofErr w:type="spellStart"/>
+      <w:r>
+        <w:t>cyclonedds</w:t>
+      </w:r>
+      <w:proofErr w:type="spellEnd"/>
+      <w:r>
+        <w:t>/install. Next:</w:t>
       </w:r>
     </w:p>
     <w:p>
@@ -777,7 +1174,31 @@
           <w:szCs w:val="20"/>
           <w14:ligatures w14:val="none"/>
         </w:rPr>
-        <w:t>export CYCLONEDDS_HOME="$(pwd)/install"</w:t>
+        <w:t>export CYCLONEDDS_HOME="$(</w:t>
+      </w:r>
+      <w:proofErr w:type="spellStart"/>
+      <w:r>
+        <w:rPr>
+          <w:rFonts w:ascii="Courier New" w:eastAsia="Times New Roman" w:hAnsi="Courier New" w:cs="Courier New"/>
+          <w:color w:val="1F2328"/>
+          <w:kern w:val="0"/>
+          <w:sz w:val="20"/>
+          <w:szCs w:val="20"/>
+          <w14:ligatures w14:val="none"/>
+        </w:rPr>
+        <w:t>pwd</w:t>
+      </w:r>
+      <w:proofErr w:type="spellEnd"/>
+      <w:r>
+        <w:rPr>
+          <w:rFonts w:ascii="Courier New" w:eastAsia="Times New Roman" w:hAnsi="Courier New" w:cs="Courier New"/>
+          <w:color w:val="1F2328"/>
+          <w:kern w:val="0"/>
+          <w:sz w:val="20"/>
+          <w:szCs w:val="20"/>
+          <w14:ligatures w14:val="none"/>
+        </w:rPr>
+        <w:t>)/install"</w:t>
       </w:r>
     </w:p>
     <w:p>
@@ -785,7 +1206,28 @@
         <w:ind w:left="720"/>
       </w:pPr>
       <w:r>
-        <w:t>Even better, put this in the ~/.bashrc file since we need this anytime we use the python binding. Last, we install the python binding via:</w:t>
+        <w:t>Even better, put this in the ~</w:t>
+      </w:r>
+      <w:proofErr w:type="gramStart"/>
+      <w:r>
+        <w:t>/.</w:t>
+      </w:r>
+      <w:proofErr w:type="spellStart"/>
+      <w:r>
+        <w:t>bashrc</w:t>
+      </w:r>
+      <w:proofErr w:type="spellEnd"/>
+      <w:proofErr w:type="gramEnd"/>
+      <w:r>
+        <w:t xml:space="preserve"> file since we need this </w:t>
+      </w:r>
+      <w:proofErr w:type="gramStart"/>
+      <w:r>
+        <w:t>anytime</w:t>
+      </w:r>
+      <w:proofErr w:type="gramEnd"/>
+      <w:r>
+        <w:t xml:space="preserve"> we use the python binding. Last, we install the python binding via:</w:t>
       </w:r>
     </w:p>
     <w:p>
@@ -828,8 +1270,45 @@
           <w:szCs w:val="20"/>
           <w14:ligatures w14:val="none"/>
         </w:rPr>
-        <w:t>pip3 install cyclonedds --no-binary cyclonedds</w:t>
-      </w:r>
+        <w:t xml:space="preserve">pip3 install </w:t>
+      </w:r>
+      <w:proofErr w:type="spellStart"/>
+      <w:r>
+        <w:rPr>
+          <w:rFonts w:ascii="Courier New" w:eastAsia="Times New Roman" w:hAnsi="Courier New" w:cs="Courier New"/>
+          <w:color w:val="1F2328"/>
+          <w:kern w:val="0"/>
+          <w:sz w:val="20"/>
+          <w:szCs w:val="20"/>
+          <w14:ligatures w14:val="none"/>
+        </w:rPr>
+        <w:t>cyclonedds</w:t>
+      </w:r>
+      <w:proofErr w:type="spellEnd"/>
+      <w:r>
+        <w:rPr>
+          <w:rFonts w:ascii="Courier New" w:eastAsia="Times New Roman" w:hAnsi="Courier New" w:cs="Courier New"/>
+          <w:color w:val="1F2328"/>
+          <w:kern w:val="0"/>
+          <w:sz w:val="20"/>
+          <w:szCs w:val="20"/>
+          <w14:ligatures w14:val="none"/>
+        </w:rPr>
+        <w:t xml:space="preserve"> --no-binary </w:t>
+      </w:r>
+      <w:proofErr w:type="spellStart"/>
+      <w:r>
+        <w:rPr>
+          <w:rFonts w:ascii="Courier New" w:eastAsia="Times New Roman" w:hAnsi="Courier New" w:cs="Courier New"/>
+          <w:color w:val="1F2328"/>
+          <w:kern w:val="0"/>
+          <w:sz w:val="20"/>
+          <w:szCs w:val="20"/>
+          <w14:ligatures w14:val="none"/>
+        </w:rPr>
+        <w:t>cyclonedds</w:t>
+      </w:r>
+      <w:proofErr w:type="spellEnd"/>
     </w:p>
     <w:p>
       <w:pPr>
@@ -902,16 +1381,29 @@
         </w:rPr>
         <w:t xml:space="preserve">docker commit c3f279d17e0a </w:t>
       </w:r>
-      <w:r>
-        <w:rPr>
-          <w:rFonts w:ascii="Courier New" w:eastAsia="Times New Roman" w:hAnsi="Courier New" w:cs="Courier New"/>
-          <w:color w:val="1F2328"/>
-          <w:kern w:val="0"/>
-          <w:sz w:val="20"/>
-          <w:szCs w:val="20"/>
-          <w14:ligatures w14:val="none"/>
-        </w:rPr>
-        <w:t>ml_ros</w:t>
+      <w:proofErr w:type="spellStart"/>
+      <w:r>
+        <w:rPr>
+          <w:rFonts w:ascii="Courier New" w:eastAsia="Times New Roman" w:hAnsi="Courier New" w:cs="Courier New"/>
+          <w:color w:val="1F2328"/>
+          <w:kern w:val="0"/>
+          <w:sz w:val="20"/>
+          <w:szCs w:val="20"/>
+          <w14:ligatures w14:val="none"/>
+        </w:rPr>
+        <w:t>ml_</w:t>
+      </w:r>
+      <w:proofErr w:type="gramStart"/>
+      <w:r>
+        <w:rPr>
+          <w:rFonts w:ascii="Courier New" w:eastAsia="Times New Roman" w:hAnsi="Courier New" w:cs="Courier New"/>
+          <w:color w:val="1F2328"/>
+          <w:kern w:val="0"/>
+          <w:sz w:val="20"/>
+          <w:szCs w:val="20"/>
+          <w14:ligatures w14:val="none"/>
+        </w:rPr>
+        <w:t>ros</w:t>
       </w:r>
       <w:r>
         <w:rPr>
@@ -924,6 +1416,8 @@
         </w:rPr>
         <w:t>:latest</w:t>
       </w:r>
+      <w:proofErr w:type="spellEnd"/>
+      <w:proofErr w:type="gramEnd"/>
     </w:p>
     <w:p/>
     <w:p>
@@ -994,7 +1488,68 @@
           <w:szCs w:val="20"/>
           <w14:ligatures w14:val="none"/>
         </w:rPr>
-        <w:t>jetson-containers run $(autotag ml_ros:latest)</w:t>
+        <w:t>jetson-containers run $(</w:t>
+      </w:r>
+      <w:proofErr w:type="spellStart"/>
+      <w:r>
+        <w:rPr>
+          <w:rFonts w:ascii="Courier New" w:eastAsia="Times New Roman" w:hAnsi="Courier New" w:cs="Courier New"/>
+          <w:color w:val="1F2328"/>
+          <w:kern w:val="0"/>
+          <w:sz w:val="20"/>
+          <w:szCs w:val="20"/>
+          <w14:ligatures w14:val="none"/>
+        </w:rPr>
+        <w:t>autotag</w:t>
+      </w:r>
+      <w:proofErr w:type="spellEnd"/>
+      <w:r>
+        <w:rPr>
+          <w:rFonts w:ascii="Courier New" w:eastAsia="Times New Roman" w:hAnsi="Courier New" w:cs="Courier New"/>
+          <w:color w:val="1F2328"/>
+          <w:kern w:val="0"/>
+          <w:sz w:val="20"/>
+          <w:szCs w:val="20"/>
+          <w14:ligatures w14:val="none"/>
+        </w:rPr>
+        <w:t xml:space="preserve"> </w:t>
+      </w:r>
+      <w:proofErr w:type="spellStart"/>
+      <w:r>
+        <w:rPr>
+          <w:rFonts w:ascii="Courier New" w:eastAsia="Times New Roman" w:hAnsi="Courier New" w:cs="Courier New"/>
+          <w:color w:val="1F2328"/>
+          <w:kern w:val="0"/>
+          <w:sz w:val="20"/>
+          <w:szCs w:val="20"/>
+          <w14:ligatures w14:val="none"/>
+        </w:rPr>
+        <w:t>ml_</w:t>
+      </w:r>
+      <w:proofErr w:type="gramStart"/>
+      <w:r>
+        <w:rPr>
+          <w:rFonts w:ascii="Courier New" w:eastAsia="Times New Roman" w:hAnsi="Courier New" w:cs="Courier New"/>
+          <w:color w:val="1F2328"/>
+          <w:kern w:val="0"/>
+          <w:sz w:val="20"/>
+          <w:szCs w:val="20"/>
+          <w14:ligatures w14:val="none"/>
+        </w:rPr>
+        <w:t>ros:latest</w:t>
+      </w:r>
+      <w:proofErr w:type="spellEnd"/>
+      <w:proofErr w:type="gramEnd"/>
+      <w:r>
+        <w:rPr>
+          <w:rFonts w:ascii="Courier New" w:eastAsia="Times New Roman" w:hAnsi="Courier New" w:cs="Courier New"/>
+          <w:color w:val="1F2328"/>
+          <w:kern w:val="0"/>
+          <w:sz w:val="20"/>
+          <w:szCs w:val="20"/>
+          <w14:ligatures w14:val="none"/>
+        </w:rPr>
+        <w:t>)</w:t>
       </w:r>
     </w:p>
     <w:p>
@@ -1039,8 +1594,36 @@
           <w:sz w:val="20"/>
           <w:szCs w:val="20"/>
         </w:rPr>
-        <w:t>-v ~/workspaces/catkin_ws:/workspace/catkin_ws</w:t>
-      </w:r>
+        <w:t>-v ~/workspaces/</w:t>
+      </w:r>
+      <w:proofErr w:type="spellStart"/>
+      <w:r>
+        <w:rPr>
+          <w:rFonts w:ascii="Courier New" w:hAnsi="Courier New" w:cs="Courier New"/>
+          <w:sz w:val="20"/>
+          <w:szCs w:val="20"/>
+        </w:rPr>
+        <w:t>catkin_ws</w:t>
+      </w:r>
+      <w:proofErr w:type="spellEnd"/>
+      <w:r>
+        <w:rPr>
+          <w:rFonts w:ascii="Courier New" w:hAnsi="Courier New" w:cs="Courier New"/>
+          <w:sz w:val="20"/>
+          <w:szCs w:val="20"/>
+        </w:rPr>
+        <w:t>:/workspace/</w:t>
+      </w:r>
+      <w:proofErr w:type="spellStart"/>
+      <w:r>
+        <w:rPr>
+          <w:rFonts w:ascii="Courier New" w:hAnsi="Courier New" w:cs="Courier New"/>
+          <w:sz w:val="20"/>
+          <w:szCs w:val="20"/>
+        </w:rPr>
+        <w:t>catkin_ws</w:t>
+      </w:r>
+      <w:proofErr w:type="spellEnd"/>
       <w:r>
         <w:rPr>
           <w:rFonts w:ascii="Courier New" w:hAnsi="Courier New" w:cs="Courier New"/>
@@ -1055,15 +1638,79 @@
           <w:sz w:val="20"/>
           <w:szCs w:val="20"/>
         </w:rPr>
-        <w:t>-v ~/gemini_api:/gemini_code</w:t>
-      </w:r>
-      <w:r>
-        <w:rPr>
-          <w:rFonts w:ascii="Courier New" w:hAnsi="Courier New" w:cs="Courier New"/>
-          <w:sz w:val="20"/>
-          <w:szCs w:val="20"/>
-        </w:rPr>
-        <w:t xml:space="preserve"> -v /dev/bus/usb:/dev/bus/usb </w:t>
+        <w:t>-v ~/</w:t>
+      </w:r>
+      <w:proofErr w:type="spellStart"/>
+      <w:r>
+        <w:rPr>
+          <w:rFonts w:ascii="Courier New" w:hAnsi="Courier New" w:cs="Courier New"/>
+          <w:sz w:val="20"/>
+          <w:szCs w:val="20"/>
+        </w:rPr>
+        <w:t>gemini_api</w:t>
+      </w:r>
+      <w:proofErr w:type="spellEnd"/>
+      <w:r>
+        <w:rPr>
+          <w:rFonts w:ascii="Courier New" w:hAnsi="Courier New" w:cs="Courier New"/>
+          <w:sz w:val="20"/>
+          <w:szCs w:val="20"/>
+        </w:rPr>
+        <w:t>:/</w:t>
+      </w:r>
+      <w:proofErr w:type="spellStart"/>
+      <w:r>
+        <w:rPr>
+          <w:rFonts w:ascii="Courier New" w:hAnsi="Courier New" w:cs="Courier New"/>
+          <w:sz w:val="20"/>
+          <w:szCs w:val="20"/>
+        </w:rPr>
+        <w:t>gemini_code</w:t>
+      </w:r>
+      <w:proofErr w:type="spellEnd"/>
+      <w:r>
+        <w:rPr>
+          <w:rFonts w:ascii="Courier New" w:hAnsi="Courier New" w:cs="Courier New"/>
+          <w:sz w:val="20"/>
+          <w:szCs w:val="20"/>
+        </w:rPr>
+        <w:t xml:space="preserve"> -v /dev/bus/</w:t>
+      </w:r>
+      <w:proofErr w:type="spellStart"/>
+      <w:r>
+        <w:rPr>
+          <w:rFonts w:ascii="Courier New" w:hAnsi="Courier New" w:cs="Courier New"/>
+          <w:sz w:val="20"/>
+          <w:szCs w:val="20"/>
+        </w:rPr>
+        <w:t>usb</w:t>
+      </w:r>
+      <w:proofErr w:type="spellEnd"/>
+      <w:r>
+        <w:rPr>
+          <w:rFonts w:ascii="Courier New" w:hAnsi="Courier New" w:cs="Courier New"/>
+          <w:sz w:val="20"/>
+          <w:szCs w:val="20"/>
+        </w:rPr>
+        <w:t>:/dev/bus/</w:t>
+      </w:r>
+      <w:proofErr w:type="spellStart"/>
+      <w:r>
+        <w:rPr>
+          <w:rFonts w:ascii="Courier New" w:hAnsi="Courier New" w:cs="Courier New"/>
+          <w:sz w:val="20"/>
+          <w:szCs w:val="20"/>
+        </w:rPr>
+        <w:t>usb</w:t>
+      </w:r>
+      <w:proofErr w:type="spellEnd"/>
+      <w:r>
+        <w:rPr>
+          <w:rFonts w:ascii="Courier New" w:hAnsi="Courier New" w:cs="Courier New"/>
+          <w:sz w:val="20"/>
+          <w:szCs w:val="20"/>
+        </w:rPr>
+        <w:t xml:space="preserve"> </w:t>
       </w:r>
       <w:r>
         <w:rPr>
@@ -1127,15 +1774,97 @@
           <w:sz w:val="20"/>
           <w:szCs w:val="20"/>
         </w:rPr>
-        <w:t xml:space="preserve">-i --device=/dev/ttyUSB0 --device=/dev/spidev0.0 </w:t>
-      </w:r>
-      <w:r>
-        <w:rPr>
-          <w:rFonts w:ascii="Courier New" w:hAnsi="Courier New" w:cs="Courier New"/>
-          <w:sz w:val="20"/>
-          <w:szCs w:val="20"/>
-        </w:rPr>
-        <w:t>--rm --privileged --name ros_noetic $(autotag ml_ros:latest)</w:t>
+        <w:t>-</w:t>
+      </w:r>
+      <w:proofErr w:type="spellStart"/>
+      <w:r>
+        <w:rPr>
+          <w:rFonts w:ascii="Courier New" w:hAnsi="Courier New" w:cs="Courier New"/>
+          <w:sz w:val="20"/>
+          <w:szCs w:val="20"/>
+        </w:rPr>
+        <w:t>i</w:t>
+      </w:r>
+      <w:proofErr w:type="spellEnd"/>
+      <w:r>
+        <w:rPr>
+          <w:rFonts w:ascii="Courier New" w:hAnsi="Courier New" w:cs="Courier New"/>
+          <w:sz w:val="20"/>
+          <w:szCs w:val="20"/>
+        </w:rPr>
+        <w:t xml:space="preserve"> --device=/dev/ttyUSB0 --device=/dev/spidev0.0 </w:t>
+      </w:r>
+      <w:r>
+        <w:rPr>
+          <w:rFonts w:ascii="Courier New" w:hAnsi="Courier New" w:cs="Courier New"/>
+          <w:sz w:val="20"/>
+          <w:szCs w:val="20"/>
+        </w:rPr>
+        <w:t xml:space="preserve">--rm --privileged --name </w:t>
+      </w:r>
+      <w:proofErr w:type="spellStart"/>
+      <w:r>
+        <w:rPr>
+          <w:rFonts w:ascii="Courier New" w:hAnsi="Courier New" w:cs="Courier New"/>
+          <w:sz w:val="20"/>
+          <w:szCs w:val="20"/>
+        </w:rPr>
+        <w:t>ros_noetic</w:t>
+      </w:r>
+      <w:proofErr w:type="spellEnd"/>
+      <w:r>
+        <w:rPr>
+          <w:rFonts w:ascii="Courier New" w:hAnsi="Courier New" w:cs="Courier New"/>
+          <w:sz w:val="20"/>
+          <w:szCs w:val="20"/>
+        </w:rPr>
+        <w:t xml:space="preserve"> $(</w:t>
+      </w:r>
+      <w:proofErr w:type="spellStart"/>
+      <w:r>
+        <w:rPr>
+          <w:rFonts w:ascii="Courier New" w:hAnsi="Courier New" w:cs="Courier New"/>
+          <w:sz w:val="20"/>
+          <w:szCs w:val="20"/>
+        </w:rPr>
+        <w:t>autotag</w:t>
+      </w:r>
+      <w:proofErr w:type="spellEnd"/>
+      <w:r>
+        <w:rPr>
+          <w:rFonts w:ascii="Courier New" w:hAnsi="Courier New" w:cs="Courier New"/>
+          <w:sz w:val="20"/>
+          <w:szCs w:val="20"/>
+        </w:rPr>
+        <w:t xml:space="preserve"> </w:t>
+      </w:r>
+      <w:proofErr w:type="spellStart"/>
+      <w:r>
+        <w:rPr>
+          <w:rFonts w:ascii="Courier New" w:hAnsi="Courier New" w:cs="Courier New"/>
+          <w:sz w:val="20"/>
+          <w:szCs w:val="20"/>
+        </w:rPr>
+        <w:t>ml_</w:t>
+      </w:r>
+      <w:proofErr w:type="gramStart"/>
+      <w:r>
+        <w:rPr>
+          <w:rFonts w:ascii="Courier New" w:hAnsi="Courier New" w:cs="Courier New"/>
+          <w:sz w:val="20"/>
+          <w:szCs w:val="20"/>
+        </w:rPr>
+        <w:t>ros:latest</w:t>
+      </w:r>
+      <w:proofErr w:type="spellEnd"/>
+      <w:proofErr w:type="gramEnd"/>
+      <w:r>
+        <w:rPr>
+          <w:rFonts w:ascii="Courier New" w:hAnsi="Courier New" w:cs="Courier New"/>
+          <w:sz w:val="20"/>
+          <w:szCs w:val="20"/>
+        </w:rPr>
+        <w:t>)</w:t>
       </w:r>
     </w:p>
     <w:p>
@@ -1165,14 +1894,70 @@
           <w:szCs w:val="20"/>
         </w:rPr>
       </w:pPr>
-      <w:r>
-        <w:rPr>
-          <w:rFonts w:ascii="Courier New" w:hAnsi="Courier New" w:cs="Courier New"/>
-          <w:sz w:val="20"/>
-          <w:szCs w:val="20"/>
-        </w:rPr>
-        <w:t>sudo docker run --runtime nvidia --network=host -v ~/workspaces/catkin_ws:/workspace/catki</w:t>
-      </w:r>
+      <w:proofErr w:type="spellStart"/>
+      <w:r>
+        <w:rPr>
+          <w:rFonts w:ascii="Courier New" w:hAnsi="Courier New" w:cs="Courier New"/>
+          <w:sz w:val="20"/>
+          <w:szCs w:val="20"/>
+        </w:rPr>
+        <w:t>sudo</w:t>
+      </w:r>
+      <w:proofErr w:type="spellEnd"/>
+      <w:r>
+        <w:rPr>
+          <w:rFonts w:ascii="Courier New" w:hAnsi="Courier New" w:cs="Courier New"/>
+          <w:sz w:val="20"/>
+          <w:szCs w:val="20"/>
+        </w:rPr>
+        <w:t xml:space="preserve"> docker run --runtime </w:t>
+      </w:r>
+      <w:proofErr w:type="spellStart"/>
+      <w:r>
+        <w:rPr>
+          <w:rFonts w:ascii="Courier New" w:hAnsi="Courier New" w:cs="Courier New"/>
+          <w:sz w:val="20"/>
+          <w:szCs w:val="20"/>
+        </w:rPr>
+        <w:t>nvidia</w:t>
+      </w:r>
+      <w:proofErr w:type="spellEnd"/>
+      <w:r>
+        <w:rPr>
+          <w:rFonts w:ascii="Courier New" w:hAnsi="Courier New" w:cs="Courier New"/>
+          <w:sz w:val="20"/>
+          <w:szCs w:val="20"/>
+        </w:rPr>
+        <w:t xml:space="preserve"> --network=host -v ~/workspaces/</w:t>
+      </w:r>
+      <w:proofErr w:type="spellStart"/>
+      <w:r>
+        <w:rPr>
+          <w:rFonts w:ascii="Courier New" w:hAnsi="Courier New" w:cs="Courier New"/>
+          <w:sz w:val="20"/>
+          <w:szCs w:val="20"/>
+        </w:rPr>
+        <w:t>catkin_ws</w:t>
+      </w:r>
+      <w:proofErr w:type="spellEnd"/>
+      <w:r>
+        <w:rPr>
+          <w:rFonts w:ascii="Courier New" w:hAnsi="Courier New" w:cs="Courier New"/>
+          <w:sz w:val="20"/>
+          <w:szCs w:val="20"/>
+        </w:rPr>
+        <w:t>:/workspace/</w:t>
+      </w:r>
+      <w:proofErr w:type="spellStart"/>
+      <w:r>
+        <w:rPr>
+          <w:rFonts w:ascii="Courier New" w:hAnsi="Courier New" w:cs="Courier New"/>
+          <w:sz w:val="20"/>
+          <w:szCs w:val="20"/>
+        </w:rPr>
+        <w:t>catki</w:t>
+      </w:r>
+      <w:proofErr w:type="spellEnd"/>
     </w:p>
     <w:p>
       <w:pPr>
@@ -1183,14 +1968,88 @@
           <w:szCs w:val="20"/>
         </w:rPr>
       </w:pPr>
-      <w:r>
-        <w:rPr>
-          <w:rFonts w:ascii="Courier New" w:hAnsi="Courier New" w:cs="Courier New"/>
-          <w:sz w:val="20"/>
-          <w:szCs w:val="20"/>
-        </w:rPr>
-        <w:t>n_ws -v ~/gemini_api:/gemini_code -v /dev/bus/usb:/dev/bus/usb</w:t>
-      </w:r>
+      <w:proofErr w:type="spellStart"/>
+      <w:r>
+        <w:rPr>
+          <w:rFonts w:ascii="Courier New" w:hAnsi="Courier New" w:cs="Courier New"/>
+          <w:sz w:val="20"/>
+          <w:szCs w:val="20"/>
+        </w:rPr>
+        <w:t>n_ws</w:t>
+      </w:r>
+      <w:proofErr w:type="spellEnd"/>
+      <w:r>
+        <w:rPr>
+          <w:rFonts w:ascii="Courier New" w:hAnsi="Courier New" w:cs="Courier New"/>
+          <w:sz w:val="20"/>
+          <w:szCs w:val="20"/>
+        </w:rPr>
+        <w:t xml:space="preserve"> -v ~/</w:t>
+      </w:r>
+      <w:proofErr w:type="spellStart"/>
+      <w:r>
+        <w:rPr>
+          <w:rFonts w:ascii="Courier New" w:hAnsi="Courier New" w:cs="Courier New"/>
+          <w:sz w:val="20"/>
+          <w:szCs w:val="20"/>
+        </w:rPr>
+        <w:t>gemini_api</w:t>
+      </w:r>
+      <w:proofErr w:type="spellEnd"/>
+      <w:r>
+        <w:rPr>
+          <w:rFonts w:ascii="Courier New" w:hAnsi="Courier New" w:cs="Courier New"/>
+          <w:sz w:val="20"/>
+          <w:szCs w:val="20"/>
+        </w:rPr>
+        <w:t>:/</w:t>
+      </w:r>
+      <w:proofErr w:type="spellStart"/>
+      <w:r>
+        <w:rPr>
+          <w:rFonts w:ascii="Courier New" w:hAnsi="Courier New" w:cs="Courier New"/>
+          <w:sz w:val="20"/>
+          <w:szCs w:val="20"/>
+        </w:rPr>
+        <w:t>gemini_code</w:t>
+      </w:r>
+      <w:proofErr w:type="spellEnd"/>
+      <w:r>
+        <w:rPr>
+          <w:rFonts w:ascii="Courier New" w:hAnsi="Courier New" w:cs="Courier New"/>
+          <w:sz w:val="20"/>
+          <w:szCs w:val="20"/>
+        </w:rPr>
+        <w:t xml:space="preserve"> -v /dev/bus/</w:t>
+      </w:r>
+      <w:proofErr w:type="spellStart"/>
+      <w:r>
+        <w:rPr>
+          <w:rFonts w:ascii="Courier New" w:hAnsi="Courier New" w:cs="Courier New"/>
+          <w:sz w:val="20"/>
+          <w:szCs w:val="20"/>
+        </w:rPr>
+        <w:t>usb</w:t>
+      </w:r>
+      <w:proofErr w:type="spellEnd"/>
+      <w:r>
+        <w:rPr>
+          <w:rFonts w:ascii="Courier New" w:hAnsi="Courier New" w:cs="Courier New"/>
+          <w:sz w:val="20"/>
+          <w:szCs w:val="20"/>
+        </w:rPr>
+        <w:t>:/dev/bus/</w:t>
+      </w:r>
+      <w:proofErr w:type="spellStart"/>
+      <w:r>
+        <w:rPr>
+          <w:rFonts w:ascii="Courier New" w:hAnsi="Courier New" w:cs="Courier New"/>
+          <w:sz w:val="20"/>
+          <w:szCs w:val="20"/>
+        </w:rPr>
+        <w:t>usb</w:t>
+      </w:r>
+      <w:proofErr w:type="spellEnd"/>
       <w:r>
         <w:rPr>
           <w:rFonts w:ascii="Courier New" w:hAnsi="Courier New" w:cs="Courier New"/>
@@ -1253,7 +2112,25 @@
           <w:sz w:val="20"/>
           <w:szCs w:val="20"/>
         </w:rPr>
-        <w:t xml:space="preserve"> -it --device=/dev/ttyUSB0 --device=/dev/spidev0.0 --rm --</w:t>
+        <w:t xml:space="preserve"> -it --device</w:t>
+      </w:r>
+      <w:proofErr w:type="gramStart"/>
+      <w:r>
+        <w:rPr>
+          <w:rFonts w:ascii="Courier New" w:hAnsi="Courier New" w:cs="Courier New"/>
+          <w:sz w:val="20"/>
+          <w:szCs w:val="20"/>
+        </w:rPr>
+        <w:t>=/dev</w:t>
+      </w:r>
+      <w:proofErr w:type="gramEnd"/>
+      <w:r>
+        <w:rPr>
+          <w:rFonts w:ascii="Courier New" w:hAnsi="Courier New" w:cs="Courier New"/>
+          <w:sz w:val="20"/>
+          <w:szCs w:val="20"/>
+        </w:rPr>
+        <w:t>/ttyUSB0 --device=/dev/spidev0.0 --rm --</w:t>
       </w:r>
     </w:p>
     <w:p>
@@ -1271,8 +2148,46 @@
           <w:sz w:val="20"/>
           <w:szCs w:val="20"/>
         </w:rPr>
-        <w:t>privileged --name ros_noetic ml_ros:latest</w:t>
-      </w:r>
+        <w:t xml:space="preserve">privileged --name </w:t>
+      </w:r>
+      <w:proofErr w:type="spellStart"/>
+      <w:r>
+        <w:rPr>
+          <w:rFonts w:ascii="Courier New" w:hAnsi="Courier New" w:cs="Courier New"/>
+          <w:sz w:val="20"/>
+          <w:szCs w:val="20"/>
+        </w:rPr>
+        <w:t>ros_noetic</w:t>
+      </w:r>
+      <w:proofErr w:type="spellEnd"/>
+      <w:r>
+        <w:rPr>
+          <w:rFonts w:ascii="Courier New" w:hAnsi="Courier New" w:cs="Courier New"/>
+          <w:sz w:val="20"/>
+          <w:szCs w:val="20"/>
+        </w:rPr>
+        <w:t xml:space="preserve"> </w:t>
+      </w:r>
+      <w:proofErr w:type="spellStart"/>
+      <w:r>
+        <w:rPr>
+          <w:rFonts w:ascii="Courier New" w:hAnsi="Courier New" w:cs="Courier New"/>
+          <w:sz w:val="20"/>
+          <w:szCs w:val="20"/>
+        </w:rPr>
+        <w:t>ml_</w:t>
+      </w:r>
+      <w:proofErr w:type="gramStart"/>
+      <w:r>
+        <w:rPr>
+          <w:rFonts w:ascii="Courier New" w:hAnsi="Courier New" w:cs="Courier New"/>
+          <w:sz w:val="20"/>
+          <w:szCs w:val="20"/>
+        </w:rPr>
+        <w:t>ros:latest</w:t>
+      </w:r>
+      <w:proofErr w:type="spellEnd"/>
+      <w:proofErr w:type="gramEnd"/>
     </w:p>
     <w:p>
       <w:pPr>
@@ -1352,13 +2267,87 @@
           <w:szCs w:val="20"/>
           <w14:ligatures w14:val="none"/>
         </w:rPr>
-        <w:t>docker save myimage:latest | gzip &gt; myimage_latest.tar.gz</w:t>
+        <w:t xml:space="preserve">docker save </w:t>
+      </w:r>
+      <w:proofErr w:type="spellStart"/>
+      <w:proofErr w:type="gramStart"/>
+      <w:r>
+        <w:rPr>
+          <w:rFonts w:ascii="Courier New" w:eastAsia="Times New Roman" w:hAnsi="Courier New" w:cs="Courier New"/>
+          <w:color w:val="1F2328"/>
+          <w:kern w:val="0"/>
+          <w:sz w:val="20"/>
+          <w:szCs w:val="20"/>
+          <w14:ligatures w14:val="none"/>
+        </w:rPr>
+        <w:t>myimage:latest</w:t>
+      </w:r>
+      <w:proofErr w:type="spellEnd"/>
+      <w:proofErr w:type="gramEnd"/>
+      <w:r>
+        <w:rPr>
+          <w:rFonts w:ascii="Courier New" w:eastAsia="Times New Roman" w:hAnsi="Courier New" w:cs="Courier New"/>
+          <w:color w:val="1F2328"/>
+          <w:kern w:val="0"/>
+          <w:sz w:val="20"/>
+          <w:szCs w:val="20"/>
+          <w14:ligatures w14:val="none"/>
+        </w:rPr>
+        <w:t xml:space="preserve"> | </w:t>
+      </w:r>
+      <w:proofErr w:type="spellStart"/>
+      <w:r>
+        <w:rPr>
+          <w:rFonts w:ascii="Courier New" w:eastAsia="Times New Roman" w:hAnsi="Courier New" w:cs="Courier New"/>
+          <w:color w:val="1F2328"/>
+          <w:kern w:val="0"/>
+          <w:sz w:val="20"/>
+          <w:szCs w:val="20"/>
+          <w14:ligatures w14:val="none"/>
+        </w:rPr>
+        <w:t>gzip</w:t>
+      </w:r>
+      <w:proofErr w:type="spellEnd"/>
+      <w:r>
+        <w:rPr>
+          <w:rFonts w:ascii="Courier New" w:eastAsia="Times New Roman" w:hAnsi="Courier New" w:cs="Courier New"/>
+          <w:color w:val="1F2328"/>
+          <w:kern w:val="0"/>
+          <w:sz w:val="20"/>
+          <w:szCs w:val="20"/>
+          <w14:ligatures w14:val="none"/>
+        </w:rPr>
+        <w:t xml:space="preserve"> &gt; myimage_latest.tar.gz</w:t>
       </w:r>
     </w:p>
     <w:p/>
     <w:p>
       <w:r>
-        <w:t>If everything has gone according to plan, you should now have a docker container which has ROS, cuda enabled pytorch/tensorflow, and everything else you might need!</w:t>
+        <w:t xml:space="preserve">If everything has gone according to plan, you should now have a docker container which has ROS, </w:t>
+      </w:r>
+      <w:proofErr w:type="spellStart"/>
+      <w:r>
+        <w:t>cuda</w:t>
+      </w:r>
+      <w:proofErr w:type="spellEnd"/>
+      <w:r>
+        <w:t xml:space="preserve"> enabled </w:t>
+      </w:r>
+      <w:proofErr w:type="spellStart"/>
+      <w:r>
+        <w:t>pytorch</w:t>
+      </w:r>
+      <w:proofErr w:type="spellEnd"/>
+      <w:r>
+        <w:t>/</w:t>
+      </w:r>
+      <w:proofErr w:type="spellStart"/>
+      <w:r>
+        <w:t>tensorflow</w:t>
+      </w:r>
+      <w:proofErr w:type="spellEnd"/>
+      <w:r>
+        <w:t>, and everything else you might need!</w:t>
       </w:r>
     </w:p>
     <w:p>
@@ -1515,8 +2504,45 @@
           <w:szCs w:val="20"/>
           <w14:ligatures w14:val="none"/>
         </w:rPr>
-        <w:t>source /opt/ros/noetic/setup.bash</w:t>
-      </w:r>
+        <w:t>source /opt/</w:t>
+      </w:r>
+      <w:proofErr w:type="spellStart"/>
+      <w:r>
+        <w:rPr>
+          <w:rFonts w:ascii="Courier New" w:eastAsia="Times New Roman" w:hAnsi="Courier New" w:cs="Courier New"/>
+          <w:color w:val="1F2328"/>
+          <w:kern w:val="0"/>
+          <w:sz w:val="20"/>
+          <w:szCs w:val="20"/>
+          <w14:ligatures w14:val="none"/>
+        </w:rPr>
+        <w:t>ros</w:t>
+      </w:r>
+      <w:proofErr w:type="spellEnd"/>
+      <w:r>
+        <w:rPr>
+          <w:rFonts w:ascii="Courier New" w:eastAsia="Times New Roman" w:hAnsi="Courier New" w:cs="Courier New"/>
+          <w:color w:val="1F2328"/>
+          <w:kern w:val="0"/>
+          <w:sz w:val="20"/>
+          <w:szCs w:val="20"/>
+          <w14:ligatures w14:val="none"/>
+        </w:rPr>
+        <w:t>/noetic/</w:t>
+      </w:r>
+      <w:proofErr w:type="spellStart"/>
+      <w:r>
+        <w:rPr>
+          <w:rFonts w:ascii="Courier New" w:eastAsia="Times New Roman" w:hAnsi="Courier New" w:cs="Courier New"/>
+          <w:color w:val="1F2328"/>
+          <w:kern w:val="0"/>
+          <w:sz w:val="20"/>
+          <w:szCs w:val="20"/>
+          <w14:ligatures w14:val="none"/>
+        </w:rPr>
+        <w:t>setup.bash</w:t>
+      </w:r>
+      <w:proofErr w:type="spellEnd"/>
     </w:p>
     <w:p>
       <w:pPr>
@@ -1564,8 +2590,16 @@
         <w:rPr>
           <w:rFonts w:ascii="Courier New" w:hAnsi="Courier New" w:cs="Courier New"/>
         </w:rPr>
-        <w:t>/workspace/catkin_ws</w:t>
-      </w:r>
+        <w:t>/workspace/</w:t>
+      </w:r>
+      <w:proofErr w:type="spellStart"/>
+      <w:r>
+        <w:rPr>
+          <w:rFonts w:ascii="Courier New" w:hAnsi="Courier New" w:cs="Courier New"/>
+        </w:rPr>
+        <w:t>catkin_ws</w:t>
+      </w:r>
+      <w:proofErr w:type="spellEnd"/>
       <w:r>
         <w:t xml:space="preserve"> (you may need to create this directory):</w:t>
       </w:r>
@@ -1611,15 +2645,36 @@
           <w14:ligatures w14:val="none"/>
         </w:rPr>
         <w:tab/>
-        <w:t>cd /workspace/catkin_ws</w:t>
-      </w:r>
+        <w:t>cd /workspace/</w:t>
+      </w:r>
+      <w:proofErr w:type="spellStart"/>
+      <w:r>
+        <w:rPr>
+          <w:rFonts w:ascii="Courier New" w:eastAsia="Times New Roman" w:hAnsi="Courier New" w:cs="Courier New"/>
+          <w:color w:val="1F2328"/>
+          <w:kern w:val="0"/>
+          <w:sz w:val="20"/>
+          <w:szCs w:val="20"/>
+          <w14:ligatures w14:val="none"/>
+        </w:rPr>
+        <w:t>catkin_ws</w:t>
+      </w:r>
+      <w:proofErr w:type="spellEnd"/>
     </w:p>
     <w:p>
       <w:r>
         <w:t xml:space="preserve">2) </w:t>
       </w:r>
       <w:r>
-        <w:t>Now, create the devel and src directories:</w:t>
+        <w:t xml:space="preserve">Now, create the devel and </w:t>
+      </w:r>
+      <w:proofErr w:type="spellStart"/>
+      <w:r>
+        <w:t>src</w:t>
+      </w:r>
+      <w:proofErr w:type="spellEnd"/>
+      <w:r>
+        <w:t xml:space="preserve"> directories:</w:t>
       </w:r>
     </w:p>
     <w:p>
@@ -1663,8 +2718,44 @@
           <w14:ligatures w14:val="none"/>
         </w:rPr>
         <w:tab/>
-        <w:t>mkdir devel src</w:t>
-      </w:r>
+      </w:r>
+      <w:proofErr w:type="spellStart"/>
+      <w:r>
+        <w:rPr>
+          <w:rFonts w:ascii="Courier New" w:eastAsia="Times New Roman" w:hAnsi="Courier New" w:cs="Courier New"/>
+          <w:color w:val="1F2328"/>
+          <w:kern w:val="0"/>
+          <w:sz w:val="20"/>
+          <w:szCs w:val="20"/>
+          <w14:ligatures w14:val="none"/>
+        </w:rPr>
+        <w:t>mkdir</w:t>
+      </w:r>
+      <w:proofErr w:type="spellEnd"/>
+      <w:r>
+        <w:rPr>
+          <w:rFonts w:ascii="Courier New" w:eastAsia="Times New Roman" w:hAnsi="Courier New" w:cs="Courier New"/>
+          <w:color w:val="1F2328"/>
+          <w:kern w:val="0"/>
+          <w:sz w:val="20"/>
+          <w:szCs w:val="20"/>
+          <w14:ligatures w14:val="none"/>
+        </w:rPr>
+        <w:t xml:space="preserve"> devel </w:t>
+      </w:r>
+      <w:proofErr w:type="spellStart"/>
+      <w:r>
+        <w:rPr>
+          <w:rFonts w:ascii="Courier New" w:eastAsia="Times New Roman" w:hAnsi="Courier New" w:cs="Courier New"/>
+          <w:color w:val="1F2328"/>
+          <w:kern w:val="0"/>
+          <w:sz w:val="20"/>
+          <w:szCs w:val="20"/>
+          <w14:ligatures w14:val="none"/>
+        </w:rPr>
+        <w:t>src</w:t>
+      </w:r>
+      <w:proofErr w:type="spellEnd"/>
     </w:p>
     <w:p>
       <w:r>
@@ -1716,8 +2807,20 @@
         </w:rPr>
         <w:lastRenderedPageBreak/>
         <w:tab/>
+      </w:r>
+      <w:proofErr w:type="spellStart"/>
+      <w:r>
+        <w:rPr>
+          <w:rFonts w:ascii="Courier New" w:eastAsia="Times New Roman" w:hAnsi="Courier New" w:cs="Courier New"/>
+          <w:color w:val="1F2328"/>
+          <w:kern w:val="0"/>
+          <w:sz w:val="20"/>
+          <w:szCs w:val="20"/>
+          <w14:ligatures w14:val="none"/>
+        </w:rPr>
         <w:t>catkin_make</w:t>
       </w:r>
+      <w:proofErr w:type="spellEnd"/>
     </w:p>
     <w:p>
       <w:r>
@@ -1729,8 +2832,36 @@
           <w:sz w:val="18"/>
           <w:szCs w:val="18"/>
         </w:rPr>
-        <w:t>source /opt/ros/noetic/setup.bash</w:t>
-      </w:r>
+        <w:t>source /opt/</w:t>
+      </w:r>
+      <w:proofErr w:type="spellStart"/>
+      <w:r>
+        <w:rPr>
+          <w:rFonts w:ascii="Courier New" w:hAnsi="Courier New" w:cs="Courier New"/>
+          <w:sz w:val="18"/>
+          <w:szCs w:val="18"/>
+        </w:rPr>
+        <w:t>ros</w:t>
+      </w:r>
+      <w:proofErr w:type="spellEnd"/>
+      <w:r>
+        <w:rPr>
+          <w:rFonts w:ascii="Courier New" w:hAnsi="Courier New" w:cs="Courier New"/>
+          <w:sz w:val="18"/>
+          <w:szCs w:val="18"/>
+        </w:rPr>
+        <w:t>/noetic/</w:t>
+      </w:r>
+      <w:proofErr w:type="spellStart"/>
+      <w:r>
+        <w:rPr>
+          <w:rFonts w:ascii="Courier New" w:hAnsi="Courier New" w:cs="Courier New"/>
+          <w:sz w:val="18"/>
+          <w:szCs w:val="18"/>
+        </w:rPr>
+        <w:t>setup.bash</w:t>
+      </w:r>
+      <w:proofErr w:type="spellEnd"/>
       <w:r>
         <w:t>)</w:t>
       </w:r>
@@ -1742,12 +2873,14 @@
       <w:r>
         <w:t xml:space="preserve">Source the build and go to the </w:t>
       </w:r>
+      <w:proofErr w:type="spellStart"/>
       <w:r>
         <w:rPr>
           <w:rFonts w:ascii="Courier New" w:hAnsi="Courier New" w:cs="Courier New"/>
         </w:rPr>
         <w:t>src</w:t>
       </w:r>
+      <w:proofErr w:type="spellEnd"/>
       <w:r>
         <w:t xml:space="preserve"> directory:</w:t>
       </w:r>
@@ -1793,8 +2926,21 @@
           <w14:ligatures w14:val="none"/>
         </w:rPr>
         <w:tab/>
-        <w:t>source devel/setup.bash</w:t>
-      </w:r>
+        <w:t>source devel/</w:t>
+      </w:r>
+      <w:proofErr w:type="spellStart"/>
+      <w:r>
+        <w:rPr>
+          <w:rFonts w:ascii="Courier New" w:eastAsia="Times New Roman" w:hAnsi="Courier New" w:cs="Courier New"/>
+          <w:color w:val="1F2328"/>
+          <w:kern w:val="0"/>
+          <w:sz w:val="20"/>
+          <w:szCs w:val="20"/>
+          <w14:ligatures w14:val="none"/>
+        </w:rPr>
+        <w:t>setup.bash</w:t>
+      </w:r>
+      <w:proofErr w:type="spellEnd"/>
     </w:p>
     <w:p>
       <w:pPr>
@@ -1837,8 +2983,21 @@
           <w14:ligatures w14:val="none"/>
         </w:rPr>
         <w:tab/>
-        <w:t>cd src</w:t>
-      </w:r>
+        <w:t xml:space="preserve">cd </w:t>
+      </w:r>
+      <w:proofErr w:type="spellStart"/>
+      <w:r>
+        <w:rPr>
+          <w:rFonts w:ascii="Courier New" w:eastAsia="Times New Roman" w:hAnsi="Courier New" w:cs="Courier New"/>
+          <w:color w:val="1F2328"/>
+          <w:kern w:val="0"/>
+          <w:sz w:val="20"/>
+          <w:szCs w:val="20"/>
+          <w14:ligatures w14:val="none"/>
+        </w:rPr>
+        <w:t>src</w:t>
+      </w:r>
+      <w:proofErr w:type="spellEnd"/>
     </w:p>
     <w:p>
       <w:r>
@@ -1921,8 +3080,21 @@
           <w:szCs w:val="20"/>
           <w14:ligatures w14:val="none"/>
         </w:rPr>
-        <w:t>https://github.com/satomm1/&lt;repo name&gt;.git</w:t>
-      </w:r>
+        <w:t>https://github.com/satomm1/&lt;repo name</w:t>
+      </w:r>
+      <w:proofErr w:type="gramStart"/>
+      <w:r>
+        <w:rPr>
+          <w:rFonts w:ascii="Courier New" w:eastAsia="Times New Roman" w:hAnsi="Courier New" w:cs="Courier New"/>
+          <w:color w:val="1F2328"/>
+          <w:kern w:val="0"/>
+          <w:sz w:val="20"/>
+          <w:szCs w:val="20"/>
+          <w14:ligatures w14:val="none"/>
+        </w:rPr>
+        <w:t>&gt;.git</w:t>
+      </w:r>
+      <w:proofErr w:type="gramEnd"/>
     </w:p>
     <w:p>
       <w:r>
@@ -1943,6 +3115,7 @@
           <w:szCs w:val="20"/>
         </w:rPr>
       </w:pPr>
+      <w:proofErr w:type="spellStart"/>
       <w:r>
         <w:rPr>
           <w:rFonts w:ascii="Courier New" w:hAnsi="Courier New" w:cs="Courier New"/>
@@ -1951,74 +3124,173 @@
         </w:rPr>
         <w:t>mattbot_record</w:t>
       </w:r>
-    </w:p>
-    <w:p>
-      <w:pPr>
-        <w:rPr>
-          <w:rFonts w:ascii="Courier New" w:hAnsi="Courier New" w:cs="Courier New"/>
-          <w:sz w:val="20"/>
-          <w:szCs w:val="20"/>
-        </w:rPr>
-      </w:pPr>
-      <w:r>
-        <w:rPr>
-          <w:rFonts w:ascii="Courier New" w:hAnsi="Courier New" w:cs="Courier New"/>
-          <w:sz w:val="20"/>
-          <w:szCs w:val="20"/>
-        </w:rPr>
-        <w:t>mattbot_bringup          mattbot_teleop</w:t>
-      </w:r>
-    </w:p>
-    <w:p>
-      <w:pPr>
-        <w:rPr>
-          <w:rFonts w:ascii="Courier New" w:hAnsi="Courier New" w:cs="Courier New"/>
-          <w:sz w:val="20"/>
-          <w:szCs w:val="20"/>
-        </w:rPr>
-      </w:pPr>
-      <w:r>
-        <w:rPr>
-          <w:rFonts w:ascii="Courier New" w:hAnsi="Courier New" w:cs="Courier New"/>
-          <w:sz w:val="20"/>
-          <w:szCs w:val="20"/>
-        </w:rPr>
-        <w:t>mattbot_dds              ros_astra_camera</w:t>
-      </w:r>
-    </w:p>
-    <w:p>
-      <w:pPr>
-        <w:rPr>
-          <w:rFonts w:ascii="Courier New" w:hAnsi="Courier New" w:cs="Courier New"/>
-          <w:sz w:val="20"/>
-          <w:szCs w:val="20"/>
-        </w:rPr>
-      </w:pPr>
-      <w:r>
-        <w:rPr>
-          <w:rFonts w:ascii="Courier New" w:hAnsi="Courier New" w:cs="Courier New"/>
-          <w:sz w:val="20"/>
-          <w:szCs w:val="20"/>
-        </w:rPr>
-        <w:t>mattbot_image_detection  rplidar_ros</w:t>
-      </w:r>
-    </w:p>
-    <w:p>
-      <w:pPr>
-        <w:rPr>
-          <w:rFonts w:ascii="Courier New" w:hAnsi="Courier New" w:cs="Courier New"/>
-          <w:sz w:val="20"/>
-          <w:szCs w:val="20"/>
-        </w:rPr>
-      </w:pPr>
-      <w:r>
-        <w:rPr>
-          <w:rFonts w:ascii="Courier New" w:hAnsi="Courier New" w:cs="Courier New"/>
-          <w:sz w:val="20"/>
-          <w:szCs w:val="20"/>
-        </w:rPr>
-        <w:t>mattbot_mcl              twist_mux</w:t>
-      </w:r>
+      <w:proofErr w:type="spellEnd"/>
+    </w:p>
+    <w:p>
+      <w:pPr>
+        <w:rPr>
+          <w:rFonts w:ascii="Courier New" w:hAnsi="Courier New" w:cs="Courier New"/>
+          <w:sz w:val="20"/>
+          <w:szCs w:val="20"/>
+        </w:rPr>
+      </w:pPr>
+      <w:proofErr w:type="spellStart"/>
+      <w:r>
+        <w:rPr>
+          <w:rFonts w:ascii="Courier New" w:hAnsi="Courier New" w:cs="Courier New"/>
+          <w:sz w:val="20"/>
+          <w:szCs w:val="20"/>
+        </w:rPr>
+        <w:t>mattbot_bringup</w:t>
+      </w:r>
+      <w:proofErr w:type="spellEnd"/>
+      <w:r>
+        <w:rPr>
+          <w:rFonts w:ascii="Courier New" w:hAnsi="Courier New" w:cs="Courier New"/>
+          <w:sz w:val="20"/>
+          <w:szCs w:val="20"/>
+        </w:rPr>
+        <w:t xml:space="preserve">          </w:t>
+      </w:r>
+      <w:proofErr w:type="spellStart"/>
+      <w:r>
+        <w:rPr>
+          <w:rFonts w:ascii="Courier New" w:hAnsi="Courier New" w:cs="Courier New"/>
+          <w:sz w:val="20"/>
+          <w:szCs w:val="20"/>
+        </w:rPr>
+        <w:t>mattbot_teleop</w:t>
+      </w:r>
+      <w:proofErr w:type="spellEnd"/>
+    </w:p>
+    <w:p>
+      <w:pPr>
+        <w:rPr>
+          <w:rFonts w:ascii="Courier New" w:hAnsi="Courier New" w:cs="Courier New"/>
+          <w:sz w:val="20"/>
+          <w:szCs w:val="20"/>
+        </w:rPr>
+      </w:pPr>
+      <w:proofErr w:type="spellStart"/>
+      <w:r>
+        <w:rPr>
+          <w:rFonts w:ascii="Courier New" w:hAnsi="Courier New" w:cs="Courier New"/>
+          <w:sz w:val="20"/>
+          <w:szCs w:val="20"/>
+        </w:rPr>
+        <w:t>mattbot_dds</w:t>
+      </w:r>
+      <w:proofErr w:type="spellEnd"/>
+      <w:r>
+        <w:rPr>
+          <w:rFonts w:ascii="Courier New" w:hAnsi="Courier New" w:cs="Courier New"/>
+          <w:sz w:val="20"/>
+          <w:szCs w:val="20"/>
+        </w:rPr>
+        <w:t xml:space="preserve">              </w:t>
+      </w:r>
+      <w:proofErr w:type="spellStart"/>
+      <w:r>
+        <w:rPr>
+          <w:rFonts w:ascii="Courier New" w:hAnsi="Courier New" w:cs="Courier New"/>
+          <w:sz w:val="20"/>
+          <w:szCs w:val="20"/>
+        </w:rPr>
+        <w:t>ros_astra_camera</w:t>
+      </w:r>
+      <w:proofErr w:type="spellEnd"/>
+    </w:p>
+    <w:p>
+      <w:pPr>
+        <w:rPr>
+          <w:rFonts w:ascii="Courier New" w:hAnsi="Courier New" w:cs="Courier New"/>
+          <w:sz w:val="20"/>
+          <w:szCs w:val="20"/>
+        </w:rPr>
+      </w:pPr>
+      <w:proofErr w:type="spellStart"/>
+      <w:r>
+        <w:rPr>
+          <w:rFonts w:ascii="Courier New" w:hAnsi="Courier New" w:cs="Courier New"/>
+          <w:sz w:val="20"/>
+          <w:szCs w:val="20"/>
+        </w:rPr>
+        <w:t>mattbot_image_</w:t>
+      </w:r>
+      <w:proofErr w:type="gramStart"/>
+      <w:r>
+        <w:rPr>
+          <w:rFonts w:ascii="Courier New" w:hAnsi="Courier New" w:cs="Courier New"/>
+          <w:sz w:val="20"/>
+          <w:szCs w:val="20"/>
+        </w:rPr>
+        <w:t>detection</w:t>
+      </w:r>
+      <w:proofErr w:type="spellEnd"/>
+      <w:r>
+        <w:rPr>
+          <w:rFonts w:ascii="Courier New" w:hAnsi="Courier New" w:cs="Courier New"/>
+          <w:sz w:val="20"/>
+          <w:szCs w:val="20"/>
+        </w:rPr>
+        <w:t xml:space="preserve">  </w:t>
+      </w:r>
+      <w:proofErr w:type="spellStart"/>
+      <w:r>
+        <w:rPr>
+          <w:rFonts w:ascii="Courier New" w:hAnsi="Courier New" w:cs="Courier New"/>
+          <w:sz w:val="20"/>
+          <w:szCs w:val="20"/>
+        </w:rPr>
+        <w:t>rplidar</w:t>
+      </w:r>
+      <w:proofErr w:type="gramEnd"/>
+      <w:r>
+        <w:rPr>
+          <w:rFonts w:ascii="Courier New" w:hAnsi="Courier New" w:cs="Courier New"/>
+          <w:sz w:val="20"/>
+          <w:szCs w:val="20"/>
+        </w:rPr>
+        <w:t>_ros</w:t>
+      </w:r>
+      <w:proofErr w:type="spellEnd"/>
+    </w:p>
+    <w:p>
+      <w:pPr>
+        <w:rPr>
+          <w:rFonts w:ascii="Courier New" w:hAnsi="Courier New" w:cs="Courier New"/>
+          <w:sz w:val="20"/>
+          <w:szCs w:val="20"/>
+        </w:rPr>
+      </w:pPr>
+      <w:proofErr w:type="spellStart"/>
+      <w:r>
+        <w:rPr>
+          <w:rFonts w:ascii="Courier New" w:hAnsi="Courier New" w:cs="Courier New"/>
+          <w:sz w:val="20"/>
+          <w:szCs w:val="20"/>
+        </w:rPr>
+        <w:t>mattbot_mcl</w:t>
+      </w:r>
+      <w:proofErr w:type="spellEnd"/>
+      <w:r>
+        <w:rPr>
+          <w:rFonts w:ascii="Courier New" w:hAnsi="Courier New" w:cs="Courier New"/>
+          <w:sz w:val="20"/>
+          <w:szCs w:val="20"/>
+        </w:rPr>
+        <w:t xml:space="preserve">              </w:t>
+      </w:r>
+      <w:proofErr w:type="spellStart"/>
+      <w:r>
+        <w:rPr>
+          <w:rFonts w:ascii="Courier New" w:hAnsi="Courier New" w:cs="Courier New"/>
+          <w:sz w:val="20"/>
+          <w:szCs w:val="20"/>
+        </w:rPr>
+        <w:t>twist_mux</w:t>
+      </w:r>
+      <w:proofErr w:type="spellEnd"/>
       <w:r>
         <w:rPr>
           <w:rFonts w:ascii="Courier New" w:hAnsi="Courier New" w:cs="Courier New"/>
@@ -2036,6 +3308,7 @@
           <w:szCs w:val="20"/>
         </w:rPr>
       </w:pPr>
+      <w:proofErr w:type="spellStart"/>
       <w:r>
         <w:rPr>
           <w:rFonts w:ascii="Courier New" w:hAnsi="Courier New" w:cs="Courier New"/>
@@ -2044,6 +3317,7 @@
         </w:rPr>
         <w:t>mattbot_navigation</w:t>
       </w:r>
+      <w:proofErr w:type="spellEnd"/>
       <w:r>
         <w:rPr>
           <w:rFonts w:ascii="Courier New" w:hAnsi="Courier New" w:cs="Courier New"/>
@@ -2051,19 +3325,31 @@
           <w:szCs w:val="20"/>
         </w:rPr>
         <w:tab/>
-        <w:t xml:space="preserve"> slam_gmapping</w:t>
-      </w:r>
+        <w:t xml:space="preserve"> </w:t>
+      </w:r>
+      <w:proofErr w:type="spellStart"/>
+      <w:r>
+        <w:rPr>
+          <w:rFonts w:ascii="Courier New" w:hAnsi="Courier New" w:cs="Courier New"/>
+          <w:sz w:val="20"/>
+          <w:szCs w:val="20"/>
+        </w:rPr>
+        <w:t>slam_gmapping</w:t>
+      </w:r>
+      <w:proofErr w:type="spellEnd"/>
     </w:p>
     <w:p>
       <w:r>
         <w:t xml:space="preserve">6) Navigate back to the </w:t>
       </w:r>
+      <w:proofErr w:type="spellStart"/>
       <w:r>
         <w:rPr>
           <w:rFonts w:ascii="Courier New" w:hAnsi="Courier New" w:cs="Courier New"/>
         </w:rPr>
         <w:t>catkin_ws</w:t>
       </w:r>
+      <w:proofErr w:type="spellEnd"/>
       <w:r>
         <w:t xml:space="preserve"> directory and build the packages:</w:t>
       </w:r>
@@ -2119,8 +3405,21 @@
           <w:szCs w:val="20"/>
           <w14:ligatures w14:val="none"/>
         </w:rPr>
-        <w:t>cd /workspace/catkin_ws</w:t>
-      </w:r>
+        <w:t>cd /workspace/</w:t>
+      </w:r>
+      <w:proofErr w:type="spellStart"/>
+      <w:r>
+        <w:rPr>
+          <w:rFonts w:ascii="Courier New" w:eastAsia="Times New Roman" w:hAnsi="Courier New" w:cs="Courier New"/>
+          <w:color w:val="1F2328"/>
+          <w:kern w:val="0"/>
+          <w:sz w:val="20"/>
+          <w:szCs w:val="20"/>
+          <w14:ligatures w14:val="none"/>
+        </w:rPr>
+        <w:t>catkin_ws</w:t>
+      </w:r>
+      <w:proofErr w:type="spellEnd"/>
     </w:p>
     <w:p>
       <w:pPr>
@@ -2164,6 +3463,7 @@
         </w:rPr>
         <w:tab/>
       </w:r>
+      <w:proofErr w:type="spellStart"/>
       <w:r>
         <w:rPr>
           <w:rFonts w:ascii="Courier New" w:eastAsia="Times New Roman" w:hAnsi="Courier New" w:cs="Courier New"/>
@@ -2175,6 +3475,7 @@
         </w:rPr>
         <w:t>catkin_make</w:t>
       </w:r>
+      <w:proofErr w:type="spellEnd"/>
     </w:p>
     <w:p>
       <w:pPr>
@@ -2227,8 +3528,21 @@
           <w:szCs w:val="20"/>
           <w14:ligatures w14:val="none"/>
         </w:rPr>
-        <w:t>source devel/setup.bash</w:t>
-      </w:r>
+        <w:t>source devel/</w:t>
+      </w:r>
+      <w:proofErr w:type="spellStart"/>
+      <w:r>
+        <w:rPr>
+          <w:rFonts w:ascii="Courier New" w:eastAsia="Times New Roman" w:hAnsi="Courier New" w:cs="Courier New"/>
+          <w:color w:val="1F2328"/>
+          <w:kern w:val="0"/>
+          <w:sz w:val="20"/>
+          <w:szCs w:val="20"/>
+          <w14:ligatures w14:val="none"/>
+        </w:rPr>
+        <w:t>setup.bash</w:t>
+      </w:r>
+      <w:proofErr w:type="spellEnd"/>
     </w:p>
     <w:p>
       <w:pPr>
@@ -2243,12 +3557,14 @@
       <w:r>
         <w:t xml:space="preserve">7) Add important information to the </w:t>
       </w:r>
+      <w:proofErr w:type="spellStart"/>
       <w:r>
         <w:rPr>
           <w:rFonts w:ascii="Courier New" w:hAnsi="Courier New" w:cs="Courier New"/>
         </w:rPr>
         <w:t>bashrc</w:t>
       </w:r>
+      <w:proofErr w:type="spellEnd"/>
       <w:r>
         <w:t xml:space="preserve"> file:</w:t>
       </w:r>
@@ -2304,8 +3620,34 @@
           <w:szCs w:val="20"/>
           <w14:ligatures w14:val="none"/>
         </w:rPr>
-        <w:t>nano ~/.bashrc</w:t>
-      </w:r>
+        <w:t>nano ~</w:t>
+      </w:r>
+      <w:proofErr w:type="gramStart"/>
+      <w:r>
+        <w:rPr>
+          <w:rFonts w:ascii="Courier New" w:eastAsia="Times New Roman" w:hAnsi="Courier New" w:cs="Courier New"/>
+          <w:color w:val="1F2328"/>
+          <w:kern w:val="0"/>
+          <w:sz w:val="20"/>
+          <w:szCs w:val="20"/>
+          <w14:ligatures w14:val="none"/>
+        </w:rPr>
+        <w:t>/.</w:t>
+      </w:r>
+      <w:proofErr w:type="spellStart"/>
+      <w:r>
+        <w:rPr>
+          <w:rFonts w:ascii="Courier New" w:eastAsia="Times New Roman" w:hAnsi="Courier New" w:cs="Courier New"/>
+          <w:color w:val="1F2328"/>
+          <w:kern w:val="0"/>
+          <w:sz w:val="20"/>
+          <w:szCs w:val="20"/>
+          <w14:ligatures w14:val="none"/>
+        </w:rPr>
+        <w:t>bashrc</w:t>
+      </w:r>
+      <w:proofErr w:type="spellEnd"/>
+      <w:proofErr w:type="gramEnd"/>
     </w:p>
     <w:p>
       <w:r>
@@ -2352,8 +3694,45 @@
           <w:szCs w:val="20"/>
           <w14:ligatures w14:val="none"/>
         </w:rPr>
-        <w:t>source /workspace/catkin_ws/devel/setup.bash</w:t>
-      </w:r>
+        <w:t>source /workspace/</w:t>
+      </w:r>
+      <w:proofErr w:type="spellStart"/>
+      <w:r>
+        <w:rPr>
+          <w:rFonts w:ascii="Courier New" w:eastAsia="Times New Roman" w:hAnsi="Courier New" w:cs="Courier New"/>
+          <w:color w:val="1F2328"/>
+          <w:kern w:val="0"/>
+          <w:sz w:val="20"/>
+          <w:szCs w:val="20"/>
+          <w14:ligatures w14:val="none"/>
+        </w:rPr>
+        <w:t>catkin_ws</w:t>
+      </w:r>
+      <w:proofErr w:type="spellEnd"/>
+      <w:r>
+        <w:rPr>
+          <w:rFonts w:ascii="Courier New" w:eastAsia="Times New Roman" w:hAnsi="Courier New" w:cs="Courier New"/>
+          <w:color w:val="1F2328"/>
+          <w:kern w:val="0"/>
+          <w:sz w:val="20"/>
+          <w:szCs w:val="20"/>
+          <w14:ligatures w14:val="none"/>
+        </w:rPr>
+        <w:t>/devel/</w:t>
+      </w:r>
+      <w:proofErr w:type="spellStart"/>
+      <w:r>
+        <w:rPr>
+          <w:rFonts w:ascii="Courier New" w:eastAsia="Times New Roman" w:hAnsi="Courier New" w:cs="Courier New"/>
+          <w:color w:val="1F2328"/>
+          <w:kern w:val="0"/>
+          <w:sz w:val="20"/>
+          <w:szCs w:val="20"/>
+          <w14:ligatures w14:val="none"/>
+        </w:rPr>
+        <w:t>setup.bash</w:t>
+      </w:r>
+      <w:proofErr w:type="spellEnd"/>
     </w:p>
     <w:p>
       <w:pPr>
@@ -2549,7 +3928,31 @@
           <w:szCs w:val="20"/>
           <w14:ligatures w14:val="none"/>
         </w:rPr>
-        <w:t>export CYCLONEDDS_HOME="/home/cyclonedds/install</w:t>
+        <w:t>export CYCLONEDDS_HOME="/home/</w:t>
+      </w:r>
+      <w:proofErr w:type="spellStart"/>
+      <w:r>
+        <w:rPr>
+          <w:rFonts w:ascii="Courier New" w:eastAsia="Times New Roman" w:hAnsi="Courier New" w:cs="Courier New"/>
+          <w:color w:val="1F2328"/>
+          <w:kern w:val="0"/>
+          <w:sz w:val="20"/>
+          <w:szCs w:val="20"/>
+          <w14:ligatures w14:val="none"/>
+        </w:rPr>
+        <w:t>cyclonedds</w:t>
+      </w:r>
+      <w:proofErr w:type="spellEnd"/>
+      <w:r>
+        <w:rPr>
+          <w:rFonts w:ascii="Courier New" w:eastAsia="Times New Roman" w:hAnsi="Courier New" w:cs="Courier New"/>
+          <w:color w:val="1F2328"/>
+          <w:kern w:val="0"/>
+          <w:sz w:val="20"/>
+          <w:szCs w:val="20"/>
+          <w14:ligatures w14:val="none"/>
+        </w:rPr>
+        <w:t>/install</w:t>
       </w:r>
       <w:r>
         <w:t>"</w:t>
@@ -2557,7 +3960,15 @@
     </w:p>
     <w:p>
       <w:r>
-        <w:t>Source the bashrc file:</w:t>
+        <w:t xml:space="preserve">Source the </w:t>
+      </w:r>
+      <w:proofErr w:type="spellStart"/>
+      <w:r>
+        <w:t>bashrc</w:t>
+      </w:r>
+      <w:proofErr w:type="spellEnd"/>
+      <w:r>
+        <w:t xml:space="preserve"> file:</w:t>
       </w:r>
     </w:p>
     <w:p>
@@ -2611,19 +4022,47 @@
           <w:szCs w:val="20"/>
           <w14:ligatures w14:val="none"/>
         </w:rPr>
-        <w:t>source ~/.bashrc</w:t>
-      </w:r>
+        <w:t>source ~</w:t>
+      </w:r>
+      <w:proofErr w:type="gramStart"/>
+      <w:r>
+        <w:rPr>
+          <w:rFonts w:ascii="Courier New" w:eastAsia="Times New Roman" w:hAnsi="Courier New" w:cs="Courier New"/>
+          <w:color w:val="1F2328"/>
+          <w:kern w:val="0"/>
+          <w:sz w:val="20"/>
+          <w:szCs w:val="20"/>
+          <w14:ligatures w14:val="none"/>
+        </w:rPr>
+        <w:t>/.</w:t>
+      </w:r>
+      <w:proofErr w:type="spellStart"/>
+      <w:r>
+        <w:rPr>
+          <w:rFonts w:ascii="Courier New" w:eastAsia="Times New Roman" w:hAnsi="Courier New" w:cs="Courier New"/>
+          <w:color w:val="1F2328"/>
+          <w:kern w:val="0"/>
+          <w:sz w:val="20"/>
+          <w:szCs w:val="20"/>
+          <w14:ligatures w14:val="none"/>
+        </w:rPr>
+        <w:t>bashrc</w:t>
+      </w:r>
+      <w:proofErr w:type="spellEnd"/>
+      <w:proofErr w:type="gramEnd"/>
     </w:p>
     <w:p>
       <w:r>
         <w:t xml:space="preserve">8) Test the setup, call </w:t>
       </w:r>
+      <w:proofErr w:type="spellStart"/>
       <w:r>
         <w:rPr>
           <w:rFonts w:ascii="Courier New" w:hAnsi="Courier New" w:cs="Courier New"/>
         </w:rPr>
         <w:t>roscore</w:t>
       </w:r>
+      <w:proofErr w:type="spellEnd"/>
       <w:r>
         <w:t>. If you have no errors, this is good!</w:t>
       </w:r>
@@ -2670,16 +4109,29 @@
         </w:rPr>
         <w:tab/>
       </w:r>
-      <w:r>
-        <w:rPr>
-          <w:rFonts w:ascii="Courier New" w:eastAsia="Times New Roman" w:hAnsi="Courier New" w:cs="Courier New"/>
-          <w:color w:val="1F2328"/>
-          <w:kern w:val="0"/>
-          <w:sz w:val="20"/>
-          <w:szCs w:val="20"/>
-          <w14:ligatures w14:val="none"/>
-        </w:rPr>
-        <w:t xml:space="preserve">roscore </w:t>
+      <w:proofErr w:type="spellStart"/>
+      <w:r>
+        <w:rPr>
+          <w:rFonts w:ascii="Courier New" w:eastAsia="Times New Roman" w:hAnsi="Courier New" w:cs="Courier New"/>
+          <w:color w:val="1F2328"/>
+          <w:kern w:val="0"/>
+          <w:sz w:val="20"/>
+          <w:szCs w:val="20"/>
+          <w14:ligatures w14:val="none"/>
+        </w:rPr>
+        <w:t>roscore</w:t>
+      </w:r>
+      <w:proofErr w:type="spellEnd"/>
+      <w:r>
+        <w:rPr>
+          <w:rFonts w:ascii="Courier New" w:eastAsia="Times New Roman" w:hAnsi="Courier New" w:cs="Courier New"/>
+          <w:color w:val="1F2328"/>
+          <w:kern w:val="0"/>
+          <w:sz w:val="20"/>
+          <w:szCs w:val="20"/>
+          <w14:ligatures w14:val="none"/>
+        </w:rPr>
+        <w:t xml:space="preserve"> </w:t>
       </w:r>
     </w:p>
     <w:p>
@@ -2695,11 +4147,19 @@
       <w:r>
         <w:t xml:space="preserve">You will also need to navigate to the </w:t>
       </w:r>
-      <w:r>
-        <w:rPr>
-          <w:rFonts w:ascii="Courier New" w:hAnsi="Courier New" w:cs="Courier New"/>
-        </w:rPr>
-        <w:t xml:space="preserve">ros_astra_camera </w:t>
+      <w:proofErr w:type="spellStart"/>
+      <w:r>
+        <w:rPr>
+          <w:rFonts w:ascii="Courier New" w:hAnsi="Courier New" w:cs="Courier New"/>
+        </w:rPr>
+        <w:t>ros_astra_camera</w:t>
+      </w:r>
+      <w:proofErr w:type="spellEnd"/>
+      <w:r>
+        <w:rPr>
+          <w:rFonts w:ascii="Courier New" w:hAnsi="Courier New" w:cs="Courier New"/>
+        </w:rPr>
+        <w:t xml:space="preserve"> </w:t>
       </w:r>
       <w:r>
         <w:t xml:space="preserve">directory and perform these two commands </w:t>
@@ -2755,8 +4215,69 @@
           <w:szCs w:val="20"/>
           <w14:ligatures w14:val="none"/>
         </w:rPr>
-        <w:t>cd ~/workspaces/catkin_ws/src/ros_astra_camera</w:t>
-      </w:r>
+        <w:t>cd ~/workspaces/</w:t>
+      </w:r>
+      <w:proofErr w:type="spellStart"/>
+      <w:r>
+        <w:rPr>
+          <w:rFonts w:ascii="Courier New" w:eastAsia="Times New Roman" w:hAnsi="Courier New" w:cs="Courier New"/>
+          <w:color w:val="1F2328"/>
+          <w:kern w:val="0"/>
+          <w:sz w:val="20"/>
+          <w:szCs w:val="20"/>
+          <w14:ligatures w14:val="none"/>
+        </w:rPr>
+        <w:t>catkin_ws</w:t>
+      </w:r>
+      <w:proofErr w:type="spellEnd"/>
+      <w:r>
+        <w:rPr>
+          <w:rFonts w:ascii="Courier New" w:eastAsia="Times New Roman" w:hAnsi="Courier New" w:cs="Courier New"/>
+          <w:color w:val="1F2328"/>
+          <w:kern w:val="0"/>
+          <w:sz w:val="20"/>
+          <w:szCs w:val="20"/>
+          <w14:ligatures w14:val="none"/>
+        </w:rPr>
+        <w:t>/</w:t>
+      </w:r>
+      <w:proofErr w:type="spellStart"/>
+      <w:r>
+        <w:rPr>
+          <w:rFonts w:ascii="Courier New" w:eastAsia="Times New Roman" w:hAnsi="Courier New" w:cs="Courier New"/>
+          <w:color w:val="1F2328"/>
+          <w:kern w:val="0"/>
+          <w:sz w:val="20"/>
+          <w:szCs w:val="20"/>
+          <w14:ligatures w14:val="none"/>
+        </w:rPr>
+        <w:t>src</w:t>
+      </w:r>
+      <w:proofErr w:type="spellEnd"/>
+      <w:r>
+        <w:rPr>
+          <w:rFonts w:ascii="Courier New" w:eastAsia="Times New Roman" w:hAnsi="Courier New" w:cs="Courier New"/>
+          <w:color w:val="1F2328"/>
+          <w:kern w:val="0"/>
+          <w:sz w:val="20"/>
+          <w:szCs w:val="20"/>
+          <w14:ligatures w14:val="none"/>
+        </w:rPr>
+        <w:t>/</w:t>
+      </w:r>
+      <w:proofErr w:type="spellStart"/>
+      <w:r>
+        <w:rPr>
+          <w:rFonts w:ascii="Courier New" w:eastAsia="Times New Roman" w:hAnsi="Courier New" w:cs="Courier New"/>
+          <w:color w:val="1F2328"/>
+          <w:kern w:val="0"/>
+          <w:sz w:val="20"/>
+          <w:szCs w:val="20"/>
+          <w14:ligatures w14:val="none"/>
+        </w:rPr>
+        <w:t>ros_astra_camera</w:t>
+      </w:r>
+      <w:proofErr w:type="spellEnd"/>
     </w:p>
     <w:p>
       <w:pPr>
@@ -2789,17 +4310,43 @@
           <w14:ligatures w14:val="none"/>
         </w:rPr>
       </w:pPr>
-      <w:r>
-        <w:rPr>
-          <w:rFonts w:ascii="Courier New" w:eastAsia="Times New Roman" w:hAnsi="Courier New" w:cs="Courier New"/>
-          <w:color w:val="1F2328"/>
-          <w:kern w:val="0"/>
-          <w:sz w:val="20"/>
-          <w:szCs w:val="20"/>
-          <w14:ligatures w14:val="none"/>
-        </w:rPr>
-        <w:t>./scripts/create_udev_rules</w:t>
-      </w:r>
+      <w:proofErr w:type="gramStart"/>
+      <w:r>
+        <w:rPr>
+          <w:rFonts w:ascii="Courier New" w:eastAsia="Times New Roman" w:hAnsi="Courier New" w:cs="Courier New"/>
+          <w:color w:val="1F2328"/>
+          <w:kern w:val="0"/>
+          <w:sz w:val="20"/>
+          <w:szCs w:val="20"/>
+          <w14:ligatures w14:val="none"/>
+        </w:rPr>
+        <w:t>./</w:t>
+      </w:r>
+      <w:proofErr w:type="gramEnd"/>
+      <w:r>
+        <w:rPr>
+          <w:rFonts w:ascii="Courier New" w:eastAsia="Times New Roman" w:hAnsi="Courier New" w:cs="Courier New"/>
+          <w:color w:val="1F2328"/>
+          <w:kern w:val="0"/>
+          <w:sz w:val="20"/>
+          <w:szCs w:val="20"/>
+          <w14:ligatures w14:val="none"/>
+        </w:rPr>
+        <w:t>scripts/</w:t>
+      </w:r>
+      <w:proofErr w:type="spellStart"/>
+      <w:r>
+        <w:rPr>
+          <w:rFonts w:ascii="Courier New" w:eastAsia="Times New Roman" w:hAnsi="Courier New" w:cs="Courier New"/>
+          <w:color w:val="1F2328"/>
+          <w:kern w:val="0"/>
+          <w:sz w:val="20"/>
+          <w:szCs w:val="20"/>
+          <w14:ligatures w14:val="none"/>
+        </w:rPr>
+        <w:t>create_udev_rules</w:t>
+      </w:r>
+      <w:proofErr w:type="spellEnd"/>
     </w:p>
     <w:p>
       <w:pPr>
@@ -2832,16 +4379,53 @@
           <w14:ligatures w14:val="none"/>
         </w:rPr>
       </w:pPr>
-      <w:r>
-        <w:rPr>
-          <w:rFonts w:ascii="Courier New" w:eastAsia="Times New Roman" w:hAnsi="Courier New" w:cs="Courier New"/>
-          <w:color w:val="1F2328"/>
-          <w:kern w:val="0"/>
-          <w:sz w:val="20"/>
-          <w:szCs w:val="20"/>
-          <w14:ligatures w14:val="none"/>
-        </w:rPr>
-        <w:t xml:space="preserve">sudo udevadm control --reload </w:t>
+      <w:proofErr w:type="spellStart"/>
+      <w:r>
+        <w:rPr>
+          <w:rFonts w:ascii="Courier New" w:eastAsia="Times New Roman" w:hAnsi="Courier New" w:cs="Courier New"/>
+          <w:color w:val="1F2328"/>
+          <w:kern w:val="0"/>
+          <w:sz w:val="20"/>
+          <w:szCs w:val="20"/>
+          <w14:ligatures w14:val="none"/>
+        </w:rPr>
+        <w:t>sudo</w:t>
+      </w:r>
+      <w:proofErr w:type="spellEnd"/>
+      <w:r>
+        <w:rPr>
+          <w:rFonts w:ascii="Courier New" w:eastAsia="Times New Roman" w:hAnsi="Courier New" w:cs="Courier New"/>
+          <w:color w:val="1F2328"/>
+          <w:kern w:val="0"/>
+          <w:sz w:val="20"/>
+          <w:szCs w:val="20"/>
+          <w14:ligatures w14:val="none"/>
+        </w:rPr>
+        <w:t xml:space="preserve"> </w:t>
+      </w:r>
+      <w:proofErr w:type="spellStart"/>
+      <w:r>
+        <w:rPr>
+          <w:rFonts w:ascii="Courier New" w:eastAsia="Times New Roman" w:hAnsi="Courier New" w:cs="Courier New"/>
+          <w:color w:val="1F2328"/>
+          <w:kern w:val="0"/>
+          <w:sz w:val="20"/>
+          <w:szCs w:val="20"/>
+          <w14:ligatures w14:val="none"/>
+        </w:rPr>
+        <w:t>udevadm</w:t>
+      </w:r>
+      <w:proofErr w:type="spellEnd"/>
+      <w:r>
+        <w:rPr>
+          <w:rFonts w:ascii="Courier New" w:eastAsia="Times New Roman" w:hAnsi="Courier New" w:cs="Courier New"/>
+          <w:color w:val="1F2328"/>
+          <w:kern w:val="0"/>
+          <w:sz w:val="20"/>
+          <w:szCs w:val="20"/>
+          <w14:ligatures w14:val="none"/>
+        </w:rPr>
+        <w:t xml:space="preserve"> control --reload </w:t>
       </w:r>
       <w:r>
         <w:rPr>
@@ -2862,7 +4446,55 @@
           <w:szCs w:val="20"/>
           <w14:ligatures w14:val="none"/>
         </w:rPr>
-        <w:t xml:space="preserve"> sudo udevadm trigger</w:t>
+        <w:t xml:space="preserve"> </w:t>
+      </w:r>
+      <w:proofErr w:type="spellStart"/>
+      <w:r>
+        <w:rPr>
+          <w:rFonts w:ascii="Courier New" w:eastAsia="Times New Roman" w:hAnsi="Courier New" w:cs="Courier New"/>
+          <w:color w:val="1F2328"/>
+          <w:kern w:val="0"/>
+          <w:sz w:val="20"/>
+          <w:szCs w:val="20"/>
+          <w14:ligatures w14:val="none"/>
+        </w:rPr>
+        <w:t>sudo</w:t>
+      </w:r>
+      <w:proofErr w:type="spellEnd"/>
+      <w:r>
+        <w:rPr>
+          <w:rFonts w:ascii="Courier New" w:eastAsia="Times New Roman" w:hAnsi="Courier New" w:cs="Courier New"/>
+          <w:color w:val="1F2328"/>
+          <w:kern w:val="0"/>
+          <w:sz w:val="20"/>
+          <w:szCs w:val="20"/>
+          <w14:ligatures w14:val="none"/>
+        </w:rPr>
+        <w:t xml:space="preserve"> </w:t>
+      </w:r>
+      <w:proofErr w:type="spellStart"/>
+      <w:r>
+        <w:rPr>
+          <w:rFonts w:ascii="Courier New" w:eastAsia="Times New Roman" w:hAnsi="Courier New" w:cs="Courier New"/>
+          <w:color w:val="1F2328"/>
+          <w:kern w:val="0"/>
+          <w:sz w:val="20"/>
+          <w:szCs w:val="20"/>
+          <w14:ligatures w14:val="none"/>
+        </w:rPr>
+        <w:t>udevadm</w:t>
+      </w:r>
+      <w:proofErr w:type="spellEnd"/>
+      <w:r>
+        <w:rPr>
+          <w:rFonts w:ascii="Courier New" w:eastAsia="Times New Roman" w:hAnsi="Courier New" w:cs="Courier New"/>
+          <w:color w:val="1F2328"/>
+          <w:kern w:val="0"/>
+          <w:sz w:val="20"/>
+          <w:szCs w:val="20"/>
+          <w14:ligatures w14:val="none"/>
+        </w:rPr>
+        <w:t xml:space="preserve"> trigger</w:t>
       </w:r>
     </w:p>
     <w:p>
@@ -2985,12 +4617,14 @@
       <w:r>
         <w:t xml:space="preserve"> Clone the </w:t>
       </w:r>
+      <w:proofErr w:type="spellStart"/>
       <w:r>
         <w:rPr>
           <w:rFonts w:ascii="Courier New" w:hAnsi="Courier New" w:cs="Courier New"/>
         </w:rPr>
         <w:t>gemini_api</w:t>
       </w:r>
+      <w:proofErr w:type="spellEnd"/>
       <w:r>
         <w:t xml:space="preserve"> repo:</w:t>
       </w:r>
@@ -3132,8 +4766,119 @@
           <w:szCs w:val="20"/>
           <w14:ligatures w14:val="none"/>
         </w:rPr>
-        <w:t>docker run -v ~/gemini_api:/gemini_code -v ~/Desktop/audio:/audio -it --rm --privileged -p 5000:5000  --name gemini gemini:latest</w:t>
-      </w:r>
+        <w:t>docker run -v ~/</w:t>
+      </w:r>
+      <w:proofErr w:type="spellStart"/>
+      <w:r>
+        <w:rPr>
+          <w:rFonts w:ascii="Courier New" w:eastAsia="Times New Roman" w:hAnsi="Courier New" w:cs="Courier New"/>
+          <w:color w:val="1F2328"/>
+          <w:kern w:val="0"/>
+          <w:sz w:val="20"/>
+          <w:szCs w:val="20"/>
+          <w14:ligatures w14:val="none"/>
+        </w:rPr>
+        <w:t>gemini_api</w:t>
+      </w:r>
+      <w:proofErr w:type="spellEnd"/>
+      <w:r>
+        <w:rPr>
+          <w:rFonts w:ascii="Courier New" w:eastAsia="Times New Roman" w:hAnsi="Courier New" w:cs="Courier New"/>
+          <w:color w:val="1F2328"/>
+          <w:kern w:val="0"/>
+          <w:sz w:val="20"/>
+          <w:szCs w:val="20"/>
+          <w14:ligatures w14:val="none"/>
+        </w:rPr>
+        <w:t>:/</w:t>
+      </w:r>
+      <w:proofErr w:type="spellStart"/>
+      <w:r>
+        <w:rPr>
+          <w:rFonts w:ascii="Courier New" w:eastAsia="Times New Roman" w:hAnsi="Courier New" w:cs="Courier New"/>
+          <w:color w:val="1F2328"/>
+          <w:kern w:val="0"/>
+          <w:sz w:val="20"/>
+          <w:szCs w:val="20"/>
+          <w14:ligatures w14:val="none"/>
+        </w:rPr>
+        <w:t>gemini_code</w:t>
+      </w:r>
+      <w:proofErr w:type="spellEnd"/>
+      <w:r>
+        <w:rPr>
+          <w:rFonts w:ascii="Courier New" w:eastAsia="Times New Roman" w:hAnsi="Courier New" w:cs="Courier New"/>
+          <w:color w:val="1F2328"/>
+          <w:kern w:val="0"/>
+          <w:sz w:val="20"/>
+          <w:szCs w:val="20"/>
+          <w14:ligatures w14:val="none"/>
+        </w:rPr>
+        <w:t xml:space="preserve"> -v ~/Desktop/audio:/audio -it --rm --privileged -p </w:t>
+      </w:r>
+      <w:proofErr w:type="gramStart"/>
+      <w:r>
+        <w:rPr>
+          <w:rFonts w:ascii="Courier New" w:eastAsia="Times New Roman" w:hAnsi="Courier New" w:cs="Courier New"/>
+          <w:color w:val="1F2328"/>
+          <w:kern w:val="0"/>
+          <w:sz w:val="20"/>
+          <w:szCs w:val="20"/>
+          <w14:ligatures w14:val="none"/>
+        </w:rPr>
+        <w:t>5000:5000  --</w:t>
+      </w:r>
+      <w:proofErr w:type="gramEnd"/>
+      <w:r>
+        <w:rPr>
+          <w:rFonts w:ascii="Courier New" w:eastAsia="Times New Roman" w:hAnsi="Courier New" w:cs="Courier New"/>
+          <w:color w:val="1F2328"/>
+          <w:kern w:val="0"/>
+          <w:sz w:val="20"/>
+          <w:szCs w:val="20"/>
+          <w14:ligatures w14:val="none"/>
+        </w:rPr>
+        <w:t xml:space="preserve">name </w:t>
+      </w:r>
+      <w:proofErr w:type="spellStart"/>
+      <w:r>
+        <w:rPr>
+          <w:rFonts w:ascii="Courier New" w:eastAsia="Times New Roman" w:hAnsi="Courier New" w:cs="Courier New"/>
+          <w:color w:val="1F2328"/>
+          <w:kern w:val="0"/>
+          <w:sz w:val="20"/>
+          <w:szCs w:val="20"/>
+          <w14:ligatures w14:val="none"/>
+        </w:rPr>
+        <w:t>gemini</w:t>
+      </w:r>
+      <w:proofErr w:type="spellEnd"/>
+      <w:r>
+        <w:rPr>
+          <w:rFonts w:ascii="Courier New" w:eastAsia="Times New Roman" w:hAnsi="Courier New" w:cs="Courier New"/>
+          <w:color w:val="1F2328"/>
+          <w:kern w:val="0"/>
+          <w:sz w:val="20"/>
+          <w:szCs w:val="20"/>
+          <w14:ligatures w14:val="none"/>
+        </w:rPr>
+        <w:t xml:space="preserve"> </w:t>
+      </w:r>
+      <w:proofErr w:type="spellStart"/>
+      <w:proofErr w:type="gramStart"/>
+      <w:r>
+        <w:rPr>
+          <w:rFonts w:ascii="Courier New" w:eastAsia="Times New Roman" w:hAnsi="Courier New" w:cs="Courier New"/>
+          <w:color w:val="1F2328"/>
+          <w:kern w:val="0"/>
+          <w:sz w:val="20"/>
+          <w:szCs w:val="20"/>
+          <w14:ligatures w14:val="none"/>
+        </w:rPr>
+        <w:t>gemini:latest</w:t>
+      </w:r>
+      <w:proofErr w:type="spellEnd"/>
+      <w:proofErr w:type="gramEnd"/>
     </w:p>
     <w:p>
       <w:r>
@@ -3195,8 +4940,21 @@
           <w:szCs w:val="20"/>
           <w14:ligatures w14:val="none"/>
         </w:rPr>
-        <w:t>cd gemini_code</w:t>
-      </w:r>
+        <w:t xml:space="preserve">cd </w:t>
+      </w:r>
+      <w:proofErr w:type="spellStart"/>
+      <w:r>
+        <w:rPr>
+          <w:rFonts w:ascii="Courier New" w:eastAsia="Times New Roman" w:hAnsi="Courier New" w:cs="Courier New"/>
+          <w:color w:val="1F2328"/>
+          <w:kern w:val="0"/>
+          <w:sz w:val="20"/>
+          <w:szCs w:val="20"/>
+          <w14:ligatures w14:val="none"/>
+        </w:rPr>
+        <w:t>gemini_code</w:t>
+      </w:r>
+      <w:proofErr w:type="spellEnd"/>
     </w:p>
     <w:p>
       <w:pPr>

</xml_diff>

<commit_message>
Add ability to auto clone all the repos
</commit_message>
<xml_diff>
--- a/Software/Docker Container Setup.docx
+++ b/Software/Docker Container Setup.docx
@@ -7,15 +7,7 @@
         <w:t>Getting a Docker container that does everything we need is not trivial. The following steps is what I was able to get working for my NVIDIA Jetson Orin Nano.</w:t>
       </w:r>
       <w:r>
-        <w:t xml:space="preserve"> If you already have a docker image saved as </w:t>
-      </w:r>
-      <w:proofErr w:type="gramStart"/>
-      <w:r>
-        <w:t>a .</w:t>
-      </w:r>
-      <w:proofErr w:type="gramEnd"/>
-      <w:r>
-        <w:t>tar.gz file, please look at the end for instructions.</w:t>
+        <w:t xml:space="preserve"> If you already have a docker image saved as a .tar.gz file, please look at the end for instructions.</w:t>
       </w:r>
     </w:p>
     <w:p>
@@ -64,23 +56,7 @@
         <w:t xml:space="preserve">Also, be sure to add the following line </w:t>
       </w:r>
       <w:r>
-        <w:t xml:space="preserve">to </w:t>
-      </w:r>
-      <w:proofErr w:type="spellStart"/>
-      <w:r>
-        <w:t>etc</w:t>
-      </w:r>
-      <w:proofErr w:type="spellEnd"/>
-      <w:r>
-        <w:t>/docker/</w:t>
-      </w:r>
-      <w:proofErr w:type="spellStart"/>
-      <w:r>
-        <w:t>daemon.json</w:t>
-      </w:r>
-      <w:proofErr w:type="spellEnd"/>
-      <w:r>
-        <w:t>:</w:t>
+        <w:t>to etc/docker/daemon.json:</w:t>
       </w:r>
     </w:p>
     <w:p>
@@ -101,25 +77,7 @@
           <w:rFonts w:eastAsiaTheme="majorEastAsia"/>
           <w:color w:val="1F2328"/>
         </w:rPr>
-        <w:t>"</w:t>
-      </w:r>
-      <w:proofErr w:type="gramStart"/>
-      <w:r>
-        <w:rPr>
-          <w:rStyle w:val="pl-ent"/>
-          <w:rFonts w:eastAsiaTheme="majorEastAsia"/>
-          <w:color w:val="1F2328"/>
-        </w:rPr>
-        <w:t>data</w:t>
-      </w:r>
-      <w:proofErr w:type="gramEnd"/>
-      <w:r>
-        <w:rPr>
-          <w:rStyle w:val="pl-ent"/>
-          <w:rFonts w:eastAsiaTheme="majorEastAsia"/>
-          <w:color w:val="1F2328"/>
-        </w:rPr>
-        <w:t>-root"</w:t>
+        <w:t>"data-root"</w:t>
       </w:r>
       <w:r>
         <w:rPr>
@@ -140,25 +98,7 @@
           <w:rFonts w:eastAsiaTheme="majorEastAsia"/>
           <w:color w:val="1F2328"/>
         </w:rPr>
-        <w:t>/</w:t>
-      </w:r>
-      <w:proofErr w:type="spellStart"/>
-      <w:r>
-        <w:rPr>
-          <w:rStyle w:val="pl-s"/>
-          <w:rFonts w:eastAsiaTheme="majorEastAsia"/>
-          <w:color w:val="1F2328"/>
-        </w:rPr>
-        <w:t>mnt</w:t>
-      </w:r>
-      <w:proofErr w:type="spellEnd"/>
-      <w:r>
-        <w:rPr>
-          <w:rStyle w:val="pl-s"/>
-          <w:rFonts w:eastAsiaTheme="majorEastAsia"/>
-          <w:color w:val="1F2328"/>
-        </w:rPr>
-        <w:t>/d</w:t>
+        <w:t>/mnt/d</w:t>
       </w:r>
       <w:r>
         <w:rPr>
@@ -213,45 +153,8 @@
         </w:numPr>
       </w:pPr>
       <w:r>
-        <w:t xml:space="preserve">Choose a base container. I like l4t-ml since it contains </w:t>
-      </w:r>
-      <w:proofErr w:type="spellStart"/>
-      <w:r>
-        <w:t>cuda</w:t>
-      </w:r>
-      <w:proofErr w:type="spellEnd"/>
-      <w:r>
-        <w:t xml:space="preserve"> enabled </w:t>
-      </w:r>
-      <w:proofErr w:type="spellStart"/>
-      <w:r>
-        <w:t>pytorch</w:t>
-      </w:r>
-      <w:proofErr w:type="spellEnd"/>
-      <w:r>
-        <w:t xml:space="preserve">, </w:t>
-      </w:r>
-      <w:proofErr w:type="spellStart"/>
-      <w:r>
-        <w:t>cuda</w:t>
-      </w:r>
-      <w:proofErr w:type="spellEnd"/>
-      <w:r>
-        <w:t xml:space="preserve"> enabled tensorflow2, and </w:t>
-      </w:r>
-      <w:proofErr w:type="spellStart"/>
-      <w:r>
-        <w:t>cuda</w:t>
-      </w:r>
-      <w:proofErr w:type="spellEnd"/>
-      <w:r>
-        <w:t xml:space="preserve"> enabled </w:t>
-      </w:r>
-      <w:proofErr w:type="spellStart"/>
-      <w:r>
-        <w:t>opencv</w:t>
-      </w:r>
-      <w:proofErr w:type="spellEnd"/>
+        <w:t>Choose a base container. I like l4t-ml since it contains cuda enabled pytorch, cuda enabled tensorflow2, and cuda enabled opencv</w:t>
+      </w:r>
       <w:r>
         <w:t xml:space="preserve">. The full list of containers can be found </w:t>
       </w:r>
@@ -331,31 +234,7 @@
           <w:szCs w:val="20"/>
           <w14:ligatures w14:val="none"/>
         </w:rPr>
-        <w:t>jetson-containers run $(</w:t>
-      </w:r>
-      <w:proofErr w:type="spellStart"/>
-      <w:r>
-        <w:rPr>
-          <w:rFonts w:ascii="Courier New" w:eastAsia="Times New Roman" w:hAnsi="Courier New" w:cs="Courier New"/>
-          <w:color w:val="1F2328"/>
-          <w:kern w:val="0"/>
-          <w:sz w:val="20"/>
-          <w:szCs w:val="20"/>
-          <w14:ligatures w14:val="none"/>
-        </w:rPr>
-        <w:t>autotag</w:t>
-      </w:r>
-      <w:proofErr w:type="spellEnd"/>
-      <w:r>
-        <w:rPr>
-          <w:rFonts w:ascii="Courier New" w:eastAsia="Times New Roman" w:hAnsi="Courier New" w:cs="Courier New"/>
-          <w:color w:val="1F2328"/>
-          <w:kern w:val="0"/>
-          <w:sz w:val="20"/>
-          <w:szCs w:val="20"/>
-          <w14:ligatures w14:val="none"/>
-        </w:rPr>
-        <w:t xml:space="preserve"> l4t-</w:t>
+        <w:t>jetson-containers run $(autotag l4t-</w:t>
       </w:r>
       <w:r>
         <w:rPr>
@@ -419,25 +298,7 @@
         <w:t xml:space="preserve"> version</w:t>
       </w:r>
       <w:r>
-        <w:t xml:space="preserve">. The other version will attempt to modify the </w:t>
-      </w:r>
-      <w:proofErr w:type="spellStart"/>
-      <w:proofErr w:type="gramStart"/>
-      <w:r>
-        <w:t>opencv</w:t>
-      </w:r>
-      <w:proofErr w:type="spellEnd"/>
-      <w:proofErr w:type="gramEnd"/>
-      <w:r>
-        <w:t xml:space="preserve">, which we cannot do! Thus, install the bare bones version and </w:t>
-      </w:r>
-      <w:proofErr w:type="gramStart"/>
-      <w:r>
-        <w:t>the selectively</w:t>
-      </w:r>
-      <w:proofErr w:type="gramEnd"/>
-      <w:r>
-        <w:t xml:space="preserve"> install additional packages we may need.</w:t>
+        <w:t>. The other version will attempt to modify the opencv, which we cannot do! Thus, install the bare bones version and the selectively install additional packages we may need.</w:t>
       </w:r>
     </w:p>
     <w:p>
@@ -445,20 +306,7 @@
         <w:ind w:left="720"/>
       </w:pPr>
       <w:r>
-        <w:t>The following is also useful to put in your ~</w:t>
-      </w:r>
-      <w:proofErr w:type="gramStart"/>
-      <w:r>
-        <w:t>/.</w:t>
-      </w:r>
-      <w:proofErr w:type="spellStart"/>
-      <w:r>
-        <w:t>bashrc</w:t>
-      </w:r>
-      <w:proofErr w:type="spellEnd"/>
-      <w:proofErr w:type="gramEnd"/>
-      <w:r>
-        <w:t xml:space="preserve"> file</w:t>
+        <w:t>The following is also useful to put in your ~/.bashrc file</w:t>
       </w:r>
     </w:p>
     <w:p>
@@ -467,21 +315,8 @@
         <w:ind w:left="720"/>
       </w:pPr>
       <w:r>
-        <w:t>source /workspace/</w:t>
-      </w:r>
-      <w:proofErr w:type="spellStart"/>
-      <w:r>
-        <w:t>catkin_ws</w:t>
-      </w:r>
-      <w:proofErr w:type="spellEnd"/>
-      <w:r>
-        <w:t>/devel/</w:t>
-      </w:r>
-      <w:proofErr w:type="spellStart"/>
-      <w:r>
-        <w:t>setup.bash</w:t>
-      </w:r>
-      <w:proofErr w:type="spellEnd"/>
+        <w:t>source /workspace/catkin_ws/devel/setup.bash</w:t>
+      </w:r>
     </w:p>
     <w:p>
       <w:pPr>
@@ -489,15 +324,7 @@
         <w:ind w:left="720"/>
       </w:pPr>
       <w:r>
-        <w:t>export ROS_IP=</w:t>
-      </w:r>
-      <w:proofErr w:type="gramStart"/>
-      <w:r>
-        <w:t>192.168.xx</w:t>
-      </w:r>
-      <w:proofErr w:type="gramEnd"/>
-      <w:r>
-        <w:t>.xx</w:t>
+        <w:t>export ROS_IP=192.168.xx.xx</w:t>
       </w:r>
     </w:p>
     <w:p>
@@ -533,15 +360,7 @@
         </w:numPr>
       </w:pPr>
       <w:r>
-        <w:t xml:space="preserve">Install any additional </w:t>
-      </w:r>
-      <w:proofErr w:type="spellStart"/>
-      <w:r>
-        <w:t>ros</w:t>
-      </w:r>
-      <w:proofErr w:type="spellEnd"/>
-      <w:r>
-        <w:t xml:space="preserve"> packages you need, e.g.</w:t>
+        <w:t>Install any additional ros packages you need, e.g.</w:t>
       </w:r>
     </w:p>
     <w:p>
@@ -568,38 +387,7 @@
           <w:color w:val="333333"/>
         </w:rPr>
         <w:tab/>
-      </w:r>
-      <w:proofErr w:type="spellStart"/>
-      <w:r>
-        <w:rPr>
-          <w:rFonts w:ascii="Consolas" w:hAnsi="Consolas"/>
-          <w:color w:val="333333"/>
-        </w:rPr>
-        <w:t>sudo</w:t>
-      </w:r>
-      <w:proofErr w:type="spellEnd"/>
-      <w:r>
-        <w:rPr>
-          <w:rFonts w:ascii="Consolas" w:hAnsi="Consolas"/>
-          <w:color w:val="333333"/>
-        </w:rPr>
-        <w:t xml:space="preserve"> apt install </w:t>
-      </w:r>
-      <w:proofErr w:type="spellStart"/>
-      <w:r>
-        <w:rPr>
-          <w:rFonts w:ascii="Consolas" w:hAnsi="Consolas"/>
-          <w:color w:val="333333"/>
-        </w:rPr>
-        <w:t>ros</w:t>
-      </w:r>
-      <w:proofErr w:type="spellEnd"/>
-      <w:r>
-        <w:rPr>
-          <w:rFonts w:ascii="Consolas" w:hAnsi="Consolas"/>
-          <w:color w:val="333333"/>
-        </w:rPr>
-        <w:t>-noetic-PACKAGE</w:t>
+        <w:t>sudo apt install ros-noetic-PACKAGE</w:t>
       </w:r>
     </w:p>
     <w:p>
@@ -630,12 +418,10 @@
           <w:numId w:val="3"/>
         </w:numPr>
       </w:pPr>
-      <w:proofErr w:type="spellStart"/>
       <w:r>
         <w:lastRenderedPageBreak/>
         <w:t>tf</w:t>
       </w:r>
-      <w:proofErr w:type="spellEnd"/>
     </w:p>
     <w:p>
       <w:pPr>
@@ -645,11 +431,9 @@
           <w:numId w:val="3"/>
         </w:numPr>
       </w:pPr>
-      <w:proofErr w:type="spellStart"/>
       <w:r>
         <w:t>gmapping</w:t>
       </w:r>
-      <w:proofErr w:type="spellEnd"/>
     </w:p>
     <w:p>
       <w:pPr>
@@ -718,29 +502,7 @@
           <w:szCs w:val="18"/>
           <w:highlight w:val="lightGray"/>
         </w:rPr>
-        <w:t>*</w:t>
-      </w:r>
-      <w:proofErr w:type="spellStart"/>
-      <w:r>
-        <w:rPr>
-          <w:rFonts w:ascii="Consolas" w:hAnsi="Consolas"/>
-          <w:color w:val="1F2328"/>
-          <w:sz w:val="18"/>
-          <w:szCs w:val="18"/>
-          <w:highlight w:val="lightGray"/>
-        </w:rPr>
-        <w:t>opencv</w:t>
-      </w:r>
-      <w:proofErr w:type="spellEnd"/>
-      <w:r>
-        <w:rPr>
-          <w:rFonts w:ascii="Consolas" w:hAnsi="Consolas"/>
-          <w:color w:val="1F2328"/>
-          <w:sz w:val="18"/>
-          <w:szCs w:val="18"/>
-          <w:highlight w:val="lightGray"/>
-        </w:rPr>
-        <w:t>*'</w:t>
+        <w:t>*opencv*'</w:t>
       </w:r>
     </w:p>
     <w:p>
@@ -775,31 +537,13 @@
           <w:color w:val="1F2328"/>
         </w:rPr>
       </w:pPr>
-      <w:proofErr w:type="gramStart"/>
       <w:r>
         <w:rPr>
           <w:rFonts w:ascii="Consolas" w:hAnsi="Consolas"/>
           <w:color w:val="1F2328"/>
         </w:rPr>
-        <w:t>./</w:t>
-      </w:r>
-      <w:proofErr w:type="gramEnd"/>
-      <w:r>
-        <w:rPr>
-          <w:rFonts w:ascii="Consolas" w:hAnsi="Consolas"/>
-          <w:color w:val="1F2328"/>
-        </w:rPr>
-        <w:t>scripts/</w:t>
-      </w:r>
-      <w:proofErr w:type="spellStart"/>
-      <w:r>
-        <w:rPr>
-          <w:rFonts w:ascii="Consolas" w:hAnsi="Consolas"/>
-          <w:color w:val="1F2328"/>
-        </w:rPr>
-        <w:t>create_udev_rules</w:t>
-      </w:r>
-      <w:proofErr w:type="spellEnd"/>
+        <w:t>./scripts/create_udev_rules</w:t>
+      </w:r>
     </w:p>
     <w:p>
       <w:pPr>
@@ -811,37 +555,12 @@
           <w:color w:val="1F2328"/>
         </w:rPr>
       </w:pPr>
-      <w:proofErr w:type="spellStart"/>
       <w:r>
         <w:rPr>
           <w:rFonts w:ascii="Consolas" w:hAnsi="Consolas"/>
           <w:color w:val="1F2328"/>
         </w:rPr>
-        <w:t>sudo</w:t>
-      </w:r>
-      <w:proofErr w:type="spellEnd"/>
-      <w:r>
-        <w:rPr>
-          <w:rFonts w:ascii="Consolas" w:hAnsi="Consolas"/>
-          <w:color w:val="1F2328"/>
-        </w:rPr>
-        <w:t xml:space="preserve"> </w:t>
-      </w:r>
-      <w:proofErr w:type="spellStart"/>
-      <w:r>
-        <w:rPr>
-          <w:rFonts w:ascii="Consolas" w:hAnsi="Consolas"/>
-          <w:color w:val="1F2328"/>
-        </w:rPr>
-        <w:t>udevadm</w:t>
-      </w:r>
-      <w:proofErr w:type="spellEnd"/>
-      <w:r>
-        <w:rPr>
-          <w:rFonts w:ascii="Consolas" w:hAnsi="Consolas"/>
-          <w:color w:val="1F2328"/>
-        </w:rPr>
-        <w:t xml:space="preserve"> control --reload </w:t>
+        <w:t xml:space="preserve">sudo udevadm control --reload </w:t>
       </w:r>
       <w:r>
         <w:rPr>
@@ -856,41 +575,7 @@
           <w:rFonts w:ascii="Consolas" w:hAnsi="Consolas"/>
           <w:color w:val="1F2328"/>
         </w:rPr>
-        <w:t xml:space="preserve"> </w:t>
-      </w:r>
-      <w:proofErr w:type="spellStart"/>
-      <w:proofErr w:type="gramStart"/>
-      <w:r>
-        <w:rPr>
-          <w:rFonts w:ascii="Consolas" w:hAnsi="Consolas"/>
-          <w:color w:val="1F2328"/>
-        </w:rPr>
-        <w:t>sudo</w:t>
-      </w:r>
-      <w:proofErr w:type="spellEnd"/>
-      <w:r>
-        <w:rPr>
-          <w:rFonts w:ascii="Consolas" w:hAnsi="Consolas"/>
-          <w:color w:val="1F2328"/>
-        </w:rPr>
-        <w:t xml:space="preserve">  </w:t>
-      </w:r>
-      <w:proofErr w:type="spellStart"/>
-      <w:r>
-        <w:rPr>
-          <w:rFonts w:ascii="Consolas" w:hAnsi="Consolas"/>
-          <w:color w:val="1F2328"/>
-        </w:rPr>
-        <w:t>udevadm</w:t>
-      </w:r>
-      <w:proofErr w:type="spellEnd"/>
-      <w:proofErr w:type="gramEnd"/>
-      <w:r>
-        <w:rPr>
-          <w:rFonts w:ascii="Consolas" w:hAnsi="Consolas"/>
-          <w:color w:val="1F2328"/>
-        </w:rPr>
-        <w:t xml:space="preserve"> trigger</w:t>
+        <w:t xml:space="preserve"> sudo  udevadm trigger</w:t>
       </w:r>
     </w:p>
     <w:p>
@@ -923,23 +608,7 @@
         <w:ind w:left="720"/>
       </w:pPr>
       <w:r>
-        <w:t xml:space="preserve">IMPORTANT: Any package which has an </w:t>
-      </w:r>
-      <w:proofErr w:type="spellStart"/>
-      <w:r>
-        <w:t>opencv</w:t>
-      </w:r>
-      <w:proofErr w:type="spellEnd"/>
-      <w:r>
-        <w:t xml:space="preserve">-python dependency must be sure not to modify the </w:t>
-      </w:r>
-      <w:proofErr w:type="spellStart"/>
-      <w:r>
-        <w:t>opencv</w:t>
-      </w:r>
-      <w:proofErr w:type="spellEnd"/>
-      <w:r>
-        <w:t>-python package already installed from the original container. Updating will break the package!</w:t>
+        <w:t>IMPORTANT: Any package which has an opencv-python dependency must be sure not to modify the opencv-python package already installed from the original container. Updating will break the package!</w:t>
       </w:r>
     </w:p>
     <w:p>
@@ -958,11 +627,9 @@
           <w:numId w:val="2"/>
         </w:numPr>
       </w:pPr>
-      <w:proofErr w:type="spellStart"/>
       <w:r>
         <w:t>spidev</w:t>
       </w:r>
-      <w:proofErr w:type="spellEnd"/>
     </w:p>
     <w:p>
       <w:pPr>
@@ -973,13 +640,8 @@
         </w:numPr>
       </w:pPr>
       <w:r>
-        <w:t>confluent-</w:t>
-      </w:r>
-      <w:proofErr w:type="spellStart"/>
-      <w:r>
-        <w:t>kafka</w:t>
-      </w:r>
-      <w:proofErr w:type="spellEnd"/>
+        <w:t>confluent-kafka</w:t>
+      </w:r>
     </w:p>
     <w:p>
       <w:pPr>
@@ -989,13 +651,8 @@
           <w:numId w:val="2"/>
         </w:numPr>
       </w:pPr>
-      <w:proofErr w:type="spellStart"/>
-      <w:r>
-        <w:t>rospy</w:t>
-      </w:r>
-      <w:proofErr w:type="spellEnd"/>
-      <w:r>
-        <w:t>-message-converter</w:t>
+      <w:r>
+        <w:t>rospy-message-converter</w:t>
       </w:r>
     </w:p>
     <w:p>
@@ -1006,11 +663,9 @@
           <w:numId w:val="2"/>
         </w:numPr>
       </w:pPr>
-      <w:proofErr w:type="spellStart"/>
       <w:r>
         <w:t>pyignite</w:t>
       </w:r>
-      <w:proofErr w:type="spellEnd"/>
     </w:p>
     <w:p>
       <w:pPr>
@@ -1032,11 +687,9 @@
           <w:numId w:val="2"/>
         </w:numPr>
       </w:pPr>
-      <w:proofErr w:type="spellStart"/>
       <w:r>
         <w:t>scipy</w:t>
       </w:r>
-      <w:proofErr w:type="spellEnd"/>
     </w:p>
     <w:p>
       <w:pPr>
@@ -1046,26 +699,8 @@
           <w:numId w:val="2"/>
         </w:numPr>
       </w:pPr>
-      <w:proofErr w:type="spellStart"/>
-      <w:proofErr w:type="gramStart"/>
-      <w:r>
-        <w:t>ultralytics</w:t>
-      </w:r>
-      <w:proofErr w:type="spellEnd"/>
-      <w:r>
-        <w:t>**</w:t>
-      </w:r>
-      <w:proofErr w:type="gramEnd"/>
-      <w:r>
-        <w:t xml:space="preserve">**be careful with </w:t>
-      </w:r>
-      <w:proofErr w:type="spellStart"/>
-      <w:r>
-        <w:t>opencv</w:t>
-      </w:r>
-      <w:proofErr w:type="spellEnd"/>
-      <w:r>
-        <w:t>-python here!</w:t>
+      <w:r>
+        <w:t>ultralytics****be careful with opencv-python here!</w:t>
       </w:r>
     </w:p>
     <w:p>
@@ -1077,15 +712,7 @@
         </w:numPr>
       </w:pPr>
       <w:r>
-        <w:t xml:space="preserve">Install Cyclone DDS and </w:t>
-      </w:r>
-      <w:proofErr w:type="gramStart"/>
-      <w:r>
-        <w:t>it’s</w:t>
-      </w:r>
-      <w:proofErr w:type="gramEnd"/>
-      <w:r>
-        <w:t xml:space="preserve"> python binding.</w:t>
+        <w:t>Install Cyclone DDS and it’s python binding.</w:t>
       </w:r>
     </w:p>
     <w:p>
@@ -1107,31 +734,7 @@
         </w:r>
       </w:hyperlink>
       <w:r>
-        <w:t xml:space="preserve"> to first install </w:t>
-      </w:r>
-      <w:proofErr w:type="spellStart"/>
-      <w:r>
-        <w:t>cycloneDDS</w:t>
-      </w:r>
-      <w:proofErr w:type="spellEnd"/>
-      <w:r>
-        <w:t xml:space="preserve">. Be careful! Check what the latest version of the </w:t>
-      </w:r>
-      <w:proofErr w:type="spellStart"/>
-      <w:r>
-        <w:t>cyclonedds</w:t>
-      </w:r>
-      <w:proofErr w:type="spellEnd"/>
-      <w:r>
-        <w:t xml:space="preserve"> python binding is and match this version!  The install directory should be /path/to/</w:t>
-      </w:r>
-      <w:proofErr w:type="spellStart"/>
-      <w:r>
-        <w:t>cyclonedds</w:t>
-      </w:r>
-      <w:proofErr w:type="spellEnd"/>
-      <w:r>
-        <w:t>/install. Next:</w:t>
+        <w:t xml:space="preserve"> to first install cycloneDDS. Be careful! Check what the latest version of the cyclonedds python binding is and match this version!  The install directory should be /path/to/cyclonedds/install. Next:</w:t>
       </w:r>
     </w:p>
     <w:p>
@@ -1174,31 +777,7 @@
           <w:szCs w:val="20"/>
           <w14:ligatures w14:val="none"/>
         </w:rPr>
-        <w:t>export CYCLONEDDS_HOME="$(</w:t>
-      </w:r>
-      <w:proofErr w:type="spellStart"/>
-      <w:r>
-        <w:rPr>
-          <w:rFonts w:ascii="Courier New" w:eastAsia="Times New Roman" w:hAnsi="Courier New" w:cs="Courier New"/>
-          <w:color w:val="1F2328"/>
-          <w:kern w:val="0"/>
-          <w:sz w:val="20"/>
-          <w:szCs w:val="20"/>
-          <w14:ligatures w14:val="none"/>
-        </w:rPr>
-        <w:t>pwd</w:t>
-      </w:r>
-      <w:proofErr w:type="spellEnd"/>
-      <w:r>
-        <w:rPr>
-          <w:rFonts w:ascii="Courier New" w:eastAsia="Times New Roman" w:hAnsi="Courier New" w:cs="Courier New"/>
-          <w:color w:val="1F2328"/>
-          <w:kern w:val="0"/>
-          <w:sz w:val="20"/>
-          <w:szCs w:val="20"/>
-          <w14:ligatures w14:val="none"/>
-        </w:rPr>
-        <w:t>)/install"</w:t>
+        <w:t>export CYCLONEDDS_HOME="$(pwd)/install"</w:t>
       </w:r>
     </w:p>
     <w:p>
@@ -1206,28 +785,7 @@
         <w:ind w:left="720"/>
       </w:pPr>
       <w:r>
-        <w:t>Even better, put this in the ~</w:t>
-      </w:r>
-      <w:proofErr w:type="gramStart"/>
-      <w:r>
-        <w:t>/.</w:t>
-      </w:r>
-      <w:proofErr w:type="spellStart"/>
-      <w:r>
-        <w:t>bashrc</w:t>
-      </w:r>
-      <w:proofErr w:type="spellEnd"/>
-      <w:proofErr w:type="gramEnd"/>
-      <w:r>
-        <w:t xml:space="preserve"> file since we need this </w:t>
-      </w:r>
-      <w:proofErr w:type="gramStart"/>
-      <w:r>
-        <w:t>anytime</w:t>
-      </w:r>
-      <w:proofErr w:type="gramEnd"/>
-      <w:r>
-        <w:t xml:space="preserve"> we use the python binding. Last, we install the python binding via:</w:t>
+        <w:t>Even better, put this in the ~/.bashrc file since we need this anytime we use the python binding. Last, we install the python binding via:</w:t>
       </w:r>
     </w:p>
     <w:p>
@@ -1270,45 +828,8 @@
           <w:szCs w:val="20"/>
           <w14:ligatures w14:val="none"/>
         </w:rPr>
-        <w:t xml:space="preserve">pip3 install </w:t>
-      </w:r>
-      <w:proofErr w:type="spellStart"/>
-      <w:r>
-        <w:rPr>
-          <w:rFonts w:ascii="Courier New" w:eastAsia="Times New Roman" w:hAnsi="Courier New" w:cs="Courier New"/>
-          <w:color w:val="1F2328"/>
-          <w:kern w:val="0"/>
-          <w:sz w:val="20"/>
-          <w:szCs w:val="20"/>
-          <w14:ligatures w14:val="none"/>
-        </w:rPr>
-        <w:t>cyclonedds</w:t>
-      </w:r>
-      <w:proofErr w:type="spellEnd"/>
-      <w:r>
-        <w:rPr>
-          <w:rFonts w:ascii="Courier New" w:eastAsia="Times New Roman" w:hAnsi="Courier New" w:cs="Courier New"/>
-          <w:color w:val="1F2328"/>
-          <w:kern w:val="0"/>
-          <w:sz w:val="20"/>
-          <w:szCs w:val="20"/>
-          <w14:ligatures w14:val="none"/>
-        </w:rPr>
-        <w:t xml:space="preserve"> --no-binary </w:t>
-      </w:r>
-      <w:proofErr w:type="spellStart"/>
-      <w:r>
-        <w:rPr>
-          <w:rFonts w:ascii="Courier New" w:eastAsia="Times New Roman" w:hAnsi="Courier New" w:cs="Courier New"/>
-          <w:color w:val="1F2328"/>
-          <w:kern w:val="0"/>
-          <w:sz w:val="20"/>
-          <w:szCs w:val="20"/>
-          <w14:ligatures w14:val="none"/>
-        </w:rPr>
-        <w:t>cyclonedds</w:t>
-      </w:r>
-      <w:proofErr w:type="spellEnd"/>
+        <w:t>pip3 install cyclonedds --no-binary cyclonedds</w:t>
+      </w:r>
     </w:p>
     <w:p>
       <w:pPr>
@@ -1381,29 +902,16 @@
         </w:rPr>
         <w:t xml:space="preserve">docker commit c3f279d17e0a </w:t>
       </w:r>
-      <w:proofErr w:type="spellStart"/>
-      <w:r>
-        <w:rPr>
-          <w:rFonts w:ascii="Courier New" w:eastAsia="Times New Roman" w:hAnsi="Courier New" w:cs="Courier New"/>
-          <w:color w:val="1F2328"/>
-          <w:kern w:val="0"/>
-          <w:sz w:val="20"/>
-          <w:szCs w:val="20"/>
-          <w14:ligatures w14:val="none"/>
-        </w:rPr>
-        <w:t>ml_</w:t>
-      </w:r>
-      <w:proofErr w:type="gramStart"/>
-      <w:r>
-        <w:rPr>
-          <w:rFonts w:ascii="Courier New" w:eastAsia="Times New Roman" w:hAnsi="Courier New" w:cs="Courier New"/>
-          <w:color w:val="1F2328"/>
-          <w:kern w:val="0"/>
-          <w:sz w:val="20"/>
-          <w:szCs w:val="20"/>
-          <w14:ligatures w14:val="none"/>
-        </w:rPr>
-        <w:t>ros</w:t>
+      <w:r>
+        <w:rPr>
+          <w:rFonts w:ascii="Courier New" w:eastAsia="Times New Roman" w:hAnsi="Courier New" w:cs="Courier New"/>
+          <w:color w:val="1F2328"/>
+          <w:kern w:val="0"/>
+          <w:sz w:val="20"/>
+          <w:szCs w:val="20"/>
+          <w14:ligatures w14:val="none"/>
+        </w:rPr>
+        <w:t>ml_ros</w:t>
       </w:r>
       <w:r>
         <w:rPr>
@@ -1416,8 +924,6 @@
         </w:rPr>
         <w:t>:latest</w:t>
       </w:r>
-      <w:proofErr w:type="spellEnd"/>
-      <w:proofErr w:type="gramEnd"/>
     </w:p>
     <w:p/>
     <w:p>
@@ -1488,68 +994,7 @@
           <w:szCs w:val="20"/>
           <w14:ligatures w14:val="none"/>
         </w:rPr>
-        <w:t>jetson-containers run $(</w:t>
-      </w:r>
-      <w:proofErr w:type="spellStart"/>
-      <w:r>
-        <w:rPr>
-          <w:rFonts w:ascii="Courier New" w:eastAsia="Times New Roman" w:hAnsi="Courier New" w:cs="Courier New"/>
-          <w:color w:val="1F2328"/>
-          <w:kern w:val="0"/>
-          <w:sz w:val="20"/>
-          <w:szCs w:val="20"/>
-          <w14:ligatures w14:val="none"/>
-        </w:rPr>
-        <w:t>autotag</w:t>
-      </w:r>
-      <w:proofErr w:type="spellEnd"/>
-      <w:r>
-        <w:rPr>
-          <w:rFonts w:ascii="Courier New" w:eastAsia="Times New Roman" w:hAnsi="Courier New" w:cs="Courier New"/>
-          <w:color w:val="1F2328"/>
-          <w:kern w:val="0"/>
-          <w:sz w:val="20"/>
-          <w:szCs w:val="20"/>
-          <w14:ligatures w14:val="none"/>
-        </w:rPr>
-        <w:t xml:space="preserve"> </w:t>
-      </w:r>
-      <w:proofErr w:type="spellStart"/>
-      <w:r>
-        <w:rPr>
-          <w:rFonts w:ascii="Courier New" w:eastAsia="Times New Roman" w:hAnsi="Courier New" w:cs="Courier New"/>
-          <w:color w:val="1F2328"/>
-          <w:kern w:val="0"/>
-          <w:sz w:val="20"/>
-          <w:szCs w:val="20"/>
-          <w14:ligatures w14:val="none"/>
-        </w:rPr>
-        <w:t>ml_</w:t>
-      </w:r>
-      <w:proofErr w:type="gramStart"/>
-      <w:r>
-        <w:rPr>
-          <w:rFonts w:ascii="Courier New" w:eastAsia="Times New Roman" w:hAnsi="Courier New" w:cs="Courier New"/>
-          <w:color w:val="1F2328"/>
-          <w:kern w:val="0"/>
-          <w:sz w:val="20"/>
-          <w:szCs w:val="20"/>
-          <w14:ligatures w14:val="none"/>
-        </w:rPr>
-        <w:t>ros:latest</w:t>
-      </w:r>
-      <w:proofErr w:type="spellEnd"/>
-      <w:proofErr w:type="gramEnd"/>
-      <w:r>
-        <w:rPr>
-          <w:rFonts w:ascii="Courier New" w:eastAsia="Times New Roman" w:hAnsi="Courier New" w:cs="Courier New"/>
-          <w:color w:val="1F2328"/>
-          <w:kern w:val="0"/>
-          <w:sz w:val="20"/>
-          <w:szCs w:val="20"/>
-          <w14:ligatures w14:val="none"/>
-        </w:rPr>
-        <w:t>)</w:t>
+        <w:t>jetson-containers run $(autotag ml_ros:latest)</w:t>
       </w:r>
     </w:p>
     <w:p>
@@ -1594,36 +1039,8 @@
           <w:sz w:val="20"/>
           <w:szCs w:val="20"/>
         </w:rPr>
-        <w:t>-v ~/workspaces/</w:t>
-      </w:r>
-      <w:proofErr w:type="spellStart"/>
-      <w:r>
-        <w:rPr>
-          <w:rFonts w:ascii="Courier New" w:hAnsi="Courier New" w:cs="Courier New"/>
-          <w:sz w:val="20"/>
-          <w:szCs w:val="20"/>
-        </w:rPr>
-        <w:t>catkin_ws</w:t>
-      </w:r>
-      <w:proofErr w:type="spellEnd"/>
-      <w:r>
-        <w:rPr>
-          <w:rFonts w:ascii="Courier New" w:hAnsi="Courier New" w:cs="Courier New"/>
-          <w:sz w:val="20"/>
-          <w:szCs w:val="20"/>
-        </w:rPr>
-        <w:t>:/workspace/</w:t>
-      </w:r>
-      <w:proofErr w:type="spellStart"/>
-      <w:r>
-        <w:rPr>
-          <w:rFonts w:ascii="Courier New" w:hAnsi="Courier New" w:cs="Courier New"/>
-          <w:sz w:val="20"/>
-          <w:szCs w:val="20"/>
-        </w:rPr>
-        <w:t>catkin_ws</w:t>
-      </w:r>
-      <w:proofErr w:type="spellEnd"/>
+        <w:t>-v ~/workspaces/catkin_ws:/workspace/catkin_ws</w:t>
+      </w:r>
       <w:r>
         <w:rPr>
           <w:rFonts w:ascii="Courier New" w:hAnsi="Courier New" w:cs="Courier New"/>
@@ -1638,72 +1055,64 @@
           <w:sz w:val="20"/>
           <w:szCs w:val="20"/>
         </w:rPr>
-        <w:t>-v ~/</w:t>
-      </w:r>
-      <w:proofErr w:type="spellStart"/>
-      <w:r>
-        <w:rPr>
-          <w:rFonts w:ascii="Courier New" w:hAnsi="Courier New" w:cs="Courier New"/>
-          <w:sz w:val="20"/>
-          <w:szCs w:val="20"/>
-        </w:rPr>
-        <w:t>gemini_api</w:t>
-      </w:r>
-      <w:proofErr w:type="spellEnd"/>
-      <w:r>
-        <w:rPr>
-          <w:rFonts w:ascii="Courier New" w:hAnsi="Courier New" w:cs="Courier New"/>
-          <w:sz w:val="20"/>
-          <w:szCs w:val="20"/>
-        </w:rPr>
-        <w:t>:/</w:t>
-      </w:r>
-      <w:proofErr w:type="spellStart"/>
-      <w:r>
-        <w:rPr>
-          <w:rFonts w:ascii="Courier New" w:hAnsi="Courier New" w:cs="Courier New"/>
-          <w:sz w:val="20"/>
-          <w:szCs w:val="20"/>
-        </w:rPr>
-        <w:t>gemini_code</w:t>
-      </w:r>
-      <w:proofErr w:type="spellEnd"/>
-      <w:r>
-        <w:rPr>
-          <w:rFonts w:ascii="Courier New" w:hAnsi="Courier New" w:cs="Courier New"/>
-          <w:sz w:val="20"/>
-          <w:szCs w:val="20"/>
-        </w:rPr>
-        <w:t xml:space="preserve"> -v /dev/bus/</w:t>
-      </w:r>
-      <w:proofErr w:type="spellStart"/>
-      <w:r>
-        <w:rPr>
-          <w:rFonts w:ascii="Courier New" w:hAnsi="Courier New" w:cs="Courier New"/>
-          <w:sz w:val="20"/>
-          <w:szCs w:val="20"/>
-        </w:rPr>
-        <w:t>usb</w:t>
-      </w:r>
-      <w:proofErr w:type="spellEnd"/>
-      <w:r>
-        <w:rPr>
-          <w:rFonts w:ascii="Courier New" w:hAnsi="Courier New" w:cs="Courier New"/>
-          <w:sz w:val="20"/>
-          <w:szCs w:val="20"/>
-        </w:rPr>
-        <w:t>:/dev/bus/</w:t>
-      </w:r>
-      <w:proofErr w:type="spellStart"/>
-      <w:r>
-        <w:rPr>
-          <w:rFonts w:ascii="Courier New" w:hAnsi="Courier New" w:cs="Courier New"/>
-          <w:sz w:val="20"/>
-          <w:szCs w:val="20"/>
-        </w:rPr>
-        <w:t>usb</w:t>
-      </w:r>
-      <w:proofErr w:type="spellEnd"/>
+        <w:t>-v ~/gemini_api:/gemini_code</w:t>
+      </w:r>
+      <w:r>
+        <w:rPr>
+          <w:rFonts w:ascii="Courier New" w:hAnsi="Courier New" w:cs="Courier New"/>
+          <w:sz w:val="20"/>
+          <w:szCs w:val="20"/>
+        </w:rPr>
+        <w:t xml:space="preserve"> -v /dev/bus/usb:/dev/bus/usb </w:t>
+      </w:r>
+      <w:r>
+        <w:rPr>
+          <w:rFonts w:ascii="Courier New" w:hAnsi="Courier New" w:cs="Courier New"/>
+          <w:sz w:val="20"/>
+          <w:szCs w:val="20"/>
+        </w:rPr>
+        <w:t>-v /dev/video0:/dev/video0</w:t>
+      </w:r>
+      <w:r>
+        <w:rPr>
+          <w:rFonts w:ascii="Courier New" w:hAnsi="Courier New" w:cs="Courier New"/>
+          <w:sz w:val="20"/>
+          <w:szCs w:val="20"/>
+        </w:rPr>
+        <w:t xml:space="preserve"> -v </w:t>
+      </w:r>
+      <w:r>
+        <w:rPr>
+          <w:rFonts w:ascii="Courier New" w:hAnsi="Courier New" w:cs="Courier New"/>
+          <w:sz w:val="20"/>
+          <w:szCs w:val="20"/>
+        </w:rPr>
+        <w:t>/dev/video</w:t>
+      </w:r>
+      <w:r>
+        <w:rPr>
+          <w:rFonts w:ascii="Courier New" w:hAnsi="Courier New" w:cs="Courier New"/>
+          <w:sz w:val="20"/>
+          <w:szCs w:val="20"/>
+        </w:rPr>
+        <w:t>1</w:t>
+      </w:r>
+      <w:r>
+        <w:rPr>
+          <w:rFonts w:ascii="Courier New" w:hAnsi="Courier New" w:cs="Courier New"/>
+          <w:sz w:val="20"/>
+          <w:szCs w:val="20"/>
+        </w:rPr>
+        <w:t>:/dev/video</w:t>
+      </w:r>
+      <w:r>
+        <w:rPr>
+          <w:rFonts w:ascii="Courier New" w:hAnsi="Courier New" w:cs="Courier New"/>
+          <w:sz w:val="20"/>
+          <w:szCs w:val="20"/>
+        </w:rPr>
+        <w:t>1</w:t>
+      </w:r>
       <w:r>
         <w:rPr>
           <w:rFonts w:ascii="Courier New" w:hAnsi="Courier New" w:cs="Courier New"/>
@@ -1718,6 +1127,84 @@
           <w:sz w:val="20"/>
           <w:szCs w:val="20"/>
         </w:rPr>
+        <w:t xml:space="preserve">-i --device=/dev/ttyUSB0 --device=/dev/spidev0.0 </w:t>
+      </w:r>
+      <w:r>
+        <w:rPr>
+          <w:rFonts w:ascii="Courier New" w:hAnsi="Courier New" w:cs="Courier New"/>
+          <w:sz w:val="20"/>
+          <w:szCs w:val="20"/>
+        </w:rPr>
+        <w:t>--rm --privileged --name ros_noetic $(autotag ml_ros:latest)</w:t>
+      </w:r>
+    </w:p>
+    <w:p>
+      <w:pPr>
+        <w:pStyle w:val="ListParagraph"/>
+        <w:rPr>
+          <w:rFonts w:ascii="Courier New" w:hAnsi="Courier New" w:cs="Courier New"/>
+          <w:sz w:val="20"/>
+          <w:szCs w:val="20"/>
+        </w:rPr>
+      </w:pPr>
+    </w:p>
+    <w:p>
+      <w:pPr>
+        <w:ind w:left="720"/>
+      </w:pPr>
+      <w:r>
+        <w:t>OR</w:t>
+      </w:r>
+    </w:p>
+    <w:p>
+      <w:pPr>
+        <w:pStyle w:val="ListParagraph"/>
+        <w:rPr>
+          <w:rFonts w:ascii="Courier New" w:hAnsi="Courier New" w:cs="Courier New"/>
+          <w:sz w:val="20"/>
+          <w:szCs w:val="20"/>
+        </w:rPr>
+      </w:pPr>
+      <w:r>
+        <w:rPr>
+          <w:rFonts w:ascii="Courier New" w:hAnsi="Courier New" w:cs="Courier New"/>
+          <w:sz w:val="20"/>
+          <w:szCs w:val="20"/>
+        </w:rPr>
+        <w:t>sudo docker run --runtime nvidia --network=host -v ~/workspaces/catkin_ws:/workspace/catki</w:t>
+      </w:r>
+    </w:p>
+    <w:p>
+      <w:pPr>
+        <w:pStyle w:val="ListParagraph"/>
+        <w:rPr>
+          <w:rFonts w:ascii="Courier New" w:hAnsi="Courier New" w:cs="Courier New"/>
+          <w:sz w:val="20"/>
+          <w:szCs w:val="20"/>
+        </w:rPr>
+      </w:pPr>
+      <w:r>
+        <w:rPr>
+          <w:rFonts w:ascii="Courier New" w:hAnsi="Courier New" w:cs="Courier New"/>
+          <w:sz w:val="20"/>
+          <w:szCs w:val="20"/>
+        </w:rPr>
+        <w:t>n_ws -v ~/gemini_api:/gemini_code -v /dev/bus/usb:/dev/bus/usb</w:t>
+      </w:r>
+      <w:r>
+        <w:rPr>
+          <w:rFonts w:ascii="Courier New" w:hAnsi="Courier New" w:cs="Courier New"/>
+          <w:sz w:val="20"/>
+          <w:szCs w:val="20"/>
+        </w:rPr>
+        <w:t xml:space="preserve"> </w:t>
+      </w:r>
+      <w:r>
+        <w:rPr>
+          <w:rFonts w:ascii="Courier New" w:hAnsi="Courier New" w:cs="Courier New"/>
+          <w:sz w:val="20"/>
+          <w:szCs w:val="20"/>
+        </w:rPr>
         <w:t>-v /dev/video0:/dev/video0</w:t>
       </w:r>
       <w:r>
@@ -1766,105 +1253,7 @@
           <w:sz w:val="20"/>
           <w:szCs w:val="20"/>
         </w:rPr>
-        <w:t xml:space="preserve"> </w:t>
-      </w:r>
-      <w:r>
-        <w:rPr>
-          <w:rFonts w:ascii="Courier New" w:hAnsi="Courier New" w:cs="Courier New"/>
-          <w:sz w:val="20"/>
-          <w:szCs w:val="20"/>
-        </w:rPr>
-        <w:t>-</w:t>
-      </w:r>
-      <w:proofErr w:type="spellStart"/>
-      <w:r>
-        <w:rPr>
-          <w:rFonts w:ascii="Courier New" w:hAnsi="Courier New" w:cs="Courier New"/>
-          <w:sz w:val="20"/>
-          <w:szCs w:val="20"/>
-        </w:rPr>
-        <w:t>i</w:t>
-      </w:r>
-      <w:proofErr w:type="spellEnd"/>
-      <w:r>
-        <w:rPr>
-          <w:rFonts w:ascii="Courier New" w:hAnsi="Courier New" w:cs="Courier New"/>
-          <w:sz w:val="20"/>
-          <w:szCs w:val="20"/>
-        </w:rPr>
-        <w:t xml:space="preserve"> --device=/dev/ttyUSB0 --device=/dev/spidev0.0 </w:t>
-      </w:r>
-      <w:r>
-        <w:rPr>
-          <w:rFonts w:ascii="Courier New" w:hAnsi="Courier New" w:cs="Courier New"/>
-          <w:sz w:val="20"/>
-          <w:szCs w:val="20"/>
-        </w:rPr>
-        <w:t xml:space="preserve">--rm --privileged --name </w:t>
-      </w:r>
-      <w:proofErr w:type="spellStart"/>
-      <w:r>
-        <w:rPr>
-          <w:rFonts w:ascii="Courier New" w:hAnsi="Courier New" w:cs="Courier New"/>
-          <w:sz w:val="20"/>
-          <w:szCs w:val="20"/>
-        </w:rPr>
-        <w:t>ros_noetic</w:t>
-      </w:r>
-      <w:proofErr w:type="spellEnd"/>
-      <w:r>
-        <w:rPr>
-          <w:rFonts w:ascii="Courier New" w:hAnsi="Courier New" w:cs="Courier New"/>
-          <w:sz w:val="20"/>
-          <w:szCs w:val="20"/>
-        </w:rPr>
-        <w:t xml:space="preserve"> $(</w:t>
-      </w:r>
-      <w:proofErr w:type="spellStart"/>
-      <w:r>
-        <w:rPr>
-          <w:rFonts w:ascii="Courier New" w:hAnsi="Courier New" w:cs="Courier New"/>
-          <w:sz w:val="20"/>
-          <w:szCs w:val="20"/>
-        </w:rPr>
-        <w:t>autotag</w:t>
-      </w:r>
-      <w:proofErr w:type="spellEnd"/>
-      <w:r>
-        <w:rPr>
-          <w:rFonts w:ascii="Courier New" w:hAnsi="Courier New" w:cs="Courier New"/>
-          <w:sz w:val="20"/>
-          <w:szCs w:val="20"/>
-        </w:rPr>
-        <w:t xml:space="preserve"> </w:t>
-      </w:r>
-      <w:proofErr w:type="spellStart"/>
-      <w:r>
-        <w:rPr>
-          <w:rFonts w:ascii="Courier New" w:hAnsi="Courier New" w:cs="Courier New"/>
-          <w:sz w:val="20"/>
-          <w:szCs w:val="20"/>
-        </w:rPr>
-        <w:t>ml_</w:t>
-      </w:r>
-      <w:proofErr w:type="gramStart"/>
-      <w:r>
-        <w:rPr>
-          <w:rFonts w:ascii="Courier New" w:hAnsi="Courier New" w:cs="Courier New"/>
-          <w:sz w:val="20"/>
-          <w:szCs w:val="20"/>
-        </w:rPr>
-        <w:t>ros:latest</w:t>
-      </w:r>
-      <w:proofErr w:type="spellEnd"/>
-      <w:proofErr w:type="gramEnd"/>
-      <w:r>
-        <w:rPr>
-          <w:rFonts w:ascii="Courier New" w:hAnsi="Courier New" w:cs="Courier New"/>
-          <w:sz w:val="20"/>
-          <w:szCs w:val="20"/>
-        </w:rPr>
-        <w:t>)</w:t>
+        <w:t xml:space="preserve"> -it --device=/dev/ttyUSB0 --device=/dev/spidev0.0 --rm --</w:t>
       </w:r>
     </w:p>
     <w:p>
@@ -1876,318 +1265,14 @@
           <w:szCs w:val="20"/>
         </w:rPr>
       </w:pPr>
-    </w:p>
-    <w:p>
-      <w:pPr>
-        <w:ind w:left="720"/>
-      </w:pPr>
-      <w:r>
-        <w:t>OR</w:t>
-      </w:r>
-    </w:p>
-    <w:p>
-      <w:pPr>
-        <w:pStyle w:val="ListParagraph"/>
-        <w:rPr>
-          <w:rFonts w:ascii="Courier New" w:hAnsi="Courier New" w:cs="Courier New"/>
-          <w:sz w:val="20"/>
-          <w:szCs w:val="20"/>
-        </w:rPr>
-      </w:pPr>
-      <w:proofErr w:type="spellStart"/>
-      <w:r>
-        <w:rPr>
-          <w:rFonts w:ascii="Courier New" w:hAnsi="Courier New" w:cs="Courier New"/>
-          <w:sz w:val="20"/>
-          <w:szCs w:val="20"/>
-        </w:rPr>
-        <w:t>sudo</w:t>
-      </w:r>
-      <w:proofErr w:type="spellEnd"/>
-      <w:r>
-        <w:rPr>
-          <w:rFonts w:ascii="Courier New" w:hAnsi="Courier New" w:cs="Courier New"/>
-          <w:sz w:val="20"/>
-          <w:szCs w:val="20"/>
-        </w:rPr>
-        <w:t xml:space="preserve"> docker run --runtime </w:t>
-      </w:r>
-      <w:proofErr w:type="spellStart"/>
-      <w:r>
-        <w:rPr>
-          <w:rFonts w:ascii="Courier New" w:hAnsi="Courier New" w:cs="Courier New"/>
-          <w:sz w:val="20"/>
-          <w:szCs w:val="20"/>
-        </w:rPr>
-        <w:t>nvidia</w:t>
-      </w:r>
-      <w:proofErr w:type="spellEnd"/>
-      <w:r>
-        <w:rPr>
-          <w:rFonts w:ascii="Courier New" w:hAnsi="Courier New" w:cs="Courier New"/>
-          <w:sz w:val="20"/>
-          <w:szCs w:val="20"/>
-        </w:rPr>
-        <w:t xml:space="preserve"> --network=host -v ~/workspaces/</w:t>
-      </w:r>
-      <w:proofErr w:type="spellStart"/>
-      <w:r>
-        <w:rPr>
-          <w:rFonts w:ascii="Courier New" w:hAnsi="Courier New" w:cs="Courier New"/>
-          <w:sz w:val="20"/>
-          <w:szCs w:val="20"/>
-        </w:rPr>
-        <w:t>catkin_ws</w:t>
-      </w:r>
-      <w:proofErr w:type="spellEnd"/>
-      <w:r>
-        <w:rPr>
-          <w:rFonts w:ascii="Courier New" w:hAnsi="Courier New" w:cs="Courier New"/>
-          <w:sz w:val="20"/>
-          <w:szCs w:val="20"/>
-        </w:rPr>
-        <w:t>:/workspace/</w:t>
-      </w:r>
-      <w:proofErr w:type="spellStart"/>
-      <w:r>
-        <w:rPr>
-          <w:rFonts w:ascii="Courier New" w:hAnsi="Courier New" w:cs="Courier New"/>
-          <w:sz w:val="20"/>
-          <w:szCs w:val="20"/>
-        </w:rPr>
-        <w:t>catki</w:t>
-      </w:r>
-      <w:proofErr w:type="spellEnd"/>
-    </w:p>
-    <w:p>
-      <w:pPr>
-        <w:pStyle w:val="ListParagraph"/>
-        <w:rPr>
-          <w:rFonts w:ascii="Courier New" w:hAnsi="Courier New" w:cs="Courier New"/>
-          <w:sz w:val="20"/>
-          <w:szCs w:val="20"/>
-        </w:rPr>
-      </w:pPr>
-      <w:proofErr w:type="spellStart"/>
-      <w:r>
-        <w:rPr>
-          <w:rFonts w:ascii="Courier New" w:hAnsi="Courier New" w:cs="Courier New"/>
-          <w:sz w:val="20"/>
-          <w:szCs w:val="20"/>
-        </w:rPr>
-        <w:t>n_ws</w:t>
-      </w:r>
-      <w:proofErr w:type="spellEnd"/>
-      <w:r>
-        <w:rPr>
-          <w:rFonts w:ascii="Courier New" w:hAnsi="Courier New" w:cs="Courier New"/>
-          <w:sz w:val="20"/>
-          <w:szCs w:val="20"/>
-        </w:rPr>
-        <w:t xml:space="preserve"> -v ~/</w:t>
-      </w:r>
-      <w:proofErr w:type="spellStart"/>
-      <w:r>
-        <w:rPr>
-          <w:rFonts w:ascii="Courier New" w:hAnsi="Courier New" w:cs="Courier New"/>
-          <w:sz w:val="20"/>
-          <w:szCs w:val="20"/>
-        </w:rPr>
-        <w:t>gemini_api</w:t>
-      </w:r>
-      <w:proofErr w:type="spellEnd"/>
-      <w:r>
-        <w:rPr>
-          <w:rFonts w:ascii="Courier New" w:hAnsi="Courier New" w:cs="Courier New"/>
-          <w:sz w:val="20"/>
-          <w:szCs w:val="20"/>
-        </w:rPr>
-        <w:t>:/</w:t>
-      </w:r>
-      <w:proofErr w:type="spellStart"/>
-      <w:r>
-        <w:rPr>
-          <w:rFonts w:ascii="Courier New" w:hAnsi="Courier New" w:cs="Courier New"/>
-          <w:sz w:val="20"/>
-          <w:szCs w:val="20"/>
-        </w:rPr>
-        <w:t>gemini_code</w:t>
-      </w:r>
-      <w:proofErr w:type="spellEnd"/>
-      <w:r>
-        <w:rPr>
-          <w:rFonts w:ascii="Courier New" w:hAnsi="Courier New" w:cs="Courier New"/>
-          <w:sz w:val="20"/>
-          <w:szCs w:val="20"/>
-        </w:rPr>
-        <w:t xml:space="preserve"> -v /dev/bus/</w:t>
-      </w:r>
-      <w:proofErr w:type="spellStart"/>
-      <w:r>
-        <w:rPr>
-          <w:rFonts w:ascii="Courier New" w:hAnsi="Courier New" w:cs="Courier New"/>
-          <w:sz w:val="20"/>
-          <w:szCs w:val="20"/>
-        </w:rPr>
-        <w:t>usb</w:t>
-      </w:r>
-      <w:proofErr w:type="spellEnd"/>
-      <w:r>
-        <w:rPr>
-          <w:rFonts w:ascii="Courier New" w:hAnsi="Courier New" w:cs="Courier New"/>
-          <w:sz w:val="20"/>
-          <w:szCs w:val="20"/>
-        </w:rPr>
-        <w:t>:/dev/bus/</w:t>
-      </w:r>
-      <w:proofErr w:type="spellStart"/>
-      <w:r>
-        <w:rPr>
-          <w:rFonts w:ascii="Courier New" w:hAnsi="Courier New" w:cs="Courier New"/>
-          <w:sz w:val="20"/>
-          <w:szCs w:val="20"/>
-        </w:rPr>
-        <w:t>usb</w:t>
-      </w:r>
-      <w:proofErr w:type="spellEnd"/>
-      <w:r>
-        <w:rPr>
-          <w:rFonts w:ascii="Courier New" w:hAnsi="Courier New" w:cs="Courier New"/>
-          <w:sz w:val="20"/>
-          <w:szCs w:val="20"/>
-        </w:rPr>
-        <w:t xml:space="preserve"> </w:t>
-      </w:r>
-      <w:r>
-        <w:rPr>
-          <w:rFonts w:ascii="Courier New" w:hAnsi="Courier New" w:cs="Courier New"/>
-          <w:sz w:val="20"/>
-          <w:szCs w:val="20"/>
-        </w:rPr>
-        <w:t>-v /dev/video0:/dev/video0</w:t>
-      </w:r>
-      <w:r>
-        <w:rPr>
-          <w:rFonts w:ascii="Courier New" w:hAnsi="Courier New" w:cs="Courier New"/>
-          <w:sz w:val="20"/>
-          <w:szCs w:val="20"/>
-        </w:rPr>
-        <w:t xml:space="preserve"> -v </w:t>
-      </w:r>
-      <w:r>
-        <w:rPr>
-          <w:rFonts w:ascii="Courier New" w:hAnsi="Courier New" w:cs="Courier New"/>
-          <w:sz w:val="20"/>
-          <w:szCs w:val="20"/>
-        </w:rPr>
-        <w:t>/dev/video</w:t>
-      </w:r>
-      <w:r>
-        <w:rPr>
-          <w:rFonts w:ascii="Courier New" w:hAnsi="Courier New" w:cs="Courier New"/>
-          <w:sz w:val="20"/>
-          <w:szCs w:val="20"/>
-        </w:rPr>
-        <w:t>1</w:t>
-      </w:r>
-      <w:r>
-        <w:rPr>
-          <w:rFonts w:ascii="Courier New" w:hAnsi="Courier New" w:cs="Courier New"/>
-          <w:sz w:val="20"/>
-          <w:szCs w:val="20"/>
-        </w:rPr>
-        <w:t>:/dev/video</w:t>
-      </w:r>
-      <w:r>
-        <w:rPr>
-          <w:rFonts w:ascii="Courier New" w:hAnsi="Courier New" w:cs="Courier New"/>
-          <w:sz w:val="20"/>
-          <w:szCs w:val="20"/>
-        </w:rPr>
-        <w:t>1</w:t>
-      </w:r>
-      <w:r>
-        <w:rPr>
-          <w:rFonts w:ascii="Courier New" w:hAnsi="Courier New" w:cs="Courier New"/>
-          <w:sz w:val="20"/>
-          <w:szCs w:val="20"/>
-        </w:rPr>
-        <w:t xml:space="preserve"> -it --device</w:t>
-      </w:r>
-      <w:proofErr w:type="gramStart"/>
-      <w:r>
-        <w:rPr>
-          <w:rFonts w:ascii="Courier New" w:hAnsi="Courier New" w:cs="Courier New"/>
-          <w:sz w:val="20"/>
-          <w:szCs w:val="20"/>
-        </w:rPr>
-        <w:t>=/dev</w:t>
-      </w:r>
-      <w:proofErr w:type="gramEnd"/>
-      <w:r>
-        <w:rPr>
-          <w:rFonts w:ascii="Courier New" w:hAnsi="Courier New" w:cs="Courier New"/>
-          <w:sz w:val="20"/>
-          <w:szCs w:val="20"/>
-        </w:rPr>
-        <w:t>/ttyUSB0 --device=/dev/spidev0.0 --rm --</w:t>
-      </w:r>
-    </w:p>
-    <w:p>
-      <w:pPr>
-        <w:pStyle w:val="ListParagraph"/>
-        <w:rPr>
-          <w:rFonts w:ascii="Courier New" w:hAnsi="Courier New" w:cs="Courier New"/>
-          <w:sz w:val="20"/>
-          <w:szCs w:val="20"/>
-        </w:rPr>
-      </w:pPr>
-      <w:r>
-        <w:rPr>
-          <w:rFonts w:ascii="Courier New" w:hAnsi="Courier New" w:cs="Courier New"/>
-          <w:sz w:val="20"/>
-          <w:szCs w:val="20"/>
-        </w:rPr>
-        <w:t xml:space="preserve">privileged --name </w:t>
-      </w:r>
-      <w:proofErr w:type="spellStart"/>
-      <w:r>
-        <w:rPr>
-          <w:rFonts w:ascii="Courier New" w:hAnsi="Courier New" w:cs="Courier New"/>
-          <w:sz w:val="20"/>
-          <w:szCs w:val="20"/>
-        </w:rPr>
-        <w:t>ros_noetic</w:t>
-      </w:r>
-      <w:proofErr w:type="spellEnd"/>
-      <w:r>
-        <w:rPr>
-          <w:rFonts w:ascii="Courier New" w:hAnsi="Courier New" w:cs="Courier New"/>
-          <w:sz w:val="20"/>
-          <w:szCs w:val="20"/>
-        </w:rPr>
-        <w:t xml:space="preserve"> </w:t>
-      </w:r>
-      <w:proofErr w:type="spellStart"/>
-      <w:r>
-        <w:rPr>
-          <w:rFonts w:ascii="Courier New" w:hAnsi="Courier New" w:cs="Courier New"/>
-          <w:sz w:val="20"/>
-          <w:szCs w:val="20"/>
-        </w:rPr>
-        <w:t>ml_</w:t>
-      </w:r>
-      <w:proofErr w:type="gramStart"/>
-      <w:r>
-        <w:rPr>
-          <w:rFonts w:ascii="Courier New" w:hAnsi="Courier New" w:cs="Courier New"/>
-          <w:sz w:val="20"/>
-          <w:szCs w:val="20"/>
-        </w:rPr>
-        <w:t>ros:latest</w:t>
-      </w:r>
-      <w:proofErr w:type="spellEnd"/>
-      <w:proofErr w:type="gramEnd"/>
+      <w:r>
+        <w:rPr>
+          <w:rFonts w:ascii="Courier New" w:hAnsi="Courier New" w:cs="Courier New"/>
+          <w:sz w:val="20"/>
+          <w:szCs w:val="20"/>
+        </w:rPr>
+        <w:t>privileged --name ros_noetic ml_ros:latest</w:t>
+      </w:r>
     </w:p>
     <w:p>
       <w:pPr>
@@ -2267,87 +1352,13 @@
           <w:szCs w:val="20"/>
           <w14:ligatures w14:val="none"/>
         </w:rPr>
-        <w:t xml:space="preserve">docker save </w:t>
-      </w:r>
-      <w:proofErr w:type="spellStart"/>
-      <w:proofErr w:type="gramStart"/>
-      <w:r>
-        <w:rPr>
-          <w:rFonts w:ascii="Courier New" w:eastAsia="Times New Roman" w:hAnsi="Courier New" w:cs="Courier New"/>
-          <w:color w:val="1F2328"/>
-          <w:kern w:val="0"/>
-          <w:sz w:val="20"/>
-          <w:szCs w:val="20"/>
-          <w14:ligatures w14:val="none"/>
-        </w:rPr>
-        <w:t>myimage:latest</w:t>
-      </w:r>
-      <w:proofErr w:type="spellEnd"/>
-      <w:proofErr w:type="gramEnd"/>
-      <w:r>
-        <w:rPr>
-          <w:rFonts w:ascii="Courier New" w:eastAsia="Times New Roman" w:hAnsi="Courier New" w:cs="Courier New"/>
-          <w:color w:val="1F2328"/>
-          <w:kern w:val="0"/>
-          <w:sz w:val="20"/>
-          <w:szCs w:val="20"/>
-          <w14:ligatures w14:val="none"/>
-        </w:rPr>
-        <w:t xml:space="preserve"> | </w:t>
-      </w:r>
-      <w:proofErr w:type="spellStart"/>
-      <w:r>
-        <w:rPr>
-          <w:rFonts w:ascii="Courier New" w:eastAsia="Times New Roman" w:hAnsi="Courier New" w:cs="Courier New"/>
-          <w:color w:val="1F2328"/>
-          <w:kern w:val="0"/>
-          <w:sz w:val="20"/>
-          <w:szCs w:val="20"/>
-          <w14:ligatures w14:val="none"/>
-        </w:rPr>
-        <w:t>gzip</w:t>
-      </w:r>
-      <w:proofErr w:type="spellEnd"/>
-      <w:r>
-        <w:rPr>
-          <w:rFonts w:ascii="Courier New" w:eastAsia="Times New Roman" w:hAnsi="Courier New" w:cs="Courier New"/>
-          <w:color w:val="1F2328"/>
-          <w:kern w:val="0"/>
-          <w:sz w:val="20"/>
-          <w:szCs w:val="20"/>
-          <w14:ligatures w14:val="none"/>
-        </w:rPr>
-        <w:t xml:space="preserve"> &gt; myimage_latest.tar.gz</w:t>
+        <w:t>docker save myimage:latest | gzip &gt; myimage_latest.tar.gz</w:t>
       </w:r>
     </w:p>
     <w:p/>
     <w:p>
       <w:r>
-        <w:t xml:space="preserve">If everything has gone according to plan, you should now have a docker container which has ROS, </w:t>
-      </w:r>
-      <w:proofErr w:type="spellStart"/>
-      <w:r>
-        <w:t>cuda</w:t>
-      </w:r>
-      <w:proofErr w:type="spellEnd"/>
-      <w:r>
-        <w:t xml:space="preserve"> enabled </w:t>
-      </w:r>
-      <w:proofErr w:type="spellStart"/>
-      <w:r>
-        <w:t>pytorch</w:t>
-      </w:r>
-      <w:proofErr w:type="spellEnd"/>
-      <w:r>
-        <w:t>/</w:t>
-      </w:r>
-      <w:proofErr w:type="spellStart"/>
-      <w:r>
-        <w:t>tensorflow</w:t>
-      </w:r>
-      <w:proofErr w:type="spellEnd"/>
-      <w:r>
-        <w:t>, and everything else you might need!</w:t>
+        <w:t>If everything has gone according to plan, you should now have a docker container which has ROS, cuda enabled pytorch/tensorflow, and everything else you might need!</w:t>
       </w:r>
     </w:p>
     <w:p>
@@ -2504,45 +1515,8 @@
           <w:szCs w:val="20"/>
           <w14:ligatures w14:val="none"/>
         </w:rPr>
-        <w:t>source /opt/</w:t>
-      </w:r>
-      <w:proofErr w:type="spellStart"/>
-      <w:r>
-        <w:rPr>
-          <w:rFonts w:ascii="Courier New" w:eastAsia="Times New Roman" w:hAnsi="Courier New" w:cs="Courier New"/>
-          <w:color w:val="1F2328"/>
-          <w:kern w:val="0"/>
-          <w:sz w:val="20"/>
-          <w:szCs w:val="20"/>
-          <w14:ligatures w14:val="none"/>
-        </w:rPr>
-        <w:t>ros</w:t>
-      </w:r>
-      <w:proofErr w:type="spellEnd"/>
-      <w:r>
-        <w:rPr>
-          <w:rFonts w:ascii="Courier New" w:eastAsia="Times New Roman" w:hAnsi="Courier New" w:cs="Courier New"/>
-          <w:color w:val="1F2328"/>
-          <w:kern w:val="0"/>
-          <w:sz w:val="20"/>
-          <w:szCs w:val="20"/>
-          <w14:ligatures w14:val="none"/>
-        </w:rPr>
-        <w:t>/noetic/</w:t>
-      </w:r>
-      <w:proofErr w:type="spellStart"/>
-      <w:r>
-        <w:rPr>
-          <w:rFonts w:ascii="Courier New" w:eastAsia="Times New Roman" w:hAnsi="Courier New" w:cs="Courier New"/>
-          <w:color w:val="1F2328"/>
-          <w:kern w:val="0"/>
-          <w:sz w:val="20"/>
-          <w:szCs w:val="20"/>
-          <w14:ligatures w14:val="none"/>
-        </w:rPr>
-        <w:t>setup.bash</w:t>
-      </w:r>
-      <w:proofErr w:type="spellEnd"/>
+        <w:t>source /opt/ros/noetic/setup.bash</w:t>
+      </w:r>
     </w:p>
     <w:p>
       <w:pPr>
@@ -2590,16 +1564,8 @@
         <w:rPr>
           <w:rFonts w:ascii="Courier New" w:hAnsi="Courier New" w:cs="Courier New"/>
         </w:rPr>
-        <w:t>/workspace/</w:t>
-      </w:r>
-      <w:proofErr w:type="spellStart"/>
-      <w:r>
-        <w:rPr>
-          <w:rFonts w:ascii="Courier New" w:hAnsi="Courier New" w:cs="Courier New"/>
-        </w:rPr>
-        <w:t>catkin_ws</w:t>
-      </w:r>
-      <w:proofErr w:type="spellEnd"/>
+        <w:t>/workspace/catkin_ws</w:t>
+      </w:r>
       <w:r>
         <w:t xml:space="preserve"> (you may need to create this directory):</w:t>
       </w:r>
@@ -2645,36 +1611,15 @@
           <w14:ligatures w14:val="none"/>
         </w:rPr>
         <w:tab/>
-        <w:t>cd /workspace/</w:t>
-      </w:r>
-      <w:proofErr w:type="spellStart"/>
-      <w:r>
-        <w:rPr>
-          <w:rFonts w:ascii="Courier New" w:eastAsia="Times New Roman" w:hAnsi="Courier New" w:cs="Courier New"/>
-          <w:color w:val="1F2328"/>
-          <w:kern w:val="0"/>
-          <w:sz w:val="20"/>
-          <w:szCs w:val="20"/>
-          <w14:ligatures w14:val="none"/>
-        </w:rPr>
-        <w:t>catkin_ws</w:t>
-      </w:r>
-      <w:proofErr w:type="spellEnd"/>
+        <w:t>cd /workspace/catkin_ws</w:t>
+      </w:r>
     </w:p>
     <w:p>
       <w:r>
         <w:t xml:space="preserve">2) </w:t>
       </w:r>
       <w:r>
-        <w:t xml:space="preserve">Now, create the devel and </w:t>
-      </w:r>
-      <w:proofErr w:type="spellStart"/>
-      <w:r>
-        <w:t>src</w:t>
-      </w:r>
-      <w:proofErr w:type="spellEnd"/>
-      <w:r>
-        <w:t xml:space="preserve"> directories:</w:t>
+        <w:t>Now, create the devel and src directories:</w:t>
       </w:r>
     </w:p>
     <w:p>
@@ -2718,44 +1663,8 @@
           <w14:ligatures w14:val="none"/>
         </w:rPr>
         <w:tab/>
-      </w:r>
-      <w:proofErr w:type="spellStart"/>
-      <w:r>
-        <w:rPr>
-          <w:rFonts w:ascii="Courier New" w:eastAsia="Times New Roman" w:hAnsi="Courier New" w:cs="Courier New"/>
-          <w:color w:val="1F2328"/>
-          <w:kern w:val="0"/>
-          <w:sz w:val="20"/>
-          <w:szCs w:val="20"/>
-          <w14:ligatures w14:val="none"/>
-        </w:rPr>
-        <w:t>mkdir</w:t>
-      </w:r>
-      <w:proofErr w:type="spellEnd"/>
-      <w:r>
-        <w:rPr>
-          <w:rFonts w:ascii="Courier New" w:eastAsia="Times New Roman" w:hAnsi="Courier New" w:cs="Courier New"/>
-          <w:color w:val="1F2328"/>
-          <w:kern w:val="0"/>
-          <w:sz w:val="20"/>
-          <w:szCs w:val="20"/>
-          <w14:ligatures w14:val="none"/>
-        </w:rPr>
-        <w:t xml:space="preserve"> devel </w:t>
-      </w:r>
-      <w:proofErr w:type="spellStart"/>
-      <w:r>
-        <w:rPr>
-          <w:rFonts w:ascii="Courier New" w:eastAsia="Times New Roman" w:hAnsi="Courier New" w:cs="Courier New"/>
-          <w:color w:val="1F2328"/>
-          <w:kern w:val="0"/>
-          <w:sz w:val="20"/>
-          <w:szCs w:val="20"/>
-          <w14:ligatures w14:val="none"/>
-        </w:rPr>
-        <w:t>src</w:t>
-      </w:r>
-      <w:proofErr w:type="spellEnd"/>
+        <w:t>mkdir devel src</w:t>
+      </w:r>
     </w:p>
     <w:p>
       <w:r>
@@ -2807,20 +1716,8 @@
         </w:rPr>
         <w:lastRenderedPageBreak/>
         <w:tab/>
-      </w:r>
-      <w:proofErr w:type="spellStart"/>
-      <w:r>
-        <w:rPr>
-          <w:rFonts w:ascii="Courier New" w:eastAsia="Times New Roman" w:hAnsi="Courier New" w:cs="Courier New"/>
-          <w:color w:val="1F2328"/>
-          <w:kern w:val="0"/>
-          <w:sz w:val="20"/>
-          <w:szCs w:val="20"/>
-          <w14:ligatures w14:val="none"/>
-        </w:rPr>
         <w:t>catkin_make</w:t>
       </w:r>
-      <w:proofErr w:type="spellEnd"/>
     </w:p>
     <w:p>
       <w:r>
@@ -2832,36 +1729,8 @@
           <w:sz w:val="18"/>
           <w:szCs w:val="18"/>
         </w:rPr>
-        <w:t>source /opt/</w:t>
-      </w:r>
-      <w:proofErr w:type="spellStart"/>
-      <w:r>
-        <w:rPr>
-          <w:rFonts w:ascii="Courier New" w:hAnsi="Courier New" w:cs="Courier New"/>
-          <w:sz w:val="18"/>
-          <w:szCs w:val="18"/>
-        </w:rPr>
-        <w:t>ros</w:t>
-      </w:r>
-      <w:proofErr w:type="spellEnd"/>
-      <w:r>
-        <w:rPr>
-          <w:rFonts w:ascii="Courier New" w:hAnsi="Courier New" w:cs="Courier New"/>
-          <w:sz w:val="18"/>
-          <w:szCs w:val="18"/>
-        </w:rPr>
-        <w:t>/noetic/</w:t>
-      </w:r>
-      <w:proofErr w:type="spellStart"/>
-      <w:r>
-        <w:rPr>
-          <w:rFonts w:ascii="Courier New" w:hAnsi="Courier New" w:cs="Courier New"/>
-          <w:sz w:val="18"/>
-          <w:szCs w:val="18"/>
-        </w:rPr>
-        <w:t>setup.bash</w:t>
-      </w:r>
-      <w:proofErr w:type="spellEnd"/>
+        <w:t>source /opt/ros/noetic/setup.bash</w:t>
+      </w:r>
       <w:r>
         <w:t>)</w:t>
       </w:r>
@@ -2873,14 +1742,12 @@
       <w:r>
         <w:t xml:space="preserve">Source the build and go to the </w:t>
       </w:r>
-      <w:proofErr w:type="spellStart"/>
       <w:r>
         <w:rPr>
           <w:rFonts w:ascii="Courier New" w:hAnsi="Courier New" w:cs="Courier New"/>
         </w:rPr>
         <w:t>src</w:t>
       </w:r>
-      <w:proofErr w:type="spellEnd"/>
       <w:r>
         <w:t xml:space="preserve"> directory:</w:t>
       </w:r>
@@ -2926,21 +1793,8 @@
           <w14:ligatures w14:val="none"/>
         </w:rPr>
         <w:tab/>
-        <w:t>source devel/</w:t>
-      </w:r>
-      <w:proofErr w:type="spellStart"/>
-      <w:r>
-        <w:rPr>
-          <w:rFonts w:ascii="Courier New" w:eastAsia="Times New Roman" w:hAnsi="Courier New" w:cs="Courier New"/>
-          <w:color w:val="1F2328"/>
-          <w:kern w:val="0"/>
-          <w:sz w:val="20"/>
-          <w:szCs w:val="20"/>
-          <w14:ligatures w14:val="none"/>
-        </w:rPr>
-        <w:t>setup.bash</w:t>
-      </w:r>
-      <w:proofErr w:type="spellEnd"/>
+        <w:t>source devel/setup.bash</w:t>
+      </w:r>
     </w:p>
     <w:p>
       <w:pPr>
@@ -2983,28 +1837,27 @@
           <w14:ligatures w14:val="none"/>
         </w:rPr>
         <w:tab/>
-        <w:t xml:space="preserve">cd </w:t>
-      </w:r>
-      <w:proofErr w:type="spellStart"/>
-      <w:r>
-        <w:rPr>
-          <w:rFonts w:ascii="Courier New" w:eastAsia="Times New Roman" w:hAnsi="Courier New" w:cs="Courier New"/>
-          <w:color w:val="1F2328"/>
-          <w:kern w:val="0"/>
-          <w:sz w:val="20"/>
-          <w:szCs w:val="20"/>
-          <w14:ligatures w14:val="none"/>
-        </w:rPr>
-        <w:t>src</w:t>
-      </w:r>
-      <w:proofErr w:type="spellEnd"/>
+        <w:t>cd src</w:t>
+      </w:r>
     </w:p>
     <w:p>
       <w:r>
         <w:t xml:space="preserve">5) </w:t>
       </w:r>
       <w:r>
-        <w:t>Now, clone the following repositories and switch to the noetic branch. To clone the noetic branch use:</w:t>
+        <w:t xml:space="preserve">Now, clone the following repositories and switch to the noetic branch. </w:t>
+      </w:r>
+      <w:r>
+        <w:t xml:space="preserve">To make cloning easier, I have provided a script to automatically clone all the relevant repositories. Copy the </w:t>
+      </w:r>
+      <w:r>
+        <w:rPr>
+          <w:rFonts w:ascii="Courier New" w:hAnsi="Courier New" w:cs="Courier New"/>
+        </w:rPr>
+        <w:t>clone_repos.sh</w:t>
+      </w:r>
+      <w:r>
+        <w:t xml:space="preserve"> script to your Jetson, make it executable, and then run the script:</w:t>
       </w:r>
     </w:p>
     <w:p>
@@ -3058,300 +1911,7 @@
           <w:szCs w:val="20"/>
           <w14:ligatures w14:val="none"/>
         </w:rPr>
-        <w:t xml:space="preserve">git clone -b </w:t>
-      </w:r>
-      <w:r>
-        <w:rPr>
-          <w:rFonts w:ascii="Courier New" w:eastAsia="Times New Roman" w:hAnsi="Courier New" w:cs="Courier New"/>
-          <w:color w:val="1F2328"/>
-          <w:kern w:val="0"/>
-          <w:sz w:val="20"/>
-          <w:szCs w:val="20"/>
-          <w14:ligatures w14:val="none"/>
-        </w:rPr>
-        <w:t xml:space="preserve">noetic </w:t>
-      </w:r>
-      <w:r>
-        <w:rPr>
-          <w:rFonts w:ascii="Courier New" w:eastAsia="Times New Roman" w:hAnsi="Courier New" w:cs="Courier New"/>
-          <w:color w:val="1F2328"/>
-          <w:kern w:val="0"/>
-          <w:sz w:val="20"/>
-          <w:szCs w:val="20"/>
-          <w14:ligatures w14:val="none"/>
-        </w:rPr>
-        <w:t>https://github.com/satomm1/&lt;repo name</w:t>
-      </w:r>
-      <w:proofErr w:type="gramStart"/>
-      <w:r>
-        <w:rPr>
-          <w:rFonts w:ascii="Courier New" w:eastAsia="Times New Roman" w:hAnsi="Courier New" w:cs="Courier New"/>
-          <w:color w:val="1F2328"/>
-          <w:kern w:val="0"/>
-          <w:sz w:val="20"/>
-          <w:szCs w:val="20"/>
-          <w14:ligatures w14:val="none"/>
-        </w:rPr>
-        <w:t>&gt;.git</w:t>
-      </w:r>
-      <w:proofErr w:type="gramEnd"/>
-    </w:p>
-    <w:p>
-      <w:r>
-        <w:t xml:space="preserve">Git </w:t>
-      </w:r>
-      <w:r>
-        <w:t>repositories</w:t>
-      </w:r>
-      <w:r>
-        <w:t xml:space="preserve"> to clone:</w:t>
-      </w:r>
-    </w:p>
-    <w:p>
-      <w:pPr>
-        <w:rPr>
-          <w:rFonts w:ascii="Courier New" w:hAnsi="Courier New" w:cs="Courier New"/>
-          <w:sz w:val="20"/>
-          <w:szCs w:val="20"/>
-        </w:rPr>
-      </w:pPr>
-      <w:proofErr w:type="spellStart"/>
-      <w:r>
-        <w:rPr>
-          <w:rFonts w:ascii="Courier New" w:hAnsi="Courier New" w:cs="Courier New"/>
-          <w:sz w:val="20"/>
-          <w:szCs w:val="20"/>
-        </w:rPr>
-        <w:t>mattbot_record</w:t>
-      </w:r>
-      <w:proofErr w:type="spellEnd"/>
-    </w:p>
-    <w:p>
-      <w:pPr>
-        <w:rPr>
-          <w:rFonts w:ascii="Courier New" w:hAnsi="Courier New" w:cs="Courier New"/>
-          <w:sz w:val="20"/>
-          <w:szCs w:val="20"/>
-        </w:rPr>
-      </w:pPr>
-      <w:proofErr w:type="spellStart"/>
-      <w:r>
-        <w:rPr>
-          <w:rFonts w:ascii="Courier New" w:hAnsi="Courier New" w:cs="Courier New"/>
-          <w:sz w:val="20"/>
-          <w:szCs w:val="20"/>
-        </w:rPr>
-        <w:t>mattbot_bringup</w:t>
-      </w:r>
-      <w:proofErr w:type="spellEnd"/>
-      <w:r>
-        <w:rPr>
-          <w:rFonts w:ascii="Courier New" w:hAnsi="Courier New" w:cs="Courier New"/>
-          <w:sz w:val="20"/>
-          <w:szCs w:val="20"/>
-        </w:rPr>
-        <w:t xml:space="preserve">          </w:t>
-      </w:r>
-      <w:proofErr w:type="spellStart"/>
-      <w:r>
-        <w:rPr>
-          <w:rFonts w:ascii="Courier New" w:hAnsi="Courier New" w:cs="Courier New"/>
-          <w:sz w:val="20"/>
-          <w:szCs w:val="20"/>
-        </w:rPr>
-        <w:t>mattbot_teleop</w:t>
-      </w:r>
-      <w:proofErr w:type="spellEnd"/>
-    </w:p>
-    <w:p>
-      <w:pPr>
-        <w:rPr>
-          <w:rFonts w:ascii="Courier New" w:hAnsi="Courier New" w:cs="Courier New"/>
-          <w:sz w:val="20"/>
-          <w:szCs w:val="20"/>
-        </w:rPr>
-      </w:pPr>
-      <w:proofErr w:type="spellStart"/>
-      <w:r>
-        <w:rPr>
-          <w:rFonts w:ascii="Courier New" w:hAnsi="Courier New" w:cs="Courier New"/>
-          <w:sz w:val="20"/>
-          <w:szCs w:val="20"/>
-        </w:rPr>
-        <w:t>mattbot_dds</w:t>
-      </w:r>
-      <w:proofErr w:type="spellEnd"/>
-      <w:r>
-        <w:rPr>
-          <w:rFonts w:ascii="Courier New" w:hAnsi="Courier New" w:cs="Courier New"/>
-          <w:sz w:val="20"/>
-          <w:szCs w:val="20"/>
-        </w:rPr>
-        <w:t xml:space="preserve">              </w:t>
-      </w:r>
-      <w:proofErr w:type="spellStart"/>
-      <w:r>
-        <w:rPr>
-          <w:rFonts w:ascii="Courier New" w:hAnsi="Courier New" w:cs="Courier New"/>
-          <w:sz w:val="20"/>
-          <w:szCs w:val="20"/>
-        </w:rPr>
-        <w:t>ros_astra_camera</w:t>
-      </w:r>
-      <w:proofErr w:type="spellEnd"/>
-    </w:p>
-    <w:p>
-      <w:pPr>
-        <w:rPr>
-          <w:rFonts w:ascii="Courier New" w:hAnsi="Courier New" w:cs="Courier New"/>
-          <w:sz w:val="20"/>
-          <w:szCs w:val="20"/>
-        </w:rPr>
-      </w:pPr>
-      <w:proofErr w:type="spellStart"/>
-      <w:r>
-        <w:rPr>
-          <w:rFonts w:ascii="Courier New" w:hAnsi="Courier New" w:cs="Courier New"/>
-          <w:sz w:val="20"/>
-          <w:szCs w:val="20"/>
-        </w:rPr>
-        <w:t>mattbot_image_</w:t>
-      </w:r>
-      <w:proofErr w:type="gramStart"/>
-      <w:r>
-        <w:rPr>
-          <w:rFonts w:ascii="Courier New" w:hAnsi="Courier New" w:cs="Courier New"/>
-          <w:sz w:val="20"/>
-          <w:szCs w:val="20"/>
-        </w:rPr>
-        <w:t>detection</w:t>
-      </w:r>
-      <w:proofErr w:type="spellEnd"/>
-      <w:r>
-        <w:rPr>
-          <w:rFonts w:ascii="Courier New" w:hAnsi="Courier New" w:cs="Courier New"/>
-          <w:sz w:val="20"/>
-          <w:szCs w:val="20"/>
-        </w:rPr>
-        <w:t xml:space="preserve">  </w:t>
-      </w:r>
-      <w:proofErr w:type="spellStart"/>
-      <w:r>
-        <w:rPr>
-          <w:rFonts w:ascii="Courier New" w:hAnsi="Courier New" w:cs="Courier New"/>
-          <w:sz w:val="20"/>
-          <w:szCs w:val="20"/>
-        </w:rPr>
-        <w:t>rplidar</w:t>
-      </w:r>
-      <w:proofErr w:type="gramEnd"/>
-      <w:r>
-        <w:rPr>
-          <w:rFonts w:ascii="Courier New" w:hAnsi="Courier New" w:cs="Courier New"/>
-          <w:sz w:val="20"/>
-          <w:szCs w:val="20"/>
-        </w:rPr>
-        <w:t>_ros</w:t>
-      </w:r>
-      <w:proofErr w:type="spellEnd"/>
-    </w:p>
-    <w:p>
-      <w:pPr>
-        <w:rPr>
-          <w:rFonts w:ascii="Courier New" w:hAnsi="Courier New" w:cs="Courier New"/>
-          <w:sz w:val="20"/>
-          <w:szCs w:val="20"/>
-        </w:rPr>
-      </w:pPr>
-      <w:proofErr w:type="spellStart"/>
-      <w:r>
-        <w:rPr>
-          <w:rFonts w:ascii="Courier New" w:hAnsi="Courier New" w:cs="Courier New"/>
-          <w:sz w:val="20"/>
-          <w:szCs w:val="20"/>
-        </w:rPr>
-        <w:t>mattbot_mcl</w:t>
-      </w:r>
-      <w:proofErr w:type="spellEnd"/>
-      <w:r>
-        <w:rPr>
-          <w:rFonts w:ascii="Courier New" w:hAnsi="Courier New" w:cs="Courier New"/>
-          <w:sz w:val="20"/>
-          <w:szCs w:val="20"/>
-        </w:rPr>
-        <w:t xml:space="preserve">              </w:t>
-      </w:r>
-      <w:proofErr w:type="spellStart"/>
-      <w:r>
-        <w:rPr>
-          <w:rFonts w:ascii="Courier New" w:hAnsi="Courier New" w:cs="Courier New"/>
-          <w:sz w:val="20"/>
-          <w:szCs w:val="20"/>
-        </w:rPr>
-        <w:t>twist_mux</w:t>
-      </w:r>
-      <w:proofErr w:type="spellEnd"/>
-      <w:r>
-        <w:rPr>
-          <w:rFonts w:ascii="Courier New" w:hAnsi="Courier New" w:cs="Courier New"/>
-          <w:sz w:val="20"/>
-          <w:szCs w:val="20"/>
-        </w:rPr>
-        <w:t xml:space="preserve"> (noetic-devel)</w:t>
-      </w:r>
-    </w:p>
-    <w:p>
-      <w:pPr>
-        <w:rPr>
-          <w:rFonts w:ascii="Courier New" w:hAnsi="Courier New" w:cs="Courier New"/>
-          <w:sz w:val="20"/>
-          <w:szCs w:val="20"/>
-        </w:rPr>
-      </w:pPr>
-      <w:proofErr w:type="spellStart"/>
-      <w:r>
-        <w:rPr>
-          <w:rFonts w:ascii="Courier New" w:hAnsi="Courier New" w:cs="Courier New"/>
-          <w:sz w:val="20"/>
-          <w:szCs w:val="20"/>
-        </w:rPr>
-        <w:t>mattbot_navigation</w:t>
-      </w:r>
-      <w:proofErr w:type="spellEnd"/>
-      <w:r>
-        <w:rPr>
-          <w:rFonts w:ascii="Courier New" w:hAnsi="Courier New" w:cs="Courier New"/>
-          <w:sz w:val="20"/>
-          <w:szCs w:val="20"/>
-        </w:rPr>
-        <w:tab/>
-        <w:t xml:space="preserve"> </w:t>
-      </w:r>
-      <w:proofErr w:type="spellStart"/>
-      <w:r>
-        <w:rPr>
-          <w:rFonts w:ascii="Courier New" w:hAnsi="Courier New" w:cs="Courier New"/>
-          <w:sz w:val="20"/>
-          <w:szCs w:val="20"/>
-        </w:rPr>
-        <w:t>slam_gmapping</w:t>
-      </w:r>
-      <w:proofErr w:type="spellEnd"/>
-    </w:p>
-    <w:p>
-      <w:r>
-        <w:t xml:space="preserve">6) Navigate back to the </w:t>
-      </w:r>
-      <w:proofErr w:type="spellStart"/>
-      <w:r>
-        <w:rPr>
-          <w:rFonts w:ascii="Courier New" w:hAnsi="Courier New" w:cs="Courier New"/>
-        </w:rPr>
-        <w:t>catkin_ws</w:t>
-      </w:r>
-      <w:proofErr w:type="spellEnd"/>
-      <w:r>
-        <w:t xml:space="preserve"> directory and build the packages:</w:t>
+        <w:t>nano clone_repos.sh</w:t>
       </w:r>
     </w:p>
     <w:p>
@@ -3405,21 +1965,8 @@
           <w:szCs w:val="20"/>
           <w14:ligatures w14:val="none"/>
         </w:rPr>
-        <w:t>cd /workspace/</w:t>
-      </w:r>
-      <w:proofErr w:type="spellStart"/>
-      <w:r>
-        <w:rPr>
-          <w:rFonts w:ascii="Courier New" w:eastAsia="Times New Roman" w:hAnsi="Courier New" w:cs="Courier New"/>
-          <w:color w:val="1F2328"/>
-          <w:kern w:val="0"/>
-          <w:sz w:val="20"/>
-          <w:szCs w:val="20"/>
-          <w14:ligatures w14:val="none"/>
-        </w:rPr>
-        <w:t>catkin_ws</w:t>
-      </w:r>
-      <w:proofErr w:type="spellEnd"/>
+        <w:t>(copy clone_repos.sh code here)</w:t>
+      </w:r>
     </w:p>
     <w:p>
       <w:pPr>
@@ -3463,19 +2010,28 @@
         </w:rPr>
         <w:tab/>
       </w:r>
-      <w:proofErr w:type="spellStart"/>
-      <w:r>
-        <w:rPr>
-          <w:rFonts w:ascii="Courier New" w:eastAsia="Times New Roman" w:hAnsi="Courier New" w:cs="Courier New"/>
-          <w:color w:val="1F2328"/>
-          <w:kern w:val="0"/>
-          <w:sz w:val="20"/>
-          <w:szCs w:val="20"/>
-          <w14:ligatures w14:val="none"/>
-        </w:rPr>
-        <w:t>catkin_make</w:t>
-      </w:r>
-      <w:proofErr w:type="spellEnd"/>
+      <w:r>
+        <w:rPr>
+          <w:rFonts w:ascii="Courier New" w:eastAsia="Times New Roman" w:hAnsi="Courier New" w:cs="Courier New"/>
+          <w:color w:val="1F2328"/>
+          <w:kern w:val="0"/>
+          <w:sz w:val="20"/>
+          <w:szCs w:val="20"/>
+          <w14:ligatures w14:val="none"/>
+        </w:rPr>
+        <w:t>ctrl+x, y</w:t>
+      </w:r>
+      <w:r>
+        <w:rPr>
+          <w:rFonts w:ascii="Courier New" w:eastAsia="Times New Roman" w:hAnsi="Courier New" w:cs="Courier New"/>
+          <w:color w:val="1F2328"/>
+          <w:kern w:val="0"/>
+          <w:sz w:val="20"/>
+          <w:szCs w:val="20"/>
+          <w14:ligatures w14:val="none"/>
+        </w:rPr>
+        <w:t xml:space="preserve"> (to save file)</w:t>
+      </w:r>
     </w:p>
     <w:p>
       <w:pPr>
@@ -3528,45 +2084,7 @@
           <w:szCs w:val="20"/>
           <w14:ligatures w14:val="none"/>
         </w:rPr>
-        <w:t>source devel/</w:t>
-      </w:r>
-      <w:proofErr w:type="spellStart"/>
-      <w:r>
-        <w:rPr>
-          <w:rFonts w:ascii="Courier New" w:eastAsia="Times New Roman" w:hAnsi="Courier New" w:cs="Courier New"/>
-          <w:color w:val="1F2328"/>
-          <w:kern w:val="0"/>
-          <w:sz w:val="20"/>
-          <w:szCs w:val="20"/>
-          <w14:ligatures w14:val="none"/>
-        </w:rPr>
-        <w:t>setup.bash</w:t>
-      </w:r>
-      <w:proofErr w:type="spellEnd"/>
-    </w:p>
-    <w:p>
-      <w:pPr>
-        <w:rPr>
-          <w:rFonts w:ascii="Courier New" w:hAnsi="Courier New" w:cs="Courier New"/>
-          <w:sz w:val="20"/>
-          <w:szCs w:val="20"/>
-        </w:rPr>
-      </w:pPr>
-    </w:p>
-    <w:p>
-      <w:r>
-        <w:t xml:space="preserve">7) Add important information to the </w:t>
-      </w:r>
-      <w:proofErr w:type="spellStart"/>
-      <w:r>
-        <w:rPr>
-          <w:rFonts w:ascii="Courier New" w:hAnsi="Courier New" w:cs="Courier New"/>
-        </w:rPr>
-        <w:t>bashrc</w:t>
-      </w:r>
-      <w:proofErr w:type="spellEnd"/>
-      <w:r>
-        <w:t xml:space="preserve"> file:</w:t>
+        <w:t>chmod +x clone_repos.sh</w:t>
       </w:r>
     </w:p>
     <w:p>
@@ -3620,38 +2138,137 @@
           <w:szCs w:val="20"/>
           <w14:ligatures w14:val="none"/>
         </w:rPr>
-        <w:t>nano ~</w:t>
-      </w:r>
-      <w:proofErr w:type="gramStart"/>
-      <w:r>
-        <w:rPr>
-          <w:rFonts w:ascii="Courier New" w:eastAsia="Times New Roman" w:hAnsi="Courier New" w:cs="Courier New"/>
-          <w:color w:val="1F2328"/>
-          <w:kern w:val="0"/>
-          <w:sz w:val="20"/>
-          <w:szCs w:val="20"/>
-          <w14:ligatures w14:val="none"/>
-        </w:rPr>
-        <w:t>/.</w:t>
-      </w:r>
-      <w:proofErr w:type="spellStart"/>
-      <w:r>
-        <w:rPr>
-          <w:rFonts w:ascii="Courier New" w:eastAsia="Times New Roman" w:hAnsi="Courier New" w:cs="Courier New"/>
-          <w:color w:val="1F2328"/>
-          <w:kern w:val="0"/>
-          <w:sz w:val="20"/>
-          <w:szCs w:val="20"/>
-          <w14:ligatures w14:val="none"/>
-        </w:rPr>
-        <w:t>bashrc</w:t>
-      </w:r>
-      <w:proofErr w:type="spellEnd"/>
-      <w:proofErr w:type="gramEnd"/>
-    </w:p>
-    <w:p>
-      <w:r>
-        <w:t>Append the following:</w:t>
+        <w:t>./clone_repos.sh</w:t>
+      </w:r>
+    </w:p>
+    <w:p>
+      <w:r>
+        <w:t>The script will clone the following repositories from https://github.com/satomm1/&lt;repo&gt;</w:t>
+      </w:r>
+    </w:p>
+    <w:p>
+      <w:pPr>
+        <w:rPr>
+          <w:rFonts w:ascii="Courier New" w:hAnsi="Courier New" w:cs="Courier New"/>
+          <w:sz w:val="20"/>
+          <w:szCs w:val="20"/>
+        </w:rPr>
+      </w:pPr>
+      <w:r>
+        <w:rPr>
+          <w:rFonts w:ascii="Courier New" w:hAnsi="Courier New" w:cs="Courier New"/>
+          <w:sz w:val="20"/>
+          <w:szCs w:val="20"/>
+        </w:rPr>
+        <w:t>mattbot_record</w:t>
+      </w:r>
+    </w:p>
+    <w:p>
+      <w:pPr>
+        <w:rPr>
+          <w:rFonts w:ascii="Courier New" w:hAnsi="Courier New" w:cs="Courier New"/>
+          <w:sz w:val="20"/>
+          <w:szCs w:val="20"/>
+        </w:rPr>
+      </w:pPr>
+      <w:r>
+        <w:rPr>
+          <w:rFonts w:ascii="Courier New" w:hAnsi="Courier New" w:cs="Courier New"/>
+          <w:sz w:val="20"/>
+          <w:szCs w:val="20"/>
+        </w:rPr>
+        <w:t>mattbot_bringup          mattbot_teleop</w:t>
+      </w:r>
+    </w:p>
+    <w:p>
+      <w:pPr>
+        <w:rPr>
+          <w:rFonts w:ascii="Courier New" w:hAnsi="Courier New" w:cs="Courier New"/>
+          <w:sz w:val="20"/>
+          <w:szCs w:val="20"/>
+        </w:rPr>
+      </w:pPr>
+      <w:r>
+        <w:rPr>
+          <w:rFonts w:ascii="Courier New" w:hAnsi="Courier New" w:cs="Courier New"/>
+          <w:sz w:val="20"/>
+          <w:szCs w:val="20"/>
+        </w:rPr>
+        <w:t>mattbot_dds              ros_astra_camera</w:t>
+      </w:r>
+    </w:p>
+    <w:p>
+      <w:pPr>
+        <w:rPr>
+          <w:rFonts w:ascii="Courier New" w:hAnsi="Courier New" w:cs="Courier New"/>
+          <w:sz w:val="20"/>
+          <w:szCs w:val="20"/>
+        </w:rPr>
+      </w:pPr>
+      <w:r>
+        <w:rPr>
+          <w:rFonts w:ascii="Courier New" w:hAnsi="Courier New" w:cs="Courier New"/>
+          <w:sz w:val="20"/>
+          <w:szCs w:val="20"/>
+        </w:rPr>
+        <w:t>mattbot_image_detection  rplidar_ros</w:t>
+      </w:r>
+    </w:p>
+    <w:p>
+      <w:pPr>
+        <w:rPr>
+          <w:rFonts w:ascii="Courier New" w:hAnsi="Courier New" w:cs="Courier New"/>
+          <w:sz w:val="20"/>
+          <w:szCs w:val="20"/>
+        </w:rPr>
+      </w:pPr>
+      <w:r>
+        <w:rPr>
+          <w:rFonts w:ascii="Courier New" w:hAnsi="Courier New" w:cs="Courier New"/>
+          <w:sz w:val="20"/>
+          <w:szCs w:val="20"/>
+        </w:rPr>
+        <w:t>mattbot_mcl              twist_mux</w:t>
+      </w:r>
+    </w:p>
+    <w:p>
+      <w:pPr>
+        <w:rPr>
+          <w:rFonts w:ascii="Courier New" w:hAnsi="Courier New" w:cs="Courier New"/>
+          <w:sz w:val="20"/>
+          <w:szCs w:val="20"/>
+        </w:rPr>
+      </w:pPr>
+      <w:r>
+        <w:rPr>
+          <w:rFonts w:ascii="Courier New" w:hAnsi="Courier New" w:cs="Courier New"/>
+          <w:sz w:val="20"/>
+          <w:szCs w:val="20"/>
+        </w:rPr>
+        <w:t>mattbot_navigation</w:t>
+      </w:r>
+      <w:r>
+        <w:rPr>
+          <w:rFonts w:ascii="Courier New" w:hAnsi="Courier New" w:cs="Courier New"/>
+          <w:sz w:val="20"/>
+          <w:szCs w:val="20"/>
+        </w:rPr>
+        <w:tab/>
+        <w:t xml:space="preserve"> slam_gmapping</w:t>
+      </w:r>
+    </w:p>
+    <w:p>
+      <w:r>
+        <w:t xml:space="preserve">6) Navigate back to the </w:t>
+      </w:r>
+      <w:r>
+        <w:rPr>
+          <w:rFonts w:ascii="Courier New" w:hAnsi="Courier New" w:cs="Courier New"/>
+        </w:rPr>
+        <w:t>catkin_ws</w:t>
+      </w:r>
+      <w:r>
+        <w:t xml:space="preserve"> directory and build the packages:</w:t>
       </w:r>
     </w:p>
     <w:p>
@@ -3694,45 +2311,19 @@
           <w:szCs w:val="20"/>
           <w14:ligatures w14:val="none"/>
         </w:rPr>
-        <w:t>source /workspace/</w:t>
-      </w:r>
-      <w:proofErr w:type="spellStart"/>
-      <w:r>
-        <w:rPr>
-          <w:rFonts w:ascii="Courier New" w:eastAsia="Times New Roman" w:hAnsi="Courier New" w:cs="Courier New"/>
-          <w:color w:val="1F2328"/>
-          <w:kern w:val="0"/>
-          <w:sz w:val="20"/>
-          <w:szCs w:val="20"/>
-          <w14:ligatures w14:val="none"/>
-        </w:rPr>
-        <w:t>catkin_ws</w:t>
-      </w:r>
-      <w:proofErr w:type="spellEnd"/>
-      <w:r>
-        <w:rPr>
-          <w:rFonts w:ascii="Courier New" w:eastAsia="Times New Roman" w:hAnsi="Courier New" w:cs="Courier New"/>
-          <w:color w:val="1F2328"/>
-          <w:kern w:val="0"/>
-          <w:sz w:val="20"/>
-          <w:szCs w:val="20"/>
-          <w14:ligatures w14:val="none"/>
-        </w:rPr>
-        <w:t>/devel/</w:t>
-      </w:r>
-      <w:proofErr w:type="spellStart"/>
-      <w:r>
-        <w:rPr>
-          <w:rFonts w:ascii="Courier New" w:eastAsia="Times New Roman" w:hAnsi="Courier New" w:cs="Courier New"/>
-          <w:color w:val="1F2328"/>
-          <w:kern w:val="0"/>
-          <w:sz w:val="20"/>
-          <w:szCs w:val="20"/>
-          <w14:ligatures w14:val="none"/>
-        </w:rPr>
-        <w:t>setup.bash</w:t>
-      </w:r>
-      <w:proofErr w:type="spellEnd"/>
+        <w:tab/>
+      </w:r>
+      <w:r>
+        <w:rPr>
+          <w:rFonts w:ascii="Courier New" w:eastAsia="Times New Roman" w:hAnsi="Courier New" w:cs="Courier New"/>
+          <w:color w:val="1F2328"/>
+          <w:kern w:val="0"/>
+          <w:sz w:val="20"/>
+          <w:szCs w:val="20"/>
+          <w14:ligatures w14:val="none"/>
+        </w:rPr>
+        <w:t>cd /workspace/catkin_ws</w:t>
+      </w:r>
     </w:p>
     <w:p>
       <w:pPr>
@@ -3774,29 +2365,18 @@
           <w:szCs w:val="20"/>
           <w14:ligatures w14:val="none"/>
         </w:rPr>
-        <w:t>export ROS_IP=</w:t>
-      </w:r>
-      <w:r>
-        <w:rPr>
-          <w:rFonts w:ascii="Courier New" w:eastAsia="Times New Roman" w:hAnsi="Courier New" w:cs="Courier New"/>
-          <w:color w:val="1F2328"/>
-          <w:kern w:val="0"/>
-          <w:sz w:val="20"/>
-          <w:szCs w:val="20"/>
-          <w14:ligatures w14:val="none"/>
-        </w:rPr>
-        <w:t>&lt;Your Robot IP Here&gt;</w:t>
-      </w:r>
-      <w:r>
-        <w:rPr>
-          <w:rFonts w:ascii="Courier New" w:eastAsia="Times New Roman" w:hAnsi="Courier New" w:cs="Courier New"/>
-          <w:color w:val="1F2328"/>
-          <w:kern w:val="0"/>
-          <w:sz w:val="20"/>
-          <w:szCs w:val="20"/>
-          <w14:ligatures w14:val="none"/>
-        </w:rPr>
-        <w:t xml:space="preserve">                                </w:t>
+        <w:tab/>
+      </w:r>
+      <w:r>
+        <w:rPr>
+          <w:rFonts w:ascii="Courier New" w:eastAsia="Times New Roman" w:hAnsi="Courier New" w:cs="Courier New"/>
+          <w:color w:val="1F2328"/>
+          <w:kern w:val="0"/>
+          <w:sz w:val="20"/>
+          <w:szCs w:val="20"/>
+          <w14:ligatures w14:val="none"/>
+        </w:rPr>
+        <w:t>catkin_make</w:t>
       </w:r>
     </w:p>
     <w:p>
@@ -3839,7 +2419,41 @@
           <w:szCs w:val="20"/>
           <w14:ligatures w14:val="none"/>
         </w:rPr>
-        <w:t>export ROS_MASTER_URI=http://$ROS_IP:11311</w:t>
+        <w:tab/>
+      </w:r>
+      <w:r>
+        <w:rPr>
+          <w:rFonts w:ascii="Courier New" w:eastAsia="Times New Roman" w:hAnsi="Courier New" w:cs="Courier New"/>
+          <w:color w:val="1F2328"/>
+          <w:kern w:val="0"/>
+          <w:sz w:val="20"/>
+          <w:szCs w:val="20"/>
+          <w14:ligatures w14:val="none"/>
+        </w:rPr>
+        <w:t>source devel/setup.bash</w:t>
+      </w:r>
+    </w:p>
+    <w:p>
+      <w:pPr>
+        <w:rPr>
+          <w:rFonts w:ascii="Courier New" w:hAnsi="Courier New" w:cs="Courier New"/>
+          <w:sz w:val="20"/>
+          <w:szCs w:val="20"/>
+        </w:rPr>
+      </w:pPr>
+    </w:p>
+    <w:p>
+      <w:r>
+        <w:t xml:space="preserve">7) Add important information to the </w:t>
+      </w:r>
+      <w:r>
+        <w:rPr>
+          <w:rFonts w:ascii="Courier New" w:hAnsi="Courier New" w:cs="Courier New"/>
+        </w:rPr>
+        <w:t>bashrc</w:t>
+      </w:r>
+      <w:r>
+        <w:t xml:space="preserve"> file:</w:t>
       </w:r>
     </w:p>
     <w:p>
@@ -3882,18 +2496,23 @@
           <w:szCs w:val="20"/>
           <w14:ligatures w14:val="none"/>
         </w:rPr>
-        <w:t>export ROBOT_ID=</w:t>
-      </w:r>
-      <w:r>
-        <w:rPr>
-          <w:rFonts w:ascii="Courier New" w:eastAsia="Times New Roman" w:hAnsi="Courier New" w:cs="Courier New"/>
-          <w:color w:val="1F2328"/>
-          <w:kern w:val="0"/>
-          <w:sz w:val="20"/>
-          <w:szCs w:val="20"/>
-          <w14:ligatures w14:val="none"/>
-        </w:rPr>
-        <w:t>&lt;Robot ID Here (Integer)&gt;</w:t>
+        <w:tab/>
+      </w:r>
+      <w:r>
+        <w:rPr>
+          <w:rFonts w:ascii="Courier New" w:eastAsia="Times New Roman" w:hAnsi="Courier New" w:cs="Courier New"/>
+          <w:color w:val="1F2328"/>
+          <w:kern w:val="0"/>
+          <w:sz w:val="20"/>
+          <w:szCs w:val="20"/>
+          <w14:ligatures w14:val="none"/>
+        </w:rPr>
+        <w:t>nano ~/.bashrc</w:t>
+      </w:r>
+    </w:p>
+    <w:p>
+      <w:r>
+        <w:t>Append the following:</w:t>
       </w:r>
     </w:p>
     <w:p>
@@ -3918,57 +2537,25 @@
           <w:tab w:val="left" w:pos="14656"/>
         </w:tabs>
         <w:spacing w:after="0" w:line="240" w:lineRule="auto"/>
-      </w:pPr>
-      <w:r>
-        <w:rPr>
-          <w:rFonts w:ascii="Courier New" w:eastAsia="Times New Roman" w:hAnsi="Courier New" w:cs="Courier New"/>
-          <w:color w:val="1F2328"/>
-          <w:kern w:val="0"/>
-          <w:sz w:val="20"/>
-          <w:szCs w:val="20"/>
-          <w14:ligatures w14:val="none"/>
-        </w:rPr>
-        <w:t>export CYCLONEDDS_HOME="/home/</w:t>
-      </w:r>
-      <w:proofErr w:type="spellStart"/>
-      <w:r>
-        <w:rPr>
-          <w:rFonts w:ascii="Courier New" w:eastAsia="Times New Roman" w:hAnsi="Courier New" w:cs="Courier New"/>
-          <w:color w:val="1F2328"/>
-          <w:kern w:val="0"/>
-          <w:sz w:val="20"/>
-          <w:szCs w:val="20"/>
-          <w14:ligatures w14:val="none"/>
-        </w:rPr>
-        <w:t>cyclonedds</w:t>
-      </w:r>
-      <w:proofErr w:type="spellEnd"/>
-      <w:r>
-        <w:rPr>
-          <w:rFonts w:ascii="Courier New" w:eastAsia="Times New Roman" w:hAnsi="Courier New" w:cs="Courier New"/>
-          <w:color w:val="1F2328"/>
-          <w:kern w:val="0"/>
-          <w:sz w:val="20"/>
-          <w:szCs w:val="20"/>
-          <w14:ligatures w14:val="none"/>
-        </w:rPr>
-        <w:t>/install</w:t>
-      </w:r>
-      <w:r>
-        <w:t>"</w:t>
-      </w:r>
-    </w:p>
-    <w:p>
-      <w:r>
-        <w:t xml:space="preserve">Source the </w:t>
-      </w:r>
-      <w:proofErr w:type="spellStart"/>
-      <w:r>
-        <w:t>bashrc</w:t>
-      </w:r>
-      <w:proofErr w:type="spellEnd"/>
-      <w:r>
-        <w:t xml:space="preserve"> file:</w:t>
+        <w:rPr>
+          <w:rFonts w:ascii="Courier New" w:eastAsia="Times New Roman" w:hAnsi="Courier New" w:cs="Courier New"/>
+          <w:color w:val="1F2328"/>
+          <w:kern w:val="0"/>
+          <w:sz w:val="20"/>
+          <w:szCs w:val="20"/>
+          <w14:ligatures w14:val="none"/>
+        </w:rPr>
+      </w:pPr>
+      <w:r>
+        <w:rPr>
+          <w:rFonts w:ascii="Courier New" w:eastAsia="Times New Roman" w:hAnsi="Courier New" w:cs="Courier New"/>
+          <w:color w:val="1F2328"/>
+          <w:kern w:val="0"/>
+          <w:sz w:val="20"/>
+          <w:szCs w:val="20"/>
+          <w14:ligatures w14:val="none"/>
+        </w:rPr>
+        <w:t>source /workspace/catkin_ws/devel/setup.bash</w:t>
       </w:r>
     </w:p>
     <w:p>
@@ -4011,60 +2598,29 @@
           <w:szCs w:val="20"/>
           <w14:ligatures w14:val="none"/>
         </w:rPr>
-        <w:tab/>
-      </w:r>
-      <w:r>
-        <w:rPr>
-          <w:rFonts w:ascii="Courier New" w:eastAsia="Times New Roman" w:hAnsi="Courier New" w:cs="Courier New"/>
-          <w:color w:val="1F2328"/>
-          <w:kern w:val="0"/>
-          <w:sz w:val="20"/>
-          <w:szCs w:val="20"/>
-          <w14:ligatures w14:val="none"/>
-        </w:rPr>
-        <w:t>source ~</w:t>
-      </w:r>
-      <w:proofErr w:type="gramStart"/>
-      <w:r>
-        <w:rPr>
-          <w:rFonts w:ascii="Courier New" w:eastAsia="Times New Roman" w:hAnsi="Courier New" w:cs="Courier New"/>
-          <w:color w:val="1F2328"/>
-          <w:kern w:val="0"/>
-          <w:sz w:val="20"/>
-          <w:szCs w:val="20"/>
-          <w14:ligatures w14:val="none"/>
-        </w:rPr>
-        <w:t>/.</w:t>
-      </w:r>
-      <w:proofErr w:type="spellStart"/>
-      <w:r>
-        <w:rPr>
-          <w:rFonts w:ascii="Courier New" w:eastAsia="Times New Roman" w:hAnsi="Courier New" w:cs="Courier New"/>
-          <w:color w:val="1F2328"/>
-          <w:kern w:val="0"/>
-          <w:sz w:val="20"/>
-          <w:szCs w:val="20"/>
-          <w14:ligatures w14:val="none"/>
-        </w:rPr>
-        <w:t>bashrc</w:t>
-      </w:r>
-      <w:proofErr w:type="spellEnd"/>
-      <w:proofErr w:type="gramEnd"/>
-    </w:p>
-    <w:p>
-      <w:r>
-        <w:t xml:space="preserve">8) Test the setup, call </w:t>
-      </w:r>
-      <w:proofErr w:type="spellStart"/>
-      <w:r>
-        <w:rPr>
-          <w:rFonts w:ascii="Courier New" w:hAnsi="Courier New" w:cs="Courier New"/>
-        </w:rPr>
-        <w:t>roscore</w:t>
-      </w:r>
-      <w:proofErr w:type="spellEnd"/>
-      <w:r>
-        <w:t>. If you have no errors, this is good!</w:t>
+        <w:t>export ROS_IP=</w:t>
+      </w:r>
+      <w:r>
+        <w:rPr>
+          <w:rFonts w:ascii="Courier New" w:eastAsia="Times New Roman" w:hAnsi="Courier New" w:cs="Courier New"/>
+          <w:color w:val="1F2328"/>
+          <w:kern w:val="0"/>
+          <w:sz w:val="20"/>
+          <w:szCs w:val="20"/>
+          <w14:ligatures w14:val="none"/>
+        </w:rPr>
+        <w:t>&lt;Your Robot IP Here&gt;</w:t>
+      </w:r>
+      <w:r>
+        <w:rPr>
+          <w:rFonts w:ascii="Courier New" w:eastAsia="Times New Roman" w:hAnsi="Courier New" w:cs="Courier New"/>
+          <w:color w:val="1F2328"/>
+          <w:kern w:val="0"/>
+          <w:sz w:val="20"/>
+          <w:szCs w:val="20"/>
+          <w14:ligatures w14:val="none"/>
+        </w:rPr>
+        <w:t xml:space="preserve">                                </w:t>
       </w:r>
     </w:p>
     <w:p>
@@ -4107,72 +2663,7 @@
           <w:szCs w:val="20"/>
           <w14:ligatures w14:val="none"/>
         </w:rPr>
-        <w:tab/>
-      </w:r>
-      <w:proofErr w:type="spellStart"/>
-      <w:r>
-        <w:rPr>
-          <w:rFonts w:ascii="Courier New" w:eastAsia="Times New Roman" w:hAnsi="Courier New" w:cs="Courier New"/>
-          <w:color w:val="1F2328"/>
-          <w:kern w:val="0"/>
-          <w:sz w:val="20"/>
-          <w:szCs w:val="20"/>
-          <w14:ligatures w14:val="none"/>
-        </w:rPr>
-        <w:t>roscore</w:t>
-      </w:r>
-      <w:proofErr w:type="spellEnd"/>
-      <w:r>
-        <w:rPr>
-          <w:rFonts w:ascii="Courier New" w:eastAsia="Times New Roman" w:hAnsi="Courier New" w:cs="Courier New"/>
-          <w:color w:val="1F2328"/>
-          <w:kern w:val="0"/>
-          <w:sz w:val="20"/>
-          <w:szCs w:val="20"/>
-          <w14:ligatures w14:val="none"/>
-        </w:rPr>
-        <w:t xml:space="preserve"> </w:t>
-      </w:r>
-    </w:p>
-    <w:p>
-      <w:r>
-        <w:t xml:space="preserve">9) </w:t>
-      </w:r>
-      <w:r>
-        <w:t xml:space="preserve">Set up the Astra Camera. </w:t>
-      </w:r>
-      <w:r>
-        <w:t xml:space="preserve"> </w:t>
-      </w:r>
-      <w:r>
-        <w:t xml:space="preserve">You will also need to navigate to the </w:t>
-      </w:r>
-      <w:proofErr w:type="spellStart"/>
-      <w:r>
-        <w:rPr>
-          <w:rFonts w:ascii="Courier New" w:hAnsi="Courier New" w:cs="Courier New"/>
-        </w:rPr>
-        <w:t>ros_astra_camera</w:t>
-      </w:r>
-      <w:proofErr w:type="spellEnd"/>
-      <w:r>
-        <w:rPr>
-          <w:rFonts w:ascii="Courier New" w:hAnsi="Courier New" w:cs="Courier New"/>
-        </w:rPr>
-        <w:t xml:space="preserve"> </w:t>
-      </w:r>
-      <w:r>
-        <w:t xml:space="preserve">directory and perform these two commands </w:t>
-      </w:r>
-      <w:r>
-        <w:rPr>
-          <w:b/>
-          <w:bCs/>
-        </w:rPr>
-        <w:t>outside of the docker container</w:t>
-      </w:r>
-      <w:r>
-        <w:t>:</w:t>
+        <w:t>export ROS_MASTER_URI=http://$ROS_IP:11311</w:t>
       </w:r>
     </w:p>
     <w:p>
@@ -4215,69 +2706,19 @@
           <w:szCs w:val="20"/>
           <w14:ligatures w14:val="none"/>
         </w:rPr>
-        <w:t>cd ~/workspaces/</w:t>
-      </w:r>
-      <w:proofErr w:type="spellStart"/>
-      <w:r>
-        <w:rPr>
-          <w:rFonts w:ascii="Courier New" w:eastAsia="Times New Roman" w:hAnsi="Courier New" w:cs="Courier New"/>
-          <w:color w:val="1F2328"/>
-          <w:kern w:val="0"/>
-          <w:sz w:val="20"/>
-          <w:szCs w:val="20"/>
-          <w14:ligatures w14:val="none"/>
-        </w:rPr>
-        <w:t>catkin_ws</w:t>
-      </w:r>
-      <w:proofErr w:type="spellEnd"/>
-      <w:r>
-        <w:rPr>
-          <w:rFonts w:ascii="Courier New" w:eastAsia="Times New Roman" w:hAnsi="Courier New" w:cs="Courier New"/>
-          <w:color w:val="1F2328"/>
-          <w:kern w:val="0"/>
-          <w:sz w:val="20"/>
-          <w:szCs w:val="20"/>
-          <w14:ligatures w14:val="none"/>
-        </w:rPr>
-        <w:t>/</w:t>
-      </w:r>
-      <w:proofErr w:type="spellStart"/>
-      <w:r>
-        <w:rPr>
-          <w:rFonts w:ascii="Courier New" w:eastAsia="Times New Roman" w:hAnsi="Courier New" w:cs="Courier New"/>
-          <w:color w:val="1F2328"/>
-          <w:kern w:val="0"/>
-          <w:sz w:val="20"/>
-          <w:szCs w:val="20"/>
-          <w14:ligatures w14:val="none"/>
-        </w:rPr>
-        <w:t>src</w:t>
-      </w:r>
-      <w:proofErr w:type="spellEnd"/>
-      <w:r>
-        <w:rPr>
-          <w:rFonts w:ascii="Courier New" w:eastAsia="Times New Roman" w:hAnsi="Courier New" w:cs="Courier New"/>
-          <w:color w:val="1F2328"/>
-          <w:kern w:val="0"/>
-          <w:sz w:val="20"/>
-          <w:szCs w:val="20"/>
-          <w14:ligatures w14:val="none"/>
-        </w:rPr>
-        <w:t>/</w:t>
-      </w:r>
-      <w:proofErr w:type="spellStart"/>
-      <w:r>
-        <w:rPr>
-          <w:rFonts w:ascii="Courier New" w:eastAsia="Times New Roman" w:hAnsi="Courier New" w:cs="Courier New"/>
-          <w:color w:val="1F2328"/>
-          <w:kern w:val="0"/>
-          <w:sz w:val="20"/>
-          <w:szCs w:val="20"/>
-          <w14:ligatures w14:val="none"/>
-        </w:rPr>
-        <w:t>ros_astra_camera</w:t>
-      </w:r>
-      <w:proofErr w:type="spellEnd"/>
+        <w:t>export ROBOT_ID=</w:t>
+      </w:r>
+      <w:r>
+        <w:rPr>
+          <w:rFonts w:ascii="Courier New" w:eastAsia="Times New Roman" w:hAnsi="Courier New" w:cs="Courier New"/>
+          <w:color w:val="1F2328"/>
+          <w:kern w:val="0"/>
+          <w:sz w:val="20"/>
+          <w:szCs w:val="20"/>
+          <w14:ligatures w14:val="none"/>
+        </w:rPr>
+        <w:t>&lt;Robot ID Here (Integer)&gt;</w:t>
+      </w:r>
     </w:p>
     <w:p>
       <w:pPr>
@@ -4301,52 +2742,26 @@
           <w:tab w:val="left" w:pos="14656"/>
         </w:tabs>
         <w:spacing w:after="0" w:line="240" w:lineRule="auto"/>
-        <w:rPr>
-          <w:rFonts w:ascii="Courier New" w:eastAsia="Times New Roman" w:hAnsi="Courier New" w:cs="Courier New"/>
-          <w:color w:val="1F2328"/>
-          <w:kern w:val="0"/>
-          <w:sz w:val="20"/>
-          <w:szCs w:val="20"/>
-          <w14:ligatures w14:val="none"/>
-        </w:rPr>
-      </w:pPr>
-      <w:proofErr w:type="gramStart"/>
-      <w:r>
-        <w:rPr>
-          <w:rFonts w:ascii="Courier New" w:eastAsia="Times New Roman" w:hAnsi="Courier New" w:cs="Courier New"/>
-          <w:color w:val="1F2328"/>
-          <w:kern w:val="0"/>
-          <w:sz w:val="20"/>
-          <w:szCs w:val="20"/>
-          <w14:ligatures w14:val="none"/>
-        </w:rPr>
-        <w:t>./</w:t>
-      </w:r>
-      <w:proofErr w:type="gramEnd"/>
-      <w:r>
-        <w:rPr>
-          <w:rFonts w:ascii="Courier New" w:eastAsia="Times New Roman" w:hAnsi="Courier New" w:cs="Courier New"/>
-          <w:color w:val="1F2328"/>
-          <w:kern w:val="0"/>
-          <w:sz w:val="20"/>
-          <w:szCs w:val="20"/>
-          <w14:ligatures w14:val="none"/>
-        </w:rPr>
-        <w:t>scripts/</w:t>
-      </w:r>
-      <w:proofErr w:type="spellStart"/>
-      <w:r>
-        <w:rPr>
-          <w:rFonts w:ascii="Courier New" w:eastAsia="Times New Roman" w:hAnsi="Courier New" w:cs="Courier New"/>
-          <w:color w:val="1F2328"/>
-          <w:kern w:val="0"/>
-          <w:sz w:val="20"/>
-          <w:szCs w:val="20"/>
-          <w14:ligatures w14:val="none"/>
-        </w:rPr>
-        <w:t>create_udev_rules</w:t>
-      </w:r>
-      <w:proofErr w:type="spellEnd"/>
+      </w:pPr>
+      <w:r>
+        <w:rPr>
+          <w:rFonts w:ascii="Courier New" w:eastAsia="Times New Roman" w:hAnsi="Courier New" w:cs="Courier New"/>
+          <w:color w:val="1F2328"/>
+          <w:kern w:val="0"/>
+          <w:sz w:val="20"/>
+          <w:szCs w:val="20"/>
+          <w14:ligatures w14:val="none"/>
+        </w:rPr>
+        <w:t>export CYCLONEDDS_HOME="/home/cyclonedds/install</w:t>
+      </w:r>
+      <w:r>
+        <w:t>"</w:t>
+      </w:r>
+    </w:p>
+    <w:p>
+      <w:r>
+        <w:t>Source the bashrc file:</w:t>
+      </w:r>
     </w:p>
     <w:p>
       <w:pPr>
@@ -4379,171 +2794,42 @@
           <w14:ligatures w14:val="none"/>
         </w:rPr>
       </w:pPr>
-      <w:proofErr w:type="spellStart"/>
-      <w:r>
-        <w:rPr>
-          <w:rFonts w:ascii="Courier New" w:eastAsia="Times New Roman" w:hAnsi="Courier New" w:cs="Courier New"/>
-          <w:color w:val="1F2328"/>
-          <w:kern w:val="0"/>
-          <w:sz w:val="20"/>
-          <w:szCs w:val="20"/>
-          <w14:ligatures w14:val="none"/>
-        </w:rPr>
-        <w:t>sudo</w:t>
-      </w:r>
-      <w:proofErr w:type="spellEnd"/>
-      <w:r>
-        <w:rPr>
-          <w:rFonts w:ascii="Courier New" w:eastAsia="Times New Roman" w:hAnsi="Courier New" w:cs="Courier New"/>
-          <w:color w:val="1F2328"/>
-          <w:kern w:val="0"/>
-          <w:sz w:val="20"/>
-          <w:szCs w:val="20"/>
-          <w14:ligatures w14:val="none"/>
-        </w:rPr>
-        <w:t xml:space="preserve"> </w:t>
-      </w:r>
-      <w:proofErr w:type="spellStart"/>
-      <w:r>
-        <w:rPr>
-          <w:rFonts w:ascii="Courier New" w:eastAsia="Times New Roman" w:hAnsi="Courier New" w:cs="Courier New"/>
-          <w:color w:val="1F2328"/>
-          <w:kern w:val="0"/>
-          <w:sz w:val="20"/>
-          <w:szCs w:val="20"/>
-          <w14:ligatures w14:val="none"/>
-        </w:rPr>
-        <w:t>udevadm</w:t>
-      </w:r>
-      <w:proofErr w:type="spellEnd"/>
-      <w:r>
-        <w:rPr>
-          <w:rFonts w:ascii="Courier New" w:eastAsia="Times New Roman" w:hAnsi="Courier New" w:cs="Courier New"/>
-          <w:color w:val="1F2328"/>
-          <w:kern w:val="0"/>
-          <w:sz w:val="20"/>
-          <w:szCs w:val="20"/>
-          <w14:ligatures w14:val="none"/>
-        </w:rPr>
-        <w:t xml:space="preserve"> control --reload </w:t>
-      </w:r>
-      <w:r>
-        <w:rPr>
-          <w:rFonts w:ascii="Courier New" w:eastAsia="Times New Roman" w:hAnsi="Courier New" w:cs="Courier New"/>
-          <w:kern w:val="0"/>
-          <w:sz w:val="20"/>
-          <w:szCs w:val="20"/>
-          <w14:ligatures w14:val="none"/>
-        </w:rPr>
-        <w:t>&amp;&amp;</w:t>
-      </w:r>
-      <w:r>
-        <w:rPr>
-          <w:rFonts w:ascii="Courier New" w:eastAsia="Times New Roman" w:hAnsi="Courier New" w:cs="Courier New"/>
-          <w:color w:val="1F2328"/>
-          <w:kern w:val="0"/>
-          <w:sz w:val="20"/>
-          <w:szCs w:val="20"/>
-          <w14:ligatures w14:val="none"/>
-        </w:rPr>
-        <w:t xml:space="preserve"> </w:t>
-      </w:r>
-      <w:proofErr w:type="spellStart"/>
-      <w:r>
-        <w:rPr>
-          <w:rFonts w:ascii="Courier New" w:eastAsia="Times New Roman" w:hAnsi="Courier New" w:cs="Courier New"/>
-          <w:color w:val="1F2328"/>
-          <w:kern w:val="0"/>
-          <w:sz w:val="20"/>
-          <w:szCs w:val="20"/>
-          <w14:ligatures w14:val="none"/>
-        </w:rPr>
-        <w:t>sudo</w:t>
-      </w:r>
-      <w:proofErr w:type="spellEnd"/>
-      <w:r>
-        <w:rPr>
-          <w:rFonts w:ascii="Courier New" w:eastAsia="Times New Roman" w:hAnsi="Courier New" w:cs="Courier New"/>
-          <w:color w:val="1F2328"/>
-          <w:kern w:val="0"/>
-          <w:sz w:val="20"/>
-          <w:szCs w:val="20"/>
-          <w14:ligatures w14:val="none"/>
-        </w:rPr>
-        <w:t xml:space="preserve"> </w:t>
-      </w:r>
-      <w:proofErr w:type="spellStart"/>
-      <w:r>
-        <w:rPr>
-          <w:rFonts w:ascii="Courier New" w:eastAsia="Times New Roman" w:hAnsi="Courier New" w:cs="Courier New"/>
-          <w:color w:val="1F2328"/>
-          <w:kern w:val="0"/>
-          <w:sz w:val="20"/>
-          <w:szCs w:val="20"/>
-          <w14:ligatures w14:val="none"/>
-        </w:rPr>
-        <w:t>udevadm</w:t>
-      </w:r>
-      <w:proofErr w:type="spellEnd"/>
-      <w:r>
-        <w:rPr>
-          <w:rFonts w:ascii="Courier New" w:eastAsia="Times New Roman" w:hAnsi="Courier New" w:cs="Courier New"/>
-          <w:color w:val="1F2328"/>
-          <w:kern w:val="0"/>
-          <w:sz w:val="20"/>
-          <w:szCs w:val="20"/>
-          <w14:ligatures w14:val="none"/>
-        </w:rPr>
-        <w:t xml:space="preserve"> trigger</w:t>
-      </w:r>
-    </w:p>
-    <w:p>
-      <w:pPr>
-        <w:pBdr>
-          <w:bottom w:val="single" w:sz="6" w:space="1" w:color="auto"/>
-        </w:pBdr>
-      </w:pPr>
-    </w:p>
-    <w:p>
-      <w:pPr>
-        <w:rPr>
-          <w:b/>
-          <w:bCs/>
-          <w:sz w:val="28"/>
-          <w:szCs w:val="28"/>
-        </w:rPr>
-      </w:pPr>
-      <w:r>
-        <w:rPr>
-          <w:b/>
-          <w:bCs/>
-          <w:sz w:val="28"/>
-          <w:szCs w:val="28"/>
-        </w:rPr>
-        <w:t>Setting up the Gemini Container</w:t>
-      </w:r>
-    </w:p>
-    <w:p>
-      <w:r>
-        <w:lastRenderedPageBreak/>
-        <w:t>1)</w:t>
-      </w:r>
-      <w:r>
-        <w:t xml:space="preserve"> Download and load the Gemini image:</w:t>
-      </w:r>
-    </w:p>
-    <w:p>
-      <w:r>
-        <w:t xml:space="preserve">You can download the image here: </w:t>
-      </w:r>
-      <w:hyperlink r:id="rId12" w:history="1">
-        <w:r>
-          <w:rPr>
-            <w:rStyle w:val="Hyperlink"/>
-          </w:rPr>
-          <w:t>https://drive.google.com/file/d/1xQtwj8xyFaPMbaMlJZ36KgxLJ6gVcdOr/view?usp=sharing</w:t>
-        </w:r>
-      </w:hyperlink>
+      <w:r>
+        <w:rPr>
+          <w:rFonts w:ascii="Courier New" w:eastAsia="Times New Roman" w:hAnsi="Courier New" w:cs="Courier New"/>
+          <w:color w:val="1F2328"/>
+          <w:kern w:val="0"/>
+          <w:sz w:val="20"/>
+          <w:szCs w:val="20"/>
+          <w14:ligatures w14:val="none"/>
+        </w:rPr>
+        <w:tab/>
+      </w:r>
+      <w:r>
+        <w:rPr>
+          <w:rFonts w:ascii="Courier New" w:eastAsia="Times New Roman" w:hAnsi="Courier New" w:cs="Courier New"/>
+          <w:color w:val="1F2328"/>
+          <w:kern w:val="0"/>
+          <w:sz w:val="20"/>
+          <w:szCs w:val="20"/>
+          <w14:ligatures w14:val="none"/>
+        </w:rPr>
+        <w:t>source ~/.bashrc</w:t>
+      </w:r>
+    </w:p>
+    <w:p>
+      <w:r>
+        <w:t xml:space="preserve">8) Test the setup, call </w:t>
+      </w:r>
+      <w:r>
+        <w:rPr>
+          <w:rFonts w:ascii="Courier New" w:hAnsi="Courier New" w:cs="Courier New"/>
+        </w:rPr>
+        <w:t>roscore</w:t>
+      </w:r>
+      <w:r>
+        <w:t>. If you have no errors, this is good!</w:t>
+      </w:r>
     </w:p>
     <w:p>
       <w:pPr>
@@ -4585,48 +2871,51 @@
           <w:szCs w:val="20"/>
           <w14:ligatures w14:val="none"/>
         </w:rPr>
-        <w:t xml:space="preserve">docker load &lt; </w:t>
-      </w:r>
-      <w:r>
-        <w:rPr>
-          <w:rFonts w:ascii="Courier New" w:eastAsia="Times New Roman" w:hAnsi="Courier New" w:cs="Courier New"/>
-          <w:color w:val="1F2328"/>
-          <w:kern w:val="0"/>
-          <w:sz w:val="20"/>
-          <w:szCs w:val="20"/>
-          <w14:ligatures w14:val="none"/>
-        </w:rPr>
-        <w:t>gemini_latest</w:t>
-      </w:r>
-      <w:r>
-        <w:rPr>
-          <w:rFonts w:ascii="Courier New" w:eastAsia="Times New Roman" w:hAnsi="Courier New" w:cs="Courier New"/>
-          <w:color w:val="1F2328"/>
-          <w:kern w:val="0"/>
-          <w:sz w:val="20"/>
-          <w:szCs w:val="20"/>
-          <w14:ligatures w14:val="none"/>
-        </w:rPr>
-        <w:t>.tar.gz</w:t>
-      </w:r>
-    </w:p>
-    <w:p>
-      <w:r>
-        <w:t>2)</w:t>
-      </w:r>
-      <w:r>
-        <w:t xml:space="preserve"> Clone the </w:t>
-      </w:r>
-      <w:proofErr w:type="spellStart"/>
-      <w:r>
-        <w:rPr>
-          <w:rFonts w:ascii="Courier New" w:hAnsi="Courier New" w:cs="Courier New"/>
-        </w:rPr>
-        <w:t>gemini_api</w:t>
-      </w:r>
-      <w:proofErr w:type="spellEnd"/>
-      <w:r>
-        <w:t xml:space="preserve"> repo:</w:t>
+        <w:tab/>
+      </w:r>
+      <w:r>
+        <w:rPr>
+          <w:rFonts w:ascii="Courier New" w:eastAsia="Times New Roman" w:hAnsi="Courier New" w:cs="Courier New"/>
+          <w:color w:val="1F2328"/>
+          <w:kern w:val="0"/>
+          <w:sz w:val="20"/>
+          <w:szCs w:val="20"/>
+          <w14:ligatures w14:val="none"/>
+        </w:rPr>
+        <w:t xml:space="preserve">roscore </w:t>
+      </w:r>
+    </w:p>
+    <w:p>
+      <w:r>
+        <w:t xml:space="preserve">9) </w:t>
+      </w:r>
+      <w:r>
+        <w:t xml:space="preserve">Set up the Astra Camera. </w:t>
+      </w:r>
+      <w:r>
+        <w:t xml:space="preserve"> </w:t>
+      </w:r>
+      <w:r>
+        <w:t xml:space="preserve">You will also need to navigate to the </w:t>
+      </w:r>
+      <w:r>
+        <w:rPr>
+          <w:rFonts w:ascii="Courier New" w:hAnsi="Courier New" w:cs="Courier New"/>
+        </w:rPr>
+        <w:t xml:space="preserve">ros_astra_camera </w:t>
+      </w:r>
+      <w:r>
+        <w:t xml:space="preserve">directory and perform these two commands </w:t>
+      </w:r>
+      <w:r>
+        <w:rPr>
+          <w:b/>
+          <w:bCs/>
+        </w:rPr>
+        <w:t>outside of the docker container</w:t>
+      </w:r>
+      <w:r>
+        <w:t>:</w:t>
       </w:r>
     </w:p>
     <w:p>
@@ -4669,7 +2958,7 @@
           <w:szCs w:val="20"/>
           <w14:ligatures w14:val="none"/>
         </w:rPr>
-        <w:t>cd ~</w:t>
+        <w:t>cd ~/workspaces/catkin_ws/src/ros_astra_camera</w:t>
       </w:r>
     </w:p>
     <w:p>
@@ -4712,18 +3001,8 @@
           <w:szCs w:val="20"/>
           <w14:ligatures w14:val="none"/>
         </w:rPr>
-        <w:t>git clone https://github.com/satomm1/gemini_api.git</w:t>
-      </w:r>
-    </w:p>
-    <w:p>
-      <w:r>
-        <w:t>3)</w:t>
-      </w:r>
-      <w:r>
-        <w:t xml:space="preserve"> </w:t>
-      </w:r>
-      <w:r>
-        <w:t>Start the container:</w:t>
+        <w:lastRenderedPageBreak/>
+        <w:t>./scripts/create_udev_rules</w:t>
       </w:r>
     </w:p>
     <w:p>
@@ -4766,139 +3045,76 @@
           <w:szCs w:val="20"/>
           <w14:ligatures w14:val="none"/>
         </w:rPr>
-        <w:t>docker run -v ~/</w:t>
-      </w:r>
-      <w:proofErr w:type="spellStart"/>
-      <w:r>
-        <w:rPr>
-          <w:rFonts w:ascii="Courier New" w:eastAsia="Times New Roman" w:hAnsi="Courier New" w:cs="Courier New"/>
-          <w:color w:val="1F2328"/>
-          <w:kern w:val="0"/>
-          <w:sz w:val="20"/>
-          <w:szCs w:val="20"/>
-          <w14:ligatures w14:val="none"/>
-        </w:rPr>
-        <w:t>gemini_api</w:t>
-      </w:r>
-      <w:proofErr w:type="spellEnd"/>
-      <w:r>
-        <w:rPr>
-          <w:rFonts w:ascii="Courier New" w:eastAsia="Times New Roman" w:hAnsi="Courier New" w:cs="Courier New"/>
-          <w:color w:val="1F2328"/>
-          <w:kern w:val="0"/>
-          <w:sz w:val="20"/>
-          <w:szCs w:val="20"/>
-          <w14:ligatures w14:val="none"/>
-        </w:rPr>
-        <w:t>:/</w:t>
-      </w:r>
-      <w:proofErr w:type="spellStart"/>
-      <w:r>
-        <w:rPr>
-          <w:rFonts w:ascii="Courier New" w:eastAsia="Times New Roman" w:hAnsi="Courier New" w:cs="Courier New"/>
-          <w:color w:val="1F2328"/>
-          <w:kern w:val="0"/>
-          <w:sz w:val="20"/>
-          <w:szCs w:val="20"/>
-          <w14:ligatures w14:val="none"/>
-        </w:rPr>
-        <w:t>gemini_code</w:t>
-      </w:r>
-      <w:proofErr w:type="spellEnd"/>
-      <w:r>
-        <w:rPr>
-          <w:rFonts w:ascii="Courier New" w:eastAsia="Times New Roman" w:hAnsi="Courier New" w:cs="Courier New"/>
-          <w:color w:val="1F2328"/>
-          <w:kern w:val="0"/>
-          <w:sz w:val="20"/>
-          <w:szCs w:val="20"/>
-          <w14:ligatures w14:val="none"/>
-        </w:rPr>
-        <w:t xml:space="preserve"> -v ~/Desktop/audio:/audio -it --rm --privileged -p </w:t>
-      </w:r>
-      <w:proofErr w:type="gramStart"/>
-      <w:r>
-        <w:rPr>
-          <w:rFonts w:ascii="Courier New" w:eastAsia="Times New Roman" w:hAnsi="Courier New" w:cs="Courier New"/>
-          <w:color w:val="1F2328"/>
-          <w:kern w:val="0"/>
-          <w:sz w:val="20"/>
-          <w:szCs w:val="20"/>
-          <w14:ligatures w14:val="none"/>
-        </w:rPr>
-        <w:t>5000:5000  --</w:t>
-      </w:r>
-      <w:proofErr w:type="gramEnd"/>
-      <w:r>
-        <w:rPr>
-          <w:rFonts w:ascii="Courier New" w:eastAsia="Times New Roman" w:hAnsi="Courier New" w:cs="Courier New"/>
-          <w:color w:val="1F2328"/>
-          <w:kern w:val="0"/>
-          <w:sz w:val="20"/>
-          <w:szCs w:val="20"/>
-          <w14:ligatures w14:val="none"/>
-        </w:rPr>
-        <w:t xml:space="preserve">name </w:t>
-      </w:r>
-      <w:proofErr w:type="spellStart"/>
-      <w:r>
-        <w:rPr>
-          <w:rFonts w:ascii="Courier New" w:eastAsia="Times New Roman" w:hAnsi="Courier New" w:cs="Courier New"/>
-          <w:color w:val="1F2328"/>
-          <w:kern w:val="0"/>
-          <w:sz w:val="20"/>
-          <w:szCs w:val="20"/>
-          <w14:ligatures w14:val="none"/>
-        </w:rPr>
-        <w:t>gemini</w:t>
-      </w:r>
-      <w:proofErr w:type="spellEnd"/>
-      <w:r>
-        <w:rPr>
-          <w:rFonts w:ascii="Courier New" w:eastAsia="Times New Roman" w:hAnsi="Courier New" w:cs="Courier New"/>
-          <w:color w:val="1F2328"/>
-          <w:kern w:val="0"/>
-          <w:sz w:val="20"/>
-          <w:szCs w:val="20"/>
-          <w14:ligatures w14:val="none"/>
-        </w:rPr>
-        <w:t xml:space="preserve"> </w:t>
-      </w:r>
-      <w:proofErr w:type="spellStart"/>
-      <w:proofErr w:type="gramStart"/>
-      <w:r>
-        <w:rPr>
-          <w:rFonts w:ascii="Courier New" w:eastAsia="Times New Roman" w:hAnsi="Courier New" w:cs="Courier New"/>
-          <w:color w:val="1F2328"/>
-          <w:kern w:val="0"/>
-          <w:sz w:val="20"/>
-          <w:szCs w:val="20"/>
-          <w14:ligatures w14:val="none"/>
-        </w:rPr>
-        <w:t>gemini:latest</w:t>
-      </w:r>
-      <w:proofErr w:type="spellEnd"/>
-      <w:proofErr w:type="gramEnd"/>
-    </w:p>
-    <w:p>
-      <w:r>
-        <w:t>4</w:t>
-      </w:r>
-      <w:r>
-        <w:t>)</w:t>
-      </w:r>
-      <w:r>
-        <w:t xml:space="preserve"> To run the needed file, run </w:t>
-      </w:r>
-      <w:r>
-        <w:rPr>
-          <w:rFonts w:ascii="Courier New" w:hAnsi="Courier New" w:cs="Courier New"/>
-        </w:rPr>
-        <w:t>endpoint.py</w:t>
-      </w:r>
-      <w:r>
-        <w:t>:</w:t>
-      </w:r>
+        <w:t xml:space="preserve">sudo udevadm control --reload </w:t>
+      </w:r>
+      <w:r>
+        <w:rPr>
+          <w:rFonts w:ascii="Courier New" w:eastAsia="Times New Roman" w:hAnsi="Courier New" w:cs="Courier New"/>
+          <w:kern w:val="0"/>
+          <w:sz w:val="20"/>
+          <w:szCs w:val="20"/>
+          <w14:ligatures w14:val="none"/>
+        </w:rPr>
+        <w:t>&amp;&amp;</w:t>
+      </w:r>
+      <w:r>
+        <w:rPr>
+          <w:rFonts w:ascii="Courier New" w:eastAsia="Times New Roman" w:hAnsi="Courier New" w:cs="Courier New"/>
+          <w:color w:val="1F2328"/>
+          <w:kern w:val="0"/>
+          <w:sz w:val="20"/>
+          <w:szCs w:val="20"/>
+          <w14:ligatures w14:val="none"/>
+        </w:rPr>
+        <w:t xml:space="preserve"> sudo udevadm trigger</w:t>
+      </w:r>
+    </w:p>
+    <w:p>
+      <w:pPr>
+        <w:pBdr>
+          <w:bottom w:val="single" w:sz="6" w:space="1" w:color="auto"/>
+        </w:pBdr>
+      </w:pPr>
+    </w:p>
+    <w:p>
+      <w:pPr>
+        <w:rPr>
+          <w:b/>
+          <w:bCs/>
+          <w:sz w:val="28"/>
+          <w:szCs w:val="28"/>
+        </w:rPr>
+      </w:pPr>
+      <w:r>
+        <w:rPr>
+          <w:b/>
+          <w:bCs/>
+          <w:sz w:val="28"/>
+          <w:szCs w:val="28"/>
+        </w:rPr>
+        <w:t>Setting up the Gemini Container</w:t>
+      </w:r>
+    </w:p>
+    <w:p>
+      <w:r>
+        <w:t>1)</w:t>
+      </w:r>
+      <w:r>
+        <w:t xml:space="preserve"> Download and load the Gemini image:</w:t>
+      </w:r>
+    </w:p>
+    <w:p>
+      <w:r>
+        <w:t xml:space="preserve">You can download the image here: </w:t>
+      </w:r>
+      <w:hyperlink r:id="rId12" w:history="1">
+        <w:r>
+          <w:rPr>
+            <w:rStyle w:val="Hyperlink"/>
+          </w:rPr>
+          <w:t>https://drive.google.com/file/d/1xQtwj8xyFaPMbaMlJZ36KgxLJ6gVcdOr/view?usp=sharing</w:t>
+        </w:r>
+      </w:hyperlink>
     </w:p>
     <w:p>
       <w:pPr>
@@ -4940,21 +3156,250 @@
           <w:szCs w:val="20"/>
           <w14:ligatures w14:val="none"/>
         </w:rPr>
-        <w:t xml:space="preserve">cd </w:t>
-      </w:r>
-      <w:proofErr w:type="spellStart"/>
-      <w:r>
-        <w:rPr>
-          <w:rFonts w:ascii="Courier New" w:eastAsia="Times New Roman" w:hAnsi="Courier New" w:cs="Courier New"/>
-          <w:color w:val="1F2328"/>
-          <w:kern w:val="0"/>
-          <w:sz w:val="20"/>
-          <w:szCs w:val="20"/>
-          <w14:ligatures w14:val="none"/>
-        </w:rPr>
-        <w:t>gemini_code</w:t>
-      </w:r>
-      <w:proofErr w:type="spellEnd"/>
+        <w:t xml:space="preserve">docker load &lt; </w:t>
+      </w:r>
+      <w:r>
+        <w:rPr>
+          <w:rFonts w:ascii="Courier New" w:eastAsia="Times New Roman" w:hAnsi="Courier New" w:cs="Courier New"/>
+          <w:color w:val="1F2328"/>
+          <w:kern w:val="0"/>
+          <w:sz w:val="20"/>
+          <w:szCs w:val="20"/>
+          <w14:ligatures w14:val="none"/>
+        </w:rPr>
+        <w:t>gemini_latest</w:t>
+      </w:r>
+      <w:r>
+        <w:rPr>
+          <w:rFonts w:ascii="Courier New" w:eastAsia="Times New Roman" w:hAnsi="Courier New" w:cs="Courier New"/>
+          <w:color w:val="1F2328"/>
+          <w:kern w:val="0"/>
+          <w:sz w:val="20"/>
+          <w:szCs w:val="20"/>
+          <w14:ligatures w14:val="none"/>
+        </w:rPr>
+        <w:t>.tar.gz</w:t>
+      </w:r>
+    </w:p>
+    <w:p>
+      <w:r>
+        <w:t>2)</w:t>
+      </w:r>
+      <w:r>
+        <w:t xml:space="preserve"> Clone the </w:t>
+      </w:r>
+      <w:r>
+        <w:rPr>
+          <w:rFonts w:ascii="Courier New" w:hAnsi="Courier New" w:cs="Courier New"/>
+        </w:rPr>
+        <w:t>gemini_api</w:t>
+      </w:r>
+      <w:r>
+        <w:t xml:space="preserve"> repo:</w:t>
+      </w:r>
+    </w:p>
+    <w:p>
+      <w:pPr>
+        <w:shd w:val="clear" w:color="auto" w:fill="F6F8FA"/>
+        <w:tabs>
+          <w:tab w:val="left" w:pos="916"/>
+          <w:tab w:val="left" w:pos="1832"/>
+          <w:tab w:val="left" w:pos="2748"/>
+          <w:tab w:val="left" w:pos="3664"/>
+          <w:tab w:val="left" w:pos="4580"/>
+          <w:tab w:val="left" w:pos="5496"/>
+          <w:tab w:val="left" w:pos="6412"/>
+          <w:tab w:val="left" w:pos="7328"/>
+          <w:tab w:val="left" w:pos="8244"/>
+          <w:tab w:val="left" w:pos="9160"/>
+          <w:tab w:val="left" w:pos="10076"/>
+          <w:tab w:val="left" w:pos="10992"/>
+          <w:tab w:val="left" w:pos="11908"/>
+          <w:tab w:val="left" w:pos="12824"/>
+          <w:tab w:val="left" w:pos="13740"/>
+          <w:tab w:val="left" w:pos="14656"/>
+        </w:tabs>
+        <w:spacing w:after="0" w:line="240" w:lineRule="auto"/>
+        <w:rPr>
+          <w:rFonts w:ascii="Courier New" w:eastAsia="Times New Roman" w:hAnsi="Courier New" w:cs="Courier New"/>
+          <w:color w:val="1F2328"/>
+          <w:kern w:val="0"/>
+          <w:sz w:val="20"/>
+          <w:szCs w:val="20"/>
+          <w14:ligatures w14:val="none"/>
+        </w:rPr>
+      </w:pPr>
+      <w:r>
+        <w:rPr>
+          <w:rFonts w:ascii="Courier New" w:eastAsia="Times New Roman" w:hAnsi="Courier New" w:cs="Courier New"/>
+          <w:color w:val="1F2328"/>
+          <w:kern w:val="0"/>
+          <w:sz w:val="20"/>
+          <w:szCs w:val="20"/>
+          <w14:ligatures w14:val="none"/>
+        </w:rPr>
+        <w:t>cd ~</w:t>
+      </w:r>
+    </w:p>
+    <w:p>
+      <w:pPr>
+        <w:shd w:val="clear" w:color="auto" w:fill="F6F8FA"/>
+        <w:tabs>
+          <w:tab w:val="left" w:pos="916"/>
+          <w:tab w:val="left" w:pos="1832"/>
+          <w:tab w:val="left" w:pos="2748"/>
+          <w:tab w:val="left" w:pos="3664"/>
+          <w:tab w:val="left" w:pos="4580"/>
+          <w:tab w:val="left" w:pos="5496"/>
+          <w:tab w:val="left" w:pos="6412"/>
+          <w:tab w:val="left" w:pos="7328"/>
+          <w:tab w:val="left" w:pos="8244"/>
+          <w:tab w:val="left" w:pos="9160"/>
+          <w:tab w:val="left" w:pos="10076"/>
+          <w:tab w:val="left" w:pos="10992"/>
+          <w:tab w:val="left" w:pos="11908"/>
+          <w:tab w:val="left" w:pos="12824"/>
+          <w:tab w:val="left" w:pos="13740"/>
+          <w:tab w:val="left" w:pos="14656"/>
+        </w:tabs>
+        <w:spacing w:after="0" w:line="240" w:lineRule="auto"/>
+        <w:rPr>
+          <w:rFonts w:ascii="Courier New" w:eastAsia="Times New Roman" w:hAnsi="Courier New" w:cs="Courier New"/>
+          <w:color w:val="1F2328"/>
+          <w:kern w:val="0"/>
+          <w:sz w:val="20"/>
+          <w:szCs w:val="20"/>
+          <w14:ligatures w14:val="none"/>
+        </w:rPr>
+      </w:pPr>
+      <w:r>
+        <w:rPr>
+          <w:rFonts w:ascii="Courier New" w:eastAsia="Times New Roman" w:hAnsi="Courier New" w:cs="Courier New"/>
+          <w:color w:val="1F2328"/>
+          <w:kern w:val="0"/>
+          <w:sz w:val="20"/>
+          <w:szCs w:val="20"/>
+          <w14:ligatures w14:val="none"/>
+        </w:rPr>
+        <w:t>git clone https://github.com/satomm1/gemini_api.git</w:t>
+      </w:r>
+    </w:p>
+    <w:p>
+      <w:r>
+        <w:t>3)</w:t>
+      </w:r>
+      <w:r>
+        <w:t xml:space="preserve"> </w:t>
+      </w:r>
+      <w:r>
+        <w:t>Start the container:</w:t>
+      </w:r>
+    </w:p>
+    <w:p>
+      <w:pPr>
+        <w:shd w:val="clear" w:color="auto" w:fill="F6F8FA"/>
+        <w:tabs>
+          <w:tab w:val="left" w:pos="916"/>
+          <w:tab w:val="left" w:pos="1832"/>
+          <w:tab w:val="left" w:pos="2748"/>
+          <w:tab w:val="left" w:pos="3664"/>
+          <w:tab w:val="left" w:pos="4580"/>
+          <w:tab w:val="left" w:pos="5496"/>
+          <w:tab w:val="left" w:pos="6412"/>
+          <w:tab w:val="left" w:pos="7328"/>
+          <w:tab w:val="left" w:pos="8244"/>
+          <w:tab w:val="left" w:pos="9160"/>
+          <w:tab w:val="left" w:pos="10076"/>
+          <w:tab w:val="left" w:pos="10992"/>
+          <w:tab w:val="left" w:pos="11908"/>
+          <w:tab w:val="left" w:pos="12824"/>
+          <w:tab w:val="left" w:pos="13740"/>
+          <w:tab w:val="left" w:pos="14656"/>
+        </w:tabs>
+        <w:spacing w:after="0" w:line="240" w:lineRule="auto"/>
+        <w:rPr>
+          <w:rFonts w:ascii="Courier New" w:eastAsia="Times New Roman" w:hAnsi="Courier New" w:cs="Courier New"/>
+          <w:color w:val="1F2328"/>
+          <w:kern w:val="0"/>
+          <w:sz w:val="20"/>
+          <w:szCs w:val="20"/>
+          <w14:ligatures w14:val="none"/>
+        </w:rPr>
+      </w:pPr>
+      <w:r>
+        <w:rPr>
+          <w:rFonts w:ascii="Courier New" w:eastAsia="Times New Roman" w:hAnsi="Courier New" w:cs="Courier New"/>
+          <w:color w:val="1F2328"/>
+          <w:kern w:val="0"/>
+          <w:sz w:val="20"/>
+          <w:szCs w:val="20"/>
+          <w14:ligatures w14:val="none"/>
+        </w:rPr>
+        <w:t>docker run -v ~/gemini_api:/gemini_code -v ~/Desktop/audio:/audio -it --rm --privileged -p 5000:5000  --name gemini gemini:latest</w:t>
+      </w:r>
+    </w:p>
+    <w:p>
+      <w:r>
+        <w:t>4</w:t>
+      </w:r>
+      <w:r>
+        <w:t>)</w:t>
+      </w:r>
+      <w:r>
+        <w:t xml:space="preserve"> To run the needed file, run </w:t>
+      </w:r>
+      <w:r>
+        <w:rPr>
+          <w:rFonts w:ascii="Courier New" w:hAnsi="Courier New" w:cs="Courier New"/>
+        </w:rPr>
+        <w:t>endpoint.py</w:t>
+      </w:r>
+      <w:r>
+        <w:t>:</w:t>
+      </w:r>
+    </w:p>
+    <w:p>
+      <w:pPr>
+        <w:shd w:val="clear" w:color="auto" w:fill="F6F8FA"/>
+        <w:tabs>
+          <w:tab w:val="left" w:pos="916"/>
+          <w:tab w:val="left" w:pos="1832"/>
+          <w:tab w:val="left" w:pos="2748"/>
+          <w:tab w:val="left" w:pos="3664"/>
+          <w:tab w:val="left" w:pos="4580"/>
+          <w:tab w:val="left" w:pos="5496"/>
+          <w:tab w:val="left" w:pos="6412"/>
+          <w:tab w:val="left" w:pos="7328"/>
+          <w:tab w:val="left" w:pos="8244"/>
+          <w:tab w:val="left" w:pos="9160"/>
+          <w:tab w:val="left" w:pos="10076"/>
+          <w:tab w:val="left" w:pos="10992"/>
+          <w:tab w:val="left" w:pos="11908"/>
+          <w:tab w:val="left" w:pos="12824"/>
+          <w:tab w:val="left" w:pos="13740"/>
+          <w:tab w:val="left" w:pos="14656"/>
+        </w:tabs>
+        <w:spacing w:after="0" w:line="240" w:lineRule="auto"/>
+        <w:rPr>
+          <w:rFonts w:ascii="Courier New" w:eastAsia="Times New Roman" w:hAnsi="Courier New" w:cs="Courier New"/>
+          <w:color w:val="1F2328"/>
+          <w:kern w:val="0"/>
+          <w:sz w:val="20"/>
+          <w:szCs w:val="20"/>
+          <w14:ligatures w14:val="none"/>
+        </w:rPr>
+      </w:pPr>
+      <w:r>
+        <w:rPr>
+          <w:rFonts w:ascii="Courier New" w:eastAsia="Times New Roman" w:hAnsi="Courier New" w:cs="Courier New"/>
+          <w:color w:val="1F2328"/>
+          <w:kern w:val="0"/>
+          <w:sz w:val="20"/>
+          <w:szCs w:val="20"/>
+          <w14:ligatures w14:val="none"/>
+        </w:rPr>
+        <w:t>cd gemini_code</w:t>
+      </w:r>
     </w:p>
     <w:p>
       <w:pPr>

</xml_diff>